<commit_message>
Added exp and leveling up
TODO: add testing for exp and leveling up
</commit_message>
<xml_diff>
--- a/other_files/91907 Project Management Report.docx
+++ b/other_files/91907 Project Management Report.docx
@@ -189,7 +189,15 @@
         </w:rPr>
       </w:pPr>
       <w:r>
-        <w:t>how well you synthesise information from the planning, testing and trialling of components to develop a high-quality response to the task (e.g. well-structured, logical, flexible, robust and comprehensively tested program)</w:t>
+        <w:t>how well you synthesise information from the planning, testing and trialling of components to develop a high-quality response to the task (</w:t>
+      </w:r>
+      <w:proofErr w:type="gramStart"/>
+      <w:r>
+        <w:t>e.g.</w:t>
+      </w:r>
+      <w:proofErr w:type="gramEnd"/>
+      <w:r>
+        <w:t xml:space="preserve"> well-structured, logical, flexible, robust and comprehensively tested program)</w:t>
       </w:r>
     </w:p>
     <w:p>
@@ -860,8 +868,17 @@
                 <w:i/>
                 <w:iCs/>
               </w:rPr>
-              <w:t>Sustainability &amp; future-proofing</w:t>
-            </w:r>
+              <w:t xml:space="preserve">Sustainability &amp; </w:t>
+            </w:r>
+            <w:proofErr w:type="gramStart"/>
+            <w:r>
+              <w:rPr>
+                <w:i/>
+                <w:iCs/>
+              </w:rPr>
+              <w:t>future-proofing</w:t>
+            </w:r>
+            <w:proofErr w:type="gramEnd"/>
           </w:p>
         </w:tc>
         <w:tc>
@@ -963,10 +980,36 @@
         <w:t xml:space="preserve">his means that ideas, </w:t>
       </w:r>
       <w:r>
-        <w:t xml:space="preserve">images, and code that others have made, I will not be able to use in my project, like sprites, textures, specific game mechanics from individual games, and algorithms and code snippets from the internet.In order to address this relevant implication, I will either get my images </w:t>
-      </w:r>
-      <w:r>
-        <w:t>from open source places, using the advanced google images filter, or make my own. I will get ideas for the game from my own brain, and from open source games. Lastly, I will get my code snippets from open source places like</w:t>
+        <w:t xml:space="preserve">images, and code that others have made, I will not be able to use in my project, like sprites, textures, specific game mechanics from individual games, and algorithms and code snippets from the </w:t>
+      </w:r>
+      <w:proofErr w:type="spellStart"/>
+      <w:proofErr w:type="gramStart"/>
+      <w:r>
+        <w:t>internet.In</w:t>
+      </w:r>
+      <w:proofErr w:type="spellEnd"/>
+      <w:proofErr w:type="gramEnd"/>
+      <w:r>
+        <w:t xml:space="preserve"> order to address this relevant implication, I will either get my images </w:t>
+      </w:r>
+      <w:r>
+        <w:t xml:space="preserve">from open source places, using the advanced google images filter, or make my own. I will get ideas for the game from my own brain, and from </w:t>
+      </w:r>
+      <w:proofErr w:type="gramStart"/>
+      <w:r>
+        <w:t>open source</w:t>
+      </w:r>
+      <w:proofErr w:type="gramEnd"/>
+      <w:r>
+        <w:t xml:space="preserve"> games. Lastly, I will get my code snippets from </w:t>
+      </w:r>
+      <w:proofErr w:type="gramStart"/>
+      <w:r>
+        <w:t>open source</w:t>
+      </w:r>
+      <w:proofErr w:type="gramEnd"/>
+      <w:r>
+        <w:t xml:space="preserve"> places like</w:t>
       </w:r>
       <w:r>
         <w:t xml:space="preserve"> stack overflow, and Wikipedia, and the like.</w:t>
@@ -1023,7 +1066,15 @@
         <w:t>get user feedback on the sprites, backgrounds and themes, to see what they think looks the best</w:t>
       </w:r>
       <w:r>
-        <w:t xml:space="preserve">, as they will know what looks the best for them, and implement that feedback to the best of my </w:t>
+        <w:t xml:space="preserve">, as they will know what looks the best for </w:t>
+      </w:r>
+      <w:proofErr w:type="gramStart"/>
+      <w:r>
+        <w:t>them, and</w:t>
+      </w:r>
+      <w:proofErr w:type="gramEnd"/>
+      <w:r>
+        <w:t xml:space="preserve"> implement that feedback to the best of my </w:t>
       </w:r>
       <w:r>
         <w:t>ability.</w:t>
@@ -1065,7 +1116,15 @@
         <w:t xml:space="preserve">This means that my project will need to be easy and intuitive to use, but also efficient for more experienced users </w:t>
       </w:r>
       <w:r>
-        <w:t>who know what they are doing more. In order to address the implication of usability, I will get user feedback to see if it is intuitive and easy to use, and will incorporate shortcuts, such as key binds, to make it more efficient to user for experienced users, I will get feedback on and for those shortcuts also.</w:t>
+        <w:t xml:space="preserve">who know what they are doing more. </w:t>
+      </w:r>
+      <w:proofErr w:type="gramStart"/>
+      <w:r>
+        <w:t>In order to</w:t>
+      </w:r>
+      <w:proofErr w:type="gramEnd"/>
+      <w:r>
+        <w:t xml:space="preserve"> address the implication of usability, I will get user feedback to see if it is intuitive and easy to use, and will incorporate shortcuts, such as key binds, to make it more efficient to user for experienced users, I will get feedback on and for those shortcuts also.</w:t>
       </w:r>
     </w:p>
     <w:p/>
@@ -1282,7 +1341,15 @@
     </w:p>
     <w:p>
       <w:r>
-        <w:t>Where priority of tasks in “Todo this Sprint”, starts with highest priority tasks on the top, going down.</w:t>
+        <w:t>Where priority of tasks in “</w:t>
+      </w:r>
+      <w:proofErr w:type="spellStart"/>
+      <w:r>
+        <w:t>Todo</w:t>
+      </w:r>
+      <w:proofErr w:type="spellEnd"/>
+      <w:r>
+        <w:t xml:space="preserve"> this Sprint”, starts with highest priority tasks on the top, going down.</w:t>
       </w:r>
     </w:p>
     <w:p>
@@ -1520,7 +1587,23 @@
                 <w:b/>
                 <w:bCs/>
               </w:rPr>
-              <w:t>Fighting is completely separate, the only purpose is to get to rewards on the other side</w:t>
+              <w:t xml:space="preserve">Fighting is completely </w:t>
+            </w:r>
+            <w:proofErr w:type="gramStart"/>
+            <w:r>
+              <w:rPr>
+                <w:b/>
+                <w:bCs/>
+              </w:rPr>
+              <w:t>separate,</w:t>
+            </w:r>
+            <w:proofErr w:type="gramEnd"/>
+            <w:r>
+              <w:rPr>
+                <w:b/>
+                <w:bCs/>
+              </w:rPr>
+              <w:t xml:space="preserve"> the only purpose is to get to rewards on the other side</w:t>
             </w:r>
           </w:p>
           <w:p>
@@ -1620,7 +1703,15 @@
               <w:cnfStyle w:val="100000000000" w:firstRow="1" w:lastRow="0" w:firstColumn="0" w:lastColumn="0" w:oddVBand="0" w:evenVBand="0" w:oddHBand="0" w:evenHBand="0" w:firstRowFirstColumn="0" w:firstRowLastColumn="0" w:lastRowFirstColumn="0" w:lastRowLastColumn="0"/>
             </w:pPr>
             <w:r>
-              <w:t>At the end of each level, there is a quiz on everything taught so far, have to get above 80% to continue, harder levels, need more percentage.</w:t>
+              <w:t xml:space="preserve">At the end of each level, there is a quiz on everything taught so far, </w:t>
+            </w:r>
+            <w:proofErr w:type="gramStart"/>
+            <w:r>
+              <w:t>have to</w:t>
+            </w:r>
+            <w:proofErr w:type="gramEnd"/>
+            <w:r>
+              <w:t xml:space="preserve"> get above 80% to continue, harder levels, need more percentage.</w:t>
             </w:r>
           </w:p>
         </w:tc>
@@ -1661,7 +1752,23 @@
                 <w:b/>
                 <w:bCs/>
               </w:rPr>
-              <w:t>each tile asks 1 (2?) questions, each question you get wrong counts against you, and you have to get below a certain number wrong to get to the next level (providing you don’t die)</w:t>
+              <w:t xml:space="preserve">each tile asks 1 (2?) </w:t>
+            </w:r>
+            <w:proofErr w:type="gramStart"/>
+            <w:r>
+              <w:rPr>
+                <w:b/>
+                <w:bCs/>
+              </w:rPr>
+              <w:t>questions</w:t>
+            </w:r>
+            <w:proofErr w:type="gramEnd"/>
+            <w:r>
+              <w:rPr>
+                <w:b/>
+                <w:bCs/>
+              </w:rPr>
+              <w:t>, each question you get wrong counts against you, and you have to get below a certain number wrong to get to the next level (providing you don’t die)</w:t>
             </w:r>
           </w:p>
         </w:tc>
@@ -1986,7 +2093,31 @@
         </w:tabs>
       </w:pPr>
       <w:r>
-        <w:t>For component 1, option 3 doesn't agree with me, I feel like you should definitely get some sort of reward after fighting. I like the way you gain xp after fighting in option 1, but considering the brief, I really like the way you gain answers to questions as a reward for fighting (so option 2). Maybe you could make yours enemies coding bugs that you need to defeat (just a suggestion). In terms of the chests and traps, I like the way option 2 does them, but also quite like the idea of having traps as separate tiles. Overall, option 2 is my favourite.</w:t>
+        <w:t xml:space="preserve">For component 1, option 3 doesn't agree with me, I feel like you should </w:t>
+      </w:r>
+      <w:proofErr w:type="gramStart"/>
+      <w:r>
+        <w:t>definitely get</w:t>
+      </w:r>
+      <w:proofErr w:type="gramEnd"/>
+      <w:r>
+        <w:t xml:space="preserve"> some sort of reward after fighting. I like the way you gain </w:t>
+      </w:r>
+      <w:proofErr w:type="spellStart"/>
+      <w:r>
+        <w:t>xp</w:t>
+      </w:r>
+      <w:proofErr w:type="spellEnd"/>
+      <w:r>
+        <w:t xml:space="preserve"> after fighting in option 1, but considering the brief, I really like the way you gain answers to questions as a reward for fighting (so option 2). Maybe you could make </w:t>
+      </w:r>
+      <w:proofErr w:type="gramStart"/>
+      <w:r>
+        <w:t>yours</w:t>
+      </w:r>
+      <w:proofErr w:type="gramEnd"/>
+      <w:r>
+        <w:t xml:space="preserve"> enemies coding bugs that you need to defeat (just a suggestion). In terms of the chests and traps, I like the way option 2 does them, but also quite like the idea of having traps as separate tiles. Overall, option 2 is my favourite.</w:t>
       </w:r>
     </w:p>
     <w:p>
@@ -1998,7 +2129,15 @@
         </w:tabs>
       </w:pPr>
       <w:r>
-        <w:t>For component 2, I like the way option 2 does it. I feel like definitely not option 3.</w:t>
+        <w:t xml:space="preserve">For component 2, I like the way option 2 does it. I feel like </w:t>
+      </w:r>
+      <w:proofErr w:type="gramStart"/>
+      <w:r>
+        <w:t>definitely not</w:t>
+      </w:r>
+      <w:proofErr w:type="gramEnd"/>
+      <w:r>
+        <w:t xml:space="preserve"> option 3.</w:t>
       </w:r>
     </w:p>
     <w:p>
@@ -2077,7 +2216,23 @@
         </w:tabs>
       </w:pPr>
       <w:r>
-        <w:t>In terms of the requirements of the task, the stamina could be health - you lose health by answering questions incorrectly. This would mean options 2 or 3 for the victory condition would be better - they allow for the idea of depleting health. For the fighting mechanics, option 1 seems the most familiar, as it matches how most games that involve some kind of fighting work. Option 3 is a bit confusing - how is fighting 'completely separate', and what is 'the other side'? Option 1 also gives the user more freedom - they can try and answer questions without ever having looked at the answer, in order to save money for other things. For the victory condition, I do like the idea of a quiz at the end of a level, as it seems reminiscent of a 'boss fight' or something like that, but something like Dicey Dungeons, where there isn't a boss fight at the end of each level, could also work.</w:t>
+        <w:t xml:space="preserve">In terms of the requirements of the task, the stamina could be health - you lose health by answering questions incorrectly. This would mean options 2 or 3 for the victory condition would be better - they allow for the idea of depleting health. For the fighting mechanics, option 1 seems the most familiar, as it matches how most games that involve </w:t>
+      </w:r>
+      <w:proofErr w:type="gramStart"/>
+      <w:r>
+        <w:t>some kind of fighting</w:t>
+      </w:r>
+      <w:proofErr w:type="gramEnd"/>
+      <w:r>
+        <w:t xml:space="preserve"> work. Option 3 is a bit confusing - how is fighting 'completely separate', and what is 'the other side'? Option 1 also gives the user more freedom - they can try and answer questions without ever having looked at the answer, </w:t>
+      </w:r>
+      <w:proofErr w:type="gramStart"/>
+      <w:r>
+        <w:t>in order to</w:t>
+      </w:r>
+      <w:proofErr w:type="gramEnd"/>
+      <w:r>
+        <w:t xml:space="preserve"> save money for other things. For the victory condition, I do like the idea of a quiz at the end of a level, as it seems reminiscent of a 'boss fight' or something like that, but something like Dicey Dungeons, where there isn't a boss fight at the end of each level, could also work.</w:t>
       </w:r>
     </w:p>
     <w:p>
@@ -2155,7 +2310,15 @@
         <w:t xml:space="preserve">For component one, </w:t>
       </w:r>
       <w:r>
-        <w:t>option one is better , but they should get fun fact upon going down a level (loading screen?)</w:t>
+        <w:t xml:space="preserve">option one is </w:t>
+      </w:r>
+      <w:proofErr w:type="gramStart"/>
+      <w:r>
+        <w:t>better ,</w:t>
+      </w:r>
+      <w:proofErr w:type="gramEnd"/>
+      <w:r>
+        <w:t xml:space="preserve"> but they should get fun fact upon going down a level (loading screen?)</w:t>
       </w:r>
     </w:p>
     <w:p>
@@ -2382,7 +2545,15 @@
         <w:t xml:space="preserve"> one is the most highly rated option, with 4/5 people saying that this is the option that they prefer, so this is the option that I will implement into the program.</w:t>
       </w:r>
       <w:r>
-        <w:t xml:space="preserve"> I will add extra changes based on the feedback from Ryan Gordon, these include, the option to choose whether they want an answer or coins</w:t>
+        <w:t xml:space="preserve"> I will add extra changes based on the feedback from Ryan Gordon, these </w:t>
+      </w:r>
+      <w:proofErr w:type="gramStart"/>
+      <w:r>
+        <w:t>include,</w:t>
+      </w:r>
+      <w:proofErr w:type="gramEnd"/>
+      <w:r>
+        <w:t xml:space="preserve"> the option to choose whether they want an answer or coins</w:t>
       </w:r>
       <w:r>
         <w:t xml:space="preserve"> as a reward for fighting (they will always get exp), and as before, shops will be </w:t>
@@ -2448,7 +2619,15 @@
         </w:tabs>
       </w:pPr>
       <w:r>
-        <w:t>I will combine all of my feedback together for this one</w:t>
+        <w:t xml:space="preserve">I will combine </w:t>
+      </w:r>
+      <w:proofErr w:type="gramStart"/>
+      <w:r>
+        <w:t>all of</w:t>
+      </w:r>
+      <w:proofErr w:type="gramEnd"/>
+      <w:r>
+        <w:t xml:space="preserve"> my feedback together for this one</w:t>
       </w:r>
       <w:r>
         <w:t>, and not choose a single option that I provided, this is because of the difference</w:t>
@@ -2582,6 +2761,7 @@
       <w:tblPr>
         <w:tblStyle w:val="TableGrid"/>
         <w:tblW w:w="5000" w:type="pct"/>
+        <w:tblLayout w:type="fixed"/>
         <w:tblCellMar>
           <w:left w:w="113" w:type="dxa"/>
           <w:bottom w:w="113" w:type="dxa"/>
@@ -2590,17 +2770,16 @@
         <w:tblLook w:val="04A0" w:firstRow="1" w:lastRow="0" w:firstColumn="1" w:lastColumn="0" w:noHBand="0" w:noVBand="1"/>
       </w:tblPr>
       <w:tblGrid>
-        <w:gridCol w:w="663"/>
-        <w:gridCol w:w="1134"/>
-        <w:gridCol w:w="1294"/>
-        <w:gridCol w:w="1916"/>
-        <w:gridCol w:w="7925"/>
-        <w:gridCol w:w="2456"/>
+        <w:gridCol w:w="846"/>
+        <w:gridCol w:w="2127"/>
+        <w:gridCol w:w="1557"/>
+        <w:gridCol w:w="8931"/>
+        <w:gridCol w:w="1927"/>
       </w:tblGrid>
       <w:tr>
         <w:tc>
           <w:tcPr>
-            <w:tcW w:w="507" w:type="pct"/>
+            <w:tcW w:w="275" w:type="pct"/>
             <w:tcBorders>
               <w:top w:val="single" w:sz="4" w:space="0" w:color="auto"/>
               <w:left w:val="single" w:sz="4" w:space="0" w:color="auto"/>
@@ -2627,43 +2806,38 @@
                 <w:b/>
               </w:rPr>
               <w:br/>
-            </w:r>
-            <w:r>
+              <w:t>(E, B, I)</w:t>
+            </w:r>
+          </w:p>
+        </w:tc>
+        <w:tc>
+          <w:tcPr>
+            <w:tcW w:w="691" w:type="pct"/>
+            <w:tcBorders>
+              <w:top w:val="single" w:sz="4" w:space="0" w:color="auto"/>
+              <w:left w:val="single" w:sz="4" w:space="0" w:color="auto"/>
+              <w:bottom w:val="single" w:sz="4" w:space="0" w:color="auto"/>
+              <w:right w:val="single" w:sz="4" w:space="0" w:color="auto"/>
+            </w:tcBorders>
+            <w:shd w:val="clear" w:color="auto" w:fill="F2F2F2" w:themeFill="background1" w:themeFillShade="F2"/>
+          </w:tcPr>
+          <w:p>
+            <w:pPr>
               <w:rPr>
                 <w:b/>
               </w:rPr>
-              <w:t>(E, B, I)</w:t>
-            </w:r>
-          </w:p>
-        </w:tc>
-        <w:tc>
-          <w:tcPr>
-            <w:tcW w:w="660" w:type="pct"/>
-            <w:tcBorders>
-              <w:top w:val="single" w:sz="4" w:space="0" w:color="auto"/>
-              <w:left w:val="single" w:sz="4" w:space="0" w:color="auto"/>
-              <w:bottom w:val="single" w:sz="4" w:space="0" w:color="auto"/>
-              <w:right w:val="single" w:sz="4" w:space="0" w:color="auto"/>
-            </w:tcBorders>
-            <w:shd w:val="clear" w:color="auto" w:fill="F2F2F2" w:themeFill="background1" w:themeFillShade="F2"/>
-          </w:tcPr>
-          <w:p>
-            <w:pPr>
+            </w:pPr>
+            <w:r>
               <w:rPr>
                 <w:b/>
               </w:rPr>
-            </w:pPr>
-            <w:r>
-              <w:rPr>
-                <w:b/>
-              </w:rPr>
-              <w:t>Method to Test</w:t>
-            </w:r>
-          </w:p>
-        </w:tc>
-        <w:tc>
-          <w:tcPr>
-            <w:tcW w:w="712" w:type="pct"/>
+              <w:t>What I am testing</w:t>
+            </w:r>
+          </w:p>
+        </w:tc>
+        <w:tc>
+          <w:tcPr>
+            <w:tcW w:w="506" w:type="pct"/>
             <w:tcBorders>
               <w:top w:val="single" w:sz="4" w:space="0" w:color="auto"/>
               <w:left w:val="single" w:sz="4" w:space="0" w:color="auto"/>
@@ -2683,13 +2857,13 @@
               <w:rPr>
                 <w:b/>
               </w:rPr>
-              <w:t>Value(s) to enter</w:t>
-            </w:r>
-          </w:p>
-        </w:tc>
-        <w:tc>
-          <w:tcPr>
-            <w:tcW w:w="914" w:type="pct"/>
+              <w:t>Expected result</w:t>
+            </w:r>
+          </w:p>
+        </w:tc>
+        <w:tc>
+          <w:tcPr>
+            <w:tcW w:w="2902" w:type="pct"/>
             <w:tcBorders>
               <w:top w:val="single" w:sz="4" w:space="0" w:color="auto"/>
               <w:left w:val="single" w:sz="4" w:space="0" w:color="auto"/>
@@ -2709,13 +2883,20 @@
               <w:rPr>
                 <w:b/>
               </w:rPr>
-              <w:t>Expected result</w:t>
-            </w:r>
-          </w:p>
-        </w:tc>
-        <w:tc>
-          <w:tcPr>
-            <w:tcW w:w="1118" w:type="pct"/>
+              <w:t>Actual result</w:t>
+            </w:r>
+            <w:r>
+              <w:rPr>
+                <w:b/>
+              </w:rPr>
+              <w:br/>
+              <w:t>(screen snip / time stamp)</w:t>
+            </w:r>
+          </w:p>
+        </w:tc>
+        <w:tc>
+          <w:tcPr>
+            <w:tcW w:w="626" w:type="pct"/>
             <w:tcBorders>
               <w:top w:val="single" w:sz="4" w:space="0" w:color="auto"/>
               <w:left w:val="single" w:sz="4" w:space="0" w:color="auto"/>
@@ -2735,39 +2916,6 @@
               <w:rPr>
                 <w:b/>
               </w:rPr>
-              <w:t>Actual result</w:t>
-            </w:r>
-            <w:r>
-              <w:rPr>
-                <w:b/>
-              </w:rPr>
-              <w:br/>
-              <w:t>(screen snip / time stamp)</w:t>
-            </w:r>
-          </w:p>
-        </w:tc>
-        <w:tc>
-          <w:tcPr>
-            <w:tcW w:w="1089" w:type="pct"/>
-            <w:tcBorders>
-              <w:top w:val="single" w:sz="4" w:space="0" w:color="auto"/>
-              <w:left w:val="single" w:sz="4" w:space="0" w:color="auto"/>
-              <w:bottom w:val="single" w:sz="4" w:space="0" w:color="auto"/>
-              <w:right w:val="single" w:sz="4" w:space="0" w:color="auto"/>
-            </w:tcBorders>
-            <w:shd w:val="clear" w:color="auto" w:fill="F2F2F2" w:themeFill="background1" w:themeFillShade="F2"/>
-            <w:hideMark/>
-          </w:tcPr>
-          <w:p>
-            <w:pPr>
-              <w:rPr>
-                <w:b/>
-              </w:rPr>
-            </w:pPr>
-            <w:r>
-              <w:rPr>
-                <w:b/>
-              </w:rPr>
               <w:t>Comments/</w:t>
             </w:r>
             <w:r>
@@ -2783,108 +2931,97 @@
       <w:tr>
         <w:tc>
           <w:tcPr>
-            <w:tcW w:w="507" w:type="pct"/>
-            <w:tcBorders>
-              <w:top w:val="single" w:sz="4" w:space="0" w:color="auto"/>
-              <w:left w:val="single" w:sz="4" w:space="0" w:color="auto"/>
-              <w:bottom w:val="single" w:sz="4" w:space="0" w:color="auto"/>
-              <w:right w:val="single" w:sz="4" w:space="0" w:color="auto"/>
-            </w:tcBorders>
-          </w:tcPr>
-          <w:p>
-            <w:pPr>
-              <w:rPr>
-                <w:sz w:val="24"/>
-                <w:szCs w:val="24"/>
-              </w:rPr>
-            </w:pPr>
-          </w:p>
-        </w:tc>
-        <w:tc>
-          <w:tcPr>
-            <w:tcW w:w="660" w:type="pct"/>
-            <w:tcBorders>
-              <w:top w:val="single" w:sz="4" w:space="0" w:color="auto"/>
-              <w:left w:val="single" w:sz="4" w:space="0" w:color="auto"/>
-              <w:bottom w:val="single" w:sz="4" w:space="0" w:color="auto"/>
-              <w:right w:val="single" w:sz="4" w:space="0" w:color="auto"/>
-            </w:tcBorders>
-          </w:tcPr>
-          <w:p>
-            <w:pPr>
-              <w:rPr>
-                <w:sz w:val="24"/>
-                <w:szCs w:val="24"/>
-              </w:rPr>
-            </w:pPr>
-          </w:p>
-        </w:tc>
-        <w:tc>
-          <w:tcPr>
-            <w:tcW w:w="712" w:type="pct"/>
-            <w:tcBorders>
-              <w:top w:val="single" w:sz="4" w:space="0" w:color="auto"/>
-              <w:left w:val="single" w:sz="4" w:space="0" w:color="auto"/>
-              <w:bottom w:val="single" w:sz="4" w:space="0" w:color="auto"/>
-              <w:right w:val="single" w:sz="4" w:space="0" w:color="auto"/>
-            </w:tcBorders>
-          </w:tcPr>
-          <w:p>
-            <w:pPr>
-              <w:rPr>
-                <w:sz w:val="24"/>
-                <w:szCs w:val="24"/>
-              </w:rPr>
-            </w:pPr>
-          </w:p>
-        </w:tc>
-        <w:tc>
-          <w:tcPr>
-            <w:tcW w:w="914" w:type="pct"/>
-            <w:tcBorders>
-              <w:top w:val="single" w:sz="4" w:space="0" w:color="auto"/>
-              <w:left w:val="single" w:sz="4" w:space="0" w:color="auto"/>
-              <w:bottom w:val="single" w:sz="4" w:space="0" w:color="auto"/>
-              <w:right w:val="single" w:sz="4" w:space="0" w:color="auto"/>
-            </w:tcBorders>
-          </w:tcPr>
-          <w:p>
-            <w:pPr>
-              <w:rPr>
-                <w:sz w:val="24"/>
-                <w:szCs w:val="24"/>
-              </w:rPr>
-            </w:pPr>
-          </w:p>
-        </w:tc>
-        <w:tc>
-          <w:tcPr>
-            <w:tcW w:w="1118" w:type="pct"/>
-            <w:tcBorders>
-              <w:top w:val="single" w:sz="4" w:space="0" w:color="auto"/>
-              <w:left w:val="single" w:sz="4" w:space="0" w:color="auto"/>
-              <w:bottom w:val="single" w:sz="4" w:space="0" w:color="auto"/>
-              <w:right w:val="single" w:sz="4" w:space="0" w:color="auto"/>
-            </w:tcBorders>
-          </w:tcPr>
-          <w:p>
-            <w:pPr>
-              <w:rPr>
-                <w:sz w:val="24"/>
-                <w:szCs w:val="24"/>
-              </w:rPr>
-            </w:pPr>
-            <w:r>
+            <w:tcW w:w="275" w:type="pct"/>
+            <w:tcBorders>
+              <w:top w:val="single" w:sz="4" w:space="0" w:color="auto"/>
+              <w:left w:val="single" w:sz="4" w:space="0" w:color="auto"/>
+              <w:bottom w:val="single" w:sz="4" w:space="0" w:color="auto"/>
+              <w:right w:val="single" w:sz="4" w:space="0" w:color="auto"/>
+            </w:tcBorders>
+          </w:tcPr>
+          <w:p>
+            <w:pPr>
+              <w:rPr>
+                <w:sz w:val="24"/>
+                <w:szCs w:val="24"/>
+              </w:rPr>
+            </w:pPr>
+            <w:r>
+              <w:t>E</w:t>
+            </w:r>
+          </w:p>
+        </w:tc>
+        <w:tc>
+          <w:tcPr>
+            <w:tcW w:w="691" w:type="pct"/>
+            <w:tcBorders>
+              <w:top w:val="single" w:sz="4" w:space="0" w:color="auto"/>
+              <w:left w:val="single" w:sz="4" w:space="0" w:color="auto"/>
+              <w:bottom w:val="single" w:sz="4" w:space="0" w:color="auto"/>
+              <w:right w:val="single" w:sz="4" w:space="0" w:color="auto"/>
+            </w:tcBorders>
+          </w:tcPr>
+          <w:p>
+            <w:pPr>
+              <w:rPr>
+                <w:sz w:val="24"/>
+                <w:szCs w:val="24"/>
+              </w:rPr>
+            </w:pPr>
+            <w:r>
+              <w:t>Producing the first map that is made before the algorithm activates</w:t>
+            </w:r>
+          </w:p>
+        </w:tc>
+        <w:tc>
+          <w:tcPr>
+            <w:tcW w:w="506" w:type="pct"/>
+            <w:tcBorders>
+              <w:top w:val="single" w:sz="4" w:space="0" w:color="auto"/>
+              <w:left w:val="single" w:sz="4" w:space="0" w:color="auto"/>
+              <w:bottom w:val="single" w:sz="4" w:space="0" w:color="auto"/>
+              <w:right w:val="single" w:sz="4" w:space="0" w:color="auto"/>
+            </w:tcBorders>
+          </w:tcPr>
+          <w:p>
+            <w:pPr>
+              <w:rPr>
+                <w:sz w:val="24"/>
+                <w:szCs w:val="24"/>
+              </w:rPr>
+            </w:pPr>
+            <w:r>
+              <w:t>A 5x5 grid of 1’s, surrounded by 0’s around each 1</w:t>
+            </w:r>
+          </w:p>
+        </w:tc>
+        <w:tc>
+          <w:tcPr>
+            <w:tcW w:w="2902" w:type="pct"/>
+            <w:tcBorders>
+              <w:top w:val="single" w:sz="4" w:space="0" w:color="auto"/>
+              <w:left w:val="single" w:sz="4" w:space="0" w:color="auto"/>
+              <w:bottom w:val="single" w:sz="4" w:space="0" w:color="auto"/>
+              <w:right w:val="single" w:sz="4" w:space="0" w:color="auto"/>
+            </w:tcBorders>
+          </w:tcPr>
+          <w:p>
+            <w:pPr>
               <w:rPr>
                 <w:noProof/>
                 <w:sz w:val="24"/>
                 <w:szCs w:val="24"/>
               </w:rPr>
+            </w:pPr>
+            <w:r>
+              <w:rPr>
+                <w:noProof/>
+              </w:rPr>
               <w:drawing>
-                <wp:inline distT="0" distB="0" distL="0" distR="0" wp14:anchorId="30D34DCD" wp14:editId="1C6C1EAF">
-                  <wp:extent cx="2880360" cy="2954452"/>
-                  <wp:effectExtent l="0" t="0" r="0" b="0"/>
-                  <wp:docPr id="4" name="Picture 4"/>
+                <wp:inline distT="0" distB="0" distL="0" distR="0" wp14:anchorId="50B282D4" wp14:editId="6B51DF39">
+                  <wp:extent cx="5372100" cy="1865625"/>
+                  <wp:effectExtent l="0" t="0" r="0" b="1905"/>
+                  <wp:docPr id="25" name="Picture 25"/>
                   <wp:cNvGraphicFramePr>
                     <a:graphicFrameLocks xmlns:a="http://schemas.openxmlformats.org/drawingml/2006/main" noChangeAspect="1"/>
                   </wp:cNvGraphicFramePr>
@@ -2904,7 +3041,7 @@
                         <pic:spPr>
                           <a:xfrm>
                             <a:off x="0" y="0"/>
-                            <a:ext cx="2884947" cy="2959157"/>
+                            <a:ext cx="5478332" cy="1902517"/>
                           </a:xfrm>
                           <a:prstGeom prst="rect">
                             <a:avLst/>
@@ -2920,27 +3057,23 @@
         </w:tc>
         <w:tc>
           <w:tcPr>
-            <w:tcW w:w="1089" w:type="pct"/>
-            <w:tcBorders>
-              <w:top w:val="single" w:sz="4" w:space="0" w:color="auto"/>
-              <w:left w:val="single" w:sz="4" w:space="0" w:color="auto"/>
-              <w:bottom w:val="single" w:sz="4" w:space="0" w:color="auto"/>
-              <w:right w:val="single" w:sz="4" w:space="0" w:color="auto"/>
-            </w:tcBorders>
-          </w:tcPr>
-          <w:p>
-            <w:pPr>
-              <w:rPr>
-                <w:sz w:val="24"/>
-                <w:szCs w:val="24"/>
-              </w:rPr>
-            </w:pPr>
-            <w:r>
-              <w:rPr>
-                <w:sz w:val="24"/>
-                <w:szCs w:val="24"/>
-              </w:rPr>
-              <w:t>Works as expected</w:t>
+            <w:tcW w:w="626" w:type="pct"/>
+            <w:tcBorders>
+              <w:top w:val="single" w:sz="4" w:space="0" w:color="auto"/>
+              <w:left w:val="single" w:sz="4" w:space="0" w:color="auto"/>
+              <w:bottom w:val="single" w:sz="4" w:space="0" w:color="auto"/>
+              <w:right w:val="single" w:sz="4" w:space="0" w:color="auto"/>
+            </w:tcBorders>
+          </w:tcPr>
+          <w:p>
+            <w:pPr>
+              <w:rPr>
+                <w:sz w:val="24"/>
+                <w:szCs w:val="24"/>
+              </w:rPr>
+            </w:pPr>
+            <w:r>
+              <w:t>Need to find out what doesn’t work</w:t>
             </w:r>
           </w:p>
         </w:tc>
@@ -2948,115 +3081,88 @@
       <w:tr>
         <w:tc>
           <w:tcPr>
-            <w:tcW w:w="507" w:type="pct"/>
-            <w:tcBorders>
-              <w:top w:val="single" w:sz="4" w:space="0" w:color="auto"/>
-              <w:left w:val="single" w:sz="4" w:space="0" w:color="auto"/>
-              <w:bottom w:val="single" w:sz="4" w:space="0" w:color="auto"/>
-              <w:right w:val="single" w:sz="4" w:space="0" w:color="auto"/>
-            </w:tcBorders>
-          </w:tcPr>
-          <w:p>
-            <w:pPr>
-              <w:rPr>
-                <w:sz w:val="24"/>
-                <w:szCs w:val="24"/>
-              </w:rPr>
-            </w:pPr>
-          </w:p>
-        </w:tc>
-        <w:tc>
-          <w:tcPr>
-            <w:tcW w:w="660" w:type="pct"/>
-            <w:tcBorders>
-              <w:top w:val="single" w:sz="4" w:space="0" w:color="auto"/>
-              <w:left w:val="single" w:sz="4" w:space="0" w:color="auto"/>
-              <w:bottom w:val="single" w:sz="4" w:space="0" w:color="auto"/>
-              <w:right w:val="single" w:sz="4" w:space="0" w:color="auto"/>
-            </w:tcBorders>
-          </w:tcPr>
-          <w:p>
-            <w:pPr>
-              <w:rPr>
-                <w:sz w:val="24"/>
-                <w:szCs w:val="24"/>
-              </w:rPr>
-            </w:pPr>
-          </w:p>
-        </w:tc>
-        <w:tc>
-          <w:tcPr>
-            <w:tcW w:w="712" w:type="pct"/>
-            <w:tcBorders>
-              <w:top w:val="single" w:sz="4" w:space="0" w:color="auto"/>
-              <w:left w:val="single" w:sz="4" w:space="0" w:color="auto"/>
-              <w:bottom w:val="single" w:sz="4" w:space="0" w:color="auto"/>
-              <w:right w:val="single" w:sz="4" w:space="0" w:color="auto"/>
-            </w:tcBorders>
-          </w:tcPr>
-          <w:p>
-            <w:pPr>
-              <w:rPr>
-                <w:sz w:val="24"/>
-                <w:szCs w:val="24"/>
-              </w:rPr>
-            </w:pPr>
-          </w:p>
-        </w:tc>
-        <w:tc>
-          <w:tcPr>
-            <w:tcW w:w="914" w:type="pct"/>
-            <w:tcBorders>
-              <w:top w:val="single" w:sz="4" w:space="0" w:color="auto"/>
-              <w:left w:val="single" w:sz="4" w:space="0" w:color="auto"/>
-              <w:bottom w:val="single" w:sz="4" w:space="0" w:color="auto"/>
-              <w:right w:val="single" w:sz="4" w:space="0" w:color="auto"/>
-            </w:tcBorders>
-          </w:tcPr>
-          <w:p>
-            <w:pPr>
-              <w:rPr>
-                <w:sz w:val="24"/>
-                <w:szCs w:val="24"/>
-              </w:rPr>
-            </w:pPr>
-            <w:r>
-              <w:rPr>
-                <w:sz w:val="24"/>
-                <w:szCs w:val="24"/>
-              </w:rPr>
-              <w:t>Should show walls and some of the white squares will be replaced by other emojis representing different tile types</w:t>
-            </w:r>
-          </w:p>
-        </w:tc>
-        <w:tc>
-          <w:tcPr>
-            <w:tcW w:w="1118" w:type="pct"/>
-            <w:tcBorders>
-              <w:top w:val="single" w:sz="4" w:space="0" w:color="auto"/>
-              <w:left w:val="single" w:sz="4" w:space="0" w:color="auto"/>
-              <w:bottom w:val="single" w:sz="4" w:space="0" w:color="auto"/>
-              <w:right w:val="single" w:sz="4" w:space="0" w:color="auto"/>
-            </w:tcBorders>
-          </w:tcPr>
-          <w:p>
-            <w:pPr>
-              <w:rPr>
-                <w:sz w:val="24"/>
-                <w:szCs w:val="24"/>
-              </w:rPr>
-            </w:pPr>
-            <w:r>
+            <w:tcW w:w="275" w:type="pct"/>
+            <w:tcBorders>
+              <w:top w:val="single" w:sz="4" w:space="0" w:color="auto"/>
+              <w:left w:val="single" w:sz="4" w:space="0" w:color="auto"/>
+              <w:bottom w:val="single" w:sz="4" w:space="0" w:color="auto"/>
+              <w:right w:val="single" w:sz="4" w:space="0" w:color="auto"/>
+            </w:tcBorders>
+          </w:tcPr>
+          <w:p>
+            <w:pPr>
+              <w:rPr>
+                <w:sz w:val="24"/>
+                <w:szCs w:val="24"/>
+              </w:rPr>
+            </w:pPr>
+          </w:p>
+        </w:tc>
+        <w:tc>
+          <w:tcPr>
+            <w:tcW w:w="691" w:type="pct"/>
+            <w:tcBorders>
+              <w:top w:val="single" w:sz="4" w:space="0" w:color="auto"/>
+              <w:left w:val="single" w:sz="4" w:space="0" w:color="auto"/>
+              <w:bottom w:val="single" w:sz="4" w:space="0" w:color="auto"/>
+              <w:right w:val="single" w:sz="4" w:space="0" w:color="auto"/>
+            </w:tcBorders>
+          </w:tcPr>
+          <w:p>
+            <w:pPr>
+              <w:rPr>
+                <w:sz w:val="24"/>
+                <w:szCs w:val="24"/>
+              </w:rPr>
+            </w:pPr>
+          </w:p>
+        </w:tc>
+        <w:tc>
+          <w:tcPr>
+            <w:tcW w:w="506" w:type="pct"/>
+            <w:tcBorders>
+              <w:top w:val="single" w:sz="4" w:space="0" w:color="auto"/>
+              <w:left w:val="single" w:sz="4" w:space="0" w:color="auto"/>
+              <w:bottom w:val="single" w:sz="4" w:space="0" w:color="auto"/>
+              <w:right w:val="single" w:sz="4" w:space="0" w:color="auto"/>
+            </w:tcBorders>
+          </w:tcPr>
+          <w:p>
+            <w:pPr>
+              <w:rPr>
+                <w:sz w:val="24"/>
+                <w:szCs w:val="24"/>
+              </w:rPr>
+            </w:pPr>
+          </w:p>
+        </w:tc>
+        <w:tc>
+          <w:tcPr>
+            <w:tcW w:w="2902" w:type="pct"/>
+            <w:tcBorders>
+              <w:top w:val="single" w:sz="4" w:space="0" w:color="auto"/>
+              <w:left w:val="single" w:sz="4" w:space="0" w:color="auto"/>
+              <w:bottom w:val="single" w:sz="4" w:space="0" w:color="auto"/>
+              <w:right w:val="single" w:sz="4" w:space="0" w:color="auto"/>
+            </w:tcBorders>
+          </w:tcPr>
+          <w:p>
+            <w:pPr>
               <w:rPr>
                 <w:noProof/>
                 <w:sz w:val="24"/>
                 <w:szCs w:val="24"/>
               </w:rPr>
+            </w:pPr>
+            <w:r>
+              <w:rPr>
+                <w:noProof/>
+              </w:rPr>
               <w:drawing>
-                <wp:inline distT="0" distB="0" distL="0" distR="0" wp14:anchorId="0473505A" wp14:editId="2D9914B3">
-                  <wp:extent cx="2107228" cy="2171700"/>
-                  <wp:effectExtent l="0" t="0" r="7620" b="0"/>
-                  <wp:docPr id="5" name="Picture 5"/>
+                <wp:inline distT="0" distB="0" distL="0" distR="0" wp14:anchorId="790C10FB" wp14:editId="5EF462BF">
+                  <wp:extent cx="5143946" cy="975445"/>
+                  <wp:effectExtent l="0" t="0" r="0" b="0"/>
+                  <wp:docPr id="26" name="Picture 26"/>
                   <wp:cNvGraphicFramePr>
                     <a:graphicFrameLocks xmlns:a="http://schemas.openxmlformats.org/drawingml/2006/main" noChangeAspect="1"/>
                   </wp:cNvGraphicFramePr>
@@ -3076,7 +3182,7 @@
                         <pic:spPr>
                           <a:xfrm>
                             <a:off x="0" y="0"/>
-                            <a:ext cx="2109716" cy="2174264"/>
+                            <a:ext cx="5143946" cy="975445"/>
                           </a:xfrm>
                           <a:prstGeom prst="rect">
                             <a:avLst/>
@@ -3092,42 +3198,23 @@
         </w:tc>
         <w:tc>
           <w:tcPr>
-            <w:tcW w:w="1089" w:type="pct"/>
-            <w:tcBorders>
-              <w:top w:val="single" w:sz="4" w:space="0" w:color="auto"/>
-              <w:left w:val="single" w:sz="4" w:space="0" w:color="auto"/>
-              <w:bottom w:val="single" w:sz="4" w:space="0" w:color="auto"/>
-              <w:right w:val="single" w:sz="4" w:space="0" w:color="auto"/>
-            </w:tcBorders>
-          </w:tcPr>
-          <w:p>
-            <w:pPr>
-              <w:rPr>
-                <w:sz w:val="24"/>
-                <w:szCs w:val="24"/>
-              </w:rPr>
-            </w:pPr>
-            <w:r>
-              <w:rPr>
-                <w:sz w:val="24"/>
-                <w:szCs w:val="24"/>
-              </w:rPr>
-              <w:t>Something did not work</w:t>
-            </w:r>
-          </w:p>
-          <w:p>
-            <w:pPr>
-              <w:rPr>
-                <w:sz w:val="24"/>
-                <w:szCs w:val="24"/>
-              </w:rPr>
-            </w:pPr>
-            <w:r>
-              <w:rPr>
-                <w:sz w:val="24"/>
-                <w:szCs w:val="24"/>
-              </w:rPr>
-              <w:t>I found the problem, I didn’t actually call the function.</w:t>
+            <w:tcW w:w="626" w:type="pct"/>
+            <w:tcBorders>
+              <w:top w:val="single" w:sz="4" w:space="0" w:color="auto"/>
+              <w:left w:val="single" w:sz="4" w:space="0" w:color="auto"/>
+              <w:bottom w:val="single" w:sz="4" w:space="0" w:color="auto"/>
+              <w:right w:val="single" w:sz="4" w:space="0" w:color="auto"/>
+            </w:tcBorders>
+          </w:tcPr>
+          <w:p>
+            <w:pPr>
+              <w:rPr>
+                <w:sz w:val="24"/>
+                <w:szCs w:val="24"/>
+              </w:rPr>
+            </w:pPr>
+            <w:r>
+              <w:t>Printing out the rows, they have an extra list of zeros out the front</w:t>
             </w:r>
           </w:p>
         </w:tc>
@@ -3135,108 +3222,98 @@
       <w:tr>
         <w:tc>
           <w:tcPr>
-            <w:tcW w:w="507" w:type="pct"/>
-            <w:tcBorders>
-              <w:top w:val="single" w:sz="4" w:space="0" w:color="auto"/>
-              <w:left w:val="single" w:sz="4" w:space="0" w:color="auto"/>
-              <w:bottom w:val="single" w:sz="4" w:space="0" w:color="auto"/>
-              <w:right w:val="single" w:sz="4" w:space="0" w:color="auto"/>
-            </w:tcBorders>
-          </w:tcPr>
-          <w:p>
-            <w:pPr>
-              <w:rPr>
-                <w:sz w:val="24"/>
-                <w:szCs w:val="24"/>
-              </w:rPr>
-            </w:pPr>
-          </w:p>
-        </w:tc>
-        <w:tc>
-          <w:tcPr>
-            <w:tcW w:w="660" w:type="pct"/>
-            <w:tcBorders>
-              <w:top w:val="single" w:sz="4" w:space="0" w:color="auto"/>
-              <w:left w:val="single" w:sz="4" w:space="0" w:color="auto"/>
-              <w:bottom w:val="single" w:sz="4" w:space="0" w:color="auto"/>
-              <w:right w:val="single" w:sz="4" w:space="0" w:color="auto"/>
-            </w:tcBorders>
-          </w:tcPr>
-          <w:p>
-            <w:pPr>
-              <w:rPr>
-                <w:sz w:val="24"/>
-                <w:szCs w:val="24"/>
-              </w:rPr>
-            </w:pPr>
-          </w:p>
-        </w:tc>
-        <w:tc>
-          <w:tcPr>
-            <w:tcW w:w="712" w:type="pct"/>
-            <w:tcBorders>
-              <w:top w:val="single" w:sz="4" w:space="0" w:color="auto"/>
-              <w:left w:val="single" w:sz="4" w:space="0" w:color="auto"/>
-              <w:bottom w:val="single" w:sz="4" w:space="0" w:color="auto"/>
-              <w:right w:val="single" w:sz="4" w:space="0" w:color="auto"/>
-            </w:tcBorders>
-          </w:tcPr>
-          <w:p>
-            <w:pPr>
-              <w:rPr>
-                <w:sz w:val="24"/>
-                <w:szCs w:val="24"/>
-              </w:rPr>
-            </w:pPr>
-          </w:p>
-        </w:tc>
-        <w:tc>
-          <w:tcPr>
-            <w:tcW w:w="914" w:type="pct"/>
-            <w:tcBorders>
-              <w:top w:val="single" w:sz="4" w:space="0" w:color="auto"/>
-              <w:left w:val="single" w:sz="4" w:space="0" w:color="auto"/>
-              <w:bottom w:val="single" w:sz="4" w:space="0" w:color="auto"/>
-              <w:right w:val="single" w:sz="4" w:space="0" w:color="auto"/>
-            </w:tcBorders>
-          </w:tcPr>
-          <w:p>
-            <w:pPr>
-              <w:rPr>
-                <w:sz w:val="24"/>
-                <w:szCs w:val="24"/>
-              </w:rPr>
-            </w:pPr>
-          </w:p>
-        </w:tc>
-        <w:tc>
-          <w:tcPr>
-            <w:tcW w:w="1118" w:type="pct"/>
-            <w:tcBorders>
-              <w:top w:val="single" w:sz="4" w:space="0" w:color="auto"/>
-              <w:left w:val="single" w:sz="4" w:space="0" w:color="auto"/>
-              <w:bottom w:val="single" w:sz="4" w:space="0" w:color="auto"/>
-              <w:right w:val="single" w:sz="4" w:space="0" w:color="auto"/>
-            </w:tcBorders>
-          </w:tcPr>
-          <w:p>
-            <w:pPr>
-              <w:rPr>
-                <w:sz w:val="24"/>
-                <w:szCs w:val="24"/>
-              </w:rPr>
-            </w:pPr>
-            <w:r>
+            <w:tcW w:w="275" w:type="pct"/>
+            <w:tcBorders>
+              <w:top w:val="single" w:sz="4" w:space="0" w:color="auto"/>
+              <w:left w:val="single" w:sz="4" w:space="0" w:color="auto"/>
+              <w:bottom w:val="single" w:sz="4" w:space="0" w:color="auto"/>
+              <w:right w:val="single" w:sz="4" w:space="0" w:color="auto"/>
+            </w:tcBorders>
+          </w:tcPr>
+          <w:p>
+            <w:pPr>
+              <w:rPr>
+                <w:sz w:val="24"/>
+                <w:szCs w:val="24"/>
+              </w:rPr>
+            </w:pPr>
+            <w:r>
+              <w:lastRenderedPageBreak/>
+              <w:t>E</w:t>
+            </w:r>
+          </w:p>
+        </w:tc>
+        <w:tc>
+          <w:tcPr>
+            <w:tcW w:w="691" w:type="pct"/>
+            <w:tcBorders>
+              <w:top w:val="single" w:sz="4" w:space="0" w:color="auto"/>
+              <w:left w:val="single" w:sz="4" w:space="0" w:color="auto"/>
+              <w:bottom w:val="single" w:sz="4" w:space="0" w:color="auto"/>
+              <w:right w:val="single" w:sz="4" w:space="0" w:color="auto"/>
+            </w:tcBorders>
+          </w:tcPr>
+          <w:p>
+            <w:pPr>
+              <w:rPr>
+                <w:sz w:val="24"/>
+                <w:szCs w:val="24"/>
+              </w:rPr>
+            </w:pPr>
+            <w:r>
+              <w:t>Producing the first map that is made before the algorithm activates</w:t>
+            </w:r>
+          </w:p>
+        </w:tc>
+        <w:tc>
+          <w:tcPr>
+            <w:tcW w:w="506" w:type="pct"/>
+            <w:tcBorders>
+              <w:top w:val="single" w:sz="4" w:space="0" w:color="auto"/>
+              <w:left w:val="single" w:sz="4" w:space="0" w:color="auto"/>
+              <w:bottom w:val="single" w:sz="4" w:space="0" w:color="auto"/>
+              <w:right w:val="single" w:sz="4" w:space="0" w:color="auto"/>
+            </w:tcBorders>
+          </w:tcPr>
+          <w:p>
+            <w:pPr>
+              <w:rPr>
+                <w:sz w:val="24"/>
+                <w:szCs w:val="24"/>
+              </w:rPr>
+            </w:pPr>
+            <w:r>
+              <w:t>A 5x5 grid of 1’s, surrounded by 0’s around each 1</w:t>
+            </w:r>
+          </w:p>
+        </w:tc>
+        <w:tc>
+          <w:tcPr>
+            <w:tcW w:w="2902" w:type="pct"/>
+            <w:tcBorders>
+              <w:top w:val="single" w:sz="4" w:space="0" w:color="auto"/>
+              <w:left w:val="single" w:sz="4" w:space="0" w:color="auto"/>
+              <w:bottom w:val="single" w:sz="4" w:space="0" w:color="auto"/>
+              <w:right w:val="single" w:sz="4" w:space="0" w:color="auto"/>
+            </w:tcBorders>
+          </w:tcPr>
+          <w:p>
+            <w:pPr>
               <w:rPr>
                 <w:noProof/>
                 <w:sz w:val="24"/>
                 <w:szCs w:val="24"/>
               </w:rPr>
+            </w:pPr>
+            <w:r>
+              <w:rPr>
+                <w:noProof/>
+              </w:rPr>
               <w:drawing>
-                <wp:inline distT="0" distB="0" distL="0" distR="0" wp14:anchorId="59B24061" wp14:editId="6E7159EE">
-                  <wp:extent cx="4960621" cy="1204537"/>
-                  <wp:effectExtent l="0" t="0" r="0" b="0"/>
-                  <wp:docPr id="6" name="Picture 6"/>
+                <wp:inline distT="0" distB="0" distL="0" distR="0" wp14:anchorId="45E4D3F6" wp14:editId="76A46878">
+                  <wp:extent cx="3139712" cy="1996613"/>
+                  <wp:effectExtent l="0" t="0" r="3810" b="3810"/>
+                  <wp:docPr id="27" name="Picture 27"/>
                   <wp:cNvGraphicFramePr>
                     <a:graphicFrameLocks xmlns:a="http://schemas.openxmlformats.org/drawingml/2006/main" noChangeAspect="1"/>
                   </wp:cNvGraphicFramePr>
@@ -3254,9 +3331,9 @@
                           </a:stretch>
                         </pic:blipFill>
                         <pic:spPr>
-                          <a:xfrm flipV="1">
+                          <a:xfrm>
                             <a:off x="0" y="0"/>
-                            <a:ext cx="4985672" cy="1210620"/>
+                            <a:ext cx="3139712" cy="1996613"/>
                           </a:xfrm>
                           <a:prstGeom prst="rect">
                             <a:avLst/>
@@ -3272,27 +3349,28 @@
         </w:tc>
         <w:tc>
           <w:tcPr>
-            <w:tcW w:w="1089" w:type="pct"/>
-            <w:tcBorders>
-              <w:top w:val="single" w:sz="4" w:space="0" w:color="auto"/>
-              <w:left w:val="single" w:sz="4" w:space="0" w:color="auto"/>
-              <w:bottom w:val="single" w:sz="4" w:space="0" w:color="auto"/>
-              <w:right w:val="single" w:sz="4" w:space="0" w:color="auto"/>
-            </w:tcBorders>
-          </w:tcPr>
-          <w:p>
-            <w:pPr>
-              <w:rPr>
-                <w:sz w:val="24"/>
-                <w:szCs w:val="24"/>
-              </w:rPr>
-            </w:pPr>
-            <w:r>
-              <w:rPr>
-                <w:sz w:val="24"/>
-                <w:szCs w:val="24"/>
-              </w:rPr>
-              <w:t>Well, at least it is calling the function now.</w:t>
+            <w:tcW w:w="626" w:type="pct"/>
+            <w:tcBorders>
+              <w:top w:val="single" w:sz="4" w:space="0" w:color="auto"/>
+              <w:left w:val="single" w:sz="4" w:space="0" w:color="auto"/>
+              <w:bottom w:val="single" w:sz="4" w:space="0" w:color="auto"/>
+              <w:right w:val="single" w:sz="4" w:space="0" w:color="auto"/>
+            </w:tcBorders>
+          </w:tcPr>
+          <w:p>
+            <w:r>
+              <w:t>The problem was me using extend wrong</w:t>
+            </w:r>
+          </w:p>
+          <w:p>
+            <w:pPr>
+              <w:rPr>
+                <w:sz w:val="24"/>
+                <w:szCs w:val="24"/>
+              </w:rPr>
+            </w:pPr>
+            <w:r>
+              <w:t>Works now – though I will probably change the 0’s and 1’s to make it look nicer</w:t>
             </w:r>
           </w:p>
         </w:tc>
@@ -3300,108 +3378,97 @@
       <w:tr>
         <w:tc>
           <w:tcPr>
-            <w:tcW w:w="507" w:type="pct"/>
-            <w:tcBorders>
-              <w:top w:val="single" w:sz="4" w:space="0" w:color="auto"/>
-              <w:left w:val="single" w:sz="4" w:space="0" w:color="auto"/>
-              <w:bottom w:val="single" w:sz="4" w:space="0" w:color="auto"/>
-              <w:right w:val="single" w:sz="4" w:space="0" w:color="auto"/>
-            </w:tcBorders>
-          </w:tcPr>
-          <w:p>
-            <w:pPr>
-              <w:rPr>
-                <w:sz w:val="24"/>
-                <w:szCs w:val="24"/>
-              </w:rPr>
-            </w:pPr>
-          </w:p>
-        </w:tc>
-        <w:tc>
-          <w:tcPr>
-            <w:tcW w:w="660" w:type="pct"/>
-            <w:tcBorders>
-              <w:top w:val="single" w:sz="4" w:space="0" w:color="auto"/>
-              <w:left w:val="single" w:sz="4" w:space="0" w:color="auto"/>
-              <w:bottom w:val="single" w:sz="4" w:space="0" w:color="auto"/>
-              <w:right w:val="single" w:sz="4" w:space="0" w:color="auto"/>
-            </w:tcBorders>
-          </w:tcPr>
-          <w:p>
-            <w:pPr>
-              <w:rPr>
-                <w:sz w:val="24"/>
-                <w:szCs w:val="24"/>
-              </w:rPr>
-            </w:pPr>
-          </w:p>
-        </w:tc>
-        <w:tc>
-          <w:tcPr>
-            <w:tcW w:w="712" w:type="pct"/>
-            <w:tcBorders>
-              <w:top w:val="single" w:sz="4" w:space="0" w:color="auto"/>
-              <w:left w:val="single" w:sz="4" w:space="0" w:color="auto"/>
-              <w:bottom w:val="single" w:sz="4" w:space="0" w:color="auto"/>
-              <w:right w:val="single" w:sz="4" w:space="0" w:color="auto"/>
-            </w:tcBorders>
-          </w:tcPr>
-          <w:p>
-            <w:pPr>
-              <w:rPr>
-                <w:sz w:val="24"/>
-                <w:szCs w:val="24"/>
-              </w:rPr>
-            </w:pPr>
-          </w:p>
-        </w:tc>
-        <w:tc>
-          <w:tcPr>
-            <w:tcW w:w="914" w:type="pct"/>
-            <w:tcBorders>
-              <w:top w:val="single" w:sz="4" w:space="0" w:color="auto"/>
-              <w:left w:val="single" w:sz="4" w:space="0" w:color="auto"/>
-              <w:bottom w:val="single" w:sz="4" w:space="0" w:color="auto"/>
-              <w:right w:val="single" w:sz="4" w:space="0" w:color="auto"/>
-            </w:tcBorders>
-          </w:tcPr>
-          <w:p>
-            <w:pPr>
-              <w:rPr>
-                <w:sz w:val="24"/>
-                <w:szCs w:val="24"/>
-              </w:rPr>
-            </w:pPr>
-          </w:p>
-        </w:tc>
-        <w:tc>
-          <w:tcPr>
-            <w:tcW w:w="1118" w:type="pct"/>
-            <w:tcBorders>
-              <w:top w:val="single" w:sz="4" w:space="0" w:color="auto"/>
-              <w:left w:val="single" w:sz="4" w:space="0" w:color="auto"/>
-              <w:bottom w:val="single" w:sz="4" w:space="0" w:color="auto"/>
-              <w:right w:val="single" w:sz="4" w:space="0" w:color="auto"/>
-            </w:tcBorders>
-          </w:tcPr>
-          <w:p>
-            <w:pPr>
-              <w:rPr>
-                <w:sz w:val="24"/>
-                <w:szCs w:val="24"/>
-              </w:rPr>
-            </w:pPr>
-            <w:r>
+            <w:tcW w:w="275" w:type="pct"/>
+            <w:tcBorders>
+              <w:top w:val="single" w:sz="4" w:space="0" w:color="auto"/>
+              <w:left w:val="single" w:sz="4" w:space="0" w:color="auto"/>
+              <w:bottom w:val="single" w:sz="4" w:space="0" w:color="auto"/>
+              <w:right w:val="single" w:sz="4" w:space="0" w:color="auto"/>
+            </w:tcBorders>
+          </w:tcPr>
+          <w:p>
+            <w:pPr>
+              <w:rPr>
+                <w:sz w:val="24"/>
+                <w:szCs w:val="24"/>
+              </w:rPr>
+            </w:pPr>
+            <w:r>
+              <w:t>E</w:t>
+            </w:r>
+          </w:p>
+        </w:tc>
+        <w:tc>
+          <w:tcPr>
+            <w:tcW w:w="691" w:type="pct"/>
+            <w:tcBorders>
+              <w:top w:val="single" w:sz="4" w:space="0" w:color="auto"/>
+              <w:left w:val="single" w:sz="4" w:space="0" w:color="auto"/>
+              <w:bottom w:val="single" w:sz="4" w:space="0" w:color="auto"/>
+              <w:right w:val="single" w:sz="4" w:space="0" w:color="auto"/>
+            </w:tcBorders>
+          </w:tcPr>
+          <w:p>
+            <w:pPr>
+              <w:rPr>
+                <w:sz w:val="24"/>
+                <w:szCs w:val="24"/>
+              </w:rPr>
+            </w:pPr>
+            <w:r>
+              <w:t>Producing the first map that is made before the algorithm activates</w:t>
+            </w:r>
+          </w:p>
+        </w:tc>
+        <w:tc>
+          <w:tcPr>
+            <w:tcW w:w="506" w:type="pct"/>
+            <w:tcBorders>
+              <w:top w:val="single" w:sz="4" w:space="0" w:color="auto"/>
+              <w:left w:val="single" w:sz="4" w:space="0" w:color="auto"/>
+              <w:bottom w:val="single" w:sz="4" w:space="0" w:color="auto"/>
+              <w:right w:val="single" w:sz="4" w:space="0" w:color="auto"/>
+            </w:tcBorders>
+          </w:tcPr>
+          <w:p>
+            <w:pPr>
+              <w:rPr>
+                <w:sz w:val="24"/>
+                <w:szCs w:val="24"/>
+              </w:rPr>
+            </w:pPr>
+            <w:r>
+              <w:t>A 5x5 grid of x’s, surrounded by -’s around each x</w:t>
+            </w:r>
+          </w:p>
+        </w:tc>
+        <w:tc>
+          <w:tcPr>
+            <w:tcW w:w="2902" w:type="pct"/>
+            <w:tcBorders>
+              <w:top w:val="single" w:sz="4" w:space="0" w:color="auto"/>
+              <w:left w:val="single" w:sz="4" w:space="0" w:color="auto"/>
+              <w:bottom w:val="single" w:sz="4" w:space="0" w:color="auto"/>
+              <w:right w:val="single" w:sz="4" w:space="0" w:color="auto"/>
+            </w:tcBorders>
+          </w:tcPr>
+          <w:p>
+            <w:pPr>
               <w:rPr>
                 <w:noProof/>
                 <w:sz w:val="24"/>
                 <w:szCs w:val="24"/>
               </w:rPr>
+            </w:pPr>
+            <w:r>
+              <w:rPr>
+                <w:noProof/>
+              </w:rPr>
               <w:drawing>
-                <wp:inline distT="0" distB="0" distL="0" distR="0" wp14:anchorId="091A58B2" wp14:editId="52C951EC">
-                  <wp:extent cx="2720576" cy="228620"/>
-                  <wp:effectExtent l="0" t="0" r="3810" b="0"/>
-                  <wp:docPr id="7" name="Picture 7"/>
+                <wp:inline distT="0" distB="0" distL="0" distR="0" wp14:anchorId="481159E3" wp14:editId="5CB2304E">
+                  <wp:extent cx="2156647" cy="1844200"/>
+                  <wp:effectExtent l="0" t="0" r="0" b="3810"/>
+                  <wp:docPr id="15" name="Picture 15"/>
                   <wp:cNvGraphicFramePr>
                     <a:graphicFrameLocks xmlns:a="http://schemas.openxmlformats.org/drawingml/2006/main" noChangeAspect="1"/>
                   </wp:cNvGraphicFramePr>
@@ -3421,7 +3488,7 @@
                         <pic:spPr>
                           <a:xfrm>
                             <a:off x="0" y="0"/>
-                            <a:ext cx="2720576" cy="228620"/>
+                            <a:ext cx="2156647" cy="1844200"/>
                           </a:xfrm>
                           <a:prstGeom prst="rect">
                             <a:avLst/>
@@ -3437,27 +3504,23 @@
         </w:tc>
         <w:tc>
           <w:tcPr>
-            <w:tcW w:w="1089" w:type="pct"/>
-            <w:tcBorders>
-              <w:top w:val="single" w:sz="4" w:space="0" w:color="auto"/>
-              <w:left w:val="single" w:sz="4" w:space="0" w:color="auto"/>
-              <w:bottom w:val="single" w:sz="4" w:space="0" w:color="auto"/>
-              <w:right w:val="single" w:sz="4" w:space="0" w:color="auto"/>
-            </w:tcBorders>
-          </w:tcPr>
-          <w:p>
-            <w:pPr>
-              <w:rPr>
-                <w:sz w:val="24"/>
-                <w:szCs w:val="24"/>
-              </w:rPr>
-            </w:pPr>
-            <w:r>
-              <w:rPr>
-                <w:sz w:val="24"/>
-                <w:szCs w:val="24"/>
-              </w:rPr>
-              <w:t>Oh, right, random.shuffle returns none and shuffles tiles in place</w:t>
+            <w:tcW w:w="626" w:type="pct"/>
+            <w:tcBorders>
+              <w:top w:val="single" w:sz="4" w:space="0" w:color="auto"/>
+              <w:left w:val="single" w:sz="4" w:space="0" w:color="auto"/>
+              <w:bottom w:val="single" w:sz="4" w:space="0" w:color="auto"/>
+              <w:right w:val="single" w:sz="4" w:space="0" w:color="auto"/>
+            </w:tcBorders>
+          </w:tcPr>
+          <w:p>
+            <w:pPr>
+              <w:rPr>
+                <w:sz w:val="24"/>
+                <w:szCs w:val="24"/>
+              </w:rPr>
+            </w:pPr>
+            <w:r>
+              <w:t>Works as expected, looks much nicer now</w:t>
             </w:r>
           </w:p>
         </w:tc>
@@ -3465,108 +3528,88 @@
       <w:tr>
         <w:tc>
           <w:tcPr>
-            <w:tcW w:w="507" w:type="pct"/>
-            <w:tcBorders>
-              <w:top w:val="single" w:sz="4" w:space="0" w:color="auto"/>
-              <w:left w:val="single" w:sz="4" w:space="0" w:color="auto"/>
-              <w:bottom w:val="single" w:sz="4" w:space="0" w:color="auto"/>
-              <w:right w:val="single" w:sz="4" w:space="0" w:color="auto"/>
-            </w:tcBorders>
-          </w:tcPr>
-          <w:p>
-            <w:pPr>
-              <w:rPr>
-                <w:sz w:val="24"/>
-                <w:szCs w:val="24"/>
-              </w:rPr>
-            </w:pPr>
-          </w:p>
-        </w:tc>
-        <w:tc>
-          <w:tcPr>
-            <w:tcW w:w="660" w:type="pct"/>
-            <w:tcBorders>
-              <w:top w:val="single" w:sz="4" w:space="0" w:color="auto"/>
-              <w:left w:val="single" w:sz="4" w:space="0" w:color="auto"/>
-              <w:bottom w:val="single" w:sz="4" w:space="0" w:color="auto"/>
-              <w:right w:val="single" w:sz="4" w:space="0" w:color="auto"/>
-            </w:tcBorders>
-          </w:tcPr>
-          <w:p>
-            <w:pPr>
-              <w:rPr>
-                <w:sz w:val="24"/>
-                <w:szCs w:val="24"/>
-              </w:rPr>
-            </w:pPr>
-          </w:p>
-        </w:tc>
-        <w:tc>
-          <w:tcPr>
-            <w:tcW w:w="712" w:type="pct"/>
-            <w:tcBorders>
-              <w:top w:val="single" w:sz="4" w:space="0" w:color="auto"/>
-              <w:left w:val="single" w:sz="4" w:space="0" w:color="auto"/>
-              <w:bottom w:val="single" w:sz="4" w:space="0" w:color="auto"/>
-              <w:right w:val="single" w:sz="4" w:space="0" w:color="auto"/>
-            </w:tcBorders>
-          </w:tcPr>
-          <w:p>
-            <w:pPr>
-              <w:rPr>
-                <w:sz w:val="24"/>
-                <w:szCs w:val="24"/>
-              </w:rPr>
-            </w:pPr>
-          </w:p>
-        </w:tc>
-        <w:tc>
-          <w:tcPr>
-            <w:tcW w:w="914" w:type="pct"/>
-            <w:tcBorders>
-              <w:top w:val="single" w:sz="4" w:space="0" w:color="auto"/>
-              <w:left w:val="single" w:sz="4" w:space="0" w:color="auto"/>
-              <w:bottom w:val="single" w:sz="4" w:space="0" w:color="auto"/>
-              <w:right w:val="single" w:sz="4" w:space="0" w:color="auto"/>
-            </w:tcBorders>
-          </w:tcPr>
-          <w:p>
-            <w:pPr>
-              <w:rPr>
-                <w:sz w:val="24"/>
-                <w:szCs w:val="24"/>
-              </w:rPr>
-            </w:pPr>
-          </w:p>
-        </w:tc>
-        <w:tc>
-          <w:tcPr>
-            <w:tcW w:w="1118" w:type="pct"/>
-            <w:tcBorders>
-              <w:top w:val="single" w:sz="4" w:space="0" w:color="auto"/>
-              <w:left w:val="single" w:sz="4" w:space="0" w:color="auto"/>
-              <w:bottom w:val="single" w:sz="4" w:space="0" w:color="auto"/>
-              <w:right w:val="single" w:sz="4" w:space="0" w:color="auto"/>
-            </w:tcBorders>
-          </w:tcPr>
-          <w:p>
-            <w:pPr>
-              <w:rPr>
-                <w:sz w:val="24"/>
-                <w:szCs w:val="24"/>
-              </w:rPr>
-            </w:pPr>
-            <w:r>
+            <w:tcW w:w="275" w:type="pct"/>
+            <w:tcBorders>
+              <w:top w:val="single" w:sz="4" w:space="0" w:color="auto"/>
+              <w:left w:val="single" w:sz="4" w:space="0" w:color="auto"/>
+              <w:bottom w:val="single" w:sz="4" w:space="0" w:color="auto"/>
+              <w:right w:val="single" w:sz="4" w:space="0" w:color="auto"/>
+            </w:tcBorders>
+          </w:tcPr>
+          <w:p>
+            <w:pPr>
+              <w:rPr>
+                <w:sz w:val="24"/>
+                <w:szCs w:val="24"/>
+              </w:rPr>
+            </w:pPr>
+          </w:p>
+        </w:tc>
+        <w:tc>
+          <w:tcPr>
+            <w:tcW w:w="691" w:type="pct"/>
+            <w:tcBorders>
+              <w:top w:val="single" w:sz="4" w:space="0" w:color="auto"/>
+              <w:left w:val="single" w:sz="4" w:space="0" w:color="auto"/>
+              <w:bottom w:val="single" w:sz="4" w:space="0" w:color="auto"/>
+              <w:right w:val="single" w:sz="4" w:space="0" w:color="auto"/>
+            </w:tcBorders>
+          </w:tcPr>
+          <w:p>
+            <w:pPr>
+              <w:rPr>
+                <w:sz w:val="24"/>
+                <w:szCs w:val="24"/>
+              </w:rPr>
+            </w:pPr>
+          </w:p>
+        </w:tc>
+        <w:tc>
+          <w:tcPr>
+            <w:tcW w:w="506" w:type="pct"/>
+            <w:tcBorders>
+              <w:top w:val="single" w:sz="4" w:space="0" w:color="auto"/>
+              <w:left w:val="single" w:sz="4" w:space="0" w:color="auto"/>
+              <w:bottom w:val="single" w:sz="4" w:space="0" w:color="auto"/>
+              <w:right w:val="single" w:sz="4" w:space="0" w:color="auto"/>
+            </w:tcBorders>
+          </w:tcPr>
+          <w:p>
+            <w:pPr>
+              <w:rPr>
+                <w:sz w:val="24"/>
+                <w:szCs w:val="24"/>
+              </w:rPr>
+            </w:pPr>
+          </w:p>
+        </w:tc>
+        <w:tc>
+          <w:tcPr>
+            <w:tcW w:w="2902" w:type="pct"/>
+            <w:tcBorders>
+              <w:top w:val="single" w:sz="4" w:space="0" w:color="auto"/>
+              <w:left w:val="single" w:sz="4" w:space="0" w:color="auto"/>
+              <w:bottom w:val="single" w:sz="4" w:space="0" w:color="auto"/>
+              <w:right w:val="single" w:sz="4" w:space="0" w:color="auto"/>
+            </w:tcBorders>
+          </w:tcPr>
+          <w:p>
+            <w:pPr>
               <w:rPr>
                 <w:noProof/>
                 <w:sz w:val="24"/>
                 <w:szCs w:val="24"/>
               </w:rPr>
+            </w:pPr>
+            <w:r>
+              <w:rPr>
+                <w:noProof/>
+              </w:rPr>
               <w:drawing>
-                <wp:inline distT="0" distB="0" distL="0" distR="0" wp14:anchorId="3F5E39CB" wp14:editId="0E450496">
-                  <wp:extent cx="3764280" cy="2685186"/>
-                  <wp:effectExtent l="0" t="0" r="7620" b="1270"/>
-                  <wp:docPr id="8" name="Picture 8"/>
+                <wp:inline distT="0" distB="0" distL="0" distR="0" wp14:anchorId="4B1AA403" wp14:editId="5812EC9E">
+                  <wp:extent cx="2560542" cy="2110923"/>
+                  <wp:effectExtent l="0" t="0" r="0" b="3810"/>
+                  <wp:docPr id="16" name="Picture 16"/>
                   <wp:cNvGraphicFramePr>
                     <a:graphicFrameLocks xmlns:a="http://schemas.openxmlformats.org/drawingml/2006/main" noChangeAspect="1"/>
                   </wp:cNvGraphicFramePr>
@@ -3586,7 +3629,7 @@
                         <pic:spPr>
                           <a:xfrm>
                             <a:off x="0" y="0"/>
-                            <a:ext cx="3769053" cy="2688591"/>
+                            <a:ext cx="2560542" cy="2110923"/>
                           </a:xfrm>
                           <a:prstGeom prst="rect">
                             <a:avLst/>
@@ -3602,27 +3645,23 @@
         </w:tc>
         <w:tc>
           <w:tcPr>
-            <w:tcW w:w="1089" w:type="pct"/>
-            <w:tcBorders>
-              <w:top w:val="single" w:sz="4" w:space="0" w:color="auto"/>
-              <w:left w:val="single" w:sz="4" w:space="0" w:color="auto"/>
-              <w:bottom w:val="single" w:sz="4" w:space="0" w:color="auto"/>
-              <w:right w:val="single" w:sz="4" w:space="0" w:color="auto"/>
-            </w:tcBorders>
-          </w:tcPr>
-          <w:p>
-            <w:pPr>
-              <w:rPr>
-                <w:sz w:val="24"/>
-                <w:szCs w:val="24"/>
-              </w:rPr>
-            </w:pPr>
-            <w:r>
-              <w:rPr>
-                <w:sz w:val="24"/>
-                <w:szCs w:val="24"/>
-              </w:rPr>
-              <w:t>Yes, but I’m not sure why the emojies are not there</w:t>
+            <w:tcW w:w="626" w:type="pct"/>
+            <w:tcBorders>
+              <w:top w:val="single" w:sz="4" w:space="0" w:color="auto"/>
+              <w:left w:val="single" w:sz="4" w:space="0" w:color="auto"/>
+              <w:bottom w:val="single" w:sz="4" w:space="0" w:color="auto"/>
+              <w:right w:val="single" w:sz="4" w:space="0" w:color="auto"/>
+            </w:tcBorders>
+          </w:tcPr>
+          <w:p>
+            <w:pPr>
+              <w:rPr>
+                <w:sz w:val="24"/>
+                <w:szCs w:val="24"/>
+              </w:rPr>
+            </w:pPr>
+            <w:r>
+              <w:t>I got only to wrong edges</w:t>
             </w:r>
           </w:p>
         </w:tc>
@@ -3630,108 +3669,88 @@
       <w:tr>
         <w:tc>
           <w:tcPr>
-            <w:tcW w:w="507" w:type="pct"/>
-            <w:tcBorders>
-              <w:top w:val="single" w:sz="4" w:space="0" w:color="auto"/>
-              <w:left w:val="single" w:sz="4" w:space="0" w:color="auto"/>
-              <w:bottom w:val="single" w:sz="4" w:space="0" w:color="auto"/>
-              <w:right w:val="single" w:sz="4" w:space="0" w:color="auto"/>
-            </w:tcBorders>
-          </w:tcPr>
-          <w:p>
-            <w:pPr>
-              <w:rPr>
-                <w:sz w:val="24"/>
-                <w:szCs w:val="24"/>
-              </w:rPr>
-            </w:pPr>
-          </w:p>
-        </w:tc>
-        <w:tc>
-          <w:tcPr>
-            <w:tcW w:w="660" w:type="pct"/>
-            <w:tcBorders>
-              <w:top w:val="single" w:sz="4" w:space="0" w:color="auto"/>
-              <w:left w:val="single" w:sz="4" w:space="0" w:color="auto"/>
-              <w:bottom w:val="single" w:sz="4" w:space="0" w:color="auto"/>
-              <w:right w:val="single" w:sz="4" w:space="0" w:color="auto"/>
-            </w:tcBorders>
-          </w:tcPr>
-          <w:p>
-            <w:pPr>
-              <w:rPr>
-                <w:sz w:val="24"/>
-                <w:szCs w:val="24"/>
-              </w:rPr>
-            </w:pPr>
-          </w:p>
-        </w:tc>
-        <w:tc>
-          <w:tcPr>
-            <w:tcW w:w="712" w:type="pct"/>
-            <w:tcBorders>
-              <w:top w:val="single" w:sz="4" w:space="0" w:color="auto"/>
-              <w:left w:val="single" w:sz="4" w:space="0" w:color="auto"/>
-              <w:bottom w:val="single" w:sz="4" w:space="0" w:color="auto"/>
-              <w:right w:val="single" w:sz="4" w:space="0" w:color="auto"/>
-            </w:tcBorders>
-          </w:tcPr>
-          <w:p>
-            <w:pPr>
-              <w:rPr>
-                <w:sz w:val="24"/>
-                <w:szCs w:val="24"/>
-              </w:rPr>
-            </w:pPr>
-          </w:p>
-        </w:tc>
-        <w:tc>
-          <w:tcPr>
-            <w:tcW w:w="914" w:type="pct"/>
-            <w:tcBorders>
-              <w:top w:val="single" w:sz="4" w:space="0" w:color="auto"/>
-              <w:left w:val="single" w:sz="4" w:space="0" w:color="auto"/>
-              <w:bottom w:val="single" w:sz="4" w:space="0" w:color="auto"/>
-              <w:right w:val="single" w:sz="4" w:space="0" w:color="auto"/>
-            </w:tcBorders>
-          </w:tcPr>
-          <w:p>
-            <w:pPr>
-              <w:rPr>
-                <w:sz w:val="24"/>
-                <w:szCs w:val="24"/>
-              </w:rPr>
-            </w:pPr>
-          </w:p>
-        </w:tc>
-        <w:tc>
-          <w:tcPr>
-            <w:tcW w:w="1118" w:type="pct"/>
-            <w:tcBorders>
-              <w:top w:val="single" w:sz="4" w:space="0" w:color="auto"/>
-              <w:left w:val="single" w:sz="4" w:space="0" w:color="auto"/>
-              <w:bottom w:val="single" w:sz="4" w:space="0" w:color="auto"/>
-              <w:right w:val="single" w:sz="4" w:space="0" w:color="auto"/>
-            </w:tcBorders>
-          </w:tcPr>
-          <w:p>
-            <w:pPr>
-              <w:rPr>
-                <w:sz w:val="24"/>
-                <w:szCs w:val="24"/>
-              </w:rPr>
-            </w:pPr>
-            <w:r>
+            <w:tcW w:w="275" w:type="pct"/>
+            <w:tcBorders>
+              <w:top w:val="single" w:sz="4" w:space="0" w:color="auto"/>
+              <w:left w:val="single" w:sz="4" w:space="0" w:color="auto"/>
+              <w:bottom w:val="single" w:sz="4" w:space="0" w:color="auto"/>
+              <w:right w:val="single" w:sz="4" w:space="0" w:color="auto"/>
+            </w:tcBorders>
+          </w:tcPr>
+          <w:p>
+            <w:pPr>
+              <w:rPr>
+                <w:sz w:val="24"/>
+                <w:szCs w:val="24"/>
+              </w:rPr>
+            </w:pPr>
+          </w:p>
+        </w:tc>
+        <w:tc>
+          <w:tcPr>
+            <w:tcW w:w="691" w:type="pct"/>
+            <w:tcBorders>
+              <w:top w:val="single" w:sz="4" w:space="0" w:color="auto"/>
+              <w:left w:val="single" w:sz="4" w:space="0" w:color="auto"/>
+              <w:bottom w:val="single" w:sz="4" w:space="0" w:color="auto"/>
+              <w:right w:val="single" w:sz="4" w:space="0" w:color="auto"/>
+            </w:tcBorders>
+          </w:tcPr>
+          <w:p>
+            <w:pPr>
+              <w:rPr>
+                <w:sz w:val="24"/>
+                <w:szCs w:val="24"/>
+              </w:rPr>
+            </w:pPr>
+          </w:p>
+        </w:tc>
+        <w:tc>
+          <w:tcPr>
+            <w:tcW w:w="506" w:type="pct"/>
+            <w:tcBorders>
+              <w:top w:val="single" w:sz="4" w:space="0" w:color="auto"/>
+              <w:left w:val="single" w:sz="4" w:space="0" w:color="auto"/>
+              <w:bottom w:val="single" w:sz="4" w:space="0" w:color="auto"/>
+              <w:right w:val="single" w:sz="4" w:space="0" w:color="auto"/>
+            </w:tcBorders>
+          </w:tcPr>
+          <w:p>
+            <w:pPr>
+              <w:rPr>
+                <w:sz w:val="24"/>
+                <w:szCs w:val="24"/>
+              </w:rPr>
+            </w:pPr>
+          </w:p>
+        </w:tc>
+        <w:tc>
+          <w:tcPr>
+            <w:tcW w:w="2902" w:type="pct"/>
+            <w:tcBorders>
+              <w:top w:val="single" w:sz="4" w:space="0" w:color="auto"/>
+              <w:left w:val="single" w:sz="4" w:space="0" w:color="auto"/>
+              <w:bottom w:val="single" w:sz="4" w:space="0" w:color="auto"/>
+              <w:right w:val="single" w:sz="4" w:space="0" w:color="auto"/>
+            </w:tcBorders>
+          </w:tcPr>
+          <w:p>
+            <w:pPr>
               <w:rPr>
                 <w:noProof/>
                 <w:sz w:val="24"/>
                 <w:szCs w:val="24"/>
               </w:rPr>
+            </w:pPr>
+            <w:r>
+              <w:rPr>
+                <w:noProof/>
+              </w:rPr>
               <w:drawing>
-                <wp:inline distT="0" distB="0" distL="0" distR="0" wp14:anchorId="3F05663C" wp14:editId="7E0D56CF">
-                  <wp:extent cx="3604260" cy="3632865"/>
-                  <wp:effectExtent l="0" t="0" r="0" b="5715"/>
-                  <wp:docPr id="9" name="Picture 9"/>
+                <wp:inline distT="0" distB="0" distL="0" distR="0" wp14:anchorId="5CF06FE1" wp14:editId="0F00F092">
+                  <wp:extent cx="2537680" cy="2027096"/>
+                  <wp:effectExtent l="0" t="0" r="0" b="0"/>
+                  <wp:docPr id="17" name="Picture 17"/>
                   <wp:cNvGraphicFramePr>
                     <a:graphicFrameLocks xmlns:a="http://schemas.openxmlformats.org/drawingml/2006/main" noChangeAspect="1"/>
                   </wp:cNvGraphicFramePr>
@@ -3751,7 +3770,7 @@
                         <pic:spPr>
                           <a:xfrm>
                             <a:off x="0" y="0"/>
-                            <a:ext cx="3607255" cy="3635884"/>
+                            <a:ext cx="2537680" cy="2027096"/>
                           </a:xfrm>
                           <a:prstGeom prst="rect">
                             <a:avLst/>
@@ -3767,27 +3786,23 @@
         </w:tc>
         <w:tc>
           <w:tcPr>
-            <w:tcW w:w="1089" w:type="pct"/>
-            <w:tcBorders>
-              <w:top w:val="single" w:sz="4" w:space="0" w:color="auto"/>
-              <w:left w:val="single" w:sz="4" w:space="0" w:color="auto"/>
-              <w:bottom w:val="single" w:sz="4" w:space="0" w:color="auto"/>
-              <w:right w:val="single" w:sz="4" w:space="0" w:color="auto"/>
-            </w:tcBorders>
-          </w:tcPr>
-          <w:p>
-            <w:pPr>
-              <w:rPr>
-                <w:sz w:val="24"/>
-                <w:szCs w:val="24"/>
-              </w:rPr>
-            </w:pPr>
-            <w:r>
-              <w:rPr>
-                <w:sz w:val="24"/>
-                <w:szCs w:val="24"/>
-              </w:rPr>
-              <w:t>Nice, but it seems to be replacing walls with special tiles, and not the white tiles, also, there is no start?</w:t>
+            <w:tcW w:w="626" w:type="pct"/>
+            <w:tcBorders>
+              <w:top w:val="single" w:sz="4" w:space="0" w:color="auto"/>
+              <w:left w:val="single" w:sz="4" w:space="0" w:color="auto"/>
+              <w:bottom w:val="single" w:sz="4" w:space="0" w:color="auto"/>
+              <w:right w:val="single" w:sz="4" w:space="0" w:color="auto"/>
+            </w:tcBorders>
+          </w:tcPr>
+          <w:p>
+            <w:pPr>
+              <w:rPr>
+                <w:sz w:val="24"/>
+                <w:szCs w:val="24"/>
+              </w:rPr>
+            </w:pPr>
+            <w:r>
+              <w:t>Works as expected</w:t>
             </w:r>
           </w:p>
         </w:tc>
@@ -3795,108 +3810,88 @@
       <w:tr>
         <w:tc>
           <w:tcPr>
-            <w:tcW w:w="507" w:type="pct"/>
-            <w:tcBorders>
-              <w:top w:val="single" w:sz="4" w:space="0" w:color="auto"/>
-              <w:left w:val="single" w:sz="4" w:space="0" w:color="auto"/>
-              <w:bottom w:val="single" w:sz="4" w:space="0" w:color="auto"/>
-              <w:right w:val="single" w:sz="4" w:space="0" w:color="auto"/>
-            </w:tcBorders>
-          </w:tcPr>
-          <w:p>
-            <w:pPr>
-              <w:rPr>
-                <w:sz w:val="24"/>
-                <w:szCs w:val="24"/>
-              </w:rPr>
-            </w:pPr>
-          </w:p>
-        </w:tc>
-        <w:tc>
-          <w:tcPr>
-            <w:tcW w:w="660" w:type="pct"/>
-            <w:tcBorders>
-              <w:top w:val="single" w:sz="4" w:space="0" w:color="auto"/>
-              <w:left w:val="single" w:sz="4" w:space="0" w:color="auto"/>
-              <w:bottom w:val="single" w:sz="4" w:space="0" w:color="auto"/>
-              <w:right w:val="single" w:sz="4" w:space="0" w:color="auto"/>
-            </w:tcBorders>
-          </w:tcPr>
-          <w:p>
-            <w:pPr>
-              <w:rPr>
-                <w:sz w:val="24"/>
-                <w:szCs w:val="24"/>
-              </w:rPr>
-            </w:pPr>
-          </w:p>
-        </w:tc>
-        <w:tc>
-          <w:tcPr>
-            <w:tcW w:w="712" w:type="pct"/>
-            <w:tcBorders>
-              <w:top w:val="single" w:sz="4" w:space="0" w:color="auto"/>
-              <w:left w:val="single" w:sz="4" w:space="0" w:color="auto"/>
-              <w:bottom w:val="single" w:sz="4" w:space="0" w:color="auto"/>
-              <w:right w:val="single" w:sz="4" w:space="0" w:color="auto"/>
-            </w:tcBorders>
-          </w:tcPr>
-          <w:p>
-            <w:pPr>
-              <w:rPr>
-                <w:sz w:val="24"/>
-                <w:szCs w:val="24"/>
-              </w:rPr>
-            </w:pPr>
-          </w:p>
-        </w:tc>
-        <w:tc>
-          <w:tcPr>
-            <w:tcW w:w="914" w:type="pct"/>
-            <w:tcBorders>
-              <w:top w:val="single" w:sz="4" w:space="0" w:color="auto"/>
-              <w:left w:val="single" w:sz="4" w:space="0" w:color="auto"/>
-              <w:bottom w:val="single" w:sz="4" w:space="0" w:color="auto"/>
-              <w:right w:val="single" w:sz="4" w:space="0" w:color="auto"/>
-            </w:tcBorders>
-          </w:tcPr>
-          <w:p>
-            <w:pPr>
-              <w:rPr>
-                <w:sz w:val="24"/>
-                <w:szCs w:val="24"/>
-              </w:rPr>
-            </w:pPr>
-          </w:p>
-        </w:tc>
-        <w:tc>
-          <w:tcPr>
-            <w:tcW w:w="1118" w:type="pct"/>
-            <w:tcBorders>
-              <w:top w:val="single" w:sz="4" w:space="0" w:color="auto"/>
-              <w:left w:val="single" w:sz="4" w:space="0" w:color="auto"/>
-              <w:bottom w:val="single" w:sz="4" w:space="0" w:color="auto"/>
-              <w:right w:val="single" w:sz="4" w:space="0" w:color="auto"/>
-            </w:tcBorders>
-          </w:tcPr>
-          <w:p>
-            <w:pPr>
-              <w:rPr>
-                <w:sz w:val="24"/>
-                <w:szCs w:val="24"/>
-              </w:rPr>
-            </w:pPr>
-            <w:r>
+            <w:tcW w:w="275" w:type="pct"/>
+            <w:tcBorders>
+              <w:top w:val="single" w:sz="4" w:space="0" w:color="auto"/>
+              <w:left w:val="single" w:sz="4" w:space="0" w:color="auto"/>
+              <w:bottom w:val="single" w:sz="4" w:space="0" w:color="auto"/>
+              <w:right w:val="single" w:sz="4" w:space="0" w:color="auto"/>
+            </w:tcBorders>
+          </w:tcPr>
+          <w:p>
+            <w:pPr>
+              <w:rPr>
+                <w:sz w:val="24"/>
+                <w:szCs w:val="24"/>
+              </w:rPr>
+            </w:pPr>
+          </w:p>
+        </w:tc>
+        <w:tc>
+          <w:tcPr>
+            <w:tcW w:w="691" w:type="pct"/>
+            <w:tcBorders>
+              <w:top w:val="single" w:sz="4" w:space="0" w:color="auto"/>
+              <w:left w:val="single" w:sz="4" w:space="0" w:color="auto"/>
+              <w:bottom w:val="single" w:sz="4" w:space="0" w:color="auto"/>
+              <w:right w:val="single" w:sz="4" w:space="0" w:color="auto"/>
+            </w:tcBorders>
+          </w:tcPr>
+          <w:p>
+            <w:pPr>
+              <w:rPr>
+                <w:sz w:val="24"/>
+                <w:szCs w:val="24"/>
+              </w:rPr>
+            </w:pPr>
+          </w:p>
+        </w:tc>
+        <w:tc>
+          <w:tcPr>
+            <w:tcW w:w="506" w:type="pct"/>
+            <w:tcBorders>
+              <w:top w:val="single" w:sz="4" w:space="0" w:color="auto"/>
+              <w:left w:val="single" w:sz="4" w:space="0" w:color="auto"/>
+              <w:bottom w:val="single" w:sz="4" w:space="0" w:color="auto"/>
+              <w:right w:val="single" w:sz="4" w:space="0" w:color="auto"/>
+            </w:tcBorders>
+          </w:tcPr>
+          <w:p>
+            <w:pPr>
+              <w:rPr>
+                <w:sz w:val="24"/>
+                <w:szCs w:val="24"/>
+              </w:rPr>
+            </w:pPr>
+          </w:p>
+        </w:tc>
+        <w:tc>
+          <w:tcPr>
+            <w:tcW w:w="2902" w:type="pct"/>
+            <w:tcBorders>
+              <w:top w:val="single" w:sz="4" w:space="0" w:color="auto"/>
+              <w:left w:val="single" w:sz="4" w:space="0" w:color="auto"/>
+              <w:bottom w:val="single" w:sz="4" w:space="0" w:color="auto"/>
+              <w:right w:val="single" w:sz="4" w:space="0" w:color="auto"/>
+            </w:tcBorders>
+          </w:tcPr>
+          <w:p>
+            <w:pPr>
               <w:rPr>
                 <w:noProof/>
                 <w:sz w:val="24"/>
                 <w:szCs w:val="24"/>
               </w:rPr>
+            </w:pPr>
+            <w:r>
+              <w:rPr>
+                <w:noProof/>
+              </w:rPr>
               <w:drawing>
-                <wp:inline distT="0" distB="0" distL="0" distR="0" wp14:anchorId="79E8ABEF" wp14:editId="5B9EA22D">
-                  <wp:extent cx="3268980" cy="3353751"/>
-                  <wp:effectExtent l="0" t="0" r="7620" b="0"/>
-                  <wp:docPr id="10" name="Picture 10"/>
+                <wp:inline distT="0" distB="0" distL="0" distR="0" wp14:anchorId="397372EF" wp14:editId="1D0D1291">
+                  <wp:extent cx="9441998" cy="1737511"/>
+                  <wp:effectExtent l="0" t="0" r="6985" b="0"/>
+                  <wp:docPr id="18" name="Picture 18"/>
                   <wp:cNvGraphicFramePr>
                     <a:graphicFrameLocks xmlns:a="http://schemas.openxmlformats.org/drawingml/2006/main" noChangeAspect="1"/>
                   </wp:cNvGraphicFramePr>
@@ -3916,7 +3911,7 @@
                         <pic:spPr>
                           <a:xfrm>
                             <a:off x="0" y="0"/>
-                            <a:ext cx="3271782" cy="3356625"/>
+                            <a:ext cx="9441998" cy="1737511"/>
                           </a:xfrm>
                           <a:prstGeom prst="rect">
                             <a:avLst/>
@@ -3932,27 +3927,23 @@
         </w:tc>
         <w:tc>
           <w:tcPr>
-            <w:tcW w:w="1089" w:type="pct"/>
-            <w:tcBorders>
-              <w:top w:val="single" w:sz="4" w:space="0" w:color="auto"/>
-              <w:left w:val="single" w:sz="4" w:space="0" w:color="auto"/>
-              <w:bottom w:val="single" w:sz="4" w:space="0" w:color="auto"/>
-              <w:right w:val="single" w:sz="4" w:space="0" w:color="auto"/>
-            </w:tcBorders>
-          </w:tcPr>
-          <w:p>
-            <w:pPr>
-              <w:rPr>
-                <w:sz w:val="24"/>
-                <w:szCs w:val="24"/>
-              </w:rPr>
-            </w:pPr>
-            <w:r>
-              <w:rPr>
-                <w:sz w:val="24"/>
-                <w:szCs w:val="24"/>
-              </w:rPr>
-              <w:t>Works as expected</w:t>
+            <w:tcW w:w="626" w:type="pct"/>
+            <w:tcBorders>
+              <w:top w:val="single" w:sz="4" w:space="0" w:color="auto"/>
+              <w:left w:val="single" w:sz="4" w:space="0" w:color="auto"/>
+              <w:bottom w:val="single" w:sz="4" w:space="0" w:color="auto"/>
+              <w:right w:val="single" w:sz="4" w:space="0" w:color="auto"/>
+            </w:tcBorders>
+          </w:tcPr>
+          <w:p>
+            <w:pPr>
+              <w:rPr>
+                <w:sz w:val="24"/>
+                <w:szCs w:val="24"/>
+              </w:rPr>
+            </w:pPr>
+            <w:r>
+              <w:t>s</w:t>
             </w:r>
           </w:p>
         </w:tc>
@@ -3960,119 +3951,88 @@
       <w:tr>
         <w:tc>
           <w:tcPr>
-            <w:tcW w:w="507" w:type="pct"/>
-            <w:tcBorders>
-              <w:top w:val="single" w:sz="4" w:space="0" w:color="auto"/>
-              <w:left w:val="single" w:sz="4" w:space="0" w:color="auto"/>
-              <w:bottom w:val="single" w:sz="4" w:space="0" w:color="auto"/>
-              <w:right w:val="single" w:sz="4" w:space="0" w:color="auto"/>
-            </w:tcBorders>
-          </w:tcPr>
-          <w:p>
-            <w:pPr>
-              <w:rPr>
-                <w:sz w:val="24"/>
-                <w:szCs w:val="24"/>
-              </w:rPr>
-            </w:pPr>
-          </w:p>
-        </w:tc>
-        <w:tc>
-          <w:tcPr>
-            <w:tcW w:w="660" w:type="pct"/>
-            <w:tcBorders>
-              <w:top w:val="single" w:sz="4" w:space="0" w:color="auto"/>
-              <w:left w:val="single" w:sz="4" w:space="0" w:color="auto"/>
-              <w:bottom w:val="single" w:sz="4" w:space="0" w:color="auto"/>
-              <w:right w:val="single" w:sz="4" w:space="0" w:color="auto"/>
-            </w:tcBorders>
-          </w:tcPr>
-          <w:p>
-            <w:pPr>
-              <w:rPr>
-                <w:sz w:val="24"/>
-                <w:szCs w:val="24"/>
-              </w:rPr>
-            </w:pPr>
-          </w:p>
-        </w:tc>
-        <w:tc>
-          <w:tcPr>
-            <w:tcW w:w="712" w:type="pct"/>
-            <w:tcBorders>
-              <w:top w:val="single" w:sz="4" w:space="0" w:color="auto"/>
-              <w:left w:val="single" w:sz="4" w:space="0" w:color="auto"/>
-              <w:bottom w:val="single" w:sz="4" w:space="0" w:color="auto"/>
-              <w:right w:val="single" w:sz="4" w:space="0" w:color="auto"/>
-            </w:tcBorders>
-          </w:tcPr>
-          <w:p>
-            <w:pPr>
-              <w:rPr>
-                <w:sz w:val="24"/>
-                <w:szCs w:val="24"/>
-              </w:rPr>
-            </w:pPr>
-          </w:p>
-        </w:tc>
-        <w:tc>
-          <w:tcPr>
-            <w:tcW w:w="914" w:type="pct"/>
-            <w:tcBorders>
-              <w:top w:val="single" w:sz="4" w:space="0" w:color="auto"/>
-              <w:left w:val="single" w:sz="4" w:space="0" w:color="auto"/>
-              <w:bottom w:val="single" w:sz="4" w:space="0" w:color="auto"/>
-              <w:right w:val="single" w:sz="4" w:space="0" w:color="auto"/>
-            </w:tcBorders>
-          </w:tcPr>
-          <w:p>
-            <w:pPr>
-              <w:rPr>
-                <w:sz w:val="24"/>
-                <w:szCs w:val="24"/>
-              </w:rPr>
-            </w:pPr>
-            <w:r>
-              <w:rPr>
-                <w:sz w:val="24"/>
-                <w:szCs w:val="24"/>
-              </w:rPr>
-              <w:t>Player placed on the starting square (yellow)</w:t>
-            </w:r>
-          </w:p>
-        </w:tc>
-        <w:tc>
-          <w:tcPr>
-            <w:tcW w:w="1118" w:type="pct"/>
-            <w:tcBorders>
-              <w:top w:val="single" w:sz="4" w:space="0" w:color="auto"/>
-              <w:left w:val="single" w:sz="4" w:space="0" w:color="auto"/>
-              <w:bottom w:val="single" w:sz="4" w:space="0" w:color="auto"/>
-              <w:right w:val="single" w:sz="4" w:space="0" w:color="auto"/>
-            </w:tcBorders>
-          </w:tcPr>
-          <w:p>
-            <w:pPr>
-              <w:rPr>
-                <w:b/>
-                <w:bCs/>
-                <w:sz w:val="24"/>
-                <w:szCs w:val="24"/>
-              </w:rPr>
-            </w:pPr>
-            <w:r>
-              <w:rPr>
-                <w:b/>
-                <w:bCs/>
+            <w:tcW w:w="275" w:type="pct"/>
+            <w:tcBorders>
+              <w:top w:val="single" w:sz="4" w:space="0" w:color="auto"/>
+              <w:left w:val="single" w:sz="4" w:space="0" w:color="auto"/>
+              <w:bottom w:val="single" w:sz="4" w:space="0" w:color="auto"/>
+              <w:right w:val="single" w:sz="4" w:space="0" w:color="auto"/>
+            </w:tcBorders>
+          </w:tcPr>
+          <w:p>
+            <w:pPr>
+              <w:rPr>
+                <w:sz w:val="24"/>
+                <w:szCs w:val="24"/>
+              </w:rPr>
+            </w:pPr>
+          </w:p>
+        </w:tc>
+        <w:tc>
+          <w:tcPr>
+            <w:tcW w:w="691" w:type="pct"/>
+            <w:tcBorders>
+              <w:top w:val="single" w:sz="4" w:space="0" w:color="auto"/>
+              <w:left w:val="single" w:sz="4" w:space="0" w:color="auto"/>
+              <w:bottom w:val="single" w:sz="4" w:space="0" w:color="auto"/>
+              <w:right w:val="single" w:sz="4" w:space="0" w:color="auto"/>
+            </w:tcBorders>
+          </w:tcPr>
+          <w:p>
+            <w:pPr>
+              <w:rPr>
+                <w:sz w:val="24"/>
+                <w:szCs w:val="24"/>
+              </w:rPr>
+            </w:pPr>
+          </w:p>
+        </w:tc>
+        <w:tc>
+          <w:tcPr>
+            <w:tcW w:w="506" w:type="pct"/>
+            <w:tcBorders>
+              <w:top w:val="single" w:sz="4" w:space="0" w:color="auto"/>
+              <w:left w:val="single" w:sz="4" w:space="0" w:color="auto"/>
+              <w:bottom w:val="single" w:sz="4" w:space="0" w:color="auto"/>
+              <w:right w:val="single" w:sz="4" w:space="0" w:color="auto"/>
+            </w:tcBorders>
+          </w:tcPr>
+          <w:p>
+            <w:pPr>
+              <w:rPr>
+                <w:sz w:val="24"/>
+                <w:szCs w:val="24"/>
+              </w:rPr>
+            </w:pPr>
+          </w:p>
+        </w:tc>
+        <w:tc>
+          <w:tcPr>
+            <w:tcW w:w="2902" w:type="pct"/>
+            <w:tcBorders>
+              <w:top w:val="single" w:sz="4" w:space="0" w:color="auto"/>
+              <w:left w:val="single" w:sz="4" w:space="0" w:color="auto"/>
+              <w:bottom w:val="single" w:sz="4" w:space="0" w:color="auto"/>
+              <w:right w:val="single" w:sz="4" w:space="0" w:color="auto"/>
+            </w:tcBorders>
+          </w:tcPr>
+          <w:p>
+            <w:pPr>
+              <w:rPr>
                 <w:noProof/>
                 <w:sz w:val="24"/>
                 <w:szCs w:val="24"/>
               </w:rPr>
+            </w:pPr>
+            <w:r>
+              <w:rPr>
+                <w:noProof/>
+              </w:rPr>
               <w:drawing>
-                <wp:inline distT="0" distB="0" distL="0" distR="0" wp14:anchorId="50CD7C6D" wp14:editId="5294A228">
-                  <wp:extent cx="3009900" cy="3106371"/>
-                  <wp:effectExtent l="0" t="0" r="0" b="0"/>
-                  <wp:docPr id="11" name="Picture 11"/>
+                <wp:inline distT="0" distB="0" distL="0" distR="0" wp14:anchorId="4358AD3E" wp14:editId="3BFB0528">
+                  <wp:extent cx="4823878" cy="2187130"/>
+                  <wp:effectExtent l="0" t="0" r="0" b="3810"/>
+                  <wp:docPr id="19" name="Picture 19"/>
                   <wp:cNvGraphicFramePr>
                     <a:graphicFrameLocks xmlns:a="http://schemas.openxmlformats.org/drawingml/2006/main" noChangeAspect="1"/>
                   </wp:cNvGraphicFramePr>
@@ -4092,7 +4052,7 @@
                         <pic:spPr>
                           <a:xfrm>
                             <a:off x="0" y="0"/>
-                            <a:ext cx="3014326" cy="3110939"/>
+                            <a:ext cx="4823878" cy="2187130"/>
                           </a:xfrm>
                           <a:prstGeom prst="rect">
                             <a:avLst/>
@@ -4108,136 +4068,109 @@
         </w:tc>
         <w:tc>
           <w:tcPr>
-            <w:tcW w:w="1089" w:type="pct"/>
-            <w:tcBorders>
-              <w:top w:val="single" w:sz="4" w:space="0" w:color="auto"/>
-              <w:left w:val="single" w:sz="4" w:space="0" w:color="auto"/>
-              <w:bottom w:val="single" w:sz="4" w:space="0" w:color="auto"/>
-              <w:right w:val="single" w:sz="4" w:space="0" w:color="auto"/>
-            </w:tcBorders>
-          </w:tcPr>
-          <w:p>
-            <w:pPr>
-              <w:rPr>
-                <w:sz w:val="24"/>
-                <w:szCs w:val="24"/>
-              </w:rPr>
-            </w:pPr>
-            <w:r>
-              <w:rPr>
-                <w:sz w:val="24"/>
-                <w:szCs w:val="24"/>
-              </w:rPr>
-              <w:t>Well, I didn’t expect it to go over the top and not replace the tile, so that is a benefit, I won’t have to sort that out later.</w:t>
-            </w:r>
+            <w:tcW w:w="626" w:type="pct"/>
+            <w:tcBorders>
+              <w:top w:val="single" w:sz="4" w:space="0" w:color="auto"/>
+              <w:left w:val="single" w:sz="4" w:space="0" w:color="auto"/>
+              <w:bottom w:val="single" w:sz="4" w:space="0" w:color="auto"/>
+              <w:right w:val="single" w:sz="4" w:space="0" w:color="auto"/>
+            </w:tcBorders>
+          </w:tcPr>
+          <w:p>
+            <w:pPr>
+              <w:rPr>
+                <w:sz w:val="24"/>
+                <w:szCs w:val="24"/>
+              </w:rPr>
+            </w:pPr>
           </w:p>
         </w:tc>
       </w:tr>
       <w:tr>
         <w:tc>
           <w:tcPr>
-            <w:tcW w:w="507" w:type="pct"/>
-            <w:tcBorders>
-              <w:top w:val="single" w:sz="4" w:space="0" w:color="auto"/>
-              <w:left w:val="single" w:sz="4" w:space="0" w:color="auto"/>
-              <w:bottom w:val="single" w:sz="4" w:space="0" w:color="auto"/>
-              <w:right w:val="single" w:sz="4" w:space="0" w:color="auto"/>
-            </w:tcBorders>
-          </w:tcPr>
-          <w:p>
-            <w:pPr>
-              <w:rPr>
-                <w:sz w:val="24"/>
-                <w:szCs w:val="24"/>
-              </w:rPr>
-            </w:pPr>
-          </w:p>
-        </w:tc>
-        <w:tc>
-          <w:tcPr>
-            <w:tcW w:w="660" w:type="pct"/>
-            <w:tcBorders>
-              <w:top w:val="single" w:sz="4" w:space="0" w:color="auto"/>
-              <w:left w:val="single" w:sz="4" w:space="0" w:color="auto"/>
-              <w:bottom w:val="single" w:sz="4" w:space="0" w:color="auto"/>
-              <w:right w:val="single" w:sz="4" w:space="0" w:color="auto"/>
-            </w:tcBorders>
-          </w:tcPr>
-          <w:p>
-            <w:pPr>
-              <w:rPr>
-                <w:sz w:val="24"/>
-                <w:szCs w:val="24"/>
-              </w:rPr>
-            </w:pPr>
-          </w:p>
-        </w:tc>
-        <w:tc>
-          <w:tcPr>
-            <w:tcW w:w="712" w:type="pct"/>
-            <w:tcBorders>
-              <w:top w:val="single" w:sz="4" w:space="0" w:color="auto"/>
-              <w:left w:val="single" w:sz="4" w:space="0" w:color="auto"/>
-              <w:bottom w:val="single" w:sz="4" w:space="0" w:color="auto"/>
-              <w:right w:val="single" w:sz="4" w:space="0" w:color="auto"/>
-            </w:tcBorders>
-          </w:tcPr>
-          <w:p>
-            <w:pPr>
-              <w:rPr>
-                <w:sz w:val="24"/>
-                <w:szCs w:val="24"/>
-              </w:rPr>
-            </w:pPr>
-          </w:p>
-        </w:tc>
-        <w:tc>
-          <w:tcPr>
-            <w:tcW w:w="914" w:type="pct"/>
-            <w:tcBorders>
-              <w:top w:val="single" w:sz="4" w:space="0" w:color="auto"/>
-              <w:left w:val="single" w:sz="4" w:space="0" w:color="auto"/>
-              <w:bottom w:val="single" w:sz="4" w:space="0" w:color="auto"/>
-              <w:right w:val="single" w:sz="4" w:space="0" w:color="auto"/>
-            </w:tcBorders>
-          </w:tcPr>
-          <w:p>
-            <w:pPr>
-              <w:rPr>
-                <w:sz w:val="24"/>
-                <w:szCs w:val="24"/>
-              </w:rPr>
-            </w:pPr>
-          </w:p>
-        </w:tc>
-        <w:tc>
-          <w:tcPr>
-            <w:tcW w:w="1118" w:type="pct"/>
-            <w:tcBorders>
-              <w:top w:val="single" w:sz="4" w:space="0" w:color="auto"/>
-              <w:left w:val="single" w:sz="4" w:space="0" w:color="auto"/>
-              <w:bottom w:val="single" w:sz="4" w:space="0" w:color="auto"/>
-              <w:right w:val="single" w:sz="4" w:space="0" w:color="auto"/>
-            </w:tcBorders>
-          </w:tcPr>
-          <w:p>
-            <w:pPr>
-              <w:rPr>
-                <w:sz w:val="24"/>
-                <w:szCs w:val="24"/>
-              </w:rPr>
-            </w:pPr>
-            <w:r>
+            <w:tcW w:w="275" w:type="pct"/>
+            <w:tcBorders>
+              <w:top w:val="single" w:sz="4" w:space="0" w:color="auto"/>
+              <w:left w:val="single" w:sz="4" w:space="0" w:color="auto"/>
+              <w:bottom w:val="single" w:sz="4" w:space="0" w:color="auto"/>
+              <w:right w:val="single" w:sz="4" w:space="0" w:color="auto"/>
+            </w:tcBorders>
+          </w:tcPr>
+          <w:p>
+            <w:pPr>
+              <w:rPr>
+                <w:sz w:val="24"/>
+                <w:szCs w:val="24"/>
+              </w:rPr>
+            </w:pPr>
+          </w:p>
+        </w:tc>
+        <w:tc>
+          <w:tcPr>
+            <w:tcW w:w="691" w:type="pct"/>
+            <w:tcBorders>
+              <w:top w:val="single" w:sz="4" w:space="0" w:color="auto"/>
+              <w:left w:val="single" w:sz="4" w:space="0" w:color="auto"/>
+              <w:bottom w:val="single" w:sz="4" w:space="0" w:color="auto"/>
+              <w:right w:val="single" w:sz="4" w:space="0" w:color="auto"/>
+            </w:tcBorders>
+          </w:tcPr>
+          <w:p>
+            <w:pPr>
+              <w:rPr>
+                <w:sz w:val="24"/>
+                <w:szCs w:val="24"/>
+              </w:rPr>
+            </w:pPr>
+          </w:p>
+        </w:tc>
+        <w:tc>
+          <w:tcPr>
+            <w:tcW w:w="506" w:type="pct"/>
+            <w:tcBorders>
+              <w:top w:val="single" w:sz="4" w:space="0" w:color="auto"/>
+              <w:left w:val="single" w:sz="4" w:space="0" w:color="auto"/>
+              <w:bottom w:val="single" w:sz="4" w:space="0" w:color="auto"/>
+              <w:right w:val="single" w:sz="4" w:space="0" w:color="auto"/>
+            </w:tcBorders>
+          </w:tcPr>
+          <w:p>
+            <w:pPr>
+              <w:rPr>
+                <w:sz w:val="24"/>
+                <w:szCs w:val="24"/>
+              </w:rPr>
+            </w:pPr>
+          </w:p>
+        </w:tc>
+        <w:tc>
+          <w:tcPr>
+            <w:tcW w:w="2902" w:type="pct"/>
+            <w:tcBorders>
+              <w:top w:val="single" w:sz="4" w:space="0" w:color="auto"/>
+              <w:left w:val="single" w:sz="4" w:space="0" w:color="auto"/>
+              <w:bottom w:val="single" w:sz="4" w:space="0" w:color="auto"/>
+              <w:right w:val="single" w:sz="4" w:space="0" w:color="auto"/>
+            </w:tcBorders>
+          </w:tcPr>
+          <w:p>
+            <w:pPr>
               <w:rPr>
                 <w:noProof/>
                 <w:sz w:val="24"/>
                 <w:szCs w:val="24"/>
               </w:rPr>
+            </w:pPr>
+            <w:r>
+              <w:rPr>
+                <w:noProof/>
+              </w:rPr>
               <w:drawing>
-                <wp:inline distT="0" distB="0" distL="0" distR="0" wp14:anchorId="3C4E1A02" wp14:editId="43184DDD">
-                  <wp:extent cx="4556760" cy="1223086"/>
-                  <wp:effectExtent l="0" t="0" r="0" b="0"/>
-                  <wp:docPr id="12" name="Picture 12"/>
+                <wp:inline distT="0" distB="0" distL="0" distR="0" wp14:anchorId="60F12885" wp14:editId="1EAC6B82">
+                  <wp:extent cx="1943268" cy="2034716"/>
+                  <wp:effectExtent l="0" t="0" r="0" b="3810"/>
+                  <wp:docPr id="20" name="Picture 20"/>
                   <wp:cNvGraphicFramePr>
                     <a:graphicFrameLocks xmlns:a="http://schemas.openxmlformats.org/drawingml/2006/main" noChangeAspect="1"/>
                   </wp:cNvGraphicFramePr>
@@ -4257,7 +4190,7 @@
                         <pic:spPr>
                           <a:xfrm>
                             <a:off x="0" y="0"/>
-                            <a:ext cx="4583899" cy="1230370"/>
+                            <a:ext cx="1943268" cy="2034716"/>
                           </a:xfrm>
                           <a:prstGeom prst="rect">
                             <a:avLst/>
@@ -4273,27 +4206,23 @@
         </w:tc>
         <w:tc>
           <w:tcPr>
-            <w:tcW w:w="1089" w:type="pct"/>
-            <w:tcBorders>
-              <w:top w:val="single" w:sz="4" w:space="0" w:color="auto"/>
-              <w:left w:val="single" w:sz="4" w:space="0" w:color="auto"/>
-              <w:bottom w:val="single" w:sz="4" w:space="0" w:color="auto"/>
-              <w:right w:val="single" w:sz="4" w:space="0" w:color="auto"/>
-            </w:tcBorders>
-          </w:tcPr>
-          <w:p>
-            <w:pPr>
-              <w:rPr>
-                <w:sz w:val="24"/>
-                <w:szCs w:val="24"/>
-              </w:rPr>
-            </w:pPr>
-            <w:r>
-              <w:rPr>
-                <w:sz w:val="24"/>
-                <w:szCs w:val="24"/>
-              </w:rPr>
-              <w:t>Having a lot of trouble as the label to remove (previous player pos) is not a widget but a widget item</w:t>
+            <w:tcW w:w="626" w:type="pct"/>
+            <w:tcBorders>
+              <w:top w:val="single" w:sz="4" w:space="0" w:color="auto"/>
+              <w:left w:val="single" w:sz="4" w:space="0" w:color="auto"/>
+              <w:bottom w:val="single" w:sz="4" w:space="0" w:color="auto"/>
+              <w:right w:val="single" w:sz="4" w:space="0" w:color="auto"/>
+            </w:tcBorders>
+          </w:tcPr>
+          <w:p>
+            <w:pPr>
+              <w:rPr>
+                <w:sz w:val="24"/>
+                <w:szCs w:val="24"/>
+              </w:rPr>
+            </w:pPr>
+            <w:r>
+              <w:t>Works as expected. Just is not very readable</w:t>
             </w:r>
           </w:p>
         </w:tc>
@@ -4301,108 +4230,88 @@
       <w:tr>
         <w:tc>
           <w:tcPr>
-            <w:tcW w:w="507" w:type="pct"/>
-            <w:tcBorders>
-              <w:top w:val="single" w:sz="4" w:space="0" w:color="auto"/>
-              <w:left w:val="single" w:sz="4" w:space="0" w:color="auto"/>
-              <w:bottom w:val="single" w:sz="4" w:space="0" w:color="auto"/>
-              <w:right w:val="single" w:sz="4" w:space="0" w:color="auto"/>
-            </w:tcBorders>
-          </w:tcPr>
-          <w:p>
-            <w:pPr>
-              <w:rPr>
-                <w:sz w:val="24"/>
-                <w:szCs w:val="24"/>
-              </w:rPr>
-            </w:pPr>
-          </w:p>
-        </w:tc>
-        <w:tc>
-          <w:tcPr>
-            <w:tcW w:w="660" w:type="pct"/>
-            <w:tcBorders>
-              <w:top w:val="single" w:sz="4" w:space="0" w:color="auto"/>
-              <w:left w:val="single" w:sz="4" w:space="0" w:color="auto"/>
-              <w:bottom w:val="single" w:sz="4" w:space="0" w:color="auto"/>
-              <w:right w:val="single" w:sz="4" w:space="0" w:color="auto"/>
-            </w:tcBorders>
-          </w:tcPr>
-          <w:p>
-            <w:pPr>
-              <w:rPr>
-                <w:sz w:val="24"/>
-                <w:szCs w:val="24"/>
-              </w:rPr>
-            </w:pPr>
-          </w:p>
-        </w:tc>
-        <w:tc>
-          <w:tcPr>
-            <w:tcW w:w="712" w:type="pct"/>
-            <w:tcBorders>
-              <w:top w:val="single" w:sz="4" w:space="0" w:color="auto"/>
-              <w:left w:val="single" w:sz="4" w:space="0" w:color="auto"/>
-              <w:bottom w:val="single" w:sz="4" w:space="0" w:color="auto"/>
-              <w:right w:val="single" w:sz="4" w:space="0" w:color="auto"/>
-            </w:tcBorders>
-          </w:tcPr>
-          <w:p>
-            <w:pPr>
-              <w:rPr>
-                <w:sz w:val="24"/>
-                <w:szCs w:val="24"/>
-              </w:rPr>
-            </w:pPr>
-          </w:p>
-        </w:tc>
-        <w:tc>
-          <w:tcPr>
-            <w:tcW w:w="914" w:type="pct"/>
-            <w:tcBorders>
-              <w:top w:val="single" w:sz="4" w:space="0" w:color="auto"/>
-              <w:left w:val="single" w:sz="4" w:space="0" w:color="auto"/>
-              <w:bottom w:val="single" w:sz="4" w:space="0" w:color="auto"/>
-              <w:right w:val="single" w:sz="4" w:space="0" w:color="auto"/>
-            </w:tcBorders>
-          </w:tcPr>
-          <w:p>
-            <w:pPr>
-              <w:rPr>
-                <w:sz w:val="24"/>
-                <w:szCs w:val="24"/>
-              </w:rPr>
-            </w:pPr>
-          </w:p>
-        </w:tc>
-        <w:tc>
-          <w:tcPr>
-            <w:tcW w:w="1118" w:type="pct"/>
-            <w:tcBorders>
-              <w:top w:val="single" w:sz="4" w:space="0" w:color="auto"/>
-              <w:left w:val="single" w:sz="4" w:space="0" w:color="auto"/>
-              <w:bottom w:val="single" w:sz="4" w:space="0" w:color="auto"/>
-              <w:right w:val="single" w:sz="4" w:space="0" w:color="auto"/>
-            </w:tcBorders>
-          </w:tcPr>
-          <w:p>
-            <w:pPr>
-              <w:rPr>
-                <w:sz w:val="24"/>
-                <w:szCs w:val="24"/>
-              </w:rPr>
-            </w:pPr>
-            <w:r>
+            <w:tcW w:w="275" w:type="pct"/>
+            <w:tcBorders>
+              <w:top w:val="single" w:sz="4" w:space="0" w:color="auto"/>
+              <w:left w:val="single" w:sz="4" w:space="0" w:color="auto"/>
+              <w:bottom w:val="single" w:sz="4" w:space="0" w:color="auto"/>
+              <w:right w:val="single" w:sz="4" w:space="0" w:color="auto"/>
+            </w:tcBorders>
+          </w:tcPr>
+          <w:p>
+            <w:pPr>
+              <w:rPr>
+                <w:sz w:val="24"/>
+                <w:szCs w:val="24"/>
+              </w:rPr>
+            </w:pPr>
+          </w:p>
+        </w:tc>
+        <w:tc>
+          <w:tcPr>
+            <w:tcW w:w="691" w:type="pct"/>
+            <w:tcBorders>
+              <w:top w:val="single" w:sz="4" w:space="0" w:color="auto"/>
+              <w:left w:val="single" w:sz="4" w:space="0" w:color="auto"/>
+              <w:bottom w:val="single" w:sz="4" w:space="0" w:color="auto"/>
+              <w:right w:val="single" w:sz="4" w:space="0" w:color="auto"/>
+            </w:tcBorders>
+          </w:tcPr>
+          <w:p>
+            <w:pPr>
+              <w:rPr>
+                <w:sz w:val="24"/>
+                <w:szCs w:val="24"/>
+              </w:rPr>
+            </w:pPr>
+          </w:p>
+        </w:tc>
+        <w:tc>
+          <w:tcPr>
+            <w:tcW w:w="506" w:type="pct"/>
+            <w:tcBorders>
+              <w:top w:val="single" w:sz="4" w:space="0" w:color="auto"/>
+              <w:left w:val="single" w:sz="4" w:space="0" w:color="auto"/>
+              <w:bottom w:val="single" w:sz="4" w:space="0" w:color="auto"/>
+              <w:right w:val="single" w:sz="4" w:space="0" w:color="auto"/>
+            </w:tcBorders>
+          </w:tcPr>
+          <w:p>
+            <w:pPr>
+              <w:rPr>
+                <w:sz w:val="24"/>
+                <w:szCs w:val="24"/>
+              </w:rPr>
+            </w:pPr>
+          </w:p>
+        </w:tc>
+        <w:tc>
+          <w:tcPr>
+            <w:tcW w:w="2902" w:type="pct"/>
+            <w:tcBorders>
+              <w:top w:val="single" w:sz="4" w:space="0" w:color="auto"/>
+              <w:left w:val="single" w:sz="4" w:space="0" w:color="auto"/>
+              <w:bottom w:val="single" w:sz="4" w:space="0" w:color="auto"/>
+              <w:right w:val="single" w:sz="4" w:space="0" w:color="auto"/>
+            </w:tcBorders>
+          </w:tcPr>
+          <w:p>
+            <w:pPr>
               <w:rPr>
                 <w:noProof/>
                 <w:sz w:val="24"/>
                 <w:szCs w:val="24"/>
               </w:rPr>
+            </w:pPr>
+            <w:r>
+              <w:rPr>
+                <w:noProof/>
+              </w:rPr>
               <w:drawing>
-                <wp:inline distT="0" distB="0" distL="0" distR="0" wp14:anchorId="45AF7851" wp14:editId="2AC5EEA3">
-                  <wp:extent cx="3055620" cy="3282694"/>
+                <wp:inline distT="0" distB="0" distL="0" distR="0" wp14:anchorId="32F06664" wp14:editId="4B94E91D">
+                  <wp:extent cx="6058425" cy="3657917"/>
                   <wp:effectExtent l="0" t="0" r="0" b="0"/>
-                  <wp:docPr id="13" name="Picture 13"/>
+                  <wp:docPr id="21" name="Picture 21"/>
                   <wp:cNvGraphicFramePr>
                     <a:graphicFrameLocks xmlns:a="http://schemas.openxmlformats.org/drawingml/2006/main" noChangeAspect="1"/>
                   </wp:cNvGraphicFramePr>
@@ -4422,6 +4331,1561 @@
                         <pic:spPr>
                           <a:xfrm>
                             <a:off x="0" y="0"/>
+                            <a:ext cx="6058425" cy="3657917"/>
+                          </a:xfrm>
+                          <a:prstGeom prst="rect">
+                            <a:avLst/>
+                          </a:prstGeom>
+                        </pic:spPr>
+                      </pic:pic>
+                    </a:graphicData>
+                  </a:graphic>
+                </wp:inline>
+              </w:drawing>
+            </w:r>
+          </w:p>
+        </w:tc>
+        <w:tc>
+          <w:tcPr>
+            <w:tcW w:w="626" w:type="pct"/>
+            <w:tcBorders>
+              <w:top w:val="single" w:sz="4" w:space="0" w:color="auto"/>
+              <w:left w:val="single" w:sz="4" w:space="0" w:color="auto"/>
+              <w:bottom w:val="single" w:sz="4" w:space="0" w:color="auto"/>
+              <w:right w:val="single" w:sz="4" w:space="0" w:color="auto"/>
+            </w:tcBorders>
+          </w:tcPr>
+          <w:p>
+            <w:pPr>
+              <w:rPr>
+                <w:sz w:val="24"/>
+                <w:szCs w:val="24"/>
+              </w:rPr>
+            </w:pPr>
+            <w:r>
+              <w:t>Works as expected, no disconnected parts, were black is the walls, and white is walkable</w:t>
+            </w:r>
+          </w:p>
+        </w:tc>
+      </w:tr>
+      <w:tr>
+        <w:tc>
+          <w:tcPr>
+            <w:tcW w:w="275" w:type="pct"/>
+            <w:tcBorders>
+              <w:top w:val="single" w:sz="4" w:space="0" w:color="auto"/>
+              <w:left w:val="single" w:sz="4" w:space="0" w:color="auto"/>
+              <w:bottom w:val="single" w:sz="4" w:space="0" w:color="auto"/>
+              <w:right w:val="single" w:sz="4" w:space="0" w:color="auto"/>
+            </w:tcBorders>
+          </w:tcPr>
+          <w:p>
+            <w:pPr>
+              <w:rPr>
+                <w:sz w:val="24"/>
+                <w:szCs w:val="24"/>
+              </w:rPr>
+            </w:pPr>
+          </w:p>
+        </w:tc>
+        <w:tc>
+          <w:tcPr>
+            <w:tcW w:w="691" w:type="pct"/>
+            <w:tcBorders>
+              <w:top w:val="single" w:sz="4" w:space="0" w:color="auto"/>
+              <w:left w:val="single" w:sz="4" w:space="0" w:color="auto"/>
+              <w:bottom w:val="single" w:sz="4" w:space="0" w:color="auto"/>
+              <w:right w:val="single" w:sz="4" w:space="0" w:color="auto"/>
+            </w:tcBorders>
+          </w:tcPr>
+          <w:p>
+            <w:pPr>
+              <w:rPr>
+                <w:sz w:val="24"/>
+                <w:szCs w:val="24"/>
+              </w:rPr>
+            </w:pPr>
+          </w:p>
+        </w:tc>
+        <w:tc>
+          <w:tcPr>
+            <w:tcW w:w="506" w:type="pct"/>
+            <w:tcBorders>
+              <w:top w:val="single" w:sz="4" w:space="0" w:color="auto"/>
+              <w:left w:val="single" w:sz="4" w:space="0" w:color="auto"/>
+              <w:bottom w:val="single" w:sz="4" w:space="0" w:color="auto"/>
+              <w:right w:val="single" w:sz="4" w:space="0" w:color="auto"/>
+            </w:tcBorders>
+          </w:tcPr>
+          <w:p>
+            <w:pPr>
+              <w:rPr>
+                <w:sz w:val="24"/>
+                <w:szCs w:val="24"/>
+              </w:rPr>
+            </w:pPr>
+          </w:p>
+        </w:tc>
+        <w:tc>
+          <w:tcPr>
+            <w:tcW w:w="2902" w:type="pct"/>
+            <w:tcBorders>
+              <w:top w:val="single" w:sz="4" w:space="0" w:color="auto"/>
+              <w:left w:val="single" w:sz="4" w:space="0" w:color="auto"/>
+              <w:bottom w:val="single" w:sz="4" w:space="0" w:color="auto"/>
+              <w:right w:val="single" w:sz="4" w:space="0" w:color="auto"/>
+            </w:tcBorders>
+          </w:tcPr>
+          <w:p>
+            <w:pPr>
+              <w:rPr>
+                <w:sz w:val="24"/>
+                <w:szCs w:val="24"/>
+              </w:rPr>
+            </w:pPr>
+            <w:r>
+              <w:rPr>
+                <w:noProof/>
+                <w:sz w:val="24"/>
+                <w:szCs w:val="24"/>
+              </w:rPr>
+              <w:drawing>
+                <wp:inline distT="0" distB="0" distL="0" distR="0" wp14:anchorId="30D34DCD" wp14:editId="1C6C1EAF">
+                  <wp:extent cx="2880360" cy="2954452"/>
+                  <wp:effectExtent l="0" t="0" r="0" b="0"/>
+                  <wp:docPr id="4" name="Picture 4"/>
+                  <wp:cNvGraphicFramePr>
+                    <a:graphicFrameLocks xmlns:a="http://schemas.openxmlformats.org/drawingml/2006/main" noChangeAspect="1"/>
+                  </wp:cNvGraphicFramePr>
+                  <a:graphic xmlns:a="http://schemas.openxmlformats.org/drawingml/2006/main">
+                    <a:graphicData uri="http://schemas.openxmlformats.org/drawingml/2006/picture">
+                      <pic:pic xmlns:pic="http://schemas.openxmlformats.org/drawingml/2006/picture">
+                        <pic:nvPicPr>
+                          <pic:cNvPr id="1" name=""/>
+                          <pic:cNvPicPr/>
+                        </pic:nvPicPr>
+                        <pic:blipFill>
+                          <a:blip r:embed="rId29"/>
+                          <a:stretch>
+                            <a:fillRect/>
+                          </a:stretch>
+                        </pic:blipFill>
+                        <pic:spPr>
+                          <a:xfrm>
+                            <a:off x="0" y="0"/>
+                            <a:ext cx="2884947" cy="2959157"/>
+                          </a:xfrm>
+                          <a:prstGeom prst="rect">
+                            <a:avLst/>
+                          </a:prstGeom>
+                        </pic:spPr>
+                      </pic:pic>
+                    </a:graphicData>
+                  </a:graphic>
+                </wp:inline>
+              </w:drawing>
+            </w:r>
+          </w:p>
+        </w:tc>
+        <w:tc>
+          <w:tcPr>
+            <w:tcW w:w="626" w:type="pct"/>
+            <w:tcBorders>
+              <w:top w:val="single" w:sz="4" w:space="0" w:color="auto"/>
+              <w:left w:val="single" w:sz="4" w:space="0" w:color="auto"/>
+              <w:bottom w:val="single" w:sz="4" w:space="0" w:color="auto"/>
+              <w:right w:val="single" w:sz="4" w:space="0" w:color="auto"/>
+            </w:tcBorders>
+          </w:tcPr>
+          <w:p>
+            <w:pPr>
+              <w:rPr>
+                <w:sz w:val="24"/>
+                <w:szCs w:val="24"/>
+              </w:rPr>
+            </w:pPr>
+            <w:r>
+              <w:rPr>
+                <w:sz w:val="24"/>
+                <w:szCs w:val="24"/>
+              </w:rPr>
+              <w:t>Works as expected</w:t>
+            </w:r>
+          </w:p>
+        </w:tc>
+      </w:tr>
+      <w:tr>
+        <w:tc>
+          <w:tcPr>
+            <w:tcW w:w="275" w:type="pct"/>
+            <w:tcBorders>
+              <w:top w:val="single" w:sz="4" w:space="0" w:color="auto"/>
+              <w:left w:val="single" w:sz="4" w:space="0" w:color="auto"/>
+              <w:bottom w:val="single" w:sz="4" w:space="0" w:color="auto"/>
+              <w:right w:val="single" w:sz="4" w:space="0" w:color="auto"/>
+            </w:tcBorders>
+          </w:tcPr>
+          <w:p>
+            <w:pPr>
+              <w:rPr>
+                <w:sz w:val="24"/>
+                <w:szCs w:val="24"/>
+              </w:rPr>
+            </w:pPr>
+          </w:p>
+        </w:tc>
+        <w:tc>
+          <w:tcPr>
+            <w:tcW w:w="691" w:type="pct"/>
+            <w:tcBorders>
+              <w:top w:val="single" w:sz="4" w:space="0" w:color="auto"/>
+              <w:left w:val="single" w:sz="4" w:space="0" w:color="auto"/>
+              <w:bottom w:val="single" w:sz="4" w:space="0" w:color="auto"/>
+              <w:right w:val="single" w:sz="4" w:space="0" w:color="auto"/>
+            </w:tcBorders>
+          </w:tcPr>
+          <w:p>
+            <w:pPr>
+              <w:rPr>
+                <w:sz w:val="24"/>
+                <w:szCs w:val="24"/>
+              </w:rPr>
+            </w:pPr>
+          </w:p>
+        </w:tc>
+        <w:tc>
+          <w:tcPr>
+            <w:tcW w:w="506" w:type="pct"/>
+            <w:tcBorders>
+              <w:top w:val="single" w:sz="4" w:space="0" w:color="auto"/>
+              <w:left w:val="single" w:sz="4" w:space="0" w:color="auto"/>
+              <w:bottom w:val="single" w:sz="4" w:space="0" w:color="auto"/>
+              <w:right w:val="single" w:sz="4" w:space="0" w:color="auto"/>
+            </w:tcBorders>
+          </w:tcPr>
+          <w:p>
+            <w:pPr>
+              <w:rPr>
+                <w:sz w:val="24"/>
+                <w:szCs w:val="24"/>
+              </w:rPr>
+            </w:pPr>
+            <w:r>
+              <w:rPr>
+                <w:sz w:val="24"/>
+                <w:szCs w:val="24"/>
+              </w:rPr>
+              <w:t>Should show walls and some of the white squares will be replaced by other emojis representing different tile types</w:t>
+            </w:r>
+          </w:p>
+        </w:tc>
+        <w:tc>
+          <w:tcPr>
+            <w:tcW w:w="2902" w:type="pct"/>
+            <w:tcBorders>
+              <w:top w:val="single" w:sz="4" w:space="0" w:color="auto"/>
+              <w:left w:val="single" w:sz="4" w:space="0" w:color="auto"/>
+              <w:bottom w:val="single" w:sz="4" w:space="0" w:color="auto"/>
+              <w:right w:val="single" w:sz="4" w:space="0" w:color="auto"/>
+            </w:tcBorders>
+          </w:tcPr>
+          <w:p>
+            <w:pPr>
+              <w:rPr>
+                <w:sz w:val="24"/>
+                <w:szCs w:val="24"/>
+              </w:rPr>
+            </w:pPr>
+            <w:r>
+              <w:rPr>
+                <w:noProof/>
+                <w:sz w:val="24"/>
+                <w:szCs w:val="24"/>
+              </w:rPr>
+              <w:drawing>
+                <wp:inline distT="0" distB="0" distL="0" distR="0" wp14:anchorId="0473505A" wp14:editId="2D9914B3">
+                  <wp:extent cx="2107228" cy="2171700"/>
+                  <wp:effectExtent l="0" t="0" r="7620" b="0"/>
+                  <wp:docPr id="5" name="Picture 5"/>
+                  <wp:cNvGraphicFramePr>
+                    <a:graphicFrameLocks xmlns:a="http://schemas.openxmlformats.org/drawingml/2006/main" noChangeAspect="1"/>
+                  </wp:cNvGraphicFramePr>
+                  <a:graphic xmlns:a="http://schemas.openxmlformats.org/drawingml/2006/main">
+                    <a:graphicData uri="http://schemas.openxmlformats.org/drawingml/2006/picture">
+                      <pic:pic xmlns:pic="http://schemas.openxmlformats.org/drawingml/2006/picture">
+                        <pic:nvPicPr>
+                          <pic:cNvPr id="1" name=""/>
+                          <pic:cNvPicPr/>
+                        </pic:nvPicPr>
+                        <pic:blipFill>
+                          <a:blip r:embed="rId30"/>
+                          <a:stretch>
+                            <a:fillRect/>
+                          </a:stretch>
+                        </pic:blipFill>
+                        <pic:spPr>
+                          <a:xfrm>
+                            <a:off x="0" y="0"/>
+                            <a:ext cx="2109716" cy="2174264"/>
+                          </a:xfrm>
+                          <a:prstGeom prst="rect">
+                            <a:avLst/>
+                          </a:prstGeom>
+                        </pic:spPr>
+                      </pic:pic>
+                    </a:graphicData>
+                  </a:graphic>
+                </wp:inline>
+              </w:drawing>
+            </w:r>
+          </w:p>
+        </w:tc>
+        <w:tc>
+          <w:tcPr>
+            <w:tcW w:w="626" w:type="pct"/>
+            <w:tcBorders>
+              <w:top w:val="single" w:sz="4" w:space="0" w:color="auto"/>
+              <w:left w:val="single" w:sz="4" w:space="0" w:color="auto"/>
+              <w:bottom w:val="single" w:sz="4" w:space="0" w:color="auto"/>
+              <w:right w:val="single" w:sz="4" w:space="0" w:color="auto"/>
+            </w:tcBorders>
+          </w:tcPr>
+          <w:p>
+            <w:pPr>
+              <w:rPr>
+                <w:sz w:val="24"/>
+                <w:szCs w:val="24"/>
+              </w:rPr>
+            </w:pPr>
+            <w:r>
+              <w:rPr>
+                <w:sz w:val="24"/>
+                <w:szCs w:val="24"/>
+              </w:rPr>
+              <w:t>Something did not work</w:t>
+            </w:r>
+          </w:p>
+          <w:p>
+            <w:pPr>
+              <w:rPr>
+                <w:sz w:val="24"/>
+                <w:szCs w:val="24"/>
+              </w:rPr>
+            </w:pPr>
+            <w:r>
+              <w:rPr>
+                <w:sz w:val="24"/>
+                <w:szCs w:val="24"/>
+              </w:rPr>
+              <w:t xml:space="preserve">I found the </w:t>
+            </w:r>
+            <w:proofErr w:type="gramStart"/>
+            <w:r>
+              <w:rPr>
+                <w:sz w:val="24"/>
+                <w:szCs w:val="24"/>
+              </w:rPr>
+              <w:t>problem,</w:t>
+            </w:r>
+            <w:proofErr w:type="gramEnd"/>
+            <w:r>
+              <w:rPr>
+                <w:sz w:val="24"/>
+                <w:szCs w:val="24"/>
+              </w:rPr>
+              <w:t xml:space="preserve"> I didn’t actually call the function.</w:t>
+            </w:r>
+          </w:p>
+        </w:tc>
+      </w:tr>
+      <w:tr>
+        <w:tc>
+          <w:tcPr>
+            <w:tcW w:w="275" w:type="pct"/>
+            <w:tcBorders>
+              <w:top w:val="single" w:sz="4" w:space="0" w:color="auto"/>
+              <w:left w:val="single" w:sz="4" w:space="0" w:color="auto"/>
+              <w:bottom w:val="single" w:sz="4" w:space="0" w:color="auto"/>
+              <w:right w:val="single" w:sz="4" w:space="0" w:color="auto"/>
+            </w:tcBorders>
+          </w:tcPr>
+          <w:p>
+            <w:pPr>
+              <w:rPr>
+                <w:sz w:val="24"/>
+                <w:szCs w:val="24"/>
+              </w:rPr>
+            </w:pPr>
+          </w:p>
+        </w:tc>
+        <w:tc>
+          <w:tcPr>
+            <w:tcW w:w="691" w:type="pct"/>
+            <w:tcBorders>
+              <w:top w:val="single" w:sz="4" w:space="0" w:color="auto"/>
+              <w:left w:val="single" w:sz="4" w:space="0" w:color="auto"/>
+              <w:bottom w:val="single" w:sz="4" w:space="0" w:color="auto"/>
+              <w:right w:val="single" w:sz="4" w:space="0" w:color="auto"/>
+            </w:tcBorders>
+          </w:tcPr>
+          <w:p>
+            <w:pPr>
+              <w:rPr>
+                <w:sz w:val="24"/>
+                <w:szCs w:val="24"/>
+              </w:rPr>
+            </w:pPr>
+          </w:p>
+        </w:tc>
+        <w:tc>
+          <w:tcPr>
+            <w:tcW w:w="506" w:type="pct"/>
+            <w:tcBorders>
+              <w:top w:val="single" w:sz="4" w:space="0" w:color="auto"/>
+              <w:left w:val="single" w:sz="4" w:space="0" w:color="auto"/>
+              <w:bottom w:val="single" w:sz="4" w:space="0" w:color="auto"/>
+              <w:right w:val="single" w:sz="4" w:space="0" w:color="auto"/>
+            </w:tcBorders>
+          </w:tcPr>
+          <w:p>
+            <w:pPr>
+              <w:rPr>
+                <w:sz w:val="24"/>
+                <w:szCs w:val="24"/>
+              </w:rPr>
+            </w:pPr>
+          </w:p>
+        </w:tc>
+        <w:tc>
+          <w:tcPr>
+            <w:tcW w:w="2902" w:type="pct"/>
+            <w:tcBorders>
+              <w:top w:val="single" w:sz="4" w:space="0" w:color="auto"/>
+              <w:left w:val="single" w:sz="4" w:space="0" w:color="auto"/>
+              <w:bottom w:val="single" w:sz="4" w:space="0" w:color="auto"/>
+              <w:right w:val="single" w:sz="4" w:space="0" w:color="auto"/>
+            </w:tcBorders>
+          </w:tcPr>
+          <w:p>
+            <w:pPr>
+              <w:rPr>
+                <w:sz w:val="24"/>
+                <w:szCs w:val="24"/>
+              </w:rPr>
+            </w:pPr>
+            <w:r>
+              <w:rPr>
+                <w:noProof/>
+                <w:sz w:val="24"/>
+                <w:szCs w:val="24"/>
+              </w:rPr>
+              <w:drawing>
+                <wp:inline distT="0" distB="0" distL="0" distR="0" wp14:anchorId="59B24061" wp14:editId="6E7159EE">
+                  <wp:extent cx="4960621" cy="1204537"/>
+                  <wp:effectExtent l="0" t="0" r="0" b="0"/>
+                  <wp:docPr id="6" name="Picture 6"/>
+                  <wp:cNvGraphicFramePr>
+                    <a:graphicFrameLocks xmlns:a="http://schemas.openxmlformats.org/drawingml/2006/main" noChangeAspect="1"/>
+                  </wp:cNvGraphicFramePr>
+                  <a:graphic xmlns:a="http://schemas.openxmlformats.org/drawingml/2006/main">
+                    <a:graphicData uri="http://schemas.openxmlformats.org/drawingml/2006/picture">
+                      <pic:pic xmlns:pic="http://schemas.openxmlformats.org/drawingml/2006/picture">
+                        <pic:nvPicPr>
+                          <pic:cNvPr id="1" name=""/>
+                          <pic:cNvPicPr/>
+                        </pic:nvPicPr>
+                        <pic:blipFill>
+                          <a:blip r:embed="rId31"/>
+                          <a:stretch>
+                            <a:fillRect/>
+                          </a:stretch>
+                        </pic:blipFill>
+                        <pic:spPr>
+                          <a:xfrm flipV="1">
+                            <a:off x="0" y="0"/>
+                            <a:ext cx="4985672" cy="1210620"/>
+                          </a:xfrm>
+                          <a:prstGeom prst="rect">
+                            <a:avLst/>
+                          </a:prstGeom>
+                        </pic:spPr>
+                      </pic:pic>
+                    </a:graphicData>
+                  </a:graphic>
+                </wp:inline>
+              </w:drawing>
+            </w:r>
+          </w:p>
+        </w:tc>
+        <w:tc>
+          <w:tcPr>
+            <w:tcW w:w="626" w:type="pct"/>
+            <w:tcBorders>
+              <w:top w:val="single" w:sz="4" w:space="0" w:color="auto"/>
+              <w:left w:val="single" w:sz="4" w:space="0" w:color="auto"/>
+              <w:bottom w:val="single" w:sz="4" w:space="0" w:color="auto"/>
+              <w:right w:val="single" w:sz="4" w:space="0" w:color="auto"/>
+            </w:tcBorders>
+          </w:tcPr>
+          <w:p>
+            <w:pPr>
+              <w:rPr>
+                <w:sz w:val="24"/>
+                <w:szCs w:val="24"/>
+              </w:rPr>
+            </w:pPr>
+            <w:r>
+              <w:rPr>
+                <w:sz w:val="24"/>
+                <w:szCs w:val="24"/>
+              </w:rPr>
+              <w:t>Well, at least it is calling the function now.</w:t>
+            </w:r>
+          </w:p>
+        </w:tc>
+      </w:tr>
+      <w:tr>
+        <w:tc>
+          <w:tcPr>
+            <w:tcW w:w="275" w:type="pct"/>
+            <w:tcBorders>
+              <w:top w:val="single" w:sz="4" w:space="0" w:color="auto"/>
+              <w:left w:val="single" w:sz="4" w:space="0" w:color="auto"/>
+              <w:bottom w:val="single" w:sz="4" w:space="0" w:color="auto"/>
+              <w:right w:val="single" w:sz="4" w:space="0" w:color="auto"/>
+            </w:tcBorders>
+          </w:tcPr>
+          <w:p>
+            <w:pPr>
+              <w:rPr>
+                <w:sz w:val="24"/>
+                <w:szCs w:val="24"/>
+              </w:rPr>
+            </w:pPr>
+          </w:p>
+        </w:tc>
+        <w:tc>
+          <w:tcPr>
+            <w:tcW w:w="691" w:type="pct"/>
+            <w:tcBorders>
+              <w:top w:val="single" w:sz="4" w:space="0" w:color="auto"/>
+              <w:left w:val="single" w:sz="4" w:space="0" w:color="auto"/>
+              <w:bottom w:val="single" w:sz="4" w:space="0" w:color="auto"/>
+              <w:right w:val="single" w:sz="4" w:space="0" w:color="auto"/>
+            </w:tcBorders>
+          </w:tcPr>
+          <w:p>
+            <w:pPr>
+              <w:rPr>
+                <w:sz w:val="24"/>
+                <w:szCs w:val="24"/>
+              </w:rPr>
+            </w:pPr>
+          </w:p>
+        </w:tc>
+        <w:tc>
+          <w:tcPr>
+            <w:tcW w:w="506" w:type="pct"/>
+            <w:tcBorders>
+              <w:top w:val="single" w:sz="4" w:space="0" w:color="auto"/>
+              <w:left w:val="single" w:sz="4" w:space="0" w:color="auto"/>
+              <w:bottom w:val="single" w:sz="4" w:space="0" w:color="auto"/>
+              <w:right w:val="single" w:sz="4" w:space="0" w:color="auto"/>
+            </w:tcBorders>
+          </w:tcPr>
+          <w:p>
+            <w:pPr>
+              <w:rPr>
+                <w:sz w:val="24"/>
+                <w:szCs w:val="24"/>
+              </w:rPr>
+            </w:pPr>
+          </w:p>
+        </w:tc>
+        <w:tc>
+          <w:tcPr>
+            <w:tcW w:w="2902" w:type="pct"/>
+            <w:tcBorders>
+              <w:top w:val="single" w:sz="4" w:space="0" w:color="auto"/>
+              <w:left w:val="single" w:sz="4" w:space="0" w:color="auto"/>
+              <w:bottom w:val="single" w:sz="4" w:space="0" w:color="auto"/>
+              <w:right w:val="single" w:sz="4" w:space="0" w:color="auto"/>
+            </w:tcBorders>
+          </w:tcPr>
+          <w:p>
+            <w:pPr>
+              <w:rPr>
+                <w:sz w:val="24"/>
+                <w:szCs w:val="24"/>
+              </w:rPr>
+            </w:pPr>
+            <w:r>
+              <w:rPr>
+                <w:noProof/>
+                <w:sz w:val="24"/>
+                <w:szCs w:val="24"/>
+              </w:rPr>
+              <w:drawing>
+                <wp:inline distT="0" distB="0" distL="0" distR="0" wp14:anchorId="091A58B2" wp14:editId="52C951EC">
+                  <wp:extent cx="2720576" cy="228620"/>
+                  <wp:effectExtent l="0" t="0" r="3810" b="0"/>
+                  <wp:docPr id="7" name="Picture 7"/>
+                  <wp:cNvGraphicFramePr>
+                    <a:graphicFrameLocks xmlns:a="http://schemas.openxmlformats.org/drawingml/2006/main" noChangeAspect="1"/>
+                  </wp:cNvGraphicFramePr>
+                  <a:graphic xmlns:a="http://schemas.openxmlformats.org/drawingml/2006/main">
+                    <a:graphicData uri="http://schemas.openxmlformats.org/drawingml/2006/picture">
+                      <pic:pic xmlns:pic="http://schemas.openxmlformats.org/drawingml/2006/picture">
+                        <pic:nvPicPr>
+                          <pic:cNvPr id="1" name=""/>
+                          <pic:cNvPicPr/>
+                        </pic:nvPicPr>
+                        <pic:blipFill>
+                          <a:blip r:embed="rId32"/>
+                          <a:stretch>
+                            <a:fillRect/>
+                          </a:stretch>
+                        </pic:blipFill>
+                        <pic:spPr>
+                          <a:xfrm>
+                            <a:off x="0" y="0"/>
+                            <a:ext cx="2720576" cy="228620"/>
+                          </a:xfrm>
+                          <a:prstGeom prst="rect">
+                            <a:avLst/>
+                          </a:prstGeom>
+                        </pic:spPr>
+                      </pic:pic>
+                    </a:graphicData>
+                  </a:graphic>
+                </wp:inline>
+              </w:drawing>
+            </w:r>
+          </w:p>
+        </w:tc>
+        <w:tc>
+          <w:tcPr>
+            <w:tcW w:w="626" w:type="pct"/>
+            <w:tcBorders>
+              <w:top w:val="single" w:sz="4" w:space="0" w:color="auto"/>
+              <w:left w:val="single" w:sz="4" w:space="0" w:color="auto"/>
+              <w:bottom w:val="single" w:sz="4" w:space="0" w:color="auto"/>
+              <w:right w:val="single" w:sz="4" w:space="0" w:color="auto"/>
+            </w:tcBorders>
+          </w:tcPr>
+          <w:p>
+            <w:pPr>
+              <w:rPr>
+                <w:sz w:val="24"/>
+                <w:szCs w:val="24"/>
+              </w:rPr>
+            </w:pPr>
+            <w:r>
+              <w:rPr>
+                <w:sz w:val="24"/>
+                <w:szCs w:val="24"/>
+              </w:rPr>
+              <w:t xml:space="preserve">Oh, right, </w:t>
+            </w:r>
+            <w:proofErr w:type="spellStart"/>
+            <w:proofErr w:type="gramStart"/>
+            <w:r>
+              <w:rPr>
+                <w:sz w:val="24"/>
+                <w:szCs w:val="24"/>
+              </w:rPr>
+              <w:t>random.shuffle</w:t>
+            </w:r>
+            <w:proofErr w:type="spellEnd"/>
+            <w:proofErr w:type="gramEnd"/>
+            <w:r>
+              <w:rPr>
+                <w:sz w:val="24"/>
+                <w:szCs w:val="24"/>
+              </w:rPr>
+              <w:t xml:space="preserve"> returns none and shuffles tiles in place</w:t>
+            </w:r>
+          </w:p>
+        </w:tc>
+      </w:tr>
+      <w:tr>
+        <w:tc>
+          <w:tcPr>
+            <w:tcW w:w="275" w:type="pct"/>
+            <w:tcBorders>
+              <w:top w:val="single" w:sz="4" w:space="0" w:color="auto"/>
+              <w:left w:val="single" w:sz="4" w:space="0" w:color="auto"/>
+              <w:bottom w:val="single" w:sz="4" w:space="0" w:color="auto"/>
+              <w:right w:val="single" w:sz="4" w:space="0" w:color="auto"/>
+            </w:tcBorders>
+          </w:tcPr>
+          <w:p>
+            <w:pPr>
+              <w:rPr>
+                <w:sz w:val="24"/>
+                <w:szCs w:val="24"/>
+              </w:rPr>
+            </w:pPr>
+          </w:p>
+        </w:tc>
+        <w:tc>
+          <w:tcPr>
+            <w:tcW w:w="691" w:type="pct"/>
+            <w:tcBorders>
+              <w:top w:val="single" w:sz="4" w:space="0" w:color="auto"/>
+              <w:left w:val="single" w:sz="4" w:space="0" w:color="auto"/>
+              <w:bottom w:val="single" w:sz="4" w:space="0" w:color="auto"/>
+              <w:right w:val="single" w:sz="4" w:space="0" w:color="auto"/>
+            </w:tcBorders>
+          </w:tcPr>
+          <w:p>
+            <w:pPr>
+              <w:rPr>
+                <w:sz w:val="24"/>
+                <w:szCs w:val="24"/>
+              </w:rPr>
+            </w:pPr>
+          </w:p>
+        </w:tc>
+        <w:tc>
+          <w:tcPr>
+            <w:tcW w:w="506" w:type="pct"/>
+            <w:tcBorders>
+              <w:top w:val="single" w:sz="4" w:space="0" w:color="auto"/>
+              <w:left w:val="single" w:sz="4" w:space="0" w:color="auto"/>
+              <w:bottom w:val="single" w:sz="4" w:space="0" w:color="auto"/>
+              <w:right w:val="single" w:sz="4" w:space="0" w:color="auto"/>
+            </w:tcBorders>
+          </w:tcPr>
+          <w:p>
+            <w:pPr>
+              <w:rPr>
+                <w:sz w:val="24"/>
+                <w:szCs w:val="24"/>
+              </w:rPr>
+            </w:pPr>
+          </w:p>
+        </w:tc>
+        <w:tc>
+          <w:tcPr>
+            <w:tcW w:w="2902" w:type="pct"/>
+            <w:tcBorders>
+              <w:top w:val="single" w:sz="4" w:space="0" w:color="auto"/>
+              <w:left w:val="single" w:sz="4" w:space="0" w:color="auto"/>
+              <w:bottom w:val="single" w:sz="4" w:space="0" w:color="auto"/>
+              <w:right w:val="single" w:sz="4" w:space="0" w:color="auto"/>
+            </w:tcBorders>
+          </w:tcPr>
+          <w:p>
+            <w:pPr>
+              <w:rPr>
+                <w:sz w:val="24"/>
+                <w:szCs w:val="24"/>
+              </w:rPr>
+            </w:pPr>
+            <w:r>
+              <w:rPr>
+                <w:noProof/>
+                <w:sz w:val="24"/>
+                <w:szCs w:val="24"/>
+              </w:rPr>
+              <w:drawing>
+                <wp:inline distT="0" distB="0" distL="0" distR="0" wp14:anchorId="3F5E39CB" wp14:editId="0E450496">
+                  <wp:extent cx="3764280" cy="2685186"/>
+                  <wp:effectExtent l="0" t="0" r="7620" b="1270"/>
+                  <wp:docPr id="8" name="Picture 8"/>
+                  <wp:cNvGraphicFramePr>
+                    <a:graphicFrameLocks xmlns:a="http://schemas.openxmlformats.org/drawingml/2006/main" noChangeAspect="1"/>
+                  </wp:cNvGraphicFramePr>
+                  <a:graphic xmlns:a="http://schemas.openxmlformats.org/drawingml/2006/main">
+                    <a:graphicData uri="http://schemas.openxmlformats.org/drawingml/2006/picture">
+                      <pic:pic xmlns:pic="http://schemas.openxmlformats.org/drawingml/2006/picture">
+                        <pic:nvPicPr>
+                          <pic:cNvPr id="1" name=""/>
+                          <pic:cNvPicPr/>
+                        </pic:nvPicPr>
+                        <pic:blipFill>
+                          <a:blip r:embed="rId33"/>
+                          <a:stretch>
+                            <a:fillRect/>
+                          </a:stretch>
+                        </pic:blipFill>
+                        <pic:spPr>
+                          <a:xfrm>
+                            <a:off x="0" y="0"/>
+                            <a:ext cx="3769053" cy="2688591"/>
+                          </a:xfrm>
+                          <a:prstGeom prst="rect">
+                            <a:avLst/>
+                          </a:prstGeom>
+                        </pic:spPr>
+                      </pic:pic>
+                    </a:graphicData>
+                  </a:graphic>
+                </wp:inline>
+              </w:drawing>
+            </w:r>
+          </w:p>
+        </w:tc>
+        <w:tc>
+          <w:tcPr>
+            <w:tcW w:w="626" w:type="pct"/>
+            <w:tcBorders>
+              <w:top w:val="single" w:sz="4" w:space="0" w:color="auto"/>
+              <w:left w:val="single" w:sz="4" w:space="0" w:color="auto"/>
+              <w:bottom w:val="single" w:sz="4" w:space="0" w:color="auto"/>
+              <w:right w:val="single" w:sz="4" w:space="0" w:color="auto"/>
+            </w:tcBorders>
+          </w:tcPr>
+          <w:p>
+            <w:pPr>
+              <w:rPr>
+                <w:sz w:val="24"/>
+                <w:szCs w:val="24"/>
+              </w:rPr>
+            </w:pPr>
+            <w:r>
+              <w:rPr>
+                <w:sz w:val="24"/>
+                <w:szCs w:val="24"/>
+              </w:rPr>
+              <w:t xml:space="preserve">Yes, but I’m not sure why the </w:t>
+            </w:r>
+            <w:proofErr w:type="spellStart"/>
+            <w:r>
+              <w:rPr>
+                <w:sz w:val="24"/>
+                <w:szCs w:val="24"/>
+              </w:rPr>
+              <w:t>emojies</w:t>
+            </w:r>
+            <w:proofErr w:type="spellEnd"/>
+            <w:r>
+              <w:rPr>
+                <w:sz w:val="24"/>
+                <w:szCs w:val="24"/>
+              </w:rPr>
+              <w:t xml:space="preserve"> are not there</w:t>
+            </w:r>
+          </w:p>
+        </w:tc>
+      </w:tr>
+      <w:tr>
+        <w:tc>
+          <w:tcPr>
+            <w:tcW w:w="275" w:type="pct"/>
+            <w:tcBorders>
+              <w:top w:val="single" w:sz="4" w:space="0" w:color="auto"/>
+              <w:left w:val="single" w:sz="4" w:space="0" w:color="auto"/>
+              <w:bottom w:val="single" w:sz="4" w:space="0" w:color="auto"/>
+              <w:right w:val="single" w:sz="4" w:space="0" w:color="auto"/>
+            </w:tcBorders>
+          </w:tcPr>
+          <w:p>
+            <w:pPr>
+              <w:rPr>
+                <w:sz w:val="24"/>
+                <w:szCs w:val="24"/>
+              </w:rPr>
+            </w:pPr>
+          </w:p>
+        </w:tc>
+        <w:tc>
+          <w:tcPr>
+            <w:tcW w:w="691" w:type="pct"/>
+            <w:tcBorders>
+              <w:top w:val="single" w:sz="4" w:space="0" w:color="auto"/>
+              <w:left w:val="single" w:sz="4" w:space="0" w:color="auto"/>
+              <w:bottom w:val="single" w:sz="4" w:space="0" w:color="auto"/>
+              <w:right w:val="single" w:sz="4" w:space="0" w:color="auto"/>
+            </w:tcBorders>
+          </w:tcPr>
+          <w:p>
+            <w:pPr>
+              <w:rPr>
+                <w:sz w:val="24"/>
+                <w:szCs w:val="24"/>
+              </w:rPr>
+            </w:pPr>
+          </w:p>
+        </w:tc>
+        <w:tc>
+          <w:tcPr>
+            <w:tcW w:w="506" w:type="pct"/>
+            <w:tcBorders>
+              <w:top w:val="single" w:sz="4" w:space="0" w:color="auto"/>
+              <w:left w:val="single" w:sz="4" w:space="0" w:color="auto"/>
+              <w:bottom w:val="single" w:sz="4" w:space="0" w:color="auto"/>
+              <w:right w:val="single" w:sz="4" w:space="0" w:color="auto"/>
+            </w:tcBorders>
+          </w:tcPr>
+          <w:p>
+            <w:pPr>
+              <w:rPr>
+                <w:sz w:val="24"/>
+                <w:szCs w:val="24"/>
+              </w:rPr>
+            </w:pPr>
+          </w:p>
+        </w:tc>
+        <w:tc>
+          <w:tcPr>
+            <w:tcW w:w="2902" w:type="pct"/>
+            <w:tcBorders>
+              <w:top w:val="single" w:sz="4" w:space="0" w:color="auto"/>
+              <w:left w:val="single" w:sz="4" w:space="0" w:color="auto"/>
+              <w:bottom w:val="single" w:sz="4" w:space="0" w:color="auto"/>
+              <w:right w:val="single" w:sz="4" w:space="0" w:color="auto"/>
+            </w:tcBorders>
+          </w:tcPr>
+          <w:p>
+            <w:pPr>
+              <w:rPr>
+                <w:sz w:val="24"/>
+                <w:szCs w:val="24"/>
+              </w:rPr>
+            </w:pPr>
+            <w:r>
+              <w:rPr>
+                <w:noProof/>
+                <w:sz w:val="24"/>
+                <w:szCs w:val="24"/>
+              </w:rPr>
+              <w:drawing>
+                <wp:inline distT="0" distB="0" distL="0" distR="0" wp14:anchorId="3F05663C" wp14:editId="7E0D56CF">
+                  <wp:extent cx="3604260" cy="3632865"/>
+                  <wp:effectExtent l="0" t="0" r="0" b="5715"/>
+                  <wp:docPr id="9" name="Picture 9"/>
+                  <wp:cNvGraphicFramePr>
+                    <a:graphicFrameLocks xmlns:a="http://schemas.openxmlformats.org/drawingml/2006/main" noChangeAspect="1"/>
+                  </wp:cNvGraphicFramePr>
+                  <a:graphic xmlns:a="http://schemas.openxmlformats.org/drawingml/2006/main">
+                    <a:graphicData uri="http://schemas.openxmlformats.org/drawingml/2006/picture">
+                      <pic:pic xmlns:pic="http://schemas.openxmlformats.org/drawingml/2006/picture">
+                        <pic:nvPicPr>
+                          <pic:cNvPr id="1" name=""/>
+                          <pic:cNvPicPr/>
+                        </pic:nvPicPr>
+                        <pic:blipFill>
+                          <a:blip r:embed="rId34"/>
+                          <a:stretch>
+                            <a:fillRect/>
+                          </a:stretch>
+                        </pic:blipFill>
+                        <pic:spPr>
+                          <a:xfrm>
+                            <a:off x="0" y="0"/>
+                            <a:ext cx="3607255" cy="3635884"/>
+                          </a:xfrm>
+                          <a:prstGeom prst="rect">
+                            <a:avLst/>
+                          </a:prstGeom>
+                        </pic:spPr>
+                      </pic:pic>
+                    </a:graphicData>
+                  </a:graphic>
+                </wp:inline>
+              </w:drawing>
+            </w:r>
+          </w:p>
+        </w:tc>
+        <w:tc>
+          <w:tcPr>
+            <w:tcW w:w="626" w:type="pct"/>
+            <w:tcBorders>
+              <w:top w:val="single" w:sz="4" w:space="0" w:color="auto"/>
+              <w:left w:val="single" w:sz="4" w:space="0" w:color="auto"/>
+              <w:bottom w:val="single" w:sz="4" w:space="0" w:color="auto"/>
+              <w:right w:val="single" w:sz="4" w:space="0" w:color="auto"/>
+            </w:tcBorders>
+          </w:tcPr>
+          <w:p>
+            <w:pPr>
+              <w:rPr>
+                <w:sz w:val="24"/>
+                <w:szCs w:val="24"/>
+              </w:rPr>
+            </w:pPr>
+            <w:r>
+              <w:rPr>
+                <w:sz w:val="24"/>
+                <w:szCs w:val="24"/>
+              </w:rPr>
+              <w:t>Nice, but it seems to be replacing walls with special tiles, and not the white tiles, also, there is no start?</w:t>
+            </w:r>
+          </w:p>
+        </w:tc>
+      </w:tr>
+      <w:tr>
+        <w:tc>
+          <w:tcPr>
+            <w:tcW w:w="275" w:type="pct"/>
+            <w:tcBorders>
+              <w:top w:val="single" w:sz="4" w:space="0" w:color="auto"/>
+              <w:left w:val="single" w:sz="4" w:space="0" w:color="auto"/>
+              <w:bottom w:val="single" w:sz="4" w:space="0" w:color="auto"/>
+              <w:right w:val="single" w:sz="4" w:space="0" w:color="auto"/>
+            </w:tcBorders>
+          </w:tcPr>
+          <w:p>
+            <w:pPr>
+              <w:rPr>
+                <w:sz w:val="24"/>
+                <w:szCs w:val="24"/>
+              </w:rPr>
+            </w:pPr>
+          </w:p>
+        </w:tc>
+        <w:tc>
+          <w:tcPr>
+            <w:tcW w:w="691" w:type="pct"/>
+            <w:tcBorders>
+              <w:top w:val="single" w:sz="4" w:space="0" w:color="auto"/>
+              <w:left w:val="single" w:sz="4" w:space="0" w:color="auto"/>
+              <w:bottom w:val="single" w:sz="4" w:space="0" w:color="auto"/>
+              <w:right w:val="single" w:sz="4" w:space="0" w:color="auto"/>
+            </w:tcBorders>
+          </w:tcPr>
+          <w:p>
+            <w:pPr>
+              <w:rPr>
+                <w:sz w:val="24"/>
+                <w:szCs w:val="24"/>
+              </w:rPr>
+            </w:pPr>
+          </w:p>
+        </w:tc>
+        <w:tc>
+          <w:tcPr>
+            <w:tcW w:w="506" w:type="pct"/>
+            <w:tcBorders>
+              <w:top w:val="single" w:sz="4" w:space="0" w:color="auto"/>
+              <w:left w:val="single" w:sz="4" w:space="0" w:color="auto"/>
+              <w:bottom w:val="single" w:sz="4" w:space="0" w:color="auto"/>
+              <w:right w:val="single" w:sz="4" w:space="0" w:color="auto"/>
+            </w:tcBorders>
+          </w:tcPr>
+          <w:p>
+            <w:pPr>
+              <w:rPr>
+                <w:sz w:val="24"/>
+                <w:szCs w:val="24"/>
+              </w:rPr>
+            </w:pPr>
+          </w:p>
+        </w:tc>
+        <w:tc>
+          <w:tcPr>
+            <w:tcW w:w="2902" w:type="pct"/>
+            <w:tcBorders>
+              <w:top w:val="single" w:sz="4" w:space="0" w:color="auto"/>
+              <w:left w:val="single" w:sz="4" w:space="0" w:color="auto"/>
+              <w:bottom w:val="single" w:sz="4" w:space="0" w:color="auto"/>
+              <w:right w:val="single" w:sz="4" w:space="0" w:color="auto"/>
+            </w:tcBorders>
+          </w:tcPr>
+          <w:p>
+            <w:pPr>
+              <w:rPr>
+                <w:sz w:val="24"/>
+                <w:szCs w:val="24"/>
+              </w:rPr>
+            </w:pPr>
+            <w:r>
+              <w:rPr>
+                <w:noProof/>
+                <w:sz w:val="24"/>
+                <w:szCs w:val="24"/>
+              </w:rPr>
+              <w:drawing>
+                <wp:inline distT="0" distB="0" distL="0" distR="0" wp14:anchorId="79E8ABEF" wp14:editId="5B9EA22D">
+                  <wp:extent cx="3268980" cy="3353751"/>
+                  <wp:effectExtent l="0" t="0" r="7620" b="0"/>
+                  <wp:docPr id="10" name="Picture 10"/>
+                  <wp:cNvGraphicFramePr>
+                    <a:graphicFrameLocks xmlns:a="http://schemas.openxmlformats.org/drawingml/2006/main" noChangeAspect="1"/>
+                  </wp:cNvGraphicFramePr>
+                  <a:graphic xmlns:a="http://schemas.openxmlformats.org/drawingml/2006/main">
+                    <a:graphicData uri="http://schemas.openxmlformats.org/drawingml/2006/picture">
+                      <pic:pic xmlns:pic="http://schemas.openxmlformats.org/drawingml/2006/picture">
+                        <pic:nvPicPr>
+                          <pic:cNvPr id="1" name=""/>
+                          <pic:cNvPicPr/>
+                        </pic:nvPicPr>
+                        <pic:blipFill>
+                          <a:blip r:embed="rId35"/>
+                          <a:stretch>
+                            <a:fillRect/>
+                          </a:stretch>
+                        </pic:blipFill>
+                        <pic:spPr>
+                          <a:xfrm>
+                            <a:off x="0" y="0"/>
+                            <a:ext cx="3271782" cy="3356625"/>
+                          </a:xfrm>
+                          <a:prstGeom prst="rect">
+                            <a:avLst/>
+                          </a:prstGeom>
+                        </pic:spPr>
+                      </pic:pic>
+                    </a:graphicData>
+                  </a:graphic>
+                </wp:inline>
+              </w:drawing>
+            </w:r>
+          </w:p>
+        </w:tc>
+        <w:tc>
+          <w:tcPr>
+            <w:tcW w:w="626" w:type="pct"/>
+            <w:tcBorders>
+              <w:top w:val="single" w:sz="4" w:space="0" w:color="auto"/>
+              <w:left w:val="single" w:sz="4" w:space="0" w:color="auto"/>
+              <w:bottom w:val="single" w:sz="4" w:space="0" w:color="auto"/>
+              <w:right w:val="single" w:sz="4" w:space="0" w:color="auto"/>
+            </w:tcBorders>
+          </w:tcPr>
+          <w:p>
+            <w:pPr>
+              <w:rPr>
+                <w:sz w:val="24"/>
+                <w:szCs w:val="24"/>
+              </w:rPr>
+            </w:pPr>
+            <w:r>
+              <w:rPr>
+                <w:sz w:val="24"/>
+                <w:szCs w:val="24"/>
+              </w:rPr>
+              <w:t>Works as expected</w:t>
+            </w:r>
+          </w:p>
+        </w:tc>
+      </w:tr>
+      <w:tr>
+        <w:tc>
+          <w:tcPr>
+            <w:tcW w:w="275" w:type="pct"/>
+            <w:tcBorders>
+              <w:top w:val="single" w:sz="4" w:space="0" w:color="auto"/>
+              <w:left w:val="single" w:sz="4" w:space="0" w:color="auto"/>
+              <w:bottom w:val="single" w:sz="4" w:space="0" w:color="auto"/>
+              <w:right w:val="single" w:sz="4" w:space="0" w:color="auto"/>
+            </w:tcBorders>
+          </w:tcPr>
+          <w:p>
+            <w:pPr>
+              <w:rPr>
+                <w:sz w:val="24"/>
+                <w:szCs w:val="24"/>
+              </w:rPr>
+            </w:pPr>
+          </w:p>
+        </w:tc>
+        <w:tc>
+          <w:tcPr>
+            <w:tcW w:w="691" w:type="pct"/>
+            <w:tcBorders>
+              <w:top w:val="single" w:sz="4" w:space="0" w:color="auto"/>
+              <w:left w:val="single" w:sz="4" w:space="0" w:color="auto"/>
+              <w:bottom w:val="single" w:sz="4" w:space="0" w:color="auto"/>
+              <w:right w:val="single" w:sz="4" w:space="0" w:color="auto"/>
+            </w:tcBorders>
+          </w:tcPr>
+          <w:p>
+            <w:pPr>
+              <w:rPr>
+                <w:sz w:val="24"/>
+                <w:szCs w:val="24"/>
+              </w:rPr>
+            </w:pPr>
+          </w:p>
+        </w:tc>
+        <w:tc>
+          <w:tcPr>
+            <w:tcW w:w="506" w:type="pct"/>
+            <w:tcBorders>
+              <w:top w:val="single" w:sz="4" w:space="0" w:color="auto"/>
+              <w:left w:val="single" w:sz="4" w:space="0" w:color="auto"/>
+              <w:bottom w:val="single" w:sz="4" w:space="0" w:color="auto"/>
+              <w:right w:val="single" w:sz="4" w:space="0" w:color="auto"/>
+            </w:tcBorders>
+          </w:tcPr>
+          <w:p>
+            <w:pPr>
+              <w:rPr>
+                <w:sz w:val="24"/>
+                <w:szCs w:val="24"/>
+              </w:rPr>
+            </w:pPr>
+            <w:r>
+              <w:rPr>
+                <w:sz w:val="24"/>
+                <w:szCs w:val="24"/>
+              </w:rPr>
+              <w:t>Player placed on the starting square (yellow)</w:t>
+            </w:r>
+          </w:p>
+        </w:tc>
+        <w:tc>
+          <w:tcPr>
+            <w:tcW w:w="2902" w:type="pct"/>
+            <w:tcBorders>
+              <w:top w:val="single" w:sz="4" w:space="0" w:color="auto"/>
+              <w:left w:val="single" w:sz="4" w:space="0" w:color="auto"/>
+              <w:bottom w:val="single" w:sz="4" w:space="0" w:color="auto"/>
+              <w:right w:val="single" w:sz="4" w:space="0" w:color="auto"/>
+            </w:tcBorders>
+          </w:tcPr>
+          <w:p>
+            <w:pPr>
+              <w:rPr>
+                <w:b/>
+                <w:bCs/>
+                <w:sz w:val="24"/>
+                <w:szCs w:val="24"/>
+              </w:rPr>
+            </w:pPr>
+            <w:r>
+              <w:rPr>
+                <w:b/>
+                <w:bCs/>
+                <w:noProof/>
+                <w:sz w:val="24"/>
+                <w:szCs w:val="24"/>
+              </w:rPr>
+              <w:drawing>
+                <wp:inline distT="0" distB="0" distL="0" distR="0" wp14:anchorId="50CD7C6D" wp14:editId="5294A228">
+                  <wp:extent cx="3009900" cy="3106371"/>
+                  <wp:effectExtent l="0" t="0" r="0" b="0"/>
+                  <wp:docPr id="11" name="Picture 11"/>
+                  <wp:cNvGraphicFramePr>
+                    <a:graphicFrameLocks xmlns:a="http://schemas.openxmlformats.org/drawingml/2006/main" noChangeAspect="1"/>
+                  </wp:cNvGraphicFramePr>
+                  <a:graphic xmlns:a="http://schemas.openxmlformats.org/drawingml/2006/main">
+                    <a:graphicData uri="http://schemas.openxmlformats.org/drawingml/2006/picture">
+                      <pic:pic xmlns:pic="http://schemas.openxmlformats.org/drawingml/2006/picture">
+                        <pic:nvPicPr>
+                          <pic:cNvPr id="1" name=""/>
+                          <pic:cNvPicPr/>
+                        </pic:nvPicPr>
+                        <pic:blipFill>
+                          <a:blip r:embed="rId36"/>
+                          <a:stretch>
+                            <a:fillRect/>
+                          </a:stretch>
+                        </pic:blipFill>
+                        <pic:spPr>
+                          <a:xfrm>
+                            <a:off x="0" y="0"/>
+                            <a:ext cx="3014326" cy="3110939"/>
+                          </a:xfrm>
+                          <a:prstGeom prst="rect">
+                            <a:avLst/>
+                          </a:prstGeom>
+                        </pic:spPr>
+                      </pic:pic>
+                    </a:graphicData>
+                  </a:graphic>
+                </wp:inline>
+              </w:drawing>
+            </w:r>
+          </w:p>
+        </w:tc>
+        <w:tc>
+          <w:tcPr>
+            <w:tcW w:w="626" w:type="pct"/>
+            <w:tcBorders>
+              <w:top w:val="single" w:sz="4" w:space="0" w:color="auto"/>
+              <w:left w:val="single" w:sz="4" w:space="0" w:color="auto"/>
+              <w:bottom w:val="single" w:sz="4" w:space="0" w:color="auto"/>
+              <w:right w:val="single" w:sz="4" w:space="0" w:color="auto"/>
+            </w:tcBorders>
+          </w:tcPr>
+          <w:p>
+            <w:pPr>
+              <w:rPr>
+                <w:sz w:val="24"/>
+                <w:szCs w:val="24"/>
+              </w:rPr>
+            </w:pPr>
+            <w:r>
+              <w:rPr>
+                <w:sz w:val="24"/>
+                <w:szCs w:val="24"/>
+              </w:rPr>
+              <w:t>Well, I didn’t expect it to go over the top and not replace the tile, so that is a benefit, I won’t have to sort that out later.</w:t>
+            </w:r>
+          </w:p>
+        </w:tc>
+      </w:tr>
+      <w:tr>
+        <w:tc>
+          <w:tcPr>
+            <w:tcW w:w="275" w:type="pct"/>
+            <w:tcBorders>
+              <w:top w:val="single" w:sz="4" w:space="0" w:color="auto"/>
+              <w:left w:val="single" w:sz="4" w:space="0" w:color="auto"/>
+              <w:bottom w:val="single" w:sz="4" w:space="0" w:color="auto"/>
+              <w:right w:val="single" w:sz="4" w:space="0" w:color="auto"/>
+            </w:tcBorders>
+          </w:tcPr>
+          <w:p>
+            <w:pPr>
+              <w:rPr>
+                <w:sz w:val="24"/>
+                <w:szCs w:val="24"/>
+              </w:rPr>
+            </w:pPr>
+          </w:p>
+        </w:tc>
+        <w:tc>
+          <w:tcPr>
+            <w:tcW w:w="691" w:type="pct"/>
+            <w:tcBorders>
+              <w:top w:val="single" w:sz="4" w:space="0" w:color="auto"/>
+              <w:left w:val="single" w:sz="4" w:space="0" w:color="auto"/>
+              <w:bottom w:val="single" w:sz="4" w:space="0" w:color="auto"/>
+              <w:right w:val="single" w:sz="4" w:space="0" w:color="auto"/>
+            </w:tcBorders>
+          </w:tcPr>
+          <w:p>
+            <w:pPr>
+              <w:rPr>
+                <w:sz w:val="24"/>
+                <w:szCs w:val="24"/>
+              </w:rPr>
+            </w:pPr>
+          </w:p>
+        </w:tc>
+        <w:tc>
+          <w:tcPr>
+            <w:tcW w:w="506" w:type="pct"/>
+            <w:tcBorders>
+              <w:top w:val="single" w:sz="4" w:space="0" w:color="auto"/>
+              <w:left w:val="single" w:sz="4" w:space="0" w:color="auto"/>
+              <w:bottom w:val="single" w:sz="4" w:space="0" w:color="auto"/>
+              <w:right w:val="single" w:sz="4" w:space="0" w:color="auto"/>
+            </w:tcBorders>
+          </w:tcPr>
+          <w:p>
+            <w:pPr>
+              <w:rPr>
+                <w:sz w:val="24"/>
+                <w:szCs w:val="24"/>
+              </w:rPr>
+            </w:pPr>
+          </w:p>
+        </w:tc>
+        <w:tc>
+          <w:tcPr>
+            <w:tcW w:w="2902" w:type="pct"/>
+            <w:tcBorders>
+              <w:top w:val="single" w:sz="4" w:space="0" w:color="auto"/>
+              <w:left w:val="single" w:sz="4" w:space="0" w:color="auto"/>
+              <w:bottom w:val="single" w:sz="4" w:space="0" w:color="auto"/>
+              <w:right w:val="single" w:sz="4" w:space="0" w:color="auto"/>
+            </w:tcBorders>
+          </w:tcPr>
+          <w:p>
+            <w:pPr>
+              <w:rPr>
+                <w:sz w:val="24"/>
+                <w:szCs w:val="24"/>
+              </w:rPr>
+            </w:pPr>
+            <w:r>
+              <w:rPr>
+                <w:noProof/>
+                <w:sz w:val="24"/>
+                <w:szCs w:val="24"/>
+              </w:rPr>
+              <w:drawing>
+                <wp:inline distT="0" distB="0" distL="0" distR="0" wp14:anchorId="3C4E1A02" wp14:editId="43184DDD">
+                  <wp:extent cx="4556760" cy="1223086"/>
+                  <wp:effectExtent l="0" t="0" r="0" b="0"/>
+                  <wp:docPr id="12" name="Picture 12"/>
+                  <wp:cNvGraphicFramePr>
+                    <a:graphicFrameLocks xmlns:a="http://schemas.openxmlformats.org/drawingml/2006/main" noChangeAspect="1"/>
+                  </wp:cNvGraphicFramePr>
+                  <a:graphic xmlns:a="http://schemas.openxmlformats.org/drawingml/2006/main">
+                    <a:graphicData uri="http://schemas.openxmlformats.org/drawingml/2006/picture">
+                      <pic:pic xmlns:pic="http://schemas.openxmlformats.org/drawingml/2006/picture">
+                        <pic:nvPicPr>
+                          <pic:cNvPr id="1" name=""/>
+                          <pic:cNvPicPr/>
+                        </pic:nvPicPr>
+                        <pic:blipFill>
+                          <a:blip r:embed="rId37"/>
+                          <a:stretch>
+                            <a:fillRect/>
+                          </a:stretch>
+                        </pic:blipFill>
+                        <pic:spPr>
+                          <a:xfrm>
+                            <a:off x="0" y="0"/>
+                            <a:ext cx="4583899" cy="1230370"/>
+                          </a:xfrm>
+                          <a:prstGeom prst="rect">
+                            <a:avLst/>
+                          </a:prstGeom>
+                        </pic:spPr>
+                      </pic:pic>
+                    </a:graphicData>
+                  </a:graphic>
+                </wp:inline>
+              </w:drawing>
+            </w:r>
+          </w:p>
+        </w:tc>
+        <w:tc>
+          <w:tcPr>
+            <w:tcW w:w="626" w:type="pct"/>
+            <w:tcBorders>
+              <w:top w:val="single" w:sz="4" w:space="0" w:color="auto"/>
+              <w:left w:val="single" w:sz="4" w:space="0" w:color="auto"/>
+              <w:bottom w:val="single" w:sz="4" w:space="0" w:color="auto"/>
+              <w:right w:val="single" w:sz="4" w:space="0" w:color="auto"/>
+            </w:tcBorders>
+          </w:tcPr>
+          <w:p>
+            <w:pPr>
+              <w:rPr>
+                <w:sz w:val="24"/>
+                <w:szCs w:val="24"/>
+              </w:rPr>
+            </w:pPr>
+            <w:r>
+              <w:rPr>
+                <w:sz w:val="24"/>
+                <w:szCs w:val="24"/>
+              </w:rPr>
+              <w:t xml:space="preserve">Having a lot of trouble as the label to remove (previous player </w:t>
+            </w:r>
+            <w:proofErr w:type="spellStart"/>
+            <w:r>
+              <w:rPr>
+                <w:sz w:val="24"/>
+                <w:szCs w:val="24"/>
+              </w:rPr>
+              <w:t>pos</w:t>
+            </w:r>
+            <w:proofErr w:type="spellEnd"/>
+            <w:r>
+              <w:rPr>
+                <w:sz w:val="24"/>
+                <w:szCs w:val="24"/>
+              </w:rPr>
+              <w:t>) is not a widget but a widget item</w:t>
+            </w:r>
+          </w:p>
+        </w:tc>
+      </w:tr>
+      <w:tr>
+        <w:tc>
+          <w:tcPr>
+            <w:tcW w:w="275" w:type="pct"/>
+            <w:tcBorders>
+              <w:top w:val="single" w:sz="4" w:space="0" w:color="auto"/>
+              <w:left w:val="single" w:sz="4" w:space="0" w:color="auto"/>
+              <w:bottom w:val="single" w:sz="4" w:space="0" w:color="auto"/>
+              <w:right w:val="single" w:sz="4" w:space="0" w:color="auto"/>
+            </w:tcBorders>
+          </w:tcPr>
+          <w:p>
+            <w:pPr>
+              <w:rPr>
+                <w:sz w:val="24"/>
+                <w:szCs w:val="24"/>
+              </w:rPr>
+            </w:pPr>
+          </w:p>
+        </w:tc>
+        <w:tc>
+          <w:tcPr>
+            <w:tcW w:w="691" w:type="pct"/>
+            <w:tcBorders>
+              <w:top w:val="single" w:sz="4" w:space="0" w:color="auto"/>
+              <w:left w:val="single" w:sz="4" w:space="0" w:color="auto"/>
+              <w:bottom w:val="single" w:sz="4" w:space="0" w:color="auto"/>
+              <w:right w:val="single" w:sz="4" w:space="0" w:color="auto"/>
+            </w:tcBorders>
+          </w:tcPr>
+          <w:p>
+            <w:pPr>
+              <w:rPr>
+                <w:sz w:val="24"/>
+                <w:szCs w:val="24"/>
+              </w:rPr>
+            </w:pPr>
+          </w:p>
+        </w:tc>
+        <w:tc>
+          <w:tcPr>
+            <w:tcW w:w="506" w:type="pct"/>
+            <w:tcBorders>
+              <w:top w:val="single" w:sz="4" w:space="0" w:color="auto"/>
+              <w:left w:val="single" w:sz="4" w:space="0" w:color="auto"/>
+              <w:bottom w:val="single" w:sz="4" w:space="0" w:color="auto"/>
+              <w:right w:val="single" w:sz="4" w:space="0" w:color="auto"/>
+            </w:tcBorders>
+          </w:tcPr>
+          <w:p>
+            <w:pPr>
+              <w:rPr>
+                <w:sz w:val="24"/>
+                <w:szCs w:val="24"/>
+              </w:rPr>
+            </w:pPr>
+          </w:p>
+        </w:tc>
+        <w:tc>
+          <w:tcPr>
+            <w:tcW w:w="2902" w:type="pct"/>
+            <w:tcBorders>
+              <w:top w:val="single" w:sz="4" w:space="0" w:color="auto"/>
+              <w:left w:val="single" w:sz="4" w:space="0" w:color="auto"/>
+              <w:bottom w:val="single" w:sz="4" w:space="0" w:color="auto"/>
+              <w:right w:val="single" w:sz="4" w:space="0" w:color="auto"/>
+            </w:tcBorders>
+          </w:tcPr>
+          <w:p>
+            <w:pPr>
+              <w:rPr>
+                <w:sz w:val="24"/>
+                <w:szCs w:val="24"/>
+              </w:rPr>
+            </w:pPr>
+            <w:r>
+              <w:rPr>
+                <w:noProof/>
+                <w:sz w:val="24"/>
+                <w:szCs w:val="24"/>
+              </w:rPr>
+              <w:drawing>
+                <wp:inline distT="0" distB="0" distL="0" distR="0" wp14:anchorId="45AF7851" wp14:editId="2AC5EEA3">
+                  <wp:extent cx="3055620" cy="3282694"/>
+                  <wp:effectExtent l="0" t="0" r="0" b="0"/>
+                  <wp:docPr id="13" name="Picture 13"/>
+                  <wp:cNvGraphicFramePr>
+                    <a:graphicFrameLocks xmlns:a="http://schemas.openxmlformats.org/drawingml/2006/main" noChangeAspect="1"/>
+                  </wp:cNvGraphicFramePr>
+                  <a:graphic xmlns:a="http://schemas.openxmlformats.org/drawingml/2006/main">
+                    <a:graphicData uri="http://schemas.openxmlformats.org/drawingml/2006/picture">
+                      <pic:pic xmlns:pic="http://schemas.openxmlformats.org/drawingml/2006/picture">
+                        <pic:nvPicPr>
+                          <pic:cNvPr id="1" name=""/>
+                          <pic:cNvPicPr/>
+                        </pic:nvPicPr>
+                        <pic:blipFill>
+                          <a:blip r:embed="rId38"/>
+                          <a:stretch>
+                            <a:fillRect/>
+                          </a:stretch>
+                        </pic:blipFill>
+                        <pic:spPr>
+                          <a:xfrm>
+                            <a:off x="0" y="0"/>
                             <a:ext cx="3060226" cy="3287643"/>
                           </a:xfrm>
                           <a:prstGeom prst="rect">
@@ -4438,7 +5902,7 @@
         </w:tc>
         <w:tc>
           <w:tcPr>
-            <w:tcW w:w="1089" w:type="pct"/>
+            <w:tcW w:w="626" w:type="pct"/>
             <w:tcBorders>
               <w:top w:val="single" w:sz="4" w:space="0" w:color="auto"/>
               <w:left w:val="single" w:sz="4" w:space="0" w:color="auto"/>
@@ -4466,116 +5930,145 @@
       <w:tr>
         <w:tc>
           <w:tcPr>
-            <w:tcW w:w="507" w:type="pct"/>
-            <w:tcBorders>
-              <w:top w:val="single" w:sz="4" w:space="0" w:color="auto"/>
-              <w:left w:val="single" w:sz="4" w:space="0" w:color="auto"/>
-              <w:bottom w:val="single" w:sz="4" w:space="0" w:color="auto"/>
-              <w:right w:val="single" w:sz="4" w:space="0" w:color="auto"/>
-            </w:tcBorders>
-          </w:tcPr>
-          <w:p>
-            <w:pPr>
-              <w:rPr>
-                <w:sz w:val="24"/>
-                <w:szCs w:val="24"/>
-              </w:rPr>
-            </w:pPr>
-          </w:p>
-        </w:tc>
-        <w:tc>
-          <w:tcPr>
-            <w:tcW w:w="660" w:type="pct"/>
-            <w:tcBorders>
-              <w:top w:val="single" w:sz="4" w:space="0" w:color="auto"/>
-              <w:left w:val="single" w:sz="4" w:space="0" w:color="auto"/>
-              <w:bottom w:val="single" w:sz="4" w:space="0" w:color="auto"/>
-              <w:right w:val="single" w:sz="4" w:space="0" w:color="auto"/>
-            </w:tcBorders>
-          </w:tcPr>
-          <w:p>
-            <w:pPr>
-              <w:rPr>
-                <w:sz w:val="24"/>
-                <w:szCs w:val="24"/>
-              </w:rPr>
-            </w:pPr>
-          </w:p>
-        </w:tc>
-        <w:tc>
-          <w:tcPr>
-            <w:tcW w:w="712" w:type="pct"/>
-            <w:tcBorders>
-              <w:top w:val="single" w:sz="4" w:space="0" w:color="auto"/>
-              <w:left w:val="single" w:sz="4" w:space="0" w:color="auto"/>
-              <w:bottom w:val="single" w:sz="4" w:space="0" w:color="auto"/>
-              <w:right w:val="single" w:sz="4" w:space="0" w:color="auto"/>
-            </w:tcBorders>
-          </w:tcPr>
-          <w:p>
-            <w:pPr>
-              <w:rPr>
-                <w:sz w:val="24"/>
-                <w:szCs w:val="24"/>
-              </w:rPr>
-            </w:pPr>
-          </w:p>
-        </w:tc>
-        <w:tc>
-          <w:tcPr>
-            <w:tcW w:w="914" w:type="pct"/>
-            <w:tcBorders>
-              <w:top w:val="single" w:sz="4" w:space="0" w:color="auto"/>
-              <w:left w:val="single" w:sz="4" w:space="0" w:color="auto"/>
-              <w:bottom w:val="single" w:sz="4" w:space="0" w:color="auto"/>
-              <w:right w:val="single" w:sz="4" w:space="0" w:color="auto"/>
-            </w:tcBorders>
-          </w:tcPr>
-          <w:p>
-            <w:pPr>
-              <w:rPr>
-                <w:sz w:val="24"/>
-                <w:szCs w:val="24"/>
-              </w:rPr>
-            </w:pPr>
-          </w:p>
-        </w:tc>
-        <w:tc>
-          <w:tcPr>
-            <w:tcW w:w="1118" w:type="pct"/>
-            <w:tcBorders>
-              <w:top w:val="single" w:sz="4" w:space="0" w:color="auto"/>
-              <w:left w:val="single" w:sz="4" w:space="0" w:color="auto"/>
-              <w:bottom w:val="single" w:sz="4" w:space="0" w:color="auto"/>
-              <w:right w:val="single" w:sz="4" w:space="0" w:color="auto"/>
-            </w:tcBorders>
-          </w:tcPr>
-          <w:p>
-            <w:pPr>
-              <w:rPr>
-                <w:sz w:val="24"/>
-                <w:szCs w:val="24"/>
-              </w:rPr>
-            </w:pPr>
-          </w:p>
-        </w:tc>
-        <w:tc>
-          <w:tcPr>
-            <w:tcW w:w="1089" w:type="pct"/>
-            <w:tcBorders>
-              <w:top w:val="single" w:sz="4" w:space="0" w:color="auto"/>
-              <w:left w:val="single" w:sz="4" w:space="0" w:color="auto"/>
-              <w:bottom w:val="single" w:sz="4" w:space="0" w:color="auto"/>
-              <w:right w:val="single" w:sz="4" w:space="0" w:color="auto"/>
-            </w:tcBorders>
-          </w:tcPr>
-          <w:p>
-            <w:pPr>
-              <w:rPr>
-                <w:sz w:val="24"/>
-                <w:szCs w:val="24"/>
-              </w:rPr>
-            </w:pPr>
+            <w:tcW w:w="275" w:type="pct"/>
+            <w:tcBorders>
+              <w:top w:val="single" w:sz="4" w:space="0" w:color="auto"/>
+              <w:left w:val="single" w:sz="4" w:space="0" w:color="auto"/>
+              <w:bottom w:val="single" w:sz="4" w:space="0" w:color="auto"/>
+              <w:right w:val="single" w:sz="4" w:space="0" w:color="auto"/>
+            </w:tcBorders>
+          </w:tcPr>
+          <w:p>
+            <w:pPr>
+              <w:rPr>
+                <w:sz w:val="24"/>
+                <w:szCs w:val="24"/>
+              </w:rPr>
+            </w:pPr>
+          </w:p>
+        </w:tc>
+        <w:tc>
+          <w:tcPr>
+            <w:tcW w:w="691" w:type="pct"/>
+            <w:tcBorders>
+              <w:top w:val="single" w:sz="4" w:space="0" w:color="auto"/>
+              <w:left w:val="single" w:sz="4" w:space="0" w:color="auto"/>
+              <w:bottom w:val="single" w:sz="4" w:space="0" w:color="auto"/>
+              <w:right w:val="single" w:sz="4" w:space="0" w:color="auto"/>
+            </w:tcBorders>
+          </w:tcPr>
+          <w:p>
+            <w:pPr>
+              <w:rPr>
+                <w:sz w:val="24"/>
+                <w:szCs w:val="24"/>
+              </w:rPr>
+            </w:pPr>
+          </w:p>
+        </w:tc>
+        <w:tc>
+          <w:tcPr>
+            <w:tcW w:w="506" w:type="pct"/>
+            <w:tcBorders>
+              <w:top w:val="single" w:sz="4" w:space="0" w:color="auto"/>
+              <w:left w:val="single" w:sz="4" w:space="0" w:color="auto"/>
+              <w:bottom w:val="single" w:sz="4" w:space="0" w:color="auto"/>
+              <w:right w:val="single" w:sz="4" w:space="0" w:color="auto"/>
+            </w:tcBorders>
+          </w:tcPr>
+          <w:p>
+            <w:pPr>
+              <w:rPr>
+                <w:sz w:val="24"/>
+                <w:szCs w:val="24"/>
+              </w:rPr>
+            </w:pPr>
+          </w:p>
+        </w:tc>
+        <w:tc>
+          <w:tcPr>
+            <w:tcW w:w="2902" w:type="pct"/>
+            <w:tcBorders>
+              <w:top w:val="single" w:sz="4" w:space="0" w:color="auto"/>
+              <w:left w:val="single" w:sz="4" w:space="0" w:color="auto"/>
+              <w:bottom w:val="single" w:sz="4" w:space="0" w:color="auto"/>
+              <w:right w:val="single" w:sz="4" w:space="0" w:color="auto"/>
+            </w:tcBorders>
+          </w:tcPr>
+          <w:p>
+            <w:pPr>
+              <w:rPr>
+                <w:sz w:val="24"/>
+                <w:szCs w:val="24"/>
+              </w:rPr>
+            </w:pPr>
+            <w:r>
+              <w:rPr>
+                <w:sz w:val="24"/>
+                <w:szCs w:val="24"/>
+              </w:rPr>
+              <w:drawing>
+                <wp:inline distT="0" distB="0" distL="0" distR="0" wp14:anchorId="27831362" wp14:editId="2BAD9E16">
+                  <wp:extent cx="2293620" cy="3423889"/>
+                  <wp:effectExtent l="0" t="0" r="0" b="5715"/>
+                  <wp:docPr id="14" name="Picture 14"/>
+                  <wp:cNvGraphicFramePr>
+                    <a:graphicFrameLocks xmlns:a="http://schemas.openxmlformats.org/drawingml/2006/main" noChangeAspect="1"/>
+                  </wp:cNvGraphicFramePr>
+                  <a:graphic xmlns:a="http://schemas.openxmlformats.org/drawingml/2006/main">
+                    <a:graphicData uri="http://schemas.openxmlformats.org/drawingml/2006/picture">
+                      <pic:pic xmlns:pic="http://schemas.openxmlformats.org/drawingml/2006/picture">
+                        <pic:nvPicPr>
+                          <pic:cNvPr id="1" name=""/>
+                          <pic:cNvPicPr/>
+                        </pic:nvPicPr>
+                        <pic:blipFill>
+                          <a:blip r:embed="rId39"/>
+                          <a:stretch>
+                            <a:fillRect/>
+                          </a:stretch>
+                        </pic:blipFill>
+                        <pic:spPr>
+                          <a:xfrm>
+                            <a:off x="0" y="0"/>
+                            <a:ext cx="2295742" cy="3427057"/>
+                          </a:xfrm>
+                          <a:prstGeom prst="rect">
+                            <a:avLst/>
+                          </a:prstGeom>
+                        </pic:spPr>
+                      </pic:pic>
+                    </a:graphicData>
+                  </a:graphic>
+                </wp:inline>
+              </w:drawing>
+            </w:r>
+          </w:p>
+        </w:tc>
+        <w:tc>
+          <w:tcPr>
+            <w:tcW w:w="626" w:type="pct"/>
+            <w:tcBorders>
+              <w:top w:val="single" w:sz="4" w:space="0" w:color="auto"/>
+              <w:left w:val="single" w:sz="4" w:space="0" w:color="auto"/>
+              <w:bottom w:val="single" w:sz="4" w:space="0" w:color="auto"/>
+              <w:right w:val="single" w:sz="4" w:space="0" w:color="auto"/>
+            </w:tcBorders>
+          </w:tcPr>
+          <w:p>
+            <w:pPr>
+              <w:rPr>
+                <w:sz w:val="24"/>
+                <w:szCs w:val="24"/>
+              </w:rPr>
+            </w:pPr>
+            <w:r>
+              <w:rPr>
+                <w:sz w:val="24"/>
+                <w:szCs w:val="24"/>
+              </w:rPr>
+              <w:t>I have added automatic testing, to make movement testing and other testing a lot quicker, I will add to this as I add more functionality</w:t>
+            </w:r>
           </w:p>
         </w:tc>
       </w:tr>
@@ -5493,8 +6986,8 @@
     <w:p>
       <w:pPr>
         <w:sectPr>
-          <w:headerReference w:type="default" r:id="rId29"/>
-          <w:footerReference w:type="default" r:id="rId30"/>
+          <w:headerReference w:type="default" r:id="rId40"/>
+          <w:footerReference w:type="default" r:id="rId41"/>
           <w:type w:val="continuous"/>
           <w:pgSz w:w="11906" w:h="16838"/>
           <w:pgMar w:top="720" w:right="720" w:bottom="720" w:left="720" w:header="708" w:footer="708" w:gutter="0"/>
@@ -7565,8 +9058,8 @@
     <w:p>
       <w:pPr>
         <w:sectPr>
-          <w:headerReference w:type="default" r:id="rId31"/>
-          <w:footerReference w:type="default" r:id="rId32"/>
+          <w:headerReference w:type="default" r:id="rId42"/>
+          <w:footerReference w:type="default" r:id="rId43"/>
           <w:type w:val="continuous"/>
           <w:pgSz w:w="11906" w:h="16838"/>
           <w:pgMar w:top="720" w:right="720" w:bottom="720" w:left="720" w:header="708" w:footer="708" w:gutter="0"/>
@@ -9637,8 +11130,8 @@
     <w:p>
       <w:pPr>
         <w:sectPr>
-          <w:headerReference w:type="default" r:id="rId33"/>
-          <w:footerReference w:type="default" r:id="rId34"/>
+          <w:headerReference w:type="default" r:id="rId44"/>
+          <w:footerReference w:type="default" r:id="rId45"/>
           <w:type w:val="continuous"/>
           <w:pgSz w:w="11906" w:h="16838"/>
           <w:pgMar w:top="720" w:right="720" w:bottom="720" w:left="720" w:header="708" w:footer="708" w:gutter="0"/>
@@ -11020,8 +12513,8 @@
     </w:p>
     <w:p/>
     <w:sectPr>
-      <w:headerReference w:type="default" r:id="rId35"/>
-      <w:footerReference w:type="default" r:id="rId36"/>
+      <w:headerReference w:type="default" r:id="rId46"/>
+      <w:footerReference w:type="default" r:id="rId47"/>
       <w:type w:val="continuous"/>
       <w:pgSz w:w="11906" w:h="16838"/>
       <w:pgMar w:top="720" w:right="720" w:bottom="720" w:left="720" w:header="708" w:footer="708" w:gutter="0"/>
@@ -15319,25 +16812,16 @@
 </file>
 
 <file path=customXml/item1.xml><?xml version="1.0" encoding="utf-8"?>
-<b:Sources xmlns:b="http://schemas.openxmlformats.org/officeDocument/2006/bibliography" xmlns="http://schemas.openxmlformats.org/officeDocument/2006/bibliography" SelectedStyle="\APASixthEditionOfficeOnline.xsl" StyleName="APA" Version="6"/>
-</file>
-
-<file path=customXml/item2.xml><?xml version="1.0" encoding="utf-8"?>
 <p:properties xmlns:p="http://schemas.microsoft.com/office/2006/metadata/properties" xmlns:xsi="http://www.w3.org/2001/XMLSchema-instance" xmlns:pc="http://schemas.microsoft.com/office/infopath/2007/PartnerControls">
   <documentManagement/>
 </p:properties>
 </file>
 
-<file path=customXml/item3.xml><?xml version="1.0" encoding="utf-8"?>
-<?mso-contentType ?>
-<FormTemplates xmlns="http://schemas.microsoft.com/sharepoint/v3/contenttype/forms">
-  <Display>DocumentLibraryForm</Display>
-  <Edit>DocumentLibraryForm</Edit>
-  <New>DocumentLibraryForm</New>
-</FormTemplates>
+<file path=customXml/item2.xml><?xml version="1.0" encoding="utf-8"?>
+<b:Sources xmlns:b="http://schemas.openxmlformats.org/officeDocument/2006/bibliography" xmlns="http://schemas.openxmlformats.org/officeDocument/2006/bibliography" SelectedStyle="\APASixthEditionOfficeOnline.xsl" StyleName="APA" Version="6"/>
 </file>
 
-<file path=customXml/item4.xml><?xml version="1.0" encoding="utf-8"?>
+<file path=customXml/item3.xml><?xml version="1.0" encoding="utf-8"?>
 <ct:contentTypeSchema xmlns:ct="http://schemas.microsoft.com/office/2006/metadata/contentType" xmlns:ma="http://schemas.microsoft.com/office/2006/metadata/properties/metaAttributes" ct:_="" ma:_="" ma:contentTypeName="Document" ma:contentTypeID="0x0101005528078C6C483E4A955A3B35FCA6592B" ma:contentTypeVersion="2" ma:contentTypeDescription="Create a new document." ma:contentTypeScope="" ma:versionID="490954c2da4997c125953fe4dc3a0372">
   <xsd:schema xmlns:xsd="http://www.w3.org/2001/XMLSchema" xmlns:xs="http://www.w3.org/2001/XMLSchema" xmlns:p="http://schemas.microsoft.com/office/2006/metadata/properties" xmlns:ns2="ae89668a-33bb-45b5-9678-8b4cbb188683" targetNamespace="http://schemas.microsoft.com/office/2006/metadata/properties" ma:root="true" ma:fieldsID="9b07272ba3b965bdeaa05a4c219ff2f1" ns2:_="">
     <xsd:import namespace="ae89668a-33bb-45b5-9678-8b4cbb188683"/>
@@ -15469,15 +16953,16 @@
 </ct:contentTypeSchema>
 </file>
 
-<file path=customXml/itemProps1.xml><?xml version="1.0" encoding="utf-8"?>
-<ds:datastoreItem xmlns:ds="http://schemas.openxmlformats.org/officeDocument/2006/customXml" ds:itemID="{61D1D1BB-5A08-4584-A420-D2BE5E05878C}">
-  <ds:schemaRefs>
-    <ds:schemaRef ds:uri="http://schemas.openxmlformats.org/officeDocument/2006/bibliography"/>
-  </ds:schemaRefs>
-</ds:datastoreItem>
+<file path=customXml/item4.xml><?xml version="1.0" encoding="utf-8"?>
+<?mso-contentType ?>
+<FormTemplates xmlns="http://schemas.microsoft.com/sharepoint/v3/contenttype/forms">
+  <Display>DocumentLibraryForm</Display>
+  <Edit>DocumentLibraryForm</Edit>
+  <New>DocumentLibraryForm</New>
+</FormTemplates>
 </file>
 
-<file path=customXml/itemProps2.xml><?xml version="1.0" encoding="utf-8"?>
+<file path=customXml/itemProps1.xml><?xml version="1.0" encoding="utf-8"?>
 <ds:datastoreItem xmlns:ds="http://schemas.openxmlformats.org/officeDocument/2006/customXml" ds:itemID="{170D5019-AD70-4B3A-841C-4BCF523EE5FE}">
   <ds:schemaRefs>
     <ds:schemaRef ds:uri="http://schemas.microsoft.com/office/2006/metadata/properties"/>
@@ -15486,15 +16971,15 @@
 </ds:datastoreItem>
 </file>
 
-<file path=customXml/itemProps3.xml><?xml version="1.0" encoding="utf-8"?>
-<ds:datastoreItem xmlns:ds="http://schemas.openxmlformats.org/officeDocument/2006/customXml" ds:itemID="{E08DB945-6FC0-4B54-B540-A34DCEE099A6}">
+<file path=customXml/itemProps2.xml><?xml version="1.0" encoding="utf-8"?>
+<ds:datastoreItem xmlns:ds="http://schemas.openxmlformats.org/officeDocument/2006/customXml" ds:itemID="{61D1D1BB-5A08-4584-A420-D2BE5E05878C}">
   <ds:schemaRefs>
-    <ds:schemaRef ds:uri="http://schemas.microsoft.com/sharepoint/v3/contenttype/forms"/>
+    <ds:schemaRef ds:uri="http://schemas.openxmlformats.org/officeDocument/2006/bibliography"/>
   </ds:schemaRefs>
 </ds:datastoreItem>
 </file>
 
-<file path=customXml/itemProps4.xml><?xml version="1.0" encoding="utf-8"?>
+<file path=customXml/itemProps3.xml><?xml version="1.0" encoding="utf-8"?>
 <ds:datastoreItem xmlns:ds="http://schemas.openxmlformats.org/officeDocument/2006/customXml" ds:itemID="{E47C0B35-042F-4D3B-89D8-0900F6444B37}">
   <ds:schemaRefs>
     <ds:schemaRef ds:uri="http://schemas.microsoft.com/office/2006/metadata/contentType"/>
@@ -15510,4 +16995,12 @@
     <ds:schemaRef ds:uri="http://schemas.microsoft.com/internal/obd"/>
   </ds:schemaRefs>
 </ds:datastoreItem>
+</file>
+
+<file path=customXml/itemProps4.xml><?xml version="1.0" encoding="utf-8"?>
+<ds:datastoreItem xmlns:ds="http://schemas.openxmlformats.org/officeDocument/2006/customXml" ds:itemID="{E08DB945-6FC0-4B54-B540-A34DCEE099A6}">
+  <ds:schemaRefs>
+    <ds:schemaRef ds:uri="http://schemas.microsoft.com/sharepoint/v3/contenttype/forms"/>
+  </ds:schemaRefs>
+</ds:datastoreItem>
 </file>
</xml_diff>

<commit_message>
Finished Sprint 1's evaluation
Ready to start sprint 2
</commit_message>
<xml_diff>
--- a/other_files/91907 Project Management Report.docx
+++ b/other_files/91907 Project Management Report.docx
@@ -189,7 +189,15 @@
         </w:rPr>
       </w:pPr>
       <w:r>
-        <w:t>how well you synthesise information from the planning, testing and trialling of components to develop a high-quality response to the task (e.g. well-structured, logical, flexible, robust and comprehensively tested program)</w:t>
+        <w:t>how well you synthesise information from the planning, testing and trialling of components to develop a high-quality response to the task (</w:t>
+      </w:r>
+      <w:proofErr w:type="gramStart"/>
+      <w:r>
+        <w:t>e.g.</w:t>
+      </w:r>
+      <w:proofErr w:type="gramEnd"/>
+      <w:r>
+        <w:t xml:space="preserve"> well-structured, logical, flexible, robust and comprehensively tested program)</w:t>
       </w:r>
     </w:p>
     <w:p>
@@ -403,6 +411,7 @@
         <w:spacing w:before="100" w:beforeAutospacing="1" w:after="100" w:afterAutospacing="1" w:line="240" w:lineRule="auto"/>
       </w:pPr>
       <w:r>
+        <w:lastRenderedPageBreak/>
         <w:t>what steps must occur for this to happen?</w:t>
       </w:r>
     </w:p>
@@ -859,8 +868,17 @@
                 <w:i/>
                 <w:iCs/>
               </w:rPr>
-              <w:t>Sustainability &amp; future-proofing</w:t>
-            </w:r>
+              <w:t xml:space="preserve">Sustainability &amp; </w:t>
+            </w:r>
+            <w:proofErr w:type="gramStart"/>
+            <w:r>
+              <w:rPr>
+                <w:i/>
+                <w:iCs/>
+              </w:rPr>
+              <w:t>future-proofing</w:t>
+            </w:r>
+            <w:proofErr w:type="gramEnd"/>
           </w:p>
         </w:tc>
         <w:tc>
@@ -962,10 +980,36 @@
         <w:t xml:space="preserve">his means that ideas, </w:t>
       </w:r>
       <w:r>
-        <w:t xml:space="preserve">images, and code that others have made, I will not be able to use in my project, like sprites, textures, specific game mechanics from individual games, and algorithms and code snippets from the internet.In order to address this relevant implication, I will either get my images </w:t>
-      </w:r>
-      <w:r>
-        <w:t>from open source places, using the advanced google images filter, or make my own. I will get ideas for the game from my own brain, and from open source games. Lastly, I will get my code snippets from open source places like</w:t>
+        <w:t xml:space="preserve">images, and code that others have made, I will not be able to use in my project, like sprites, textures, specific game mechanics from individual games, and algorithms and code snippets from the </w:t>
+      </w:r>
+      <w:proofErr w:type="spellStart"/>
+      <w:proofErr w:type="gramStart"/>
+      <w:r>
+        <w:t>internet.In</w:t>
+      </w:r>
+      <w:proofErr w:type="spellEnd"/>
+      <w:proofErr w:type="gramEnd"/>
+      <w:r>
+        <w:t xml:space="preserve"> order to address this relevant implication, I will either get my images </w:t>
+      </w:r>
+      <w:r>
+        <w:t xml:space="preserve">from open source places, using the advanced google images filter, or make my own. I will get ideas for the game from my own brain, and from </w:t>
+      </w:r>
+      <w:proofErr w:type="gramStart"/>
+      <w:r>
+        <w:t>open source</w:t>
+      </w:r>
+      <w:proofErr w:type="gramEnd"/>
+      <w:r>
+        <w:t xml:space="preserve"> games. Lastly, I will get my code snippets from </w:t>
+      </w:r>
+      <w:proofErr w:type="gramStart"/>
+      <w:r>
+        <w:t>open source</w:t>
+      </w:r>
+      <w:proofErr w:type="gramEnd"/>
+      <w:r>
+        <w:t xml:space="preserve"> places like</w:t>
       </w:r>
       <w:r>
         <w:t xml:space="preserve"> stack overflow, and Wikipedia, and the like.</w:t>
@@ -1022,7 +1066,15 @@
         <w:t>get user feedback on the sprites, backgrounds and themes, to see what they think looks the best</w:t>
       </w:r>
       <w:r>
-        <w:t xml:space="preserve">, as they will know what looks the best for them, and implement that feedback to the best of my </w:t>
+        <w:t xml:space="preserve">, as they will know what looks the best for </w:t>
+      </w:r>
+      <w:proofErr w:type="gramStart"/>
+      <w:r>
+        <w:t>them, and</w:t>
+      </w:r>
+      <w:proofErr w:type="gramEnd"/>
+      <w:r>
+        <w:t xml:space="preserve"> implement that feedback to the best of my </w:t>
       </w:r>
       <w:r>
         <w:t>ability.</w:t>
@@ -1064,7 +1116,15 @@
         <w:t xml:space="preserve">This means that my project will need to be easy and intuitive to use, but also efficient for more experienced users </w:t>
       </w:r>
       <w:r>
-        <w:t>who know what they are doing more. In order to address the implication of usability, I will get user feedback to see if it is intuitive and easy to use, and will incorporate shortcuts, such as key binds, to make it more efficient to user for experienced users, I will get feedback on and for those shortcuts also.</w:t>
+        <w:t xml:space="preserve">who know what they are doing more. </w:t>
+      </w:r>
+      <w:proofErr w:type="gramStart"/>
+      <w:r>
+        <w:t>In order to</w:t>
+      </w:r>
+      <w:proofErr w:type="gramEnd"/>
+      <w:r>
+        <w:t xml:space="preserve"> address the implication of usability, I will get user feedback to see if it is intuitive and easy to use, and will incorporate shortcuts, such as key binds, to make it more efficient to user for experienced users, I will get feedback on and for those shortcuts also.</w:t>
       </w:r>
     </w:p>
     <w:p/>
@@ -1281,7 +1341,15 @@
     </w:p>
     <w:p>
       <w:r>
-        <w:t>Where priority of tasks in “Todo this Sprint”, starts with highest priority tasks on the top, going down.</w:t>
+        <w:t>Where priority of tasks in “</w:t>
+      </w:r>
+      <w:proofErr w:type="spellStart"/>
+      <w:r>
+        <w:t>Todo</w:t>
+      </w:r>
+      <w:proofErr w:type="spellEnd"/>
+      <w:r>
+        <w:t xml:space="preserve"> this Sprint”, starts with highest priority tasks on the top, going down.</w:t>
       </w:r>
     </w:p>
     <w:p>
@@ -1299,6 +1367,7 @@
         <w:pStyle w:val="Heading2"/>
       </w:pPr>
       <w:r>
+        <w:lastRenderedPageBreak/>
         <w:t>Development</w:t>
       </w:r>
     </w:p>
@@ -1518,7 +1587,23 @@
                 <w:b/>
                 <w:bCs/>
               </w:rPr>
-              <w:t>Fighting is completely separate, the only purpose is to get to rewards on the other side</w:t>
+              <w:t xml:space="preserve">Fighting is completely </w:t>
+            </w:r>
+            <w:proofErr w:type="gramStart"/>
+            <w:r>
+              <w:rPr>
+                <w:b/>
+                <w:bCs/>
+              </w:rPr>
+              <w:t>separate,</w:t>
+            </w:r>
+            <w:proofErr w:type="gramEnd"/>
+            <w:r>
+              <w:rPr>
+                <w:b/>
+                <w:bCs/>
+              </w:rPr>
+              <w:t xml:space="preserve"> the only purpose is to get to rewards on the other side</w:t>
             </w:r>
           </w:p>
           <w:p>
@@ -1618,7 +1703,15 @@
               <w:cnfStyle w:val="100000000000" w:firstRow="1" w:lastRow="0" w:firstColumn="0" w:lastColumn="0" w:oddVBand="0" w:evenVBand="0" w:oddHBand="0" w:evenHBand="0" w:firstRowFirstColumn="0" w:firstRowLastColumn="0" w:lastRowFirstColumn="0" w:lastRowLastColumn="0"/>
             </w:pPr>
             <w:r>
-              <w:t>At the end of each level, there is a quiz on everything taught so far, have to get above 80% to continue, harder levels, need more percentage.</w:t>
+              <w:t xml:space="preserve">At the end of each level, there is a quiz on everything taught so far, </w:t>
+            </w:r>
+            <w:proofErr w:type="gramStart"/>
+            <w:r>
+              <w:t>have to</w:t>
+            </w:r>
+            <w:proofErr w:type="gramEnd"/>
+            <w:r>
+              <w:t xml:space="preserve"> get above 80% to continue, harder levels, need more percentage.</w:t>
             </w:r>
           </w:p>
         </w:tc>
@@ -1659,7 +1752,23 @@
                 <w:b/>
                 <w:bCs/>
               </w:rPr>
-              <w:t>each tile asks 1 (2?) questions, each question you get wrong counts against you, and you have to get below a certain number wrong to get to the next level (providing you don’t die)</w:t>
+              <w:t xml:space="preserve">each tile asks 1 (2?) </w:t>
+            </w:r>
+            <w:proofErr w:type="gramStart"/>
+            <w:r>
+              <w:rPr>
+                <w:b/>
+                <w:bCs/>
+              </w:rPr>
+              <w:t>questions</w:t>
+            </w:r>
+            <w:proofErr w:type="gramEnd"/>
+            <w:r>
+              <w:rPr>
+                <w:b/>
+                <w:bCs/>
+              </w:rPr>
+              <w:t>, each question you get wrong counts against you, and you have to get below a certain number wrong to get to the next level (providing you don’t die)</w:t>
             </w:r>
           </w:p>
         </w:tc>
@@ -1984,7 +2093,31 @@
         </w:tabs>
       </w:pPr>
       <w:r>
-        <w:t>For component 1, option 3 doesn't agree with me, I feel like you should definitely get some sort of reward after fighting. I like the way you gain xp after fighting in option 1, but considering the brief, I really like the way you gain answers to questions as a reward for fighting (so option 2). Maybe you could make yours enemies coding bugs that you need to defeat (just a suggestion). In terms of the chests and traps, I like the way option 2 does them, but also quite like the idea of having traps as separate tiles. Overall, option 2 is my favourite.</w:t>
+        <w:t xml:space="preserve">For component 1, option 3 doesn't agree with me, I feel like you should </w:t>
+      </w:r>
+      <w:proofErr w:type="gramStart"/>
+      <w:r>
+        <w:t>definitely get</w:t>
+      </w:r>
+      <w:proofErr w:type="gramEnd"/>
+      <w:r>
+        <w:t xml:space="preserve"> some sort of reward after fighting. I like the way you gain </w:t>
+      </w:r>
+      <w:proofErr w:type="spellStart"/>
+      <w:r>
+        <w:t>xp</w:t>
+      </w:r>
+      <w:proofErr w:type="spellEnd"/>
+      <w:r>
+        <w:t xml:space="preserve"> after fighting in option 1, but considering the brief, I really like the way you gain answers to questions as a reward for fighting (so option 2). Maybe you could make </w:t>
+      </w:r>
+      <w:proofErr w:type="gramStart"/>
+      <w:r>
+        <w:t>yours</w:t>
+      </w:r>
+      <w:proofErr w:type="gramEnd"/>
+      <w:r>
+        <w:t xml:space="preserve"> enemies coding bugs that you need to defeat (just a suggestion). In terms of the chests and traps, I like the way option 2 does them, but also quite like the idea of having traps as separate tiles. Overall, option 2 is my favourite.</w:t>
       </w:r>
     </w:p>
     <w:p>
@@ -1996,7 +2129,15 @@
         </w:tabs>
       </w:pPr>
       <w:r>
-        <w:t>For component 2, I like the way option 2 does it. I feel like definitely not option 3.</w:t>
+        <w:t xml:space="preserve">For component 2, I like the way option 2 does it. I feel like </w:t>
+      </w:r>
+      <w:proofErr w:type="gramStart"/>
+      <w:r>
+        <w:t>definitely not</w:t>
+      </w:r>
+      <w:proofErr w:type="gramEnd"/>
+      <w:r>
+        <w:t xml:space="preserve"> option 3.</w:t>
       </w:r>
     </w:p>
     <w:p>
@@ -2075,7 +2216,23 @@
         </w:tabs>
       </w:pPr>
       <w:r>
-        <w:t>In terms of the requirements of the task, the stamina could be health - you lose health by answering questions incorrectly. This would mean options 2 or 3 for the victory condition would be better - they allow for the idea of depleting health. For the fighting mechanics, option 1 seems the most familiar, as it matches how most games that involve some kind of fighting work. Option 3 is a bit confusing - how is fighting 'completely separate', and what is 'the other side'? Option 1 also gives the user more freedom - they can try and answer questions without ever having looked at the answer, in order to save money for other things. For the victory condition, I do like the idea of a quiz at the end of a level, as it seems reminiscent of a 'boss fight' or something like that, but something like Dicey Dungeons, where there isn't a boss fight at the end of each level, could also work.</w:t>
+        <w:t xml:space="preserve">In terms of the requirements of the task, the stamina could be health - you lose health by answering questions incorrectly. This would mean options 2 or 3 for the victory condition would be better - they allow for the idea of depleting health. For the fighting mechanics, option 1 seems the most familiar, as it matches how most games that involve </w:t>
+      </w:r>
+      <w:proofErr w:type="gramStart"/>
+      <w:r>
+        <w:t>some kind of fighting</w:t>
+      </w:r>
+      <w:proofErr w:type="gramEnd"/>
+      <w:r>
+        <w:t xml:space="preserve"> work. Option 3 is a bit confusing - how is fighting 'completely separate', and what is 'the other side'? Option 1 also gives the user more freedom - they can try and answer questions without ever having looked at the answer, </w:t>
+      </w:r>
+      <w:proofErr w:type="gramStart"/>
+      <w:r>
+        <w:t>in order to</w:t>
+      </w:r>
+      <w:proofErr w:type="gramEnd"/>
+      <w:r>
+        <w:t xml:space="preserve"> save money for other things. For the victory condition, I do like the idea of a quiz at the end of a level, as it seems reminiscent of a 'boss fight' or something like that, but something like Dicey Dungeons, where there isn't a boss fight at the end of each level, could also work.</w:t>
       </w:r>
     </w:p>
     <w:p>
@@ -2153,7 +2310,15 @@
         <w:t xml:space="preserve">For component one, </w:t>
       </w:r>
       <w:r>
-        <w:t>option one is better , but they should get fun fact upon going down a level (loading screen?)</w:t>
+        <w:t xml:space="preserve">option one is </w:t>
+      </w:r>
+      <w:proofErr w:type="gramStart"/>
+      <w:r>
+        <w:t>better ,</w:t>
+      </w:r>
+      <w:proofErr w:type="gramEnd"/>
+      <w:r>
+        <w:t xml:space="preserve"> but they should get fun fact upon going down a level (loading screen?)</w:t>
       </w:r>
     </w:p>
     <w:p>
@@ -2165,6 +2330,7 @@
         </w:tabs>
       </w:pPr>
       <w:r>
+        <w:lastRenderedPageBreak/>
         <w:t>For component two, option one is better, but also have question tiles that don't count towards a score, but provide an advantage if they get it right, and a disadvantage if they get it wrong</w:t>
       </w:r>
     </w:p>
@@ -2379,7 +2545,15 @@
         <w:t xml:space="preserve"> one is the most highly rated option, with 4/5 people saying that this is the option that they prefer, so this is the option that I will implement into the program.</w:t>
       </w:r>
       <w:r>
-        <w:t xml:space="preserve"> I will add extra changes based on the feedback from Ryan Gordon, these include, the option to choose whether they want an answer or coins</w:t>
+        <w:t xml:space="preserve"> I will add extra changes based on the feedback from Ryan Gordon, these </w:t>
+      </w:r>
+      <w:proofErr w:type="gramStart"/>
+      <w:r>
+        <w:t>include,</w:t>
+      </w:r>
+      <w:proofErr w:type="gramEnd"/>
+      <w:r>
+        <w:t xml:space="preserve"> the option to choose whether they want an answer or coins</w:t>
       </w:r>
       <w:r>
         <w:t xml:space="preserve"> as a reward for fighting (they will always get exp), and as before, shops will be </w:t>
@@ -2445,7 +2619,15 @@
         </w:tabs>
       </w:pPr>
       <w:r>
-        <w:t>I will combine all of my feedback together for this one</w:t>
+        <w:t xml:space="preserve">I will combine </w:t>
+      </w:r>
+      <w:proofErr w:type="gramStart"/>
+      <w:r>
+        <w:t>all of</w:t>
+      </w:r>
+      <w:proofErr w:type="gramEnd"/>
+      <w:r>
+        <w:t xml:space="preserve"> my feedback together for this one</w:t>
       </w:r>
       <w:r>
         <w:t>, and not choose a single option that I provided, this is because of the difference</w:t>
@@ -3419,7 +3601,23 @@
                 <w:sz w:val="24"/>
                 <w:szCs w:val="24"/>
               </w:rPr>
-              <w:t>Original grid of x’s, inbetween each pair of x’s is an o,</w:t>
+              <w:t xml:space="preserve">Original grid of x’s, </w:t>
+            </w:r>
+            <w:proofErr w:type="spellStart"/>
+            <w:r>
+              <w:rPr>
+                <w:sz w:val="24"/>
+                <w:szCs w:val="24"/>
+              </w:rPr>
+              <w:t>inbetween</w:t>
+            </w:r>
+            <w:proofErr w:type="spellEnd"/>
+            <w:r>
+              <w:rPr>
+                <w:sz w:val="24"/>
+                <w:szCs w:val="24"/>
+              </w:rPr>
+              <w:t xml:space="preserve"> each pair of x’s is an o,</w:t>
             </w:r>
           </w:p>
         </w:tc>
@@ -3583,7 +3781,23 @@
                 <w:sz w:val="24"/>
                 <w:szCs w:val="24"/>
               </w:rPr>
-              <w:t>Original grid of x’s, inbetween each pair of x’s is an o,</w:t>
+              <w:t xml:space="preserve">Original grid of x’s, </w:t>
+            </w:r>
+            <w:proofErr w:type="spellStart"/>
+            <w:r>
+              <w:rPr>
+                <w:sz w:val="24"/>
+                <w:szCs w:val="24"/>
+              </w:rPr>
+              <w:t>inbetween</w:t>
+            </w:r>
+            <w:proofErr w:type="spellEnd"/>
+            <w:r>
+              <w:rPr>
+                <w:sz w:val="24"/>
+                <w:szCs w:val="24"/>
+              </w:rPr>
+              <w:t xml:space="preserve"> each pair of x’s is an o,</w:t>
             </w:r>
           </w:p>
         </w:tc>
@@ -3720,7 +3934,23 @@
                 <w:sz w:val="24"/>
                 <w:szCs w:val="24"/>
               </w:rPr>
-              <w:t>The kruskals algorithm</w:t>
+              <w:t xml:space="preserve">The </w:t>
+            </w:r>
+            <w:proofErr w:type="spellStart"/>
+            <w:r>
+              <w:rPr>
+                <w:sz w:val="24"/>
+                <w:szCs w:val="24"/>
+              </w:rPr>
+              <w:t>kruskals</w:t>
+            </w:r>
+            <w:proofErr w:type="spellEnd"/>
+            <w:r>
+              <w:rPr>
+                <w:sz w:val="24"/>
+                <w:szCs w:val="24"/>
+              </w:rPr>
+              <w:t xml:space="preserve"> algorithm</w:t>
             </w:r>
           </w:p>
         </w:tc>
@@ -3882,7 +4112,23 @@
                 <w:sz w:val="24"/>
                 <w:szCs w:val="24"/>
               </w:rPr>
-              <w:t>The kruskals algorithm</w:t>
+              <w:t xml:space="preserve">The </w:t>
+            </w:r>
+            <w:proofErr w:type="spellStart"/>
+            <w:r>
+              <w:rPr>
+                <w:sz w:val="24"/>
+                <w:szCs w:val="24"/>
+              </w:rPr>
+              <w:t>kruskals</w:t>
+            </w:r>
+            <w:proofErr w:type="spellEnd"/>
+            <w:r>
+              <w:rPr>
+                <w:sz w:val="24"/>
+                <w:szCs w:val="24"/>
+              </w:rPr>
+              <w:t xml:space="preserve"> algorithm</w:t>
             </w:r>
           </w:p>
         </w:tc>
@@ -4049,7 +4295,23 @@
                 <w:sz w:val="24"/>
                 <w:szCs w:val="24"/>
               </w:rPr>
-              <w:t>The kruskals algorithm</w:t>
+              <w:t xml:space="preserve">The </w:t>
+            </w:r>
+            <w:proofErr w:type="spellStart"/>
+            <w:r>
+              <w:rPr>
+                <w:sz w:val="24"/>
+                <w:szCs w:val="24"/>
+              </w:rPr>
+              <w:t>kruskals</w:t>
+            </w:r>
+            <w:proofErr w:type="spellEnd"/>
+            <w:r>
+              <w:rPr>
+                <w:sz w:val="24"/>
+                <w:szCs w:val="24"/>
+              </w:rPr>
+              <w:t xml:space="preserve"> algorithm</w:t>
             </w:r>
           </w:p>
         </w:tc>
@@ -4212,7 +4474,23 @@
                 <w:sz w:val="24"/>
                 <w:szCs w:val="24"/>
               </w:rPr>
-              <w:t>The kruskals algorithm</w:t>
+              <w:t xml:space="preserve">The </w:t>
+            </w:r>
+            <w:proofErr w:type="spellStart"/>
+            <w:r>
+              <w:rPr>
+                <w:sz w:val="24"/>
+                <w:szCs w:val="24"/>
+              </w:rPr>
+              <w:t>kruskals</w:t>
+            </w:r>
+            <w:proofErr w:type="spellEnd"/>
+            <w:r>
+              <w:rPr>
+                <w:sz w:val="24"/>
+                <w:szCs w:val="24"/>
+              </w:rPr>
+              <w:t xml:space="preserve"> algorithm</w:t>
             </w:r>
           </w:p>
         </w:tc>
@@ -4375,15 +4653,33 @@
                 <w:sz w:val="24"/>
                 <w:szCs w:val="24"/>
               </w:rPr>
-              <w:t>The kruskals algorithm</w:t>
-            </w:r>
-            <w:r>
-              <w:rPr>
-                <w:sz w:val="24"/>
-                <w:szCs w:val="24"/>
-              </w:rPr>
-              <w:t xml:space="preserve"> in pyqt</w:t>
-            </w:r>
+              <w:t xml:space="preserve">The </w:t>
+            </w:r>
+            <w:proofErr w:type="spellStart"/>
+            <w:r>
+              <w:rPr>
+                <w:sz w:val="24"/>
+                <w:szCs w:val="24"/>
+              </w:rPr>
+              <w:t>kruskals</w:t>
+            </w:r>
+            <w:proofErr w:type="spellEnd"/>
+            <w:r>
+              <w:rPr>
+                <w:sz w:val="24"/>
+                <w:szCs w:val="24"/>
+              </w:rPr>
+              <w:t xml:space="preserve"> algorithm in </w:t>
+            </w:r>
+            <w:proofErr w:type="spellStart"/>
+            <w:r>
+              <w:rPr>
+                <w:sz w:val="24"/>
+                <w:szCs w:val="24"/>
+              </w:rPr>
+              <w:t>pyqt</w:t>
+            </w:r>
+            <w:proofErr w:type="spellEnd"/>
           </w:p>
         </w:tc>
         <w:tc>
@@ -4408,14 +4704,23 @@
                 <w:sz w:val="24"/>
                 <w:szCs w:val="24"/>
               </w:rPr>
-              <w:t>Make a perfect maze.</w:t>
-            </w:r>
-            <w:r>
-              <w:rPr>
-                <w:sz w:val="24"/>
-                <w:szCs w:val="24"/>
-              </w:rPr>
-              <w:t xml:space="preserve"> And displayed in a pyqt window</w:t>
+              <w:t xml:space="preserve">Make a perfect maze. And displayed in a </w:t>
+            </w:r>
+            <w:proofErr w:type="spellStart"/>
+            <w:r>
+              <w:rPr>
+                <w:sz w:val="24"/>
+                <w:szCs w:val="24"/>
+              </w:rPr>
+              <w:t>pyqt</w:t>
+            </w:r>
+            <w:proofErr w:type="spellEnd"/>
+            <w:r>
+              <w:rPr>
+                <w:sz w:val="24"/>
+                <w:szCs w:val="24"/>
+              </w:rPr>
+              <w:t xml:space="preserve"> window</w:t>
             </w:r>
           </w:p>
         </w:tc>
@@ -4691,7 +4996,23 @@
                 <w:sz w:val="24"/>
                 <w:szCs w:val="24"/>
               </w:rPr>
-              <w:t>I found the problem, I didn’t actually call the function.</w:t>
+              <w:t xml:space="preserve">I found the </w:t>
+            </w:r>
+            <w:proofErr w:type="gramStart"/>
+            <w:r>
+              <w:rPr>
+                <w:sz w:val="24"/>
+                <w:szCs w:val="24"/>
+              </w:rPr>
+              <w:t>problem,</w:t>
+            </w:r>
+            <w:proofErr w:type="gramEnd"/>
+            <w:r>
+              <w:rPr>
+                <w:sz w:val="24"/>
+                <w:szCs w:val="24"/>
+              </w:rPr>
+              <w:t xml:space="preserve"> I didn’t actually call the function.</w:t>
             </w:r>
           </w:p>
         </w:tc>
@@ -4983,7 +5304,25 @@
                 <w:sz w:val="24"/>
                 <w:szCs w:val="24"/>
               </w:rPr>
-              <w:t>Oh, right, random.shuffle returns none and shuffles tiles in place</w:t>
+              <w:t xml:space="preserve">Oh, right, </w:t>
+            </w:r>
+            <w:proofErr w:type="spellStart"/>
+            <w:proofErr w:type="gramStart"/>
+            <w:r>
+              <w:rPr>
+                <w:sz w:val="24"/>
+                <w:szCs w:val="24"/>
+              </w:rPr>
+              <w:t>random.shuffle</w:t>
+            </w:r>
+            <w:proofErr w:type="spellEnd"/>
+            <w:proofErr w:type="gramEnd"/>
+            <w:r>
+              <w:rPr>
+                <w:sz w:val="24"/>
+                <w:szCs w:val="24"/>
+              </w:rPr>
+              <w:t xml:space="preserve"> returns none and shuffles tiles in place</w:t>
             </w:r>
           </w:p>
         </w:tc>
@@ -5150,7 +5489,23 @@
                 <w:sz w:val="24"/>
                 <w:szCs w:val="24"/>
               </w:rPr>
-              <w:t>Yes, but I’m not sure why the emojies are not there</w:t>
+              <w:t xml:space="preserve">Yes, but I’m not sure why the </w:t>
+            </w:r>
+            <w:proofErr w:type="spellStart"/>
+            <w:r>
+              <w:rPr>
+                <w:sz w:val="24"/>
+                <w:szCs w:val="24"/>
+              </w:rPr>
+              <w:t>emojies</w:t>
+            </w:r>
+            <w:proofErr w:type="spellEnd"/>
+            <w:r>
+              <w:rPr>
+                <w:sz w:val="24"/>
+                <w:szCs w:val="24"/>
+              </w:rPr>
+              <w:t xml:space="preserve"> are not there</w:t>
             </w:r>
           </w:p>
         </w:tc>
@@ -5825,7 +6180,23 @@
                 <w:sz w:val="24"/>
                 <w:szCs w:val="24"/>
               </w:rPr>
-              <w:t>Having a lot of trouble as the label to remove (previous player pos) is not a widget but a widget item</w:t>
+              <w:t xml:space="preserve">Having a lot of trouble as the label to remove (previous player </w:t>
+            </w:r>
+            <w:proofErr w:type="spellStart"/>
+            <w:r>
+              <w:rPr>
+                <w:sz w:val="24"/>
+                <w:szCs w:val="24"/>
+              </w:rPr>
+              <w:t>pos</w:t>
+            </w:r>
+            <w:proofErr w:type="spellEnd"/>
+            <w:r>
+              <w:rPr>
+                <w:sz w:val="24"/>
+                <w:szCs w:val="24"/>
+              </w:rPr>
+              <w:t>) is not a widget but a widget item</w:t>
             </w:r>
           </w:p>
         </w:tc>
@@ -6216,14 +6587,7 @@
                 <w:sz w:val="24"/>
                 <w:szCs w:val="24"/>
               </w:rPr>
-              <w:t xml:space="preserve">The player </w:t>
-            </w:r>
-            <w:r>
-              <w:rPr>
-                <w:sz w:val="24"/>
-                <w:szCs w:val="24"/>
-              </w:rPr>
-              <w:t>exp gaining</w:t>
+              <w:t>The player exp gaining</w:t>
             </w:r>
           </w:p>
         </w:tc>
@@ -6344,7 +6708,23 @@
                 <w:sz w:val="24"/>
                 <w:szCs w:val="24"/>
               </w:rPr>
-              <w:t>using modula, instead of subtracting the required amount</w:t>
+              <w:t xml:space="preserve">using </w:t>
+            </w:r>
+            <w:proofErr w:type="spellStart"/>
+            <w:r>
+              <w:rPr>
+                <w:sz w:val="24"/>
+                <w:szCs w:val="24"/>
+              </w:rPr>
+              <w:t>modula</w:t>
+            </w:r>
+            <w:proofErr w:type="spellEnd"/>
+            <w:r>
+              <w:rPr>
+                <w:sz w:val="24"/>
+                <w:szCs w:val="24"/>
+              </w:rPr>
+              <w:t>, instead of subtracting the required amount</w:t>
             </w:r>
           </w:p>
         </w:tc>
@@ -6420,12 +6800,21 @@
                 <w:szCs w:val="24"/>
               </w:rPr>
             </w:pPr>
-            <w:r>
-              <w:rPr>
-                <w:sz w:val="24"/>
-                <w:szCs w:val="24"/>
-              </w:rPr>
-              <w:t>All of the tests to pass</w:t>
+            <w:proofErr w:type="gramStart"/>
+            <w:r>
+              <w:rPr>
+                <w:sz w:val="24"/>
+                <w:szCs w:val="24"/>
+              </w:rPr>
+              <w:t>All of</w:t>
+            </w:r>
+            <w:proofErr w:type="gramEnd"/>
+            <w:r>
+              <w:rPr>
+                <w:sz w:val="24"/>
+                <w:szCs w:val="24"/>
+              </w:rPr>
+              <w:t xml:space="preserve"> the tests to pass</w:t>
             </w:r>
           </w:p>
         </w:tc>
@@ -6556,7 +6945,13 @@
     </w:p>
     <w:p>
       <w:r>
-        <w:t>Type here</w:t>
+        <w:t xml:space="preserve">I have completed the map generation of the game, and the movement of the character, as well as its stats, I also know how the gameplay will work (rewards and tiles and such), and how the victory condition will be incorporated into the game. I know that these are completed as I have </w:t>
+      </w:r>
+      <w:r>
+        <w:t>followed the feedback given to me</w:t>
+      </w:r>
+      <w:r>
+        <w:t>.</w:t>
       </w:r>
     </w:p>
     <w:p>
@@ -6580,7 +6975,15 @@
     </w:p>
     <w:p>
       <w:r>
-        <w:t>Type here</w:t>
+        <w:t xml:space="preserve">The actions on each tile, as I found that I didn’t have enough time to do </w:t>
+      </w:r>
+      <w:proofErr w:type="gramStart"/>
+      <w:r>
+        <w:t>this, and</w:t>
+      </w:r>
+      <w:proofErr w:type="gramEnd"/>
+      <w:r>
+        <w:t xml:space="preserve"> realised that it would be much easier to do, once I had figured out how I will be implementing fighting into the game, because I could implement all of the actions at the same time.</w:t>
       </w:r>
     </w:p>
     <w:p/>
@@ -6600,12 +7003,52 @@
         <w:t xml:space="preserve"> here</w:t>
       </w:r>
     </w:p>
+    <w:p>
+      <w:r>
+        <w:drawing>
+          <wp:inline distT="0" distB="0" distL="0" distR="0" wp14:anchorId="42102B04" wp14:editId="4C20B834">
+            <wp:extent cx="6536082" cy="4648200"/>
+            <wp:effectExtent l="0" t="0" r="0" b="0"/>
+            <wp:docPr id="28" name="Picture 28" descr="Graphical user interface, text&#10;&#10;Description automatically generated"/>
+            <wp:cNvGraphicFramePr>
+              <a:graphicFrameLocks xmlns:a="http://schemas.openxmlformats.org/drawingml/2006/main" noChangeAspect="1"/>
+            </wp:cNvGraphicFramePr>
+            <a:graphic xmlns:a="http://schemas.openxmlformats.org/drawingml/2006/main">
+              <a:graphicData uri="http://schemas.openxmlformats.org/drawingml/2006/picture">
+                <pic:pic xmlns:pic="http://schemas.openxmlformats.org/drawingml/2006/picture">
+                  <pic:nvPicPr>
+                    <pic:cNvPr id="28" name="Picture 28" descr="Graphical user interface, text&#10;&#10;Description automatically generated"/>
+                    <pic:cNvPicPr/>
+                  </pic:nvPicPr>
+                  <pic:blipFill>
+                    <a:blip r:embed="rId42"/>
+                    <a:stretch>
+                      <a:fillRect/>
+                    </a:stretch>
+                  </pic:blipFill>
+                  <pic:spPr>
+                    <a:xfrm>
+                      <a:off x="0" y="0"/>
+                      <a:ext cx="6541124" cy="4651786"/>
+                    </a:xfrm>
+                    <a:prstGeom prst="rect">
+                      <a:avLst/>
+                    </a:prstGeom>
+                  </pic:spPr>
+                </pic:pic>
+              </a:graphicData>
+            </a:graphic>
+          </wp:inline>
+        </w:drawing>
+      </w:r>
+    </w:p>
     <w:p/>
     <w:p>
       <w:pPr>
         <w:pStyle w:val="Question"/>
       </w:pPr>
       <w:r>
+        <w:lastRenderedPageBreak/>
         <w:t>Provide evidence (screenshot / photo) of your project management tool(s) being used to manage the development of your outcome at the end of your sprint here</w:t>
       </w:r>
     </w:p>
@@ -6626,19 +7069,50 @@
     </w:p>
     <w:p>
       <w:r>
-        <w:rPr>
-          <w:i/>
-          <w:iCs/>
-        </w:rPr>
-        <w:br w:type="page"/>
-      </w:r>
-    </w:p>
+        <w:drawing>
+          <wp:inline distT="0" distB="0" distL="0" distR="0" wp14:anchorId="20133673" wp14:editId="15DFE4A8">
+            <wp:extent cx="6645910" cy="2125345"/>
+            <wp:effectExtent l="0" t="0" r="2540" b="8255"/>
+            <wp:docPr id="24" name="Picture 24"/>
+            <wp:cNvGraphicFramePr>
+              <a:graphicFrameLocks xmlns:a="http://schemas.openxmlformats.org/drawingml/2006/main" noChangeAspect="1"/>
+            </wp:cNvGraphicFramePr>
+            <a:graphic xmlns:a="http://schemas.openxmlformats.org/drawingml/2006/main">
+              <a:graphicData uri="http://schemas.openxmlformats.org/drawingml/2006/picture">
+                <pic:pic xmlns:pic="http://schemas.openxmlformats.org/drawingml/2006/picture">
+                  <pic:nvPicPr>
+                    <pic:cNvPr id="1" name=""/>
+                    <pic:cNvPicPr/>
+                  </pic:nvPicPr>
+                  <pic:blipFill>
+                    <a:blip r:embed="rId43"/>
+                    <a:stretch>
+                      <a:fillRect/>
+                    </a:stretch>
+                  </pic:blipFill>
+                  <pic:spPr>
+                    <a:xfrm>
+                      <a:off x="0" y="0"/>
+                      <a:ext cx="6645910" cy="2125345"/>
+                    </a:xfrm>
+                    <a:prstGeom prst="rect">
+                      <a:avLst/>
+                    </a:prstGeom>
+                  </pic:spPr>
+                </pic:pic>
+              </a:graphicData>
+            </a:graphic>
+          </wp:inline>
+        </w:drawing>
+      </w:r>
+    </w:p>
+    <w:p/>
+    <w:p/>
     <w:p>
       <w:pPr>
         <w:pStyle w:val="Heading1"/>
       </w:pPr>
       <w:r>
-        <w:lastRenderedPageBreak/>
         <w:t>Sprint #</w:t>
       </w:r>
       <w:r>
@@ -7432,8 +7906,8 @@
     <w:p>
       <w:pPr>
         <w:sectPr>
-          <w:headerReference w:type="default" r:id="rId42"/>
-          <w:footerReference w:type="default" r:id="rId43"/>
+          <w:headerReference w:type="default" r:id="rId44"/>
+          <w:footerReference w:type="default" r:id="rId45"/>
           <w:type w:val="continuous"/>
           <w:pgSz w:w="11906" w:h="16838"/>
           <w:pgMar w:top="720" w:right="720" w:bottom="720" w:left="720" w:header="708" w:footer="708" w:gutter="0"/>
@@ -9504,8 +9978,8 @@
     <w:p>
       <w:pPr>
         <w:sectPr>
-          <w:headerReference w:type="default" r:id="rId44"/>
-          <w:footerReference w:type="default" r:id="rId45"/>
+          <w:headerReference w:type="default" r:id="rId46"/>
+          <w:footerReference w:type="default" r:id="rId47"/>
           <w:type w:val="continuous"/>
           <w:pgSz w:w="11906" w:h="16838"/>
           <w:pgMar w:top="720" w:right="720" w:bottom="720" w:left="720" w:header="708" w:footer="708" w:gutter="0"/>
@@ -11576,8 +12050,8 @@
     <w:p>
       <w:pPr>
         <w:sectPr>
-          <w:headerReference w:type="default" r:id="rId46"/>
-          <w:footerReference w:type="default" r:id="rId47"/>
+          <w:headerReference w:type="default" r:id="rId48"/>
+          <w:footerReference w:type="default" r:id="rId49"/>
           <w:type w:val="continuous"/>
           <w:pgSz w:w="11906" w:h="16838"/>
           <w:pgMar w:top="720" w:right="720" w:bottom="720" w:left="720" w:header="708" w:footer="708" w:gutter="0"/>
@@ -12959,8 +13433,8 @@
     </w:p>
     <w:p/>
     <w:sectPr>
-      <w:headerReference w:type="default" r:id="rId48"/>
-      <w:footerReference w:type="default" r:id="rId49"/>
+      <w:headerReference w:type="default" r:id="rId50"/>
+      <w:footerReference w:type="default" r:id="rId51"/>
       <w:type w:val="continuous"/>
       <w:pgSz w:w="11906" w:h="16838"/>
       <w:pgMar w:top="720" w:right="720" w:bottom="720" w:left="720" w:header="708" w:footer="708" w:gutter="0"/>
@@ -13722,11 +14196,29 @@
       <w:t>Name</w:t>
     </w:r>
     <w:r>
+      <w:t>:</w:t>
+    </w:r>
+    <w:r>
+      <w:t xml:space="preserve"> </w:t>
+    </w:r>
+    <w:r>
+      <w:t>Alex Thompson</w:t>
+    </w:r>
+    <w:r>
       <w:tab/>
     </w:r>
     <w:r>
       <w:tab/>
       <w:t>NSN</w:t>
+    </w:r>
+    <w:r>
+      <w:t>:</w:t>
+    </w:r>
+    <w:r>
+      <w:t xml:space="preserve"> </w:t>
+    </w:r>
+    <w:r>
+      <w:t>0135489941</w:t>
     </w:r>
   </w:p>
 </w:hdr>
@@ -17258,25 +17750,6 @@
 </file>
 
 <file path=customXml/item1.xml><?xml version="1.0" encoding="utf-8"?>
-<b:Sources xmlns:b="http://schemas.openxmlformats.org/officeDocument/2006/bibliography" xmlns="http://schemas.openxmlformats.org/officeDocument/2006/bibliography" SelectedStyle="\APASixthEditionOfficeOnline.xsl" StyleName="APA" Version="6"/>
-</file>
-
-<file path=customXml/item2.xml><?xml version="1.0" encoding="utf-8"?>
-<p:properties xmlns:p="http://schemas.microsoft.com/office/2006/metadata/properties" xmlns:xsi="http://www.w3.org/2001/XMLSchema-instance" xmlns:pc="http://schemas.microsoft.com/office/infopath/2007/PartnerControls">
-  <documentManagement/>
-</p:properties>
-</file>
-
-<file path=customXml/item3.xml><?xml version="1.0" encoding="utf-8"?>
-<?mso-contentType ?>
-<FormTemplates xmlns="http://schemas.microsoft.com/sharepoint/v3/contenttype/forms">
-  <Display>DocumentLibraryForm</Display>
-  <Edit>DocumentLibraryForm</Edit>
-  <New>DocumentLibraryForm</New>
-</FormTemplates>
-</file>
-
-<file path=customXml/item4.xml><?xml version="1.0" encoding="utf-8"?>
 <ct:contentTypeSchema xmlns:ct="http://schemas.microsoft.com/office/2006/metadata/contentType" xmlns:ma="http://schemas.microsoft.com/office/2006/metadata/properties/metaAttributes" ct:_="" ma:_="" ma:contentTypeName="Document" ma:contentTypeID="0x0101005528078C6C483E4A955A3B35FCA6592B" ma:contentTypeVersion="2" ma:contentTypeDescription="Create a new document." ma:contentTypeScope="" ma:versionID="490954c2da4997c125953fe4dc3a0372">
   <xsd:schema xmlns:xsd="http://www.w3.org/2001/XMLSchema" xmlns:xs="http://www.w3.org/2001/XMLSchema" xmlns:p="http://schemas.microsoft.com/office/2006/metadata/properties" xmlns:ns2="ae89668a-33bb-45b5-9678-8b4cbb188683" targetNamespace="http://schemas.microsoft.com/office/2006/metadata/properties" ma:root="true" ma:fieldsID="9b07272ba3b965bdeaa05a4c219ff2f1" ns2:_="">
     <xsd:import namespace="ae89668a-33bb-45b5-9678-8b4cbb188683"/>
@@ -17408,32 +17881,26 @@
 </ct:contentTypeSchema>
 </file>
 
-<file path=customXml/itemProps1.xml><?xml version="1.0" encoding="utf-8"?>
-<ds:datastoreItem xmlns:ds="http://schemas.openxmlformats.org/officeDocument/2006/customXml" ds:itemID="{61D1D1BB-5A08-4584-A420-D2BE5E05878C}">
-  <ds:schemaRefs>
-    <ds:schemaRef ds:uri="http://schemas.openxmlformats.org/officeDocument/2006/bibliography"/>
-  </ds:schemaRefs>
-</ds:datastoreItem>
+<file path=customXml/item2.xml><?xml version="1.0" encoding="utf-8"?>
+<?mso-contentType ?>
+<FormTemplates xmlns="http://schemas.microsoft.com/sharepoint/v3/contenttype/forms">
+  <Display>DocumentLibraryForm</Display>
+  <Edit>DocumentLibraryForm</Edit>
+  <New>DocumentLibraryForm</New>
+</FormTemplates>
 </file>
 
-<file path=customXml/itemProps2.xml><?xml version="1.0" encoding="utf-8"?>
-<ds:datastoreItem xmlns:ds="http://schemas.openxmlformats.org/officeDocument/2006/customXml" ds:itemID="{170D5019-AD70-4B3A-841C-4BCF523EE5FE}">
-  <ds:schemaRefs>
-    <ds:schemaRef ds:uri="http://schemas.microsoft.com/office/2006/metadata/properties"/>
-    <ds:schemaRef ds:uri="http://schemas.microsoft.com/office/infopath/2007/PartnerControls"/>
-  </ds:schemaRefs>
-</ds:datastoreItem>
+<file path=customXml/item3.xml><?xml version="1.0" encoding="utf-8"?>
+<b:Sources xmlns:b="http://schemas.openxmlformats.org/officeDocument/2006/bibliography" xmlns="http://schemas.openxmlformats.org/officeDocument/2006/bibliography" SelectedStyle="\APASixthEditionOfficeOnline.xsl" StyleName="APA" Version="6"/>
 </file>
 
-<file path=customXml/itemProps3.xml><?xml version="1.0" encoding="utf-8"?>
-<ds:datastoreItem xmlns:ds="http://schemas.openxmlformats.org/officeDocument/2006/customXml" ds:itemID="{E08DB945-6FC0-4B54-B540-A34DCEE099A6}">
-  <ds:schemaRefs>
-    <ds:schemaRef ds:uri="http://schemas.microsoft.com/sharepoint/v3/contenttype/forms"/>
-  </ds:schemaRefs>
-</ds:datastoreItem>
+<file path=customXml/item4.xml><?xml version="1.0" encoding="utf-8"?>
+<p:properties xmlns:p="http://schemas.microsoft.com/office/2006/metadata/properties" xmlns:xsi="http://www.w3.org/2001/XMLSchema-instance" xmlns:pc="http://schemas.microsoft.com/office/infopath/2007/PartnerControls">
+  <documentManagement/>
+</p:properties>
 </file>
 
-<file path=customXml/itemProps4.xml><?xml version="1.0" encoding="utf-8"?>
+<file path=customXml/itemProps1.xml><?xml version="1.0" encoding="utf-8"?>
 <ds:datastoreItem xmlns:ds="http://schemas.openxmlformats.org/officeDocument/2006/customXml" ds:itemID="{E47C0B35-042F-4D3B-89D8-0900F6444B37}">
   <ds:schemaRefs>
     <ds:schemaRef ds:uri="http://schemas.microsoft.com/office/2006/metadata/contentType"/>
@@ -17449,4 +17916,29 @@
     <ds:schemaRef ds:uri="http://schemas.microsoft.com/internal/obd"/>
   </ds:schemaRefs>
 </ds:datastoreItem>
+</file>
+
+<file path=customXml/itemProps2.xml><?xml version="1.0" encoding="utf-8"?>
+<ds:datastoreItem xmlns:ds="http://schemas.openxmlformats.org/officeDocument/2006/customXml" ds:itemID="{E08DB945-6FC0-4B54-B540-A34DCEE099A6}">
+  <ds:schemaRefs>
+    <ds:schemaRef ds:uri="http://schemas.microsoft.com/sharepoint/v3/contenttype/forms"/>
+  </ds:schemaRefs>
+</ds:datastoreItem>
+</file>
+
+<file path=customXml/itemProps3.xml><?xml version="1.0" encoding="utf-8"?>
+<ds:datastoreItem xmlns:ds="http://schemas.openxmlformats.org/officeDocument/2006/customXml" ds:itemID="{61D1D1BB-5A08-4584-A420-D2BE5E05878C}">
+  <ds:schemaRefs>
+    <ds:schemaRef ds:uri="http://schemas.openxmlformats.org/officeDocument/2006/bibliography"/>
+  </ds:schemaRefs>
+</ds:datastoreItem>
+</file>
+
+<file path=customXml/itemProps4.xml><?xml version="1.0" encoding="utf-8"?>
+<ds:datastoreItem xmlns:ds="http://schemas.openxmlformats.org/officeDocument/2006/customXml" ds:itemID="{170D5019-AD70-4B3A-841C-4BCF523EE5FE}">
+  <ds:schemaRefs>
+    <ds:schemaRef ds:uri="http://schemas.microsoft.com/office/2006/metadata/properties"/>
+    <ds:schemaRef ds:uri="http://schemas.microsoft.com/office/infopath/2007/PartnerControls"/>
+  </ds:schemaRefs>
+</ds:datastoreItem>
 </file>
</xml_diff>

<commit_message>
Added rewards to the fighting
</commit_message>
<xml_diff>
--- a/other_files/91907 Project Management Report.docx
+++ b/other_files/91907 Project Management Report.docx
@@ -189,7 +189,15 @@
         </w:rPr>
       </w:pPr>
       <w:r>
-        <w:t>how well you synthesise information from the planning, testing and trialling of components to develop a high-quality response to the task (e.g. well-structured, logical, flexible, robust and comprehensively tested program)</w:t>
+        <w:t>how well you synthesise information from the planning, testing and trialling of components to develop a high-quality response to the task (</w:t>
+      </w:r>
+      <w:proofErr w:type="gramStart"/>
+      <w:r>
+        <w:t>e.g.</w:t>
+      </w:r>
+      <w:proofErr w:type="gramEnd"/>
+      <w:r>
+        <w:t xml:space="preserve"> well-structured, logical, flexible, robust and comprehensively tested program)</w:t>
       </w:r>
     </w:p>
     <w:p>
@@ -860,8 +868,17 @@
                 <w:i/>
                 <w:iCs/>
               </w:rPr>
-              <w:t>Sustainability &amp; future-proofing</w:t>
-            </w:r>
+              <w:t xml:space="preserve">Sustainability &amp; </w:t>
+            </w:r>
+            <w:proofErr w:type="gramStart"/>
+            <w:r>
+              <w:rPr>
+                <w:i/>
+                <w:iCs/>
+              </w:rPr>
+              <w:t>future-proofing</w:t>
+            </w:r>
+            <w:proofErr w:type="gramEnd"/>
           </w:p>
         </w:tc>
         <w:tc>
@@ -963,10 +980,36 @@
         <w:t xml:space="preserve">his means that ideas, </w:t>
       </w:r>
       <w:r>
-        <w:t xml:space="preserve">images, and code that others have made, I will not be able to use in my project, like sprites, textures, specific game mechanics from individual games, and algorithms and code snippets from the internet.In order to address this relevant implication, I will either get my images </w:t>
-      </w:r>
-      <w:r>
-        <w:t>from open source places, using the advanced google images filter, or make my own. I will get ideas for the game from my own brain, and from open source games. Lastly, I will get my code snippets from open source places like</w:t>
+        <w:t xml:space="preserve">images, and code that others have made, I will not be able to use in my project, like sprites, textures, specific game mechanics from individual games, and algorithms and code snippets from the </w:t>
+      </w:r>
+      <w:proofErr w:type="spellStart"/>
+      <w:proofErr w:type="gramStart"/>
+      <w:r>
+        <w:t>internet.In</w:t>
+      </w:r>
+      <w:proofErr w:type="spellEnd"/>
+      <w:proofErr w:type="gramEnd"/>
+      <w:r>
+        <w:t xml:space="preserve"> order to address this relevant implication, I will either get my images </w:t>
+      </w:r>
+      <w:r>
+        <w:t xml:space="preserve">from open source places, using the advanced google images filter, or make my own. I will get ideas for the game from my own brain, and from </w:t>
+      </w:r>
+      <w:proofErr w:type="gramStart"/>
+      <w:r>
+        <w:t>open source</w:t>
+      </w:r>
+      <w:proofErr w:type="gramEnd"/>
+      <w:r>
+        <w:t xml:space="preserve"> games. Lastly, I will get my code snippets from </w:t>
+      </w:r>
+      <w:proofErr w:type="gramStart"/>
+      <w:r>
+        <w:t>open source</w:t>
+      </w:r>
+      <w:proofErr w:type="gramEnd"/>
+      <w:r>
+        <w:t xml:space="preserve"> places like</w:t>
       </w:r>
       <w:r>
         <w:t xml:space="preserve"> stack overflow, and Wikipedia, and the like.</w:t>
@@ -1023,7 +1066,15 @@
         <w:t>get user feedback on the sprites, backgrounds and themes, to see what they think looks the best</w:t>
       </w:r>
       <w:r>
-        <w:t xml:space="preserve">, as they will know what looks the best for them, and implement that feedback to the best of my </w:t>
+        <w:t xml:space="preserve">, as they will know what looks the best for </w:t>
+      </w:r>
+      <w:proofErr w:type="gramStart"/>
+      <w:r>
+        <w:t>them, and</w:t>
+      </w:r>
+      <w:proofErr w:type="gramEnd"/>
+      <w:r>
+        <w:t xml:space="preserve"> implement that feedback to the best of my </w:t>
       </w:r>
       <w:r>
         <w:t>ability.</w:t>
@@ -1065,7 +1116,15 @@
         <w:t xml:space="preserve">This means that my project will need to be easy and intuitive to use, but also efficient for more experienced users </w:t>
       </w:r>
       <w:r>
-        <w:t>who know what they are doing more. In order to address the implication of usability, I will get user feedback to see if it is intuitive and easy to use, and will incorporate shortcuts, such as key binds, to make it more efficient to user for experienced users, I will get feedback on and for those shortcuts also.</w:t>
+        <w:t xml:space="preserve">who know what they are doing more. </w:t>
+      </w:r>
+      <w:proofErr w:type="gramStart"/>
+      <w:r>
+        <w:t>In order to</w:t>
+      </w:r>
+      <w:proofErr w:type="gramEnd"/>
+      <w:r>
+        <w:t xml:space="preserve"> address the implication of usability, I will get user feedback to see if it is intuitive and easy to use, and will incorporate shortcuts, such as key binds, to make it more efficient to user for experienced users, I will get feedback on and for those shortcuts also.</w:t>
       </w:r>
     </w:p>
     <w:p/>
@@ -1282,7 +1341,15 @@
     </w:p>
     <w:p>
       <w:r>
-        <w:t>Where priority of tasks in “Todo this Sprint”, starts with highest priority tasks on the top, going down.</w:t>
+        <w:t>Where priority of tasks in “</w:t>
+      </w:r>
+      <w:proofErr w:type="spellStart"/>
+      <w:r>
+        <w:t>Todo</w:t>
+      </w:r>
+      <w:proofErr w:type="spellEnd"/>
+      <w:r>
+        <w:t xml:space="preserve"> this Sprint”, starts with highest priority tasks on the top, going down.</w:t>
       </w:r>
     </w:p>
     <w:p>
@@ -1520,7 +1587,23 @@
                 <w:b/>
                 <w:bCs/>
               </w:rPr>
-              <w:t>Fighting is completely separate, the only purpose is to get to rewards on the other side</w:t>
+              <w:t xml:space="preserve">Fighting is completely </w:t>
+            </w:r>
+            <w:proofErr w:type="gramStart"/>
+            <w:r>
+              <w:rPr>
+                <w:b/>
+                <w:bCs/>
+              </w:rPr>
+              <w:t>separate,</w:t>
+            </w:r>
+            <w:proofErr w:type="gramEnd"/>
+            <w:r>
+              <w:rPr>
+                <w:b/>
+                <w:bCs/>
+              </w:rPr>
+              <w:t xml:space="preserve"> the only purpose is to get to rewards on the other side</w:t>
             </w:r>
           </w:p>
           <w:p>
@@ -1620,7 +1703,15 @@
               <w:cnfStyle w:val="100000000000" w:firstRow="1" w:lastRow="0" w:firstColumn="0" w:lastColumn="0" w:oddVBand="0" w:evenVBand="0" w:oddHBand="0" w:evenHBand="0" w:firstRowFirstColumn="0" w:firstRowLastColumn="0" w:lastRowFirstColumn="0" w:lastRowLastColumn="0"/>
             </w:pPr>
             <w:r>
-              <w:t>At the end of each level, there is a quiz on everything taught so far, have to get above 80% to continue, harder levels, need more percentage.</w:t>
+              <w:t xml:space="preserve">At the end of each level, there is a quiz on everything taught so far, </w:t>
+            </w:r>
+            <w:proofErr w:type="gramStart"/>
+            <w:r>
+              <w:t>have to</w:t>
+            </w:r>
+            <w:proofErr w:type="gramEnd"/>
+            <w:r>
+              <w:t xml:space="preserve"> get above 80% to continue, harder levels, need more percentage.</w:t>
             </w:r>
           </w:p>
         </w:tc>
@@ -1661,7 +1752,23 @@
                 <w:b/>
                 <w:bCs/>
               </w:rPr>
-              <w:t>each tile asks 1 (2?) questions, each question you get wrong counts against you, and you have to get below a certain number wrong to get to the next level (providing you don’t die)</w:t>
+              <w:t xml:space="preserve">each tile asks 1 (2?) </w:t>
+            </w:r>
+            <w:proofErr w:type="gramStart"/>
+            <w:r>
+              <w:rPr>
+                <w:b/>
+                <w:bCs/>
+              </w:rPr>
+              <w:t>questions</w:t>
+            </w:r>
+            <w:proofErr w:type="gramEnd"/>
+            <w:r>
+              <w:rPr>
+                <w:b/>
+                <w:bCs/>
+              </w:rPr>
+              <w:t>, each question you get wrong counts against you, and you have to get below a certain number wrong to get to the next level (providing you don’t die)</w:t>
             </w:r>
           </w:p>
         </w:tc>
@@ -1986,7 +2093,31 @@
         </w:tabs>
       </w:pPr>
       <w:r>
-        <w:t>For component 1, option 3 doesn't agree with me, I feel like you should definitely get some sort of reward after fighting. I like the way you gain xp after fighting in option 1, but considering the brief, I really like the way you gain answers to questions as a reward for fighting (so option 2). Maybe you could make yours enemies coding bugs that you need to defeat (just a suggestion). In terms of the chests and traps, I like the way option 2 does them, but also quite like the idea of having traps as separate tiles. Overall, option 2 is my favourite.</w:t>
+        <w:t xml:space="preserve">For component 1, option 3 doesn't agree with me, I feel like you should </w:t>
+      </w:r>
+      <w:proofErr w:type="gramStart"/>
+      <w:r>
+        <w:t>definitely get</w:t>
+      </w:r>
+      <w:proofErr w:type="gramEnd"/>
+      <w:r>
+        <w:t xml:space="preserve"> some sort of reward after fighting. I like the way you gain </w:t>
+      </w:r>
+      <w:proofErr w:type="spellStart"/>
+      <w:r>
+        <w:t>xp</w:t>
+      </w:r>
+      <w:proofErr w:type="spellEnd"/>
+      <w:r>
+        <w:t xml:space="preserve"> after fighting in option 1, but considering the brief, I really like the way you gain answers to questions as a reward for fighting (so option 2). Maybe you could make </w:t>
+      </w:r>
+      <w:proofErr w:type="gramStart"/>
+      <w:r>
+        <w:t>yours</w:t>
+      </w:r>
+      <w:proofErr w:type="gramEnd"/>
+      <w:r>
+        <w:t xml:space="preserve"> enemies coding bugs that you need to defeat (just a suggestion). In terms of the chests and traps, I like the way option 2 does them, but also quite like the idea of having traps as separate tiles. Overall, option 2 is my favourite.</w:t>
       </w:r>
     </w:p>
     <w:p>
@@ -1998,7 +2129,15 @@
         </w:tabs>
       </w:pPr>
       <w:r>
-        <w:t>For component 2, I like the way option 2 does it. I feel like definitely not option 3.</w:t>
+        <w:t xml:space="preserve">For component 2, I like the way option 2 does it. I feel like </w:t>
+      </w:r>
+      <w:proofErr w:type="gramStart"/>
+      <w:r>
+        <w:t>definitely not</w:t>
+      </w:r>
+      <w:proofErr w:type="gramEnd"/>
+      <w:r>
+        <w:t xml:space="preserve"> option 3.</w:t>
       </w:r>
     </w:p>
     <w:p>
@@ -2077,7 +2216,23 @@
         </w:tabs>
       </w:pPr>
       <w:r>
-        <w:t>In terms of the requirements of the task, the stamina could be health - you lose health by answering questions incorrectly. This would mean options 2 or 3 for the victory condition would be better - they allow for the idea of depleting health. For the fighting mechanics, option 1 seems the most familiar, as it matches how most games that involve some kind of fighting work. Option 3 is a bit confusing - how is fighting 'completely separate', and what is 'the other side'? Option 1 also gives the user more freedom - they can try and answer questions without ever having looked at the answer, in order to save money for other things. For the victory condition, I do like the idea of a quiz at the end of a level, as it seems reminiscent of a 'boss fight' or something like that, but something like Dicey Dungeons, where there isn't a boss fight at the end of each level, could also work.</w:t>
+        <w:t xml:space="preserve">In terms of the requirements of the task, the stamina could be health - you lose health by answering questions incorrectly. This would mean options 2 or 3 for the victory condition would be better - they allow for the idea of depleting health. For the fighting mechanics, option 1 seems the most familiar, as it matches how most games that involve </w:t>
+      </w:r>
+      <w:proofErr w:type="gramStart"/>
+      <w:r>
+        <w:t>some kind of fighting</w:t>
+      </w:r>
+      <w:proofErr w:type="gramEnd"/>
+      <w:r>
+        <w:t xml:space="preserve"> work. Option 3 is a bit confusing - how is fighting 'completely separate', and what is 'the other side'? Option 1 also gives the user more freedom - they can try and answer questions without ever having looked at the answer, </w:t>
+      </w:r>
+      <w:proofErr w:type="gramStart"/>
+      <w:r>
+        <w:t>in order to</w:t>
+      </w:r>
+      <w:proofErr w:type="gramEnd"/>
+      <w:r>
+        <w:t xml:space="preserve"> save money for other things. For the victory condition, I do like the idea of a quiz at the end of a level, as it seems reminiscent of a 'boss fight' or something like that, but something like Dicey Dungeons, where there isn't a boss fight at the end of each level, could also work.</w:t>
       </w:r>
     </w:p>
     <w:p>
@@ -2155,7 +2310,15 @@
         <w:t xml:space="preserve">For component one, </w:t>
       </w:r>
       <w:r>
-        <w:t>option one is better , but they should get fun fact upon going down a level (loading screen?)</w:t>
+        <w:t xml:space="preserve">option one is </w:t>
+      </w:r>
+      <w:proofErr w:type="gramStart"/>
+      <w:r>
+        <w:t>better ,</w:t>
+      </w:r>
+      <w:proofErr w:type="gramEnd"/>
+      <w:r>
+        <w:t xml:space="preserve"> but they should get fun fact upon going down a level (loading screen?)</w:t>
       </w:r>
     </w:p>
     <w:p>
@@ -2382,7 +2545,15 @@
         <w:t xml:space="preserve"> one is the most highly rated option, with 4/5 people saying that this is the option that they prefer, so this is the option that I will implement into the program.</w:t>
       </w:r>
       <w:r>
-        <w:t xml:space="preserve"> I will add extra changes based on the feedback from Ryan Gordon, these include, the option to choose whether they want an answer or coins</w:t>
+        <w:t xml:space="preserve"> I will add extra changes based on the feedback from Ryan Gordon, these </w:t>
+      </w:r>
+      <w:proofErr w:type="gramStart"/>
+      <w:r>
+        <w:t>include,</w:t>
+      </w:r>
+      <w:proofErr w:type="gramEnd"/>
+      <w:r>
+        <w:t xml:space="preserve"> the option to choose whether they want an answer or coins</w:t>
       </w:r>
       <w:r>
         <w:t xml:space="preserve"> as a reward for fighting (they will always get exp), and as before, shops will be </w:t>
@@ -2448,7 +2619,15 @@
         </w:tabs>
       </w:pPr>
       <w:r>
-        <w:t>I will combine all of my feedback together for this one</w:t>
+        <w:t xml:space="preserve">I will combine </w:t>
+      </w:r>
+      <w:proofErr w:type="gramStart"/>
+      <w:r>
+        <w:t>all of</w:t>
+      </w:r>
+      <w:proofErr w:type="gramEnd"/>
+      <w:r>
+        <w:t xml:space="preserve"> my feedback together for this one</w:t>
       </w:r>
       <w:r>
         <w:t>, and not choose a single option that I provided, this is because of the difference</w:t>
@@ -3422,7 +3601,23 @@
                 <w:sz w:val="24"/>
                 <w:szCs w:val="24"/>
               </w:rPr>
-              <w:t>Original grid of x’s, inbetween each pair of x’s is an o,</w:t>
+              <w:t xml:space="preserve">Original grid of x’s, </w:t>
+            </w:r>
+            <w:proofErr w:type="spellStart"/>
+            <w:r>
+              <w:rPr>
+                <w:sz w:val="24"/>
+                <w:szCs w:val="24"/>
+              </w:rPr>
+              <w:t>inbetween</w:t>
+            </w:r>
+            <w:proofErr w:type="spellEnd"/>
+            <w:r>
+              <w:rPr>
+                <w:sz w:val="24"/>
+                <w:szCs w:val="24"/>
+              </w:rPr>
+              <w:t xml:space="preserve"> each pair of x’s is an o,</w:t>
             </w:r>
           </w:p>
         </w:tc>
@@ -3586,7 +3781,23 @@
                 <w:sz w:val="24"/>
                 <w:szCs w:val="24"/>
               </w:rPr>
-              <w:t>Original grid of x’s, inbetween each pair of x’s is an o,</w:t>
+              <w:t xml:space="preserve">Original grid of x’s, </w:t>
+            </w:r>
+            <w:proofErr w:type="spellStart"/>
+            <w:r>
+              <w:rPr>
+                <w:sz w:val="24"/>
+                <w:szCs w:val="24"/>
+              </w:rPr>
+              <w:t>inbetween</w:t>
+            </w:r>
+            <w:proofErr w:type="spellEnd"/>
+            <w:r>
+              <w:rPr>
+                <w:sz w:val="24"/>
+                <w:szCs w:val="24"/>
+              </w:rPr>
+              <w:t xml:space="preserve"> each pair of x’s is an o,</w:t>
             </w:r>
           </w:p>
         </w:tc>
@@ -3723,7 +3934,23 @@
                 <w:sz w:val="24"/>
                 <w:szCs w:val="24"/>
               </w:rPr>
-              <w:t>The kruskals algorithm</w:t>
+              <w:t xml:space="preserve">The </w:t>
+            </w:r>
+            <w:proofErr w:type="spellStart"/>
+            <w:r>
+              <w:rPr>
+                <w:sz w:val="24"/>
+                <w:szCs w:val="24"/>
+              </w:rPr>
+              <w:t>kruskals</w:t>
+            </w:r>
+            <w:proofErr w:type="spellEnd"/>
+            <w:r>
+              <w:rPr>
+                <w:sz w:val="24"/>
+                <w:szCs w:val="24"/>
+              </w:rPr>
+              <w:t xml:space="preserve"> algorithm</w:t>
             </w:r>
           </w:p>
         </w:tc>
@@ -3885,7 +4112,23 @@
                 <w:sz w:val="24"/>
                 <w:szCs w:val="24"/>
               </w:rPr>
-              <w:t>The kruskals algorithm</w:t>
+              <w:t xml:space="preserve">The </w:t>
+            </w:r>
+            <w:proofErr w:type="spellStart"/>
+            <w:r>
+              <w:rPr>
+                <w:sz w:val="24"/>
+                <w:szCs w:val="24"/>
+              </w:rPr>
+              <w:t>kruskals</w:t>
+            </w:r>
+            <w:proofErr w:type="spellEnd"/>
+            <w:r>
+              <w:rPr>
+                <w:sz w:val="24"/>
+                <w:szCs w:val="24"/>
+              </w:rPr>
+              <w:t xml:space="preserve"> algorithm</w:t>
             </w:r>
           </w:p>
         </w:tc>
@@ -4052,7 +4295,23 @@
                 <w:sz w:val="24"/>
                 <w:szCs w:val="24"/>
               </w:rPr>
-              <w:t>The kruskals algorithm</w:t>
+              <w:t xml:space="preserve">The </w:t>
+            </w:r>
+            <w:proofErr w:type="spellStart"/>
+            <w:r>
+              <w:rPr>
+                <w:sz w:val="24"/>
+                <w:szCs w:val="24"/>
+              </w:rPr>
+              <w:t>kruskals</w:t>
+            </w:r>
+            <w:proofErr w:type="spellEnd"/>
+            <w:r>
+              <w:rPr>
+                <w:sz w:val="24"/>
+                <w:szCs w:val="24"/>
+              </w:rPr>
+              <w:t xml:space="preserve"> algorithm</w:t>
             </w:r>
           </w:p>
         </w:tc>
@@ -4215,7 +4474,23 @@
                 <w:sz w:val="24"/>
                 <w:szCs w:val="24"/>
               </w:rPr>
-              <w:t>The kruskals algorithm</w:t>
+              <w:t xml:space="preserve">The </w:t>
+            </w:r>
+            <w:proofErr w:type="spellStart"/>
+            <w:r>
+              <w:rPr>
+                <w:sz w:val="24"/>
+                <w:szCs w:val="24"/>
+              </w:rPr>
+              <w:t>kruskals</w:t>
+            </w:r>
+            <w:proofErr w:type="spellEnd"/>
+            <w:r>
+              <w:rPr>
+                <w:sz w:val="24"/>
+                <w:szCs w:val="24"/>
+              </w:rPr>
+              <w:t xml:space="preserve"> algorithm</w:t>
             </w:r>
           </w:p>
         </w:tc>
@@ -4378,8 +4653,33 @@
                 <w:sz w:val="24"/>
                 <w:szCs w:val="24"/>
               </w:rPr>
-              <w:t>The kruskals algorithm in pyqt</w:t>
-            </w:r>
+              <w:t xml:space="preserve">The </w:t>
+            </w:r>
+            <w:proofErr w:type="spellStart"/>
+            <w:r>
+              <w:rPr>
+                <w:sz w:val="24"/>
+                <w:szCs w:val="24"/>
+              </w:rPr>
+              <w:t>kruskals</w:t>
+            </w:r>
+            <w:proofErr w:type="spellEnd"/>
+            <w:r>
+              <w:rPr>
+                <w:sz w:val="24"/>
+                <w:szCs w:val="24"/>
+              </w:rPr>
+              <w:t xml:space="preserve"> algorithm in </w:t>
+            </w:r>
+            <w:proofErr w:type="spellStart"/>
+            <w:r>
+              <w:rPr>
+                <w:sz w:val="24"/>
+                <w:szCs w:val="24"/>
+              </w:rPr>
+              <w:t>pyqt</w:t>
+            </w:r>
+            <w:proofErr w:type="spellEnd"/>
           </w:p>
         </w:tc>
         <w:tc>
@@ -4404,7 +4704,23 @@
                 <w:sz w:val="24"/>
                 <w:szCs w:val="24"/>
               </w:rPr>
-              <w:t>Make a perfect maze. And displayed in a pyqt window</w:t>
+              <w:t xml:space="preserve">Make a perfect maze. And displayed in a </w:t>
+            </w:r>
+            <w:proofErr w:type="spellStart"/>
+            <w:r>
+              <w:rPr>
+                <w:sz w:val="24"/>
+                <w:szCs w:val="24"/>
+              </w:rPr>
+              <w:t>pyqt</w:t>
+            </w:r>
+            <w:proofErr w:type="spellEnd"/>
+            <w:r>
+              <w:rPr>
+                <w:sz w:val="24"/>
+                <w:szCs w:val="24"/>
+              </w:rPr>
+              <w:t xml:space="preserve"> window</w:t>
             </w:r>
           </w:p>
         </w:tc>
@@ -4680,7 +4996,23 @@
                 <w:sz w:val="24"/>
                 <w:szCs w:val="24"/>
               </w:rPr>
-              <w:t>I found the problem, I didn’t actually call the function.</w:t>
+              <w:t xml:space="preserve">I found the </w:t>
+            </w:r>
+            <w:proofErr w:type="gramStart"/>
+            <w:r>
+              <w:rPr>
+                <w:sz w:val="24"/>
+                <w:szCs w:val="24"/>
+              </w:rPr>
+              <w:t>problem,</w:t>
+            </w:r>
+            <w:proofErr w:type="gramEnd"/>
+            <w:r>
+              <w:rPr>
+                <w:sz w:val="24"/>
+                <w:szCs w:val="24"/>
+              </w:rPr>
+              <w:t xml:space="preserve"> I didn’t actually call the function.</w:t>
             </w:r>
           </w:p>
         </w:tc>
@@ -4972,7 +5304,25 @@
                 <w:sz w:val="24"/>
                 <w:szCs w:val="24"/>
               </w:rPr>
-              <w:t>Oh, right, random.shuffle returns none and shuffles tiles in place</w:t>
+              <w:t xml:space="preserve">Oh, right, </w:t>
+            </w:r>
+            <w:proofErr w:type="spellStart"/>
+            <w:proofErr w:type="gramStart"/>
+            <w:r>
+              <w:rPr>
+                <w:sz w:val="24"/>
+                <w:szCs w:val="24"/>
+              </w:rPr>
+              <w:t>random.shuffle</w:t>
+            </w:r>
+            <w:proofErr w:type="spellEnd"/>
+            <w:proofErr w:type="gramEnd"/>
+            <w:r>
+              <w:rPr>
+                <w:sz w:val="24"/>
+                <w:szCs w:val="24"/>
+              </w:rPr>
+              <w:t xml:space="preserve"> returns none and shuffles tiles in place</w:t>
             </w:r>
           </w:p>
         </w:tc>
@@ -5139,7 +5489,23 @@
                 <w:sz w:val="24"/>
                 <w:szCs w:val="24"/>
               </w:rPr>
-              <w:t>Yes, but I’m not sure why the emojies are not there</w:t>
+              <w:t xml:space="preserve">Yes, but I’m not sure why the </w:t>
+            </w:r>
+            <w:proofErr w:type="spellStart"/>
+            <w:r>
+              <w:rPr>
+                <w:sz w:val="24"/>
+                <w:szCs w:val="24"/>
+              </w:rPr>
+              <w:t>emojies</w:t>
+            </w:r>
+            <w:proofErr w:type="spellEnd"/>
+            <w:r>
+              <w:rPr>
+                <w:sz w:val="24"/>
+                <w:szCs w:val="24"/>
+              </w:rPr>
+              <w:t xml:space="preserve"> are not there</w:t>
             </w:r>
           </w:p>
         </w:tc>
@@ -5814,7 +6180,23 @@
                 <w:sz w:val="24"/>
                 <w:szCs w:val="24"/>
               </w:rPr>
-              <w:t>Having a lot of trouble as the label to remove (previous player pos) is not a widget but a widget item</w:t>
+              <w:t xml:space="preserve">Having a lot of trouble as the label to remove (previous player </w:t>
+            </w:r>
+            <w:proofErr w:type="spellStart"/>
+            <w:r>
+              <w:rPr>
+                <w:sz w:val="24"/>
+                <w:szCs w:val="24"/>
+              </w:rPr>
+              <w:t>pos</w:t>
+            </w:r>
+            <w:proofErr w:type="spellEnd"/>
+            <w:r>
+              <w:rPr>
+                <w:sz w:val="24"/>
+                <w:szCs w:val="24"/>
+              </w:rPr>
+              <w:t>) is not a widget but a widget item</w:t>
             </w:r>
           </w:p>
         </w:tc>
@@ -6326,7 +6708,23 @@
                 <w:sz w:val="24"/>
                 <w:szCs w:val="24"/>
               </w:rPr>
-              <w:t>using modula, instead of subtracting the required amount</w:t>
+              <w:t xml:space="preserve">using </w:t>
+            </w:r>
+            <w:proofErr w:type="spellStart"/>
+            <w:r>
+              <w:rPr>
+                <w:sz w:val="24"/>
+                <w:szCs w:val="24"/>
+              </w:rPr>
+              <w:t>modula</w:t>
+            </w:r>
+            <w:proofErr w:type="spellEnd"/>
+            <w:r>
+              <w:rPr>
+                <w:sz w:val="24"/>
+                <w:szCs w:val="24"/>
+              </w:rPr>
+              <w:t>, instead of subtracting the required amount</w:t>
             </w:r>
           </w:p>
         </w:tc>
@@ -6402,12 +6800,21 @@
                 <w:szCs w:val="24"/>
               </w:rPr>
             </w:pPr>
-            <w:r>
-              <w:rPr>
-                <w:sz w:val="24"/>
-                <w:szCs w:val="24"/>
-              </w:rPr>
-              <w:t>All of the tests to pass</w:t>
+            <w:proofErr w:type="gramStart"/>
+            <w:r>
+              <w:rPr>
+                <w:sz w:val="24"/>
+                <w:szCs w:val="24"/>
+              </w:rPr>
+              <w:t>All of</w:t>
+            </w:r>
+            <w:proofErr w:type="gramEnd"/>
+            <w:r>
+              <w:rPr>
+                <w:sz w:val="24"/>
+                <w:szCs w:val="24"/>
+              </w:rPr>
+              <w:t xml:space="preserve"> the tests to pass</w:t>
             </w:r>
           </w:p>
         </w:tc>
@@ -6568,7 +6975,15 @@
     </w:p>
     <w:p>
       <w:r>
-        <w:t>The actions on each tile, as I found that I didn’t have enough time to do this, and realised that it would be much easier to do, once I had figured out how I will be implementing fighting into the game, because I could implement all of the actions at the same time.</w:t>
+        <w:t xml:space="preserve">The actions on each tile, as I found that I didn’t have enough time to do </w:t>
+      </w:r>
+      <w:proofErr w:type="gramStart"/>
+      <w:r>
+        <w:t>this, and</w:t>
+      </w:r>
+      <w:proofErr w:type="gramEnd"/>
+      <w:r>
+        <w:t xml:space="preserve"> realised that it would be much easier to do, once I had figured out how I will be implementing fighting into the game, because I could implement all of the actions at the same time.</w:t>
       </w:r>
     </w:p>
     <w:p/>
@@ -7177,7 +7592,23 @@
                 <w:b/>
                 <w:bCs/>
               </w:rPr>
-              <w:t>A particular subjects trivia</w:t>
+              <w:t xml:space="preserve">A particular </w:t>
+            </w:r>
+            <w:proofErr w:type="gramStart"/>
+            <w:r>
+              <w:rPr>
+                <w:b/>
+                <w:bCs/>
+              </w:rPr>
+              <w:t>subjects</w:t>
+            </w:r>
+            <w:proofErr w:type="gramEnd"/>
+            <w:r>
+              <w:rPr>
+                <w:b/>
+                <w:bCs/>
+              </w:rPr>
+              <w:t xml:space="preserve"> trivia</w:t>
             </w:r>
           </w:p>
         </w:tc>
@@ -7357,7 +7788,15 @@
     </w:p>
     <w:p>
       <w:r>
-        <w:t>For the second component, I would probably prefer trivia about a variety of countries - I think this could be the most informative, and it also has the most room for expansion later - you aren't restricted to a particular subject. However, I don't think you should limit it to a single country - I'd prefer some obscure facts from a larger number of countries from a large number of facts about a single one. With almost 200 countries, that gives you a lot of opportunities. For the first component, I'm not really a big fan of the second option - I feel like a dice roll should be truly random, rather than dependent on your answers. Out of those 3, the first one seems to be the best, as it combines the quizzes with the fighting.</w:t>
+        <w:t xml:space="preserve">For the second component, I would probably prefer trivia about a variety of countries - I think this could be the most informative, and it also has the most room for expansion later - you aren't restricted to a particular subject. However, I don't think you should limit it to a single country - I'd prefer some obscure facts from a larger number of countries from </w:t>
+      </w:r>
+      <w:proofErr w:type="gramStart"/>
+      <w:r>
+        <w:t>a large number of</w:t>
+      </w:r>
+      <w:proofErr w:type="gramEnd"/>
+      <w:r>
+        <w:t xml:space="preserve"> facts about a single one. With almost 200 countries, that gives you a lot of opportunities. For the first component, I'm not really a big fan of the second option - I feel like a dice roll should be truly random, rather than dependent on your answers. Out of those 3, the first one seems to be the best, as it combines the quizzes with the fighting.</w:t>
       </w:r>
     </w:p>
     <w:p>
@@ -7420,12 +7859,36 @@
     </w:p>
     <w:p>
       <w:r>
-        <w:t>Combat: I like how option 2 has an element of chance in the fight - how it isn't solely dependent on whether or not you know the right answers. I feel like if you are going to have an educational aspect you should embrace it fully and incorporate it throughout, so not option 3.</w:t>
-      </w:r>
-    </w:p>
-    <w:p>
-      <w:r>
-        <w:t>The Educational Topic: I would be more interested in a countries trivia than a different kinds of animals quiz. As for a particular subjects trivia, I'm happy to give feedback for other suggestions but don't have any myself.</w:t>
+        <w:t xml:space="preserve">Combat: I like how option 2 has an element of chance in the fight - how it isn't solely dependent on </w:t>
+      </w:r>
+      <w:proofErr w:type="gramStart"/>
+      <w:r>
+        <w:t>whether or not</w:t>
+      </w:r>
+      <w:proofErr w:type="gramEnd"/>
+      <w:r>
+        <w:t xml:space="preserve"> you know the right answers. I feel like if you are going to have an educational aspect you should embrace it fully and incorporate it throughout, so not option 3.</w:t>
+      </w:r>
+    </w:p>
+    <w:p>
+      <w:r>
+        <w:t xml:space="preserve">The Educational Topic: I would be more interested in a </w:t>
+      </w:r>
+      <w:proofErr w:type="gramStart"/>
+      <w:r>
+        <w:t>countries</w:t>
+      </w:r>
+      <w:proofErr w:type="gramEnd"/>
+      <w:r>
+        <w:t xml:space="preserve"> trivia than a different kinds of animals quiz. As for a particular </w:t>
+      </w:r>
+      <w:proofErr w:type="gramStart"/>
+      <w:r>
+        <w:t>subjects</w:t>
+      </w:r>
+      <w:proofErr w:type="gramEnd"/>
+      <w:r>
+        <w:t xml:space="preserve"> trivia, I'm happy to give feedback for other suggestions but don't have any myself.</w:t>
       </w:r>
     </w:p>
     <w:p>
@@ -7598,7 +8061,15 @@
         <w:t xml:space="preserve"> was that it wasn’t random, instead I will add dice, and pick the highest roll, so the chances get better each time.</w:t>
       </w:r>
       <w:r>
-        <w:t xml:space="preserve"> This seems like the best option to me, as it satisfies all of the feedback I have received.</w:t>
+        <w:t xml:space="preserve"> This seems like the best option to me, as it satisfies </w:t>
+      </w:r>
+      <w:proofErr w:type="gramStart"/>
+      <w:r>
+        <w:t>all of</w:t>
+      </w:r>
+      <w:proofErr w:type="gramEnd"/>
+      <w:r>
+        <w:t xml:space="preserve"> the feedback I have received.</w:t>
       </w:r>
     </w:p>
     <w:p>
@@ -8899,6 +9370,7 @@
             </w:pPr>
             <w:r>
               <w:rPr>
+                <w:noProof/>
                 <w:sz w:val="24"/>
                 <w:szCs w:val="24"/>
               </w:rPr>
@@ -9042,7 +9514,23 @@
                 <w:sz w:val="24"/>
                 <w:szCs w:val="24"/>
               </w:rPr>
-              <w:t>Text telling you to get a dice</w:t>
+              <w:t xml:space="preserve">Text telling you to get </w:t>
+            </w:r>
+            <w:proofErr w:type="gramStart"/>
+            <w:r>
+              <w:rPr>
+                <w:sz w:val="24"/>
+                <w:szCs w:val="24"/>
+              </w:rPr>
+              <w:t>a</w:t>
+            </w:r>
+            <w:proofErr w:type="gramEnd"/>
+            <w:r>
+              <w:rPr>
+                <w:sz w:val="24"/>
+                <w:szCs w:val="24"/>
+              </w:rPr>
+              <w:t xml:space="preserve"> dice</w:t>
             </w:r>
           </w:p>
         </w:tc>
@@ -9065,6 +9553,7 @@
             </w:pPr>
             <w:r>
               <w:rPr>
+                <w:noProof/>
                 <w:sz w:val="24"/>
                 <w:szCs w:val="24"/>
               </w:rPr>
@@ -9183,7 +9672,23 @@
                 <w:sz w:val="24"/>
                 <w:szCs w:val="24"/>
               </w:rPr>
-              <w:t>Gets a dice</w:t>
+              <w:t xml:space="preserve">Gets </w:t>
+            </w:r>
+            <w:proofErr w:type="gramStart"/>
+            <w:r>
+              <w:rPr>
+                <w:sz w:val="24"/>
+                <w:szCs w:val="24"/>
+              </w:rPr>
+              <w:t>a</w:t>
+            </w:r>
+            <w:proofErr w:type="gramEnd"/>
+            <w:r>
+              <w:rPr>
+                <w:sz w:val="24"/>
+                <w:szCs w:val="24"/>
+              </w:rPr>
+              <w:t xml:space="preserve"> dice</w:t>
             </w:r>
           </w:p>
         </w:tc>
@@ -9232,6 +9737,7 @@
             </w:pPr>
             <w:r>
               <w:rPr>
+                <w:noProof/>
                 <w:sz w:val="24"/>
                 <w:szCs w:val="24"/>
               </w:rPr>
@@ -9375,7 +9881,25 @@
                 <w:sz w:val="24"/>
                 <w:szCs w:val="24"/>
               </w:rPr>
-              <w:t>User looses health, and doesn’t receive a dice</w:t>
+              <w:t xml:space="preserve">User </w:t>
+            </w:r>
+            <w:proofErr w:type="spellStart"/>
+            <w:proofErr w:type="gramStart"/>
+            <w:r>
+              <w:rPr>
+                <w:sz w:val="24"/>
+                <w:szCs w:val="24"/>
+              </w:rPr>
+              <w:t>looses</w:t>
+            </w:r>
+            <w:proofErr w:type="spellEnd"/>
+            <w:proofErr w:type="gramEnd"/>
+            <w:r>
+              <w:rPr>
+                <w:sz w:val="24"/>
+                <w:szCs w:val="24"/>
+              </w:rPr>
+              <w:t xml:space="preserve"> health, and doesn’t receive a dice</w:t>
             </w:r>
           </w:p>
         </w:tc>
@@ -9398,6 +9922,7 @@
             </w:pPr>
             <w:r>
               <w:rPr>
+                <w:noProof/>
                 <w:sz w:val="24"/>
                 <w:szCs w:val="24"/>
               </w:rPr>
@@ -9542,7 +10067,23 @@
                 <w:sz w:val="24"/>
                 <w:szCs w:val="24"/>
               </w:rPr>
-              <w:t>User gets a dice</w:t>
+              <w:t xml:space="preserve">User gets </w:t>
+            </w:r>
+            <w:proofErr w:type="gramStart"/>
+            <w:r>
+              <w:rPr>
+                <w:sz w:val="24"/>
+                <w:szCs w:val="24"/>
+              </w:rPr>
+              <w:t>a</w:t>
+            </w:r>
+            <w:proofErr w:type="gramEnd"/>
+            <w:r>
+              <w:rPr>
+                <w:sz w:val="24"/>
+                <w:szCs w:val="24"/>
+              </w:rPr>
+              <w:t xml:space="preserve"> dice</w:t>
             </w:r>
           </w:p>
         </w:tc>
@@ -9565,6 +10106,7 @@
             </w:pPr>
             <w:r>
               <w:rPr>
+                <w:noProof/>
                 <w:sz w:val="24"/>
                 <w:szCs w:val="24"/>
               </w:rPr>
@@ -9708,7 +10250,23 @@
                 <w:sz w:val="24"/>
                 <w:szCs w:val="24"/>
               </w:rPr>
-              <w:t>Answer is highlighted red, to show the user it is wrong, and a confirm button is created, then the user does not get a dice</w:t>
+              <w:t xml:space="preserve">Answer is highlighted red, to show the user it is wrong, and a confirm button is created, then the user does not get </w:t>
+            </w:r>
+            <w:proofErr w:type="gramStart"/>
+            <w:r>
+              <w:rPr>
+                <w:sz w:val="24"/>
+                <w:szCs w:val="24"/>
+              </w:rPr>
+              <w:t>a</w:t>
+            </w:r>
+            <w:proofErr w:type="gramEnd"/>
+            <w:r>
+              <w:rPr>
+                <w:sz w:val="24"/>
+                <w:szCs w:val="24"/>
+              </w:rPr>
+              <w:t xml:space="preserve"> dice</w:t>
             </w:r>
             <w:r>
               <w:rPr>
@@ -9738,6 +10296,7 @@
             </w:pPr>
             <w:r>
               <w:rPr>
+                <w:noProof/>
                 <w:sz w:val="24"/>
                 <w:szCs w:val="24"/>
               </w:rPr>
@@ -9787,6 +10346,7 @@
             </w:pPr>
             <w:r>
               <w:rPr>
+                <w:noProof/>
                 <w:sz w:val="24"/>
                 <w:szCs w:val="24"/>
               </w:rPr>
@@ -9955,6 +10515,7 @@
             </w:pPr>
             <w:r>
               <w:rPr>
+                <w:noProof/>
                 <w:sz w:val="24"/>
                 <w:szCs w:val="24"/>
               </w:rPr>
@@ -10004,6 +10565,7 @@
             </w:pPr>
             <w:r>
               <w:rPr>
+                <w:noProof/>
                 <w:sz w:val="24"/>
                 <w:szCs w:val="24"/>
               </w:rPr>
@@ -10092,6 +10654,13 @@
                 <w:szCs w:val="24"/>
               </w:rPr>
             </w:pPr>
+            <w:r>
+              <w:rPr>
+                <w:sz w:val="24"/>
+                <w:szCs w:val="24"/>
+              </w:rPr>
+              <w:t>E</w:t>
+            </w:r>
           </w:p>
         </w:tc>
         <w:tc>
@@ -10111,6 +10680,13 @@
                 <w:szCs w:val="24"/>
               </w:rPr>
             </w:pPr>
+            <w:r>
+              <w:rPr>
+                <w:sz w:val="24"/>
+                <w:szCs w:val="24"/>
+              </w:rPr>
+              <w:t>Rolls a dice and gets a 5 or 6</w:t>
+            </w:r>
           </w:p>
         </w:tc>
         <w:tc>
@@ -10189,6 +10765,13 @@
                 <w:szCs w:val="24"/>
               </w:rPr>
             </w:pPr>
+            <w:r>
+              <w:rPr>
+                <w:sz w:val="24"/>
+                <w:szCs w:val="24"/>
+              </w:rPr>
+              <w:t>E</w:t>
+            </w:r>
           </w:p>
         </w:tc>
         <w:tc>
@@ -10208,6 +10791,457 @@
                 <w:szCs w:val="24"/>
               </w:rPr>
             </w:pPr>
+            <w:r>
+              <w:rPr>
+                <w:sz w:val="24"/>
+                <w:szCs w:val="24"/>
+              </w:rPr>
+              <w:t>Rolls a dice and gets not a 5 or 6</w:t>
+            </w:r>
+          </w:p>
+        </w:tc>
+        <w:tc>
+          <w:tcPr>
+            <w:tcW w:w="938" w:type="pct"/>
+            <w:tcBorders>
+              <w:top w:val="single" w:sz="4" w:space="0" w:color="auto"/>
+              <w:left w:val="single" w:sz="4" w:space="0" w:color="auto"/>
+              <w:bottom w:val="single" w:sz="4" w:space="0" w:color="auto"/>
+              <w:right w:val="single" w:sz="4" w:space="0" w:color="auto"/>
+            </w:tcBorders>
+          </w:tcPr>
+          <w:p>
+            <w:pPr>
+              <w:rPr>
+                <w:sz w:val="24"/>
+                <w:szCs w:val="24"/>
+              </w:rPr>
+            </w:pPr>
+          </w:p>
+        </w:tc>
+        <w:tc>
+          <w:tcPr>
+            <w:tcW w:w="1749" w:type="pct"/>
+            <w:tcBorders>
+              <w:top w:val="single" w:sz="4" w:space="0" w:color="auto"/>
+              <w:left w:val="single" w:sz="4" w:space="0" w:color="auto"/>
+              <w:bottom w:val="single" w:sz="4" w:space="0" w:color="auto"/>
+              <w:right w:val="single" w:sz="4" w:space="0" w:color="auto"/>
+            </w:tcBorders>
+          </w:tcPr>
+          <w:p>
+            <w:pPr>
+              <w:rPr>
+                <w:sz w:val="24"/>
+                <w:szCs w:val="24"/>
+              </w:rPr>
+            </w:pPr>
+          </w:p>
+        </w:tc>
+        <w:tc>
+          <w:tcPr>
+            <w:tcW w:w="1140" w:type="pct"/>
+            <w:tcBorders>
+              <w:top w:val="single" w:sz="4" w:space="0" w:color="auto"/>
+              <w:left w:val="single" w:sz="4" w:space="0" w:color="auto"/>
+              <w:bottom w:val="single" w:sz="4" w:space="0" w:color="auto"/>
+              <w:right w:val="single" w:sz="4" w:space="0" w:color="auto"/>
+            </w:tcBorders>
+          </w:tcPr>
+          <w:p>
+            <w:pPr>
+              <w:rPr>
+                <w:sz w:val="24"/>
+                <w:szCs w:val="24"/>
+              </w:rPr>
+            </w:pPr>
+          </w:p>
+        </w:tc>
+      </w:tr>
+      <w:tr>
+        <w:tc>
+          <w:tcPr>
+            <w:tcW w:w="468" w:type="pct"/>
+            <w:tcBorders>
+              <w:top w:val="single" w:sz="4" w:space="0" w:color="auto"/>
+              <w:left w:val="single" w:sz="4" w:space="0" w:color="auto"/>
+              <w:bottom w:val="single" w:sz="4" w:space="0" w:color="auto"/>
+              <w:right w:val="single" w:sz="4" w:space="0" w:color="auto"/>
+            </w:tcBorders>
+          </w:tcPr>
+          <w:p>
+            <w:pPr>
+              <w:rPr>
+                <w:sz w:val="24"/>
+                <w:szCs w:val="24"/>
+              </w:rPr>
+            </w:pPr>
+            <w:r>
+              <w:rPr>
+                <w:sz w:val="24"/>
+                <w:szCs w:val="24"/>
+              </w:rPr>
+              <w:t>E</w:t>
+            </w:r>
+          </w:p>
+        </w:tc>
+        <w:tc>
+          <w:tcPr>
+            <w:tcW w:w="705" w:type="pct"/>
+            <w:tcBorders>
+              <w:top w:val="single" w:sz="4" w:space="0" w:color="auto"/>
+              <w:left w:val="single" w:sz="4" w:space="0" w:color="auto"/>
+              <w:bottom w:val="single" w:sz="4" w:space="0" w:color="auto"/>
+              <w:right w:val="single" w:sz="4" w:space="0" w:color="auto"/>
+            </w:tcBorders>
+          </w:tcPr>
+          <w:p>
+            <w:pPr>
+              <w:rPr>
+                <w:sz w:val="24"/>
+                <w:szCs w:val="24"/>
+              </w:rPr>
+            </w:pPr>
+            <w:r>
+              <w:rPr>
+                <w:sz w:val="24"/>
+                <w:szCs w:val="24"/>
+              </w:rPr>
+              <w:t>Beats the monster</w:t>
+            </w:r>
+          </w:p>
+        </w:tc>
+        <w:tc>
+          <w:tcPr>
+            <w:tcW w:w="938" w:type="pct"/>
+            <w:tcBorders>
+              <w:top w:val="single" w:sz="4" w:space="0" w:color="auto"/>
+              <w:left w:val="single" w:sz="4" w:space="0" w:color="auto"/>
+              <w:bottom w:val="single" w:sz="4" w:space="0" w:color="auto"/>
+              <w:right w:val="single" w:sz="4" w:space="0" w:color="auto"/>
+            </w:tcBorders>
+          </w:tcPr>
+          <w:p>
+            <w:pPr>
+              <w:rPr>
+                <w:sz w:val="24"/>
+                <w:szCs w:val="24"/>
+              </w:rPr>
+            </w:pPr>
+          </w:p>
+        </w:tc>
+        <w:tc>
+          <w:tcPr>
+            <w:tcW w:w="1749" w:type="pct"/>
+            <w:tcBorders>
+              <w:top w:val="single" w:sz="4" w:space="0" w:color="auto"/>
+              <w:left w:val="single" w:sz="4" w:space="0" w:color="auto"/>
+              <w:bottom w:val="single" w:sz="4" w:space="0" w:color="auto"/>
+              <w:right w:val="single" w:sz="4" w:space="0" w:color="auto"/>
+            </w:tcBorders>
+          </w:tcPr>
+          <w:p>
+            <w:pPr>
+              <w:rPr>
+                <w:sz w:val="24"/>
+                <w:szCs w:val="24"/>
+              </w:rPr>
+            </w:pPr>
+          </w:p>
+        </w:tc>
+        <w:tc>
+          <w:tcPr>
+            <w:tcW w:w="1140" w:type="pct"/>
+            <w:tcBorders>
+              <w:top w:val="single" w:sz="4" w:space="0" w:color="auto"/>
+              <w:left w:val="single" w:sz="4" w:space="0" w:color="auto"/>
+              <w:bottom w:val="single" w:sz="4" w:space="0" w:color="auto"/>
+              <w:right w:val="single" w:sz="4" w:space="0" w:color="auto"/>
+            </w:tcBorders>
+          </w:tcPr>
+          <w:p>
+            <w:pPr>
+              <w:rPr>
+                <w:sz w:val="24"/>
+                <w:szCs w:val="24"/>
+              </w:rPr>
+            </w:pPr>
+          </w:p>
+        </w:tc>
+      </w:tr>
+      <w:tr>
+        <w:tc>
+          <w:tcPr>
+            <w:tcW w:w="468" w:type="pct"/>
+            <w:tcBorders>
+              <w:top w:val="single" w:sz="4" w:space="0" w:color="auto"/>
+              <w:left w:val="single" w:sz="4" w:space="0" w:color="auto"/>
+              <w:bottom w:val="single" w:sz="4" w:space="0" w:color="auto"/>
+              <w:right w:val="single" w:sz="4" w:space="0" w:color="auto"/>
+            </w:tcBorders>
+          </w:tcPr>
+          <w:p>
+            <w:pPr>
+              <w:rPr>
+                <w:sz w:val="24"/>
+                <w:szCs w:val="24"/>
+              </w:rPr>
+            </w:pPr>
+            <w:r>
+              <w:rPr>
+                <w:sz w:val="24"/>
+                <w:szCs w:val="24"/>
+              </w:rPr>
+              <w:t>E</w:t>
+            </w:r>
+          </w:p>
+        </w:tc>
+        <w:tc>
+          <w:tcPr>
+            <w:tcW w:w="705" w:type="pct"/>
+            <w:tcBorders>
+              <w:top w:val="single" w:sz="4" w:space="0" w:color="auto"/>
+              <w:left w:val="single" w:sz="4" w:space="0" w:color="auto"/>
+              <w:bottom w:val="single" w:sz="4" w:space="0" w:color="auto"/>
+              <w:right w:val="single" w:sz="4" w:space="0" w:color="auto"/>
+            </w:tcBorders>
+          </w:tcPr>
+          <w:p>
+            <w:pPr>
+              <w:rPr>
+                <w:sz w:val="24"/>
+                <w:szCs w:val="24"/>
+              </w:rPr>
+            </w:pPr>
+            <w:r>
+              <w:rPr>
+                <w:sz w:val="24"/>
+                <w:szCs w:val="24"/>
+              </w:rPr>
+              <w:t>looses</w:t>
+            </w:r>
+          </w:p>
+        </w:tc>
+        <w:tc>
+          <w:tcPr>
+            <w:tcW w:w="938" w:type="pct"/>
+            <w:tcBorders>
+              <w:top w:val="single" w:sz="4" w:space="0" w:color="auto"/>
+              <w:left w:val="single" w:sz="4" w:space="0" w:color="auto"/>
+              <w:bottom w:val="single" w:sz="4" w:space="0" w:color="auto"/>
+              <w:right w:val="single" w:sz="4" w:space="0" w:color="auto"/>
+            </w:tcBorders>
+          </w:tcPr>
+          <w:p>
+            <w:pPr>
+              <w:rPr>
+                <w:sz w:val="24"/>
+                <w:szCs w:val="24"/>
+              </w:rPr>
+            </w:pPr>
+          </w:p>
+        </w:tc>
+        <w:tc>
+          <w:tcPr>
+            <w:tcW w:w="1749" w:type="pct"/>
+            <w:tcBorders>
+              <w:top w:val="single" w:sz="4" w:space="0" w:color="auto"/>
+              <w:left w:val="single" w:sz="4" w:space="0" w:color="auto"/>
+              <w:bottom w:val="single" w:sz="4" w:space="0" w:color="auto"/>
+              <w:right w:val="single" w:sz="4" w:space="0" w:color="auto"/>
+            </w:tcBorders>
+          </w:tcPr>
+          <w:p>
+            <w:pPr>
+              <w:rPr>
+                <w:sz w:val="24"/>
+                <w:szCs w:val="24"/>
+              </w:rPr>
+            </w:pPr>
+          </w:p>
+        </w:tc>
+        <w:tc>
+          <w:tcPr>
+            <w:tcW w:w="1140" w:type="pct"/>
+            <w:tcBorders>
+              <w:top w:val="single" w:sz="4" w:space="0" w:color="auto"/>
+              <w:left w:val="single" w:sz="4" w:space="0" w:color="auto"/>
+              <w:bottom w:val="single" w:sz="4" w:space="0" w:color="auto"/>
+              <w:right w:val="single" w:sz="4" w:space="0" w:color="auto"/>
+            </w:tcBorders>
+          </w:tcPr>
+          <w:p>
+            <w:pPr>
+              <w:rPr>
+                <w:sz w:val="24"/>
+                <w:szCs w:val="24"/>
+              </w:rPr>
+            </w:pPr>
+          </w:p>
+        </w:tc>
+      </w:tr>
+      <w:tr>
+        <w:tc>
+          <w:tcPr>
+            <w:tcW w:w="468" w:type="pct"/>
+            <w:tcBorders>
+              <w:top w:val="single" w:sz="4" w:space="0" w:color="auto"/>
+              <w:left w:val="single" w:sz="4" w:space="0" w:color="auto"/>
+              <w:bottom w:val="single" w:sz="4" w:space="0" w:color="auto"/>
+              <w:right w:val="single" w:sz="4" w:space="0" w:color="auto"/>
+            </w:tcBorders>
+          </w:tcPr>
+          <w:p>
+            <w:pPr>
+              <w:rPr>
+                <w:sz w:val="24"/>
+                <w:szCs w:val="24"/>
+              </w:rPr>
+            </w:pPr>
+            <w:r>
+              <w:rPr>
+                <w:sz w:val="24"/>
+                <w:szCs w:val="24"/>
+              </w:rPr>
+              <w:t>E</w:t>
+            </w:r>
+          </w:p>
+        </w:tc>
+        <w:tc>
+          <w:tcPr>
+            <w:tcW w:w="705" w:type="pct"/>
+            <w:tcBorders>
+              <w:top w:val="single" w:sz="4" w:space="0" w:color="auto"/>
+              <w:left w:val="single" w:sz="4" w:space="0" w:color="auto"/>
+              <w:bottom w:val="single" w:sz="4" w:space="0" w:color="auto"/>
+              <w:right w:val="single" w:sz="4" w:space="0" w:color="auto"/>
+            </w:tcBorders>
+          </w:tcPr>
+          <w:p>
+            <w:pPr>
+              <w:rPr>
+                <w:sz w:val="24"/>
+                <w:szCs w:val="24"/>
+              </w:rPr>
+            </w:pPr>
+            <w:r>
+              <w:rPr>
+                <w:sz w:val="24"/>
+                <w:szCs w:val="24"/>
+              </w:rPr>
+              <w:t>Takes the answer</w:t>
+            </w:r>
+          </w:p>
+        </w:tc>
+        <w:tc>
+          <w:tcPr>
+            <w:tcW w:w="938" w:type="pct"/>
+            <w:tcBorders>
+              <w:top w:val="single" w:sz="4" w:space="0" w:color="auto"/>
+              <w:left w:val="single" w:sz="4" w:space="0" w:color="auto"/>
+              <w:bottom w:val="single" w:sz="4" w:space="0" w:color="auto"/>
+              <w:right w:val="single" w:sz="4" w:space="0" w:color="auto"/>
+            </w:tcBorders>
+          </w:tcPr>
+          <w:p>
+            <w:pPr>
+              <w:rPr>
+                <w:sz w:val="24"/>
+                <w:szCs w:val="24"/>
+              </w:rPr>
+            </w:pPr>
+          </w:p>
+        </w:tc>
+        <w:tc>
+          <w:tcPr>
+            <w:tcW w:w="1749" w:type="pct"/>
+            <w:tcBorders>
+              <w:top w:val="single" w:sz="4" w:space="0" w:color="auto"/>
+              <w:left w:val="single" w:sz="4" w:space="0" w:color="auto"/>
+              <w:bottom w:val="single" w:sz="4" w:space="0" w:color="auto"/>
+              <w:right w:val="single" w:sz="4" w:space="0" w:color="auto"/>
+            </w:tcBorders>
+          </w:tcPr>
+          <w:p>
+            <w:pPr>
+              <w:rPr>
+                <w:sz w:val="24"/>
+                <w:szCs w:val="24"/>
+              </w:rPr>
+            </w:pPr>
+          </w:p>
+        </w:tc>
+        <w:tc>
+          <w:tcPr>
+            <w:tcW w:w="1140" w:type="pct"/>
+            <w:tcBorders>
+              <w:top w:val="single" w:sz="4" w:space="0" w:color="auto"/>
+              <w:left w:val="single" w:sz="4" w:space="0" w:color="auto"/>
+              <w:bottom w:val="single" w:sz="4" w:space="0" w:color="auto"/>
+              <w:right w:val="single" w:sz="4" w:space="0" w:color="auto"/>
+            </w:tcBorders>
+          </w:tcPr>
+          <w:p>
+            <w:pPr>
+              <w:rPr>
+                <w:sz w:val="24"/>
+                <w:szCs w:val="24"/>
+              </w:rPr>
+            </w:pPr>
+          </w:p>
+        </w:tc>
+      </w:tr>
+      <w:tr>
+        <w:tc>
+          <w:tcPr>
+            <w:tcW w:w="468" w:type="pct"/>
+            <w:tcBorders>
+              <w:top w:val="single" w:sz="4" w:space="0" w:color="auto"/>
+              <w:left w:val="single" w:sz="4" w:space="0" w:color="auto"/>
+              <w:bottom w:val="single" w:sz="4" w:space="0" w:color="auto"/>
+              <w:right w:val="single" w:sz="4" w:space="0" w:color="auto"/>
+            </w:tcBorders>
+          </w:tcPr>
+          <w:p>
+            <w:pPr>
+              <w:rPr>
+                <w:sz w:val="24"/>
+                <w:szCs w:val="24"/>
+              </w:rPr>
+            </w:pPr>
+            <w:r>
+              <w:rPr>
+                <w:sz w:val="24"/>
+                <w:szCs w:val="24"/>
+              </w:rPr>
+              <w:t>E</w:t>
+            </w:r>
+          </w:p>
+        </w:tc>
+        <w:tc>
+          <w:tcPr>
+            <w:tcW w:w="705" w:type="pct"/>
+            <w:tcBorders>
+              <w:top w:val="single" w:sz="4" w:space="0" w:color="auto"/>
+              <w:left w:val="single" w:sz="4" w:space="0" w:color="auto"/>
+              <w:bottom w:val="single" w:sz="4" w:space="0" w:color="auto"/>
+              <w:right w:val="single" w:sz="4" w:space="0" w:color="auto"/>
+            </w:tcBorders>
+          </w:tcPr>
+          <w:p>
+            <w:pPr>
+              <w:rPr>
+                <w:sz w:val="24"/>
+                <w:szCs w:val="24"/>
+              </w:rPr>
+            </w:pPr>
+            <w:r>
+              <w:rPr>
+                <w:sz w:val="24"/>
+                <w:szCs w:val="24"/>
+              </w:rPr>
+              <w:t>Takes the coin</w:t>
+            </w:r>
           </w:p>
         </w:tc>
         <w:tc>
@@ -18934,6 +19968,15 @@
 </file>
 
 <file path=customXml/item1.xml><?xml version="1.0" encoding="utf-8"?>
+<?mso-contentType ?>
+<FormTemplates xmlns="http://schemas.microsoft.com/sharepoint/v3/contenttype/forms">
+  <Display>DocumentLibraryForm</Display>
+  <Edit>DocumentLibraryForm</Edit>
+  <New>DocumentLibraryForm</New>
+</FormTemplates>
+</file>
+
+<file path=customXml/item2.xml><?xml version="1.0" encoding="utf-8"?>
 <ct:contentTypeSchema xmlns:ct="http://schemas.microsoft.com/office/2006/metadata/contentType" xmlns:ma="http://schemas.microsoft.com/office/2006/metadata/properties/metaAttributes" ct:_="" ma:_="" ma:contentTypeName="Document" ma:contentTypeID="0x0101005528078C6C483E4A955A3B35FCA6592B" ma:contentTypeVersion="2" ma:contentTypeDescription="Create a new document." ma:contentTypeScope="" ma:versionID="490954c2da4997c125953fe4dc3a0372">
   <xsd:schema xmlns:xsd="http://www.w3.org/2001/XMLSchema" xmlns:xs="http://www.w3.org/2001/XMLSchema" xmlns:p="http://schemas.microsoft.com/office/2006/metadata/properties" xmlns:ns2="ae89668a-33bb-45b5-9678-8b4cbb188683" targetNamespace="http://schemas.microsoft.com/office/2006/metadata/properties" ma:root="true" ma:fieldsID="9b07272ba3b965bdeaa05a4c219ff2f1" ns2:_="">
     <xsd:import namespace="ae89668a-33bb-45b5-9678-8b4cbb188683"/>
@@ -19065,26 +20108,25 @@
 </ct:contentTypeSchema>
 </file>
 
-<file path=customXml/item2.xml><?xml version="1.0" encoding="utf-8"?>
+<file path=customXml/item3.xml><?xml version="1.0" encoding="utf-8"?>
+<b:Sources xmlns:b="http://schemas.openxmlformats.org/officeDocument/2006/bibliography" xmlns="http://schemas.openxmlformats.org/officeDocument/2006/bibliography" SelectedStyle="\APASixthEditionOfficeOnline.xsl" StyleName="APA" Version="6"/>
+</file>
+
+<file path=customXml/item4.xml><?xml version="1.0" encoding="utf-8"?>
 <p:properties xmlns:p="http://schemas.microsoft.com/office/2006/metadata/properties" xmlns:xsi="http://www.w3.org/2001/XMLSchema-instance" xmlns:pc="http://schemas.microsoft.com/office/infopath/2007/PartnerControls">
   <documentManagement/>
 </p:properties>
 </file>
 
-<file path=customXml/item3.xml><?xml version="1.0" encoding="utf-8"?>
-<?mso-contentType ?>
-<FormTemplates xmlns="http://schemas.microsoft.com/sharepoint/v3/contenttype/forms">
-  <Display>DocumentLibraryForm</Display>
-  <Edit>DocumentLibraryForm</Edit>
-  <New>DocumentLibraryForm</New>
-</FormTemplates>
+<file path=customXml/itemProps1.xml><?xml version="1.0" encoding="utf-8"?>
+<ds:datastoreItem xmlns:ds="http://schemas.openxmlformats.org/officeDocument/2006/customXml" ds:itemID="{E08DB945-6FC0-4B54-B540-A34DCEE099A6}">
+  <ds:schemaRefs>
+    <ds:schemaRef ds:uri="http://schemas.microsoft.com/sharepoint/v3/contenttype/forms"/>
+  </ds:schemaRefs>
+</ds:datastoreItem>
 </file>
 
-<file path=customXml/item4.xml><?xml version="1.0" encoding="utf-8"?>
-<b:Sources xmlns:b="http://schemas.openxmlformats.org/officeDocument/2006/bibliography" xmlns="http://schemas.openxmlformats.org/officeDocument/2006/bibliography" SelectedStyle="\APASixthEditionOfficeOnline.xsl" StyleName="APA" Version="6"/>
-</file>
-
-<file path=customXml/itemProps1.xml><?xml version="1.0" encoding="utf-8"?>
+<file path=customXml/itemProps2.xml><?xml version="1.0" encoding="utf-8"?>
 <ds:datastoreItem xmlns:ds="http://schemas.openxmlformats.org/officeDocument/2006/customXml" ds:itemID="{E47C0B35-042F-4D3B-89D8-0900F6444B37}">
   <ds:schemaRefs>
     <ds:schemaRef ds:uri="http://schemas.microsoft.com/office/2006/metadata/contentType"/>
@@ -19102,27 +20144,19 @@
 </ds:datastoreItem>
 </file>
 
-<file path=customXml/itemProps2.xml><?xml version="1.0" encoding="utf-8"?>
+<file path=customXml/itemProps3.xml><?xml version="1.0" encoding="utf-8"?>
+<ds:datastoreItem xmlns:ds="http://schemas.openxmlformats.org/officeDocument/2006/customXml" ds:itemID="{61D1D1BB-5A08-4584-A420-D2BE5E05878C}">
+  <ds:schemaRefs>
+    <ds:schemaRef ds:uri="http://schemas.openxmlformats.org/officeDocument/2006/bibliography"/>
+  </ds:schemaRefs>
+</ds:datastoreItem>
+</file>
+
+<file path=customXml/itemProps4.xml><?xml version="1.0" encoding="utf-8"?>
 <ds:datastoreItem xmlns:ds="http://schemas.openxmlformats.org/officeDocument/2006/customXml" ds:itemID="{170D5019-AD70-4B3A-841C-4BCF523EE5FE}">
   <ds:schemaRefs>
     <ds:schemaRef ds:uri="http://schemas.microsoft.com/office/2006/metadata/properties"/>
     <ds:schemaRef ds:uri="http://schemas.microsoft.com/office/infopath/2007/PartnerControls"/>
   </ds:schemaRefs>
 </ds:datastoreItem>
-</file>
-
-<file path=customXml/itemProps3.xml><?xml version="1.0" encoding="utf-8"?>
-<ds:datastoreItem xmlns:ds="http://schemas.openxmlformats.org/officeDocument/2006/customXml" ds:itemID="{E08DB945-6FC0-4B54-B540-A34DCEE099A6}">
-  <ds:schemaRefs>
-    <ds:schemaRef ds:uri="http://schemas.microsoft.com/sharepoint/v3/contenttype/forms"/>
-  </ds:schemaRefs>
-</ds:datastoreItem>
-</file>
-
-<file path=customXml/itemProps4.xml><?xml version="1.0" encoding="utf-8"?>
-<ds:datastoreItem xmlns:ds="http://schemas.openxmlformats.org/officeDocument/2006/customXml" ds:itemID="{61D1D1BB-5A08-4584-A420-D2BE5E05878C}">
-  <ds:schemaRefs>
-    <ds:schemaRef ds:uri="http://schemas.openxmlformats.org/officeDocument/2006/bibliography"/>
-  </ds:schemaRefs>
-</ds:datastoreItem>
 </file>
</xml_diff>

<commit_message>
Shop is mostly done
Shop button disappears after exiting shop, which is not ideal, also, stock does not disappear once bought
</commit_message>
<xml_diff>
--- a/other_files/91907 Project Management Report.docx
+++ b/other_files/91907 Project Management Report.docx
@@ -189,15 +189,7 @@
         </w:rPr>
       </w:pPr>
       <w:r>
-        <w:t>how well you synthesise information from the planning, testing and trialling of components to develop a high-quality response to the task (</w:t>
-      </w:r>
-      <w:proofErr w:type="gramStart"/>
-      <w:r>
-        <w:t>e.g.</w:t>
-      </w:r>
-      <w:proofErr w:type="gramEnd"/>
-      <w:r>
-        <w:t xml:space="preserve"> well-structured, logical, flexible, robust and comprehensively tested program)</w:t>
+        <w:t>how well you synthesise information from the planning, testing and trialling of components to develop a high-quality response to the task (e.g. well-structured, logical, flexible, robust and comprehensively tested program)</w:t>
       </w:r>
     </w:p>
     <w:p>
@@ -868,17 +860,8 @@
                 <w:i/>
                 <w:iCs/>
               </w:rPr>
-              <w:t xml:space="preserve">Sustainability &amp; </w:t>
-            </w:r>
-            <w:proofErr w:type="gramStart"/>
-            <w:r>
-              <w:rPr>
-                <w:i/>
-                <w:iCs/>
-              </w:rPr>
-              <w:t>future-proofing</w:t>
-            </w:r>
-            <w:proofErr w:type="gramEnd"/>
+              <w:t>Sustainability &amp; future-proofing</w:t>
+            </w:r>
           </w:p>
         </w:tc>
         <w:tc>
@@ -980,36 +963,10 @@
         <w:t xml:space="preserve">his means that ideas, </w:t>
       </w:r>
       <w:r>
-        <w:t xml:space="preserve">images, and code that others have made, I will not be able to use in my project, like sprites, textures, specific game mechanics from individual games, and algorithms and code snippets from the </w:t>
-      </w:r>
-      <w:proofErr w:type="spellStart"/>
-      <w:proofErr w:type="gramStart"/>
-      <w:r>
-        <w:t>internet.In</w:t>
-      </w:r>
-      <w:proofErr w:type="spellEnd"/>
-      <w:proofErr w:type="gramEnd"/>
-      <w:r>
-        <w:t xml:space="preserve"> order to address this relevant implication, I will either get my images </w:t>
-      </w:r>
-      <w:r>
-        <w:t xml:space="preserve">from open source places, using the advanced google images filter, or make my own. I will get ideas for the game from my own brain, and from </w:t>
-      </w:r>
-      <w:proofErr w:type="gramStart"/>
-      <w:r>
-        <w:t>open source</w:t>
-      </w:r>
-      <w:proofErr w:type="gramEnd"/>
-      <w:r>
-        <w:t xml:space="preserve"> games. Lastly, I will get my code snippets from </w:t>
-      </w:r>
-      <w:proofErr w:type="gramStart"/>
-      <w:r>
-        <w:t>open source</w:t>
-      </w:r>
-      <w:proofErr w:type="gramEnd"/>
-      <w:r>
-        <w:t xml:space="preserve"> places like</w:t>
+        <w:t xml:space="preserve">images, and code that others have made, I will not be able to use in my project, like sprites, textures, specific game mechanics from individual games, and algorithms and code snippets from the internet.In order to address this relevant implication, I will either get my images </w:t>
+      </w:r>
+      <w:r>
+        <w:t>from open source places, using the advanced google images filter, or make my own. I will get ideas for the game from my own brain, and from open source games. Lastly, I will get my code snippets from open source places like</w:t>
       </w:r>
       <w:r>
         <w:t xml:space="preserve"> stack overflow, and Wikipedia, and the like.</w:t>
@@ -1066,15 +1023,7 @@
         <w:t>get user feedback on the sprites, backgrounds and themes, to see what they think looks the best</w:t>
       </w:r>
       <w:r>
-        <w:t xml:space="preserve">, as they will know what looks the best for </w:t>
-      </w:r>
-      <w:proofErr w:type="gramStart"/>
-      <w:r>
-        <w:t>them, and</w:t>
-      </w:r>
-      <w:proofErr w:type="gramEnd"/>
-      <w:r>
-        <w:t xml:space="preserve"> implement that feedback to the best of my </w:t>
+        <w:t xml:space="preserve">, as they will know what looks the best for them, and implement that feedback to the best of my </w:t>
       </w:r>
       <w:r>
         <w:t>ability.</w:t>
@@ -1116,15 +1065,7 @@
         <w:t xml:space="preserve">This means that my project will need to be easy and intuitive to use, but also efficient for more experienced users </w:t>
       </w:r>
       <w:r>
-        <w:t xml:space="preserve">who know what they are doing more. </w:t>
-      </w:r>
-      <w:proofErr w:type="gramStart"/>
-      <w:r>
-        <w:t>In order to</w:t>
-      </w:r>
-      <w:proofErr w:type="gramEnd"/>
-      <w:r>
-        <w:t xml:space="preserve"> address the implication of usability, I will get user feedback to see if it is intuitive and easy to use, and will incorporate shortcuts, such as key binds, to make it more efficient to user for experienced users, I will get feedback on and for those shortcuts also.</w:t>
+        <w:t>who know what they are doing more. In order to address the implication of usability, I will get user feedback to see if it is intuitive and easy to use, and will incorporate shortcuts, such as key binds, to make it more efficient to user for experienced users, I will get feedback on and for those shortcuts also.</w:t>
       </w:r>
     </w:p>
     <w:p/>
@@ -1341,15 +1282,7 @@
     </w:p>
     <w:p>
       <w:r>
-        <w:t>Where priority of tasks in “</w:t>
-      </w:r>
-      <w:proofErr w:type="spellStart"/>
-      <w:r>
-        <w:t>Todo</w:t>
-      </w:r>
-      <w:proofErr w:type="spellEnd"/>
-      <w:r>
-        <w:t xml:space="preserve"> this Sprint”, starts with highest priority tasks on the top, going down.</w:t>
+        <w:t>Where priority of tasks in “Todo this Sprint”, starts with highest priority tasks on the top, going down.</w:t>
       </w:r>
     </w:p>
     <w:p>
@@ -1587,23 +1520,7 @@
                 <w:b/>
                 <w:bCs/>
               </w:rPr>
-              <w:t xml:space="preserve">Fighting is completely </w:t>
-            </w:r>
-            <w:proofErr w:type="gramStart"/>
-            <w:r>
-              <w:rPr>
-                <w:b/>
-                <w:bCs/>
-              </w:rPr>
-              <w:t>separate,</w:t>
-            </w:r>
-            <w:proofErr w:type="gramEnd"/>
-            <w:r>
-              <w:rPr>
-                <w:b/>
-                <w:bCs/>
-              </w:rPr>
-              <w:t xml:space="preserve"> the only purpose is to get to rewards on the other side</w:t>
+              <w:t>Fighting is completely separate, the only purpose is to get to rewards on the other side</w:t>
             </w:r>
           </w:p>
           <w:p>
@@ -1703,15 +1620,7 @@
               <w:cnfStyle w:val="100000000000" w:firstRow="1" w:lastRow="0" w:firstColumn="0" w:lastColumn="0" w:oddVBand="0" w:evenVBand="0" w:oddHBand="0" w:evenHBand="0" w:firstRowFirstColumn="0" w:firstRowLastColumn="0" w:lastRowFirstColumn="0" w:lastRowLastColumn="0"/>
             </w:pPr>
             <w:r>
-              <w:t xml:space="preserve">At the end of each level, there is a quiz on everything taught so far, </w:t>
-            </w:r>
-            <w:proofErr w:type="gramStart"/>
-            <w:r>
-              <w:t>have to</w:t>
-            </w:r>
-            <w:proofErr w:type="gramEnd"/>
-            <w:r>
-              <w:t xml:space="preserve"> get above 80% to continue, harder levels, need more percentage.</w:t>
+              <w:t>At the end of each level, there is a quiz on everything taught so far, have to get above 80% to continue, harder levels, need more percentage.</w:t>
             </w:r>
           </w:p>
         </w:tc>
@@ -1752,23 +1661,7 @@
                 <w:b/>
                 <w:bCs/>
               </w:rPr>
-              <w:t xml:space="preserve">each tile asks 1 (2?) </w:t>
-            </w:r>
-            <w:proofErr w:type="gramStart"/>
-            <w:r>
-              <w:rPr>
-                <w:b/>
-                <w:bCs/>
-              </w:rPr>
-              <w:t>questions</w:t>
-            </w:r>
-            <w:proofErr w:type="gramEnd"/>
-            <w:r>
-              <w:rPr>
-                <w:b/>
-                <w:bCs/>
-              </w:rPr>
-              <w:t>, each question you get wrong counts against you, and you have to get below a certain number wrong to get to the next level (providing you don’t die)</w:t>
+              <w:t>each tile asks 1 (2?) questions, each question you get wrong counts against you, and you have to get below a certain number wrong to get to the next level (providing you don’t die)</w:t>
             </w:r>
           </w:p>
         </w:tc>
@@ -2093,31 +1986,7 @@
         </w:tabs>
       </w:pPr>
       <w:r>
-        <w:t xml:space="preserve">For component 1, option 3 doesn't agree with me, I feel like you should </w:t>
-      </w:r>
-      <w:proofErr w:type="gramStart"/>
-      <w:r>
-        <w:t>definitely get</w:t>
-      </w:r>
-      <w:proofErr w:type="gramEnd"/>
-      <w:r>
-        <w:t xml:space="preserve"> some sort of reward after fighting. I like the way you gain </w:t>
-      </w:r>
-      <w:proofErr w:type="spellStart"/>
-      <w:r>
-        <w:t>xp</w:t>
-      </w:r>
-      <w:proofErr w:type="spellEnd"/>
-      <w:r>
-        <w:t xml:space="preserve"> after fighting in option 1, but considering the brief, I really like the way you gain answers to questions as a reward for fighting (so option 2). Maybe you could make </w:t>
-      </w:r>
-      <w:proofErr w:type="gramStart"/>
-      <w:r>
-        <w:t>yours</w:t>
-      </w:r>
-      <w:proofErr w:type="gramEnd"/>
-      <w:r>
-        <w:t xml:space="preserve"> enemies coding bugs that you need to defeat (just a suggestion). In terms of the chests and traps, I like the way option 2 does them, but also quite like the idea of having traps as separate tiles. Overall, option 2 is my favourite.</w:t>
+        <w:t>For component 1, option 3 doesn't agree with me, I feel like you should definitely get some sort of reward after fighting. I like the way you gain xp after fighting in option 1, but considering the brief, I really like the way you gain answers to questions as a reward for fighting (so option 2). Maybe you could make yours enemies coding bugs that you need to defeat (just a suggestion). In terms of the chests and traps, I like the way option 2 does them, but also quite like the idea of having traps as separate tiles. Overall, option 2 is my favourite.</w:t>
       </w:r>
     </w:p>
     <w:p>
@@ -2129,15 +1998,7 @@
         </w:tabs>
       </w:pPr>
       <w:r>
-        <w:t xml:space="preserve">For component 2, I like the way option 2 does it. I feel like </w:t>
-      </w:r>
-      <w:proofErr w:type="gramStart"/>
-      <w:r>
-        <w:t>definitely not</w:t>
-      </w:r>
-      <w:proofErr w:type="gramEnd"/>
-      <w:r>
-        <w:t xml:space="preserve"> option 3.</w:t>
+        <w:t>For component 2, I like the way option 2 does it. I feel like definitely not option 3.</w:t>
       </w:r>
     </w:p>
     <w:p>
@@ -2216,23 +2077,7 @@
         </w:tabs>
       </w:pPr>
       <w:r>
-        <w:t xml:space="preserve">In terms of the requirements of the task, the stamina could be health - you lose health by answering questions incorrectly. This would mean options 2 or 3 for the victory condition would be better - they allow for the idea of depleting health. For the fighting mechanics, option 1 seems the most familiar, as it matches how most games that involve </w:t>
-      </w:r>
-      <w:proofErr w:type="gramStart"/>
-      <w:r>
-        <w:t>some kind of fighting</w:t>
-      </w:r>
-      <w:proofErr w:type="gramEnd"/>
-      <w:r>
-        <w:t xml:space="preserve"> work. Option 3 is a bit confusing - how is fighting 'completely separate', and what is 'the other side'? Option 1 also gives the user more freedom - they can try and answer questions without ever having looked at the answer, </w:t>
-      </w:r>
-      <w:proofErr w:type="gramStart"/>
-      <w:r>
-        <w:t>in order to</w:t>
-      </w:r>
-      <w:proofErr w:type="gramEnd"/>
-      <w:r>
-        <w:t xml:space="preserve"> save money for other things. For the victory condition, I do like the idea of a quiz at the end of a level, as it seems reminiscent of a 'boss fight' or something like that, but something like Dicey Dungeons, where there isn't a boss fight at the end of each level, could also work.</w:t>
+        <w:t>In terms of the requirements of the task, the stamina could be health - you lose health by answering questions incorrectly. This would mean options 2 or 3 for the victory condition would be better - they allow for the idea of depleting health. For the fighting mechanics, option 1 seems the most familiar, as it matches how most games that involve some kind of fighting work. Option 3 is a bit confusing - how is fighting 'completely separate', and what is 'the other side'? Option 1 also gives the user more freedom - they can try and answer questions without ever having looked at the answer, in order to save money for other things. For the victory condition, I do like the idea of a quiz at the end of a level, as it seems reminiscent of a 'boss fight' or something like that, but something like Dicey Dungeons, where there isn't a boss fight at the end of each level, could also work.</w:t>
       </w:r>
     </w:p>
     <w:p>
@@ -2310,15 +2155,7 @@
         <w:t xml:space="preserve">For component one, </w:t>
       </w:r>
       <w:r>
-        <w:t xml:space="preserve">option one is </w:t>
-      </w:r>
-      <w:proofErr w:type="gramStart"/>
-      <w:r>
-        <w:t>better ,</w:t>
-      </w:r>
-      <w:proofErr w:type="gramEnd"/>
-      <w:r>
-        <w:t xml:space="preserve"> but they should get fun fact upon going down a level (loading screen?)</w:t>
+        <w:t>option one is better , but they should get fun fact upon going down a level (loading screen?)</w:t>
       </w:r>
     </w:p>
     <w:p>
@@ -2545,15 +2382,7 @@
         <w:t xml:space="preserve"> one is the most highly rated option, with 4/5 people saying that this is the option that they prefer, so this is the option that I will implement into the program.</w:t>
       </w:r>
       <w:r>
-        <w:t xml:space="preserve"> I will add extra changes based on the feedback from Ryan Gordon, these </w:t>
-      </w:r>
-      <w:proofErr w:type="gramStart"/>
-      <w:r>
-        <w:t>include,</w:t>
-      </w:r>
-      <w:proofErr w:type="gramEnd"/>
-      <w:r>
-        <w:t xml:space="preserve"> the option to choose whether they want an answer or coins</w:t>
+        <w:t xml:space="preserve"> I will add extra changes based on the feedback from Ryan Gordon, these include, the option to choose whether they want an answer or coins</w:t>
       </w:r>
       <w:r>
         <w:t xml:space="preserve"> as a reward for fighting (they will always get exp), and as before, shops will be </w:t>
@@ -2619,15 +2448,7 @@
         </w:tabs>
       </w:pPr>
       <w:r>
-        <w:t xml:space="preserve">I will combine </w:t>
-      </w:r>
-      <w:proofErr w:type="gramStart"/>
-      <w:r>
-        <w:t>all of</w:t>
-      </w:r>
-      <w:proofErr w:type="gramEnd"/>
-      <w:r>
-        <w:t xml:space="preserve"> my feedback together for this one</w:t>
+        <w:t>I will combine all of my feedback together for this one</w:t>
       </w:r>
       <w:r>
         <w:t>, and not choose a single option that I provided, this is because of the difference</w:t>
@@ -3601,23 +3422,7 @@
                 <w:sz w:val="24"/>
                 <w:szCs w:val="24"/>
               </w:rPr>
-              <w:t xml:space="preserve">Original grid of x’s, </w:t>
-            </w:r>
-            <w:proofErr w:type="spellStart"/>
-            <w:r>
-              <w:rPr>
-                <w:sz w:val="24"/>
-                <w:szCs w:val="24"/>
-              </w:rPr>
-              <w:t>inbetween</w:t>
-            </w:r>
-            <w:proofErr w:type="spellEnd"/>
-            <w:r>
-              <w:rPr>
-                <w:sz w:val="24"/>
-                <w:szCs w:val="24"/>
-              </w:rPr>
-              <w:t xml:space="preserve"> each pair of x’s is an o,</w:t>
+              <w:t>Original grid of x’s, inbetween each pair of x’s is an o,</w:t>
             </w:r>
           </w:p>
         </w:tc>
@@ -3781,23 +3586,7 @@
                 <w:sz w:val="24"/>
                 <w:szCs w:val="24"/>
               </w:rPr>
-              <w:t xml:space="preserve">Original grid of x’s, </w:t>
-            </w:r>
-            <w:proofErr w:type="spellStart"/>
-            <w:r>
-              <w:rPr>
-                <w:sz w:val="24"/>
-                <w:szCs w:val="24"/>
-              </w:rPr>
-              <w:t>inbetween</w:t>
-            </w:r>
-            <w:proofErr w:type="spellEnd"/>
-            <w:r>
-              <w:rPr>
-                <w:sz w:val="24"/>
-                <w:szCs w:val="24"/>
-              </w:rPr>
-              <w:t xml:space="preserve"> each pair of x’s is an o,</w:t>
+              <w:t>Original grid of x’s, inbetween each pair of x’s is an o,</w:t>
             </w:r>
           </w:p>
         </w:tc>
@@ -3934,23 +3723,7 @@
                 <w:sz w:val="24"/>
                 <w:szCs w:val="24"/>
               </w:rPr>
-              <w:t xml:space="preserve">The </w:t>
-            </w:r>
-            <w:proofErr w:type="spellStart"/>
-            <w:r>
-              <w:rPr>
-                <w:sz w:val="24"/>
-                <w:szCs w:val="24"/>
-              </w:rPr>
-              <w:t>kruskals</w:t>
-            </w:r>
-            <w:proofErr w:type="spellEnd"/>
-            <w:r>
-              <w:rPr>
-                <w:sz w:val="24"/>
-                <w:szCs w:val="24"/>
-              </w:rPr>
-              <w:t xml:space="preserve"> algorithm</w:t>
+              <w:t>The kruskals algorithm</w:t>
             </w:r>
           </w:p>
         </w:tc>
@@ -4112,23 +3885,7 @@
                 <w:sz w:val="24"/>
                 <w:szCs w:val="24"/>
               </w:rPr>
-              <w:t xml:space="preserve">The </w:t>
-            </w:r>
-            <w:proofErr w:type="spellStart"/>
-            <w:r>
-              <w:rPr>
-                <w:sz w:val="24"/>
-                <w:szCs w:val="24"/>
-              </w:rPr>
-              <w:t>kruskals</w:t>
-            </w:r>
-            <w:proofErr w:type="spellEnd"/>
-            <w:r>
-              <w:rPr>
-                <w:sz w:val="24"/>
-                <w:szCs w:val="24"/>
-              </w:rPr>
-              <w:t xml:space="preserve"> algorithm</w:t>
+              <w:t>The kruskals algorithm</w:t>
             </w:r>
           </w:p>
         </w:tc>
@@ -4295,23 +4052,7 @@
                 <w:sz w:val="24"/>
                 <w:szCs w:val="24"/>
               </w:rPr>
-              <w:t xml:space="preserve">The </w:t>
-            </w:r>
-            <w:proofErr w:type="spellStart"/>
-            <w:r>
-              <w:rPr>
-                <w:sz w:val="24"/>
-                <w:szCs w:val="24"/>
-              </w:rPr>
-              <w:t>kruskals</w:t>
-            </w:r>
-            <w:proofErr w:type="spellEnd"/>
-            <w:r>
-              <w:rPr>
-                <w:sz w:val="24"/>
-                <w:szCs w:val="24"/>
-              </w:rPr>
-              <w:t xml:space="preserve"> algorithm</w:t>
+              <w:t>The kruskals algorithm</w:t>
             </w:r>
           </w:p>
         </w:tc>
@@ -4474,23 +4215,7 @@
                 <w:sz w:val="24"/>
                 <w:szCs w:val="24"/>
               </w:rPr>
-              <w:t xml:space="preserve">The </w:t>
-            </w:r>
-            <w:proofErr w:type="spellStart"/>
-            <w:r>
-              <w:rPr>
-                <w:sz w:val="24"/>
-                <w:szCs w:val="24"/>
-              </w:rPr>
-              <w:t>kruskals</w:t>
-            </w:r>
-            <w:proofErr w:type="spellEnd"/>
-            <w:r>
-              <w:rPr>
-                <w:sz w:val="24"/>
-                <w:szCs w:val="24"/>
-              </w:rPr>
-              <w:t xml:space="preserve"> algorithm</w:t>
+              <w:t>The kruskals algorithm</w:t>
             </w:r>
           </w:p>
         </w:tc>
@@ -4653,33 +4378,8 @@
                 <w:sz w:val="24"/>
                 <w:szCs w:val="24"/>
               </w:rPr>
-              <w:t xml:space="preserve">The </w:t>
-            </w:r>
-            <w:proofErr w:type="spellStart"/>
-            <w:r>
-              <w:rPr>
-                <w:sz w:val="24"/>
-                <w:szCs w:val="24"/>
-              </w:rPr>
-              <w:t>kruskals</w:t>
-            </w:r>
-            <w:proofErr w:type="spellEnd"/>
-            <w:r>
-              <w:rPr>
-                <w:sz w:val="24"/>
-                <w:szCs w:val="24"/>
-              </w:rPr>
-              <w:t xml:space="preserve"> algorithm in </w:t>
-            </w:r>
-            <w:proofErr w:type="spellStart"/>
-            <w:r>
-              <w:rPr>
-                <w:sz w:val="24"/>
-                <w:szCs w:val="24"/>
-              </w:rPr>
-              <w:t>pyqt</w:t>
-            </w:r>
-            <w:proofErr w:type="spellEnd"/>
+              <w:t>The kruskals algorithm in pyqt</w:t>
+            </w:r>
           </w:p>
         </w:tc>
         <w:tc>
@@ -4704,23 +4404,7 @@
                 <w:sz w:val="24"/>
                 <w:szCs w:val="24"/>
               </w:rPr>
-              <w:t xml:space="preserve">Make a perfect maze. And displayed in a </w:t>
-            </w:r>
-            <w:proofErr w:type="spellStart"/>
-            <w:r>
-              <w:rPr>
-                <w:sz w:val="24"/>
-                <w:szCs w:val="24"/>
-              </w:rPr>
-              <w:t>pyqt</w:t>
-            </w:r>
-            <w:proofErr w:type="spellEnd"/>
-            <w:r>
-              <w:rPr>
-                <w:sz w:val="24"/>
-                <w:szCs w:val="24"/>
-              </w:rPr>
-              <w:t xml:space="preserve"> window</w:t>
+              <w:t>Make a perfect maze. And displayed in a pyqt window</w:t>
             </w:r>
           </w:p>
         </w:tc>
@@ -4996,23 +4680,7 @@
                 <w:sz w:val="24"/>
                 <w:szCs w:val="24"/>
               </w:rPr>
-              <w:t xml:space="preserve">I found the </w:t>
-            </w:r>
-            <w:proofErr w:type="gramStart"/>
-            <w:r>
-              <w:rPr>
-                <w:sz w:val="24"/>
-                <w:szCs w:val="24"/>
-              </w:rPr>
-              <w:t>problem,</w:t>
-            </w:r>
-            <w:proofErr w:type="gramEnd"/>
-            <w:r>
-              <w:rPr>
-                <w:sz w:val="24"/>
-                <w:szCs w:val="24"/>
-              </w:rPr>
-              <w:t xml:space="preserve"> I didn’t actually call the function.</w:t>
+              <w:t>I found the problem, I didn’t actually call the function.</w:t>
             </w:r>
           </w:p>
         </w:tc>
@@ -5304,25 +4972,7 @@
                 <w:sz w:val="24"/>
                 <w:szCs w:val="24"/>
               </w:rPr>
-              <w:t xml:space="preserve">Oh, right, </w:t>
-            </w:r>
-            <w:proofErr w:type="spellStart"/>
-            <w:proofErr w:type="gramStart"/>
-            <w:r>
-              <w:rPr>
-                <w:sz w:val="24"/>
-                <w:szCs w:val="24"/>
-              </w:rPr>
-              <w:t>random.shuffle</w:t>
-            </w:r>
-            <w:proofErr w:type="spellEnd"/>
-            <w:proofErr w:type="gramEnd"/>
-            <w:r>
-              <w:rPr>
-                <w:sz w:val="24"/>
-                <w:szCs w:val="24"/>
-              </w:rPr>
-              <w:t xml:space="preserve"> returns none and shuffles tiles in place</w:t>
+              <w:t>Oh, right, random.shuffle returns none and shuffles tiles in place</w:t>
             </w:r>
           </w:p>
         </w:tc>
@@ -5489,23 +5139,7 @@
                 <w:sz w:val="24"/>
                 <w:szCs w:val="24"/>
               </w:rPr>
-              <w:t xml:space="preserve">Yes, but I’m not sure why the </w:t>
-            </w:r>
-            <w:proofErr w:type="spellStart"/>
-            <w:r>
-              <w:rPr>
-                <w:sz w:val="24"/>
-                <w:szCs w:val="24"/>
-              </w:rPr>
-              <w:t>emojies</w:t>
-            </w:r>
-            <w:proofErr w:type="spellEnd"/>
-            <w:r>
-              <w:rPr>
-                <w:sz w:val="24"/>
-                <w:szCs w:val="24"/>
-              </w:rPr>
-              <w:t xml:space="preserve"> are not there</w:t>
+              <w:t>Yes, but I’m not sure why the emojies are not there</w:t>
             </w:r>
           </w:p>
         </w:tc>
@@ -6180,23 +5814,7 @@
                 <w:sz w:val="24"/>
                 <w:szCs w:val="24"/>
               </w:rPr>
-              <w:t xml:space="preserve">Having a lot of trouble as the label to remove (previous player </w:t>
-            </w:r>
-            <w:proofErr w:type="spellStart"/>
-            <w:r>
-              <w:rPr>
-                <w:sz w:val="24"/>
-                <w:szCs w:val="24"/>
-              </w:rPr>
-              <w:t>pos</w:t>
-            </w:r>
-            <w:proofErr w:type="spellEnd"/>
-            <w:r>
-              <w:rPr>
-                <w:sz w:val="24"/>
-                <w:szCs w:val="24"/>
-              </w:rPr>
-              <w:t>) is not a widget but a widget item</w:t>
+              <w:t>Having a lot of trouble as the label to remove (previous player pos) is not a widget but a widget item</w:t>
             </w:r>
           </w:p>
         </w:tc>
@@ -6708,23 +6326,7 @@
                 <w:sz w:val="24"/>
                 <w:szCs w:val="24"/>
               </w:rPr>
-              <w:t xml:space="preserve">using </w:t>
-            </w:r>
-            <w:proofErr w:type="spellStart"/>
-            <w:r>
-              <w:rPr>
-                <w:sz w:val="24"/>
-                <w:szCs w:val="24"/>
-              </w:rPr>
-              <w:t>modula</w:t>
-            </w:r>
-            <w:proofErr w:type="spellEnd"/>
-            <w:r>
-              <w:rPr>
-                <w:sz w:val="24"/>
-                <w:szCs w:val="24"/>
-              </w:rPr>
-              <w:t>, instead of subtracting the required amount</w:t>
+              <w:t>using modula, instead of subtracting the required amount</w:t>
             </w:r>
           </w:p>
         </w:tc>
@@ -6800,21 +6402,12 @@
                 <w:szCs w:val="24"/>
               </w:rPr>
             </w:pPr>
-            <w:proofErr w:type="gramStart"/>
-            <w:r>
-              <w:rPr>
-                <w:sz w:val="24"/>
-                <w:szCs w:val="24"/>
-              </w:rPr>
-              <w:t>All of</w:t>
-            </w:r>
-            <w:proofErr w:type="gramEnd"/>
-            <w:r>
-              <w:rPr>
-                <w:sz w:val="24"/>
-                <w:szCs w:val="24"/>
-              </w:rPr>
-              <w:t xml:space="preserve"> the tests to pass</w:t>
+            <w:r>
+              <w:rPr>
+                <w:sz w:val="24"/>
+                <w:szCs w:val="24"/>
+              </w:rPr>
+              <w:t>All of the tests to pass</w:t>
             </w:r>
           </w:p>
         </w:tc>
@@ -6975,15 +6568,7 @@
     </w:p>
     <w:p>
       <w:r>
-        <w:t xml:space="preserve">The actions on each tile, as I found that I didn’t have enough time to do </w:t>
-      </w:r>
-      <w:proofErr w:type="gramStart"/>
-      <w:r>
-        <w:t>this, and</w:t>
-      </w:r>
-      <w:proofErr w:type="gramEnd"/>
-      <w:r>
-        <w:t xml:space="preserve"> realised that it would be much easier to do, once I had figured out how I will be implementing fighting into the game, because I could implement all of the actions at the same time.</w:t>
+        <w:t>The actions on each tile, as I found that I didn’t have enough time to do this, and realised that it would be much easier to do, once I had figured out how I will be implementing fighting into the game, because I could implement all of the actions at the same time.</w:t>
       </w:r>
     </w:p>
     <w:p/>
@@ -7592,23 +7177,7 @@
                 <w:b/>
                 <w:bCs/>
               </w:rPr>
-              <w:t xml:space="preserve">A particular </w:t>
-            </w:r>
-            <w:proofErr w:type="gramStart"/>
-            <w:r>
-              <w:rPr>
-                <w:b/>
-                <w:bCs/>
-              </w:rPr>
-              <w:t>subjects</w:t>
-            </w:r>
-            <w:proofErr w:type="gramEnd"/>
-            <w:r>
-              <w:rPr>
-                <w:b/>
-                <w:bCs/>
-              </w:rPr>
-              <w:t xml:space="preserve"> trivia</w:t>
+              <w:t>A particular subjects trivia</w:t>
             </w:r>
           </w:p>
         </w:tc>
@@ -7788,15 +7357,7 @@
     </w:p>
     <w:p>
       <w:r>
-        <w:t xml:space="preserve">For the second component, I would probably prefer trivia about a variety of countries - I think this could be the most informative, and it also has the most room for expansion later - you aren't restricted to a particular subject. However, I don't think you should limit it to a single country - I'd prefer some obscure facts from a larger number of countries from </w:t>
-      </w:r>
-      <w:proofErr w:type="gramStart"/>
-      <w:r>
-        <w:t>a large number of</w:t>
-      </w:r>
-      <w:proofErr w:type="gramEnd"/>
-      <w:r>
-        <w:t xml:space="preserve"> facts about a single one. With almost 200 countries, that gives you a lot of opportunities. For the first component, I'm not really a big fan of the second option - I feel like a dice roll should be truly random, rather than dependent on your answers. Out of those 3, the first one seems to be the best, as it combines the quizzes with the fighting.</w:t>
+        <w:t>For the second component, I would probably prefer trivia about a variety of countries - I think this could be the most informative, and it also has the most room for expansion later - you aren't restricted to a particular subject. However, I don't think you should limit it to a single country - I'd prefer some obscure facts from a larger number of countries from a large number of facts about a single one. With almost 200 countries, that gives you a lot of opportunities. For the first component, I'm not really a big fan of the second option - I feel like a dice roll should be truly random, rather than dependent on your answers. Out of those 3, the first one seems to be the best, as it combines the quizzes with the fighting.</w:t>
       </w:r>
     </w:p>
     <w:p>
@@ -7859,36 +7420,12 @@
     </w:p>
     <w:p>
       <w:r>
-        <w:t xml:space="preserve">Combat: I like how option 2 has an element of chance in the fight - how it isn't solely dependent on </w:t>
-      </w:r>
-      <w:proofErr w:type="gramStart"/>
-      <w:r>
-        <w:t>whether or not</w:t>
-      </w:r>
-      <w:proofErr w:type="gramEnd"/>
-      <w:r>
-        <w:t xml:space="preserve"> you know the right answers. I feel like if you are going to have an educational aspect you should embrace it fully and incorporate it throughout, so not option 3.</w:t>
-      </w:r>
-    </w:p>
-    <w:p>
-      <w:r>
-        <w:t xml:space="preserve">The Educational Topic: I would be more interested in a </w:t>
-      </w:r>
-      <w:proofErr w:type="gramStart"/>
-      <w:r>
-        <w:t>countries</w:t>
-      </w:r>
-      <w:proofErr w:type="gramEnd"/>
-      <w:r>
-        <w:t xml:space="preserve"> trivia than a different kinds of animals quiz. As for a particular </w:t>
-      </w:r>
-      <w:proofErr w:type="gramStart"/>
-      <w:r>
-        <w:t>subjects</w:t>
-      </w:r>
-      <w:proofErr w:type="gramEnd"/>
-      <w:r>
-        <w:t xml:space="preserve"> trivia, I'm happy to give feedback for other suggestions but don't have any myself.</w:t>
+        <w:t>Combat: I like how option 2 has an element of chance in the fight - how it isn't solely dependent on whether or not you know the right answers. I feel like if you are going to have an educational aspect you should embrace it fully and incorporate it throughout, so not option 3.</w:t>
+      </w:r>
+    </w:p>
+    <w:p>
+      <w:r>
+        <w:t>The Educational Topic: I would be more interested in a countries trivia than a different kinds of animals quiz. As for a particular subjects trivia, I'm happy to give feedback for other suggestions but don't have any myself.</w:t>
       </w:r>
     </w:p>
     <w:p>
@@ -8061,15 +7598,7 @@
         <w:t xml:space="preserve"> was that it wasn’t random, instead I will add dice, and pick the highest roll, so the chances get better each time.</w:t>
       </w:r>
       <w:r>
-        <w:t xml:space="preserve"> This seems like the best option to me, as it satisfies </w:t>
-      </w:r>
-      <w:proofErr w:type="gramStart"/>
-      <w:r>
-        <w:t>all of</w:t>
-      </w:r>
-      <w:proofErr w:type="gramEnd"/>
-      <w:r>
-        <w:t xml:space="preserve"> the feedback I have received.</w:t>
+        <w:t xml:space="preserve"> This seems like the best option to me, as it satisfies all of the feedback I have received.</w:t>
       </w:r>
     </w:p>
     <w:p>
@@ -8146,16 +7675,16 @@
         <w:tblLook w:val="04A0" w:firstRow="1" w:lastRow="0" w:firstColumn="1" w:lastColumn="0" w:noHBand="0" w:noVBand="1"/>
       </w:tblPr>
       <w:tblGrid>
-        <w:gridCol w:w="1250"/>
-        <w:gridCol w:w="1883"/>
-        <w:gridCol w:w="2506"/>
-        <w:gridCol w:w="4673"/>
-        <w:gridCol w:w="3045"/>
+        <w:gridCol w:w="515"/>
+        <w:gridCol w:w="1225"/>
+        <w:gridCol w:w="1209"/>
+        <w:gridCol w:w="8483"/>
+        <w:gridCol w:w="1925"/>
       </w:tblGrid>
       <w:tr>
         <w:tc>
           <w:tcPr>
-            <w:tcW w:w="468" w:type="pct"/>
+            <w:tcW w:w="193" w:type="pct"/>
             <w:tcBorders>
               <w:top w:val="single" w:sz="4" w:space="0" w:color="auto"/>
               <w:left w:val="single" w:sz="4" w:space="0" w:color="auto"/>
@@ -8188,7 +7717,7 @@
         </w:tc>
         <w:tc>
           <w:tcPr>
-            <w:tcW w:w="705" w:type="pct"/>
+            <w:tcW w:w="459" w:type="pct"/>
             <w:tcBorders>
               <w:top w:val="single" w:sz="4" w:space="0" w:color="auto"/>
               <w:left w:val="single" w:sz="4" w:space="0" w:color="auto"/>
@@ -8214,7 +7743,7 @@
         </w:tc>
         <w:tc>
           <w:tcPr>
-            <w:tcW w:w="938" w:type="pct"/>
+            <w:tcW w:w="584" w:type="pct"/>
             <w:tcBorders>
               <w:top w:val="single" w:sz="4" w:space="0" w:color="auto"/>
               <w:left w:val="single" w:sz="4" w:space="0" w:color="auto"/>
@@ -8240,7 +7769,7 @@
         </w:tc>
         <w:tc>
           <w:tcPr>
-            <w:tcW w:w="1749" w:type="pct"/>
+            <w:tcW w:w="2917" w:type="pct"/>
             <w:tcBorders>
               <w:top w:val="single" w:sz="4" w:space="0" w:color="auto"/>
               <w:left w:val="single" w:sz="4" w:space="0" w:color="auto"/>
@@ -8273,7 +7802,7 @@
         </w:tc>
         <w:tc>
           <w:tcPr>
-            <w:tcW w:w="1140" w:type="pct"/>
+            <w:tcW w:w="847" w:type="pct"/>
             <w:tcBorders>
               <w:top w:val="single" w:sz="4" w:space="0" w:color="auto"/>
               <w:left w:val="single" w:sz="4" w:space="0" w:color="auto"/>
@@ -8308,7 +7837,7 @@
       <w:tr>
         <w:tc>
           <w:tcPr>
-            <w:tcW w:w="468" w:type="pct"/>
+            <w:tcW w:w="193" w:type="pct"/>
             <w:tcBorders>
               <w:top w:val="single" w:sz="4" w:space="0" w:color="auto"/>
               <w:left w:val="single" w:sz="4" w:space="0" w:color="auto"/>
@@ -8334,7 +7863,7 @@
         </w:tc>
         <w:tc>
           <w:tcPr>
-            <w:tcW w:w="705" w:type="pct"/>
+            <w:tcW w:w="459" w:type="pct"/>
             <w:tcBorders>
               <w:top w:val="single" w:sz="4" w:space="0" w:color="auto"/>
               <w:left w:val="single" w:sz="4" w:space="0" w:color="auto"/>
@@ -8360,7 +7889,7 @@
         </w:tc>
         <w:tc>
           <w:tcPr>
-            <w:tcW w:w="938" w:type="pct"/>
+            <w:tcW w:w="584" w:type="pct"/>
             <w:tcBorders>
               <w:top w:val="single" w:sz="4" w:space="0" w:color="auto"/>
               <w:left w:val="single" w:sz="4" w:space="0" w:color="auto"/>
@@ -8386,7 +7915,7 @@
         </w:tc>
         <w:tc>
           <w:tcPr>
-            <w:tcW w:w="1749" w:type="pct"/>
+            <w:tcW w:w="2917" w:type="pct"/>
             <w:tcBorders>
               <w:top w:val="single" w:sz="4" w:space="0" w:color="auto"/>
               <w:left w:val="single" w:sz="4" w:space="0" w:color="auto"/>
@@ -8447,7 +7976,7 @@
         </w:tc>
         <w:tc>
           <w:tcPr>
-            <w:tcW w:w="1140" w:type="pct"/>
+            <w:tcW w:w="847" w:type="pct"/>
             <w:tcBorders>
               <w:top w:val="single" w:sz="4" w:space="0" w:color="auto"/>
               <w:left w:val="single" w:sz="4" w:space="0" w:color="auto"/>
@@ -8475,7 +8004,7 @@
       <w:tr>
         <w:tc>
           <w:tcPr>
-            <w:tcW w:w="468" w:type="pct"/>
+            <w:tcW w:w="193" w:type="pct"/>
             <w:tcBorders>
               <w:top w:val="single" w:sz="4" w:space="0" w:color="auto"/>
               <w:left w:val="single" w:sz="4" w:space="0" w:color="auto"/>
@@ -8502,7 +8031,7 @@
         </w:tc>
         <w:tc>
           <w:tcPr>
-            <w:tcW w:w="705" w:type="pct"/>
+            <w:tcW w:w="459" w:type="pct"/>
             <w:tcBorders>
               <w:top w:val="single" w:sz="4" w:space="0" w:color="auto"/>
               <w:left w:val="single" w:sz="4" w:space="0" w:color="auto"/>
@@ -8528,7 +8057,7 @@
         </w:tc>
         <w:tc>
           <w:tcPr>
-            <w:tcW w:w="938" w:type="pct"/>
+            <w:tcW w:w="584" w:type="pct"/>
             <w:tcBorders>
               <w:top w:val="single" w:sz="4" w:space="0" w:color="auto"/>
               <w:left w:val="single" w:sz="4" w:space="0" w:color="auto"/>
@@ -8554,7 +8083,7 @@
         </w:tc>
         <w:tc>
           <w:tcPr>
-            <w:tcW w:w="1749" w:type="pct"/>
+            <w:tcW w:w="2917" w:type="pct"/>
             <w:tcBorders>
               <w:top w:val="single" w:sz="4" w:space="0" w:color="auto"/>
               <w:left w:val="single" w:sz="4" w:space="0" w:color="auto"/>
@@ -8615,7 +8144,7 @@
         </w:tc>
         <w:tc>
           <w:tcPr>
-            <w:tcW w:w="1140" w:type="pct"/>
+            <w:tcW w:w="847" w:type="pct"/>
             <w:tcBorders>
               <w:top w:val="single" w:sz="4" w:space="0" w:color="auto"/>
               <w:left w:val="single" w:sz="4" w:space="0" w:color="auto"/>
@@ -8643,7 +8172,7 @@
       <w:tr>
         <w:tc>
           <w:tcPr>
-            <w:tcW w:w="468" w:type="pct"/>
+            <w:tcW w:w="193" w:type="pct"/>
             <w:tcBorders>
               <w:top w:val="single" w:sz="4" w:space="0" w:color="auto"/>
               <w:left w:val="single" w:sz="4" w:space="0" w:color="auto"/>
@@ -8670,7 +8199,7 @@
         </w:tc>
         <w:tc>
           <w:tcPr>
-            <w:tcW w:w="705" w:type="pct"/>
+            <w:tcW w:w="459" w:type="pct"/>
             <w:tcBorders>
               <w:top w:val="single" w:sz="4" w:space="0" w:color="auto"/>
               <w:left w:val="single" w:sz="4" w:space="0" w:color="auto"/>
@@ -8696,7 +8225,7 @@
         </w:tc>
         <w:tc>
           <w:tcPr>
-            <w:tcW w:w="938" w:type="pct"/>
+            <w:tcW w:w="584" w:type="pct"/>
             <w:tcBorders>
               <w:top w:val="single" w:sz="4" w:space="0" w:color="auto"/>
               <w:left w:val="single" w:sz="4" w:space="0" w:color="auto"/>
@@ -8722,7 +8251,7 @@
         </w:tc>
         <w:tc>
           <w:tcPr>
-            <w:tcW w:w="1749" w:type="pct"/>
+            <w:tcW w:w="2917" w:type="pct"/>
             <w:tcBorders>
               <w:top w:val="single" w:sz="4" w:space="0" w:color="auto"/>
               <w:left w:val="single" w:sz="4" w:space="0" w:color="auto"/>
@@ -8827,7 +8356,6 @@
                 <w:sz w:val="24"/>
                 <w:szCs w:val="24"/>
               </w:rPr>
-              <w:lastRenderedPageBreak/>
               <w:drawing>
                 <wp:inline distT="0" distB="0" distL="0" distR="0" wp14:anchorId="33821407" wp14:editId="19F081BF">
                   <wp:extent cx="2728413" cy="2438400"/>
@@ -8868,27 +8396,26 @@
         </w:tc>
         <w:tc>
           <w:tcPr>
-            <w:tcW w:w="1140" w:type="pct"/>
-            <w:tcBorders>
-              <w:top w:val="single" w:sz="4" w:space="0" w:color="auto"/>
-              <w:left w:val="single" w:sz="4" w:space="0" w:color="auto"/>
-              <w:bottom w:val="single" w:sz="4" w:space="0" w:color="auto"/>
-              <w:right w:val="single" w:sz="4" w:space="0" w:color="auto"/>
-            </w:tcBorders>
-          </w:tcPr>
-          <w:p>
-            <w:pPr>
-              <w:rPr>
-                <w:sz w:val="24"/>
-                <w:szCs w:val="24"/>
-              </w:rPr>
-            </w:pPr>
-            <w:r>
-              <w:rPr>
-                <w:sz w:val="24"/>
-                <w:szCs w:val="24"/>
-              </w:rPr>
-              <w:lastRenderedPageBreak/>
+            <w:tcW w:w="847" w:type="pct"/>
+            <w:tcBorders>
+              <w:top w:val="single" w:sz="4" w:space="0" w:color="auto"/>
+              <w:left w:val="single" w:sz="4" w:space="0" w:color="auto"/>
+              <w:bottom w:val="single" w:sz="4" w:space="0" w:color="auto"/>
+              <w:right w:val="single" w:sz="4" w:space="0" w:color="auto"/>
+            </w:tcBorders>
+          </w:tcPr>
+          <w:p>
+            <w:pPr>
+              <w:rPr>
+                <w:sz w:val="24"/>
+                <w:szCs w:val="24"/>
+              </w:rPr>
+            </w:pPr>
+            <w:r>
+              <w:rPr>
+                <w:sz w:val="24"/>
+                <w:szCs w:val="24"/>
+              </w:rPr>
               <w:t>Works as expected</w:t>
             </w:r>
           </w:p>
@@ -8897,7 +8424,7 @@
       <w:tr>
         <w:tc>
           <w:tcPr>
-            <w:tcW w:w="468" w:type="pct"/>
+            <w:tcW w:w="193" w:type="pct"/>
             <w:tcBorders>
               <w:top w:val="single" w:sz="4" w:space="0" w:color="auto"/>
               <w:left w:val="single" w:sz="4" w:space="0" w:color="auto"/>
@@ -8924,7 +8451,7 @@
         </w:tc>
         <w:tc>
           <w:tcPr>
-            <w:tcW w:w="705" w:type="pct"/>
+            <w:tcW w:w="459" w:type="pct"/>
             <w:tcBorders>
               <w:top w:val="single" w:sz="4" w:space="0" w:color="auto"/>
               <w:left w:val="single" w:sz="4" w:space="0" w:color="auto"/>
@@ -8950,7 +8477,7 @@
         </w:tc>
         <w:tc>
           <w:tcPr>
-            <w:tcW w:w="938" w:type="pct"/>
+            <w:tcW w:w="584" w:type="pct"/>
             <w:tcBorders>
               <w:top w:val="single" w:sz="4" w:space="0" w:color="auto"/>
               <w:left w:val="single" w:sz="4" w:space="0" w:color="auto"/>
@@ -8976,7 +8503,7 @@
         </w:tc>
         <w:tc>
           <w:tcPr>
-            <w:tcW w:w="1749" w:type="pct"/>
+            <w:tcW w:w="2917" w:type="pct"/>
             <w:tcBorders>
               <w:top w:val="single" w:sz="4" w:space="0" w:color="auto"/>
               <w:left w:val="single" w:sz="4" w:space="0" w:color="auto"/>
@@ -9079,7 +8606,7 @@
         </w:tc>
         <w:tc>
           <w:tcPr>
-            <w:tcW w:w="1140" w:type="pct"/>
+            <w:tcW w:w="847" w:type="pct"/>
             <w:tcBorders>
               <w:top w:val="single" w:sz="4" w:space="0" w:color="auto"/>
               <w:left w:val="single" w:sz="4" w:space="0" w:color="auto"/>
@@ -9107,7 +8634,7 @@
       <w:tr>
         <w:tc>
           <w:tcPr>
-            <w:tcW w:w="468" w:type="pct"/>
+            <w:tcW w:w="193" w:type="pct"/>
             <w:tcBorders>
               <w:top w:val="single" w:sz="4" w:space="0" w:color="auto"/>
               <w:left w:val="single" w:sz="4" w:space="0" w:color="auto"/>
@@ -9133,7 +8660,7 @@
         </w:tc>
         <w:tc>
           <w:tcPr>
-            <w:tcW w:w="705" w:type="pct"/>
+            <w:tcW w:w="459" w:type="pct"/>
             <w:tcBorders>
               <w:top w:val="single" w:sz="4" w:space="0" w:color="auto"/>
               <w:left w:val="single" w:sz="4" w:space="0" w:color="auto"/>
@@ -9159,7 +8686,7 @@
         </w:tc>
         <w:tc>
           <w:tcPr>
-            <w:tcW w:w="938" w:type="pct"/>
+            <w:tcW w:w="584" w:type="pct"/>
             <w:tcBorders>
               <w:top w:val="single" w:sz="4" w:space="0" w:color="auto"/>
               <w:left w:val="single" w:sz="4" w:space="0" w:color="auto"/>
@@ -9185,7 +8712,7 @@
         </w:tc>
         <w:tc>
           <w:tcPr>
-            <w:tcW w:w="1749" w:type="pct"/>
+            <w:tcW w:w="2917" w:type="pct"/>
             <w:tcBorders>
               <w:top w:val="single" w:sz="4" w:space="0" w:color="auto"/>
               <w:left w:val="single" w:sz="4" w:space="0" w:color="auto"/>
@@ -9246,7 +8773,7 @@
         </w:tc>
         <w:tc>
           <w:tcPr>
-            <w:tcW w:w="1140" w:type="pct"/>
+            <w:tcW w:w="847" w:type="pct"/>
             <w:tcBorders>
               <w:top w:val="single" w:sz="4" w:space="0" w:color="auto"/>
               <w:left w:val="single" w:sz="4" w:space="0" w:color="auto"/>
@@ -9274,7 +8801,7 @@
       <w:tr>
         <w:tc>
           <w:tcPr>
-            <w:tcW w:w="468" w:type="pct"/>
+            <w:tcW w:w="193" w:type="pct"/>
             <w:tcBorders>
               <w:top w:val="single" w:sz="4" w:space="0" w:color="auto"/>
               <w:left w:val="single" w:sz="4" w:space="0" w:color="auto"/>
@@ -9301,7 +8828,7 @@
         </w:tc>
         <w:tc>
           <w:tcPr>
-            <w:tcW w:w="705" w:type="pct"/>
+            <w:tcW w:w="459" w:type="pct"/>
             <w:tcBorders>
               <w:top w:val="single" w:sz="4" w:space="0" w:color="auto"/>
               <w:left w:val="single" w:sz="4" w:space="0" w:color="auto"/>
@@ -9327,7 +8854,7 @@
         </w:tc>
         <w:tc>
           <w:tcPr>
-            <w:tcW w:w="938" w:type="pct"/>
+            <w:tcW w:w="584" w:type="pct"/>
             <w:tcBorders>
               <w:top w:val="single" w:sz="4" w:space="0" w:color="auto"/>
               <w:left w:val="single" w:sz="4" w:space="0" w:color="auto"/>
@@ -9353,7 +8880,7 @@
         </w:tc>
         <w:tc>
           <w:tcPr>
-            <w:tcW w:w="1749" w:type="pct"/>
+            <w:tcW w:w="2917" w:type="pct"/>
             <w:tcBorders>
               <w:top w:val="single" w:sz="4" w:space="0" w:color="auto"/>
               <w:left w:val="single" w:sz="4" w:space="0" w:color="auto"/>
@@ -9414,7 +8941,7 @@
         </w:tc>
         <w:tc>
           <w:tcPr>
-            <w:tcW w:w="1140" w:type="pct"/>
+            <w:tcW w:w="847" w:type="pct"/>
             <w:tcBorders>
               <w:top w:val="single" w:sz="4" w:space="0" w:color="auto"/>
               <w:left w:val="single" w:sz="4" w:space="0" w:color="auto"/>
@@ -9442,7 +8969,7 @@
       <w:tr>
         <w:tc>
           <w:tcPr>
-            <w:tcW w:w="468" w:type="pct"/>
+            <w:tcW w:w="193" w:type="pct"/>
             <w:tcBorders>
               <w:top w:val="single" w:sz="4" w:space="0" w:color="auto"/>
               <w:left w:val="single" w:sz="4" w:space="0" w:color="auto"/>
@@ -9468,7 +8995,7 @@
         </w:tc>
         <w:tc>
           <w:tcPr>
-            <w:tcW w:w="705" w:type="pct"/>
+            <w:tcW w:w="459" w:type="pct"/>
             <w:tcBorders>
               <w:top w:val="single" w:sz="4" w:space="0" w:color="auto"/>
               <w:left w:val="single" w:sz="4" w:space="0" w:color="auto"/>
@@ -9494,49 +9021,33 @@
         </w:tc>
         <w:tc>
           <w:tcPr>
-            <w:tcW w:w="938" w:type="pct"/>
-            <w:tcBorders>
-              <w:top w:val="single" w:sz="4" w:space="0" w:color="auto"/>
-              <w:left w:val="single" w:sz="4" w:space="0" w:color="auto"/>
-              <w:bottom w:val="single" w:sz="4" w:space="0" w:color="auto"/>
-              <w:right w:val="single" w:sz="4" w:space="0" w:color="auto"/>
-            </w:tcBorders>
-          </w:tcPr>
-          <w:p>
-            <w:pPr>
-              <w:rPr>
-                <w:sz w:val="24"/>
-                <w:szCs w:val="24"/>
-              </w:rPr>
-            </w:pPr>
-            <w:r>
-              <w:rPr>
-                <w:sz w:val="24"/>
-                <w:szCs w:val="24"/>
-              </w:rPr>
-              <w:t xml:space="preserve">Text telling you to get </w:t>
-            </w:r>
-            <w:proofErr w:type="gramStart"/>
-            <w:r>
-              <w:rPr>
-                <w:sz w:val="24"/>
-                <w:szCs w:val="24"/>
-              </w:rPr>
-              <w:t>a</w:t>
-            </w:r>
-            <w:proofErr w:type="gramEnd"/>
-            <w:r>
-              <w:rPr>
-                <w:sz w:val="24"/>
-                <w:szCs w:val="24"/>
-              </w:rPr>
-              <w:t xml:space="preserve"> dice</w:t>
-            </w:r>
-          </w:p>
-        </w:tc>
-        <w:tc>
-          <w:tcPr>
-            <w:tcW w:w="1749" w:type="pct"/>
+            <w:tcW w:w="584" w:type="pct"/>
+            <w:tcBorders>
+              <w:top w:val="single" w:sz="4" w:space="0" w:color="auto"/>
+              <w:left w:val="single" w:sz="4" w:space="0" w:color="auto"/>
+              <w:bottom w:val="single" w:sz="4" w:space="0" w:color="auto"/>
+              <w:right w:val="single" w:sz="4" w:space="0" w:color="auto"/>
+            </w:tcBorders>
+          </w:tcPr>
+          <w:p>
+            <w:pPr>
+              <w:rPr>
+                <w:sz w:val="24"/>
+                <w:szCs w:val="24"/>
+              </w:rPr>
+            </w:pPr>
+            <w:r>
+              <w:rPr>
+                <w:sz w:val="24"/>
+                <w:szCs w:val="24"/>
+              </w:rPr>
+              <w:t>Text telling you to get a dice</w:t>
+            </w:r>
+          </w:p>
+        </w:tc>
+        <w:tc>
+          <w:tcPr>
+            <w:tcW w:w="2917" w:type="pct"/>
             <w:tcBorders>
               <w:top w:val="single" w:sz="4" w:space="0" w:color="auto"/>
               <w:left w:val="single" w:sz="4" w:space="0" w:color="auto"/>
@@ -9597,7 +9108,7 @@
         </w:tc>
         <w:tc>
           <w:tcPr>
-            <w:tcW w:w="1140" w:type="pct"/>
+            <w:tcW w:w="847" w:type="pct"/>
             <w:tcBorders>
               <w:top w:val="single" w:sz="4" w:space="0" w:color="auto"/>
               <w:left w:val="single" w:sz="4" w:space="0" w:color="auto"/>
@@ -9625,7 +9136,7 @@
       <w:tr>
         <w:tc>
           <w:tcPr>
-            <w:tcW w:w="468" w:type="pct"/>
+            <w:tcW w:w="193" w:type="pct"/>
             <w:tcBorders>
               <w:top w:val="single" w:sz="4" w:space="0" w:color="auto"/>
               <w:left w:val="single" w:sz="4" w:space="0" w:color="auto"/>
@@ -9652,49 +9163,33 @@
         </w:tc>
         <w:tc>
           <w:tcPr>
-            <w:tcW w:w="705" w:type="pct"/>
-            <w:tcBorders>
-              <w:top w:val="single" w:sz="4" w:space="0" w:color="auto"/>
-              <w:left w:val="single" w:sz="4" w:space="0" w:color="auto"/>
-              <w:bottom w:val="single" w:sz="4" w:space="0" w:color="auto"/>
-              <w:right w:val="single" w:sz="4" w:space="0" w:color="auto"/>
-            </w:tcBorders>
-          </w:tcPr>
-          <w:p>
-            <w:pPr>
-              <w:rPr>
-                <w:sz w:val="24"/>
-                <w:szCs w:val="24"/>
-              </w:rPr>
-            </w:pPr>
-            <w:r>
-              <w:rPr>
-                <w:sz w:val="24"/>
-                <w:szCs w:val="24"/>
-              </w:rPr>
-              <w:t xml:space="preserve">Gets </w:t>
-            </w:r>
-            <w:proofErr w:type="gramStart"/>
-            <w:r>
-              <w:rPr>
-                <w:sz w:val="24"/>
-                <w:szCs w:val="24"/>
-              </w:rPr>
-              <w:t>a</w:t>
-            </w:r>
-            <w:proofErr w:type="gramEnd"/>
-            <w:r>
-              <w:rPr>
-                <w:sz w:val="24"/>
-                <w:szCs w:val="24"/>
-              </w:rPr>
-              <w:t xml:space="preserve"> dice</w:t>
-            </w:r>
-          </w:p>
-        </w:tc>
-        <w:tc>
-          <w:tcPr>
-            <w:tcW w:w="938" w:type="pct"/>
+            <w:tcW w:w="459" w:type="pct"/>
+            <w:tcBorders>
+              <w:top w:val="single" w:sz="4" w:space="0" w:color="auto"/>
+              <w:left w:val="single" w:sz="4" w:space="0" w:color="auto"/>
+              <w:bottom w:val="single" w:sz="4" w:space="0" w:color="auto"/>
+              <w:right w:val="single" w:sz="4" w:space="0" w:color="auto"/>
+            </w:tcBorders>
+          </w:tcPr>
+          <w:p>
+            <w:pPr>
+              <w:rPr>
+                <w:sz w:val="24"/>
+                <w:szCs w:val="24"/>
+              </w:rPr>
+            </w:pPr>
+            <w:r>
+              <w:rPr>
+                <w:sz w:val="24"/>
+                <w:szCs w:val="24"/>
+              </w:rPr>
+              <w:t>Gets a dice</w:t>
+            </w:r>
+          </w:p>
+        </w:tc>
+        <w:tc>
+          <w:tcPr>
+            <w:tcW w:w="584" w:type="pct"/>
             <w:tcBorders>
               <w:top w:val="single" w:sz="4" w:space="0" w:color="auto"/>
               <w:left w:val="single" w:sz="4" w:space="0" w:color="auto"/>
@@ -9720,7 +9215,7 @@
         </w:tc>
         <w:tc>
           <w:tcPr>
-            <w:tcW w:w="1749" w:type="pct"/>
+            <w:tcW w:w="2917" w:type="pct"/>
             <w:tcBorders>
               <w:top w:val="single" w:sz="4" w:space="0" w:color="auto"/>
               <w:left w:val="single" w:sz="4" w:space="0" w:color="auto"/>
@@ -9781,7 +9276,7 @@
         </w:tc>
         <w:tc>
           <w:tcPr>
-            <w:tcW w:w="1140" w:type="pct"/>
+            <w:tcW w:w="847" w:type="pct"/>
             <w:tcBorders>
               <w:top w:val="single" w:sz="4" w:space="0" w:color="auto"/>
               <w:left w:val="single" w:sz="4" w:space="0" w:color="auto"/>
@@ -9809,7 +9304,7 @@
       <w:tr>
         <w:tc>
           <w:tcPr>
-            <w:tcW w:w="468" w:type="pct"/>
+            <w:tcW w:w="193" w:type="pct"/>
             <w:tcBorders>
               <w:top w:val="single" w:sz="4" w:space="0" w:color="auto"/>
               <w:left w:val="single" w:sz="4" w:space="0" w:color="auto"/>
@@ -9835,7 +9330,7 @@
         </w:tc>
         <w:tc>
           <w:tcPr>
-            <w:tcW w:w="705" w:type="pct"/>
+            <w:tcW w:w="459" w:type="pct"/>
             <w:tcBorders>
               <w:top w:val="single" w:sz="4" w:space="0" w:color="auto"/>
               <w:left w:val="single" w:sz="4" w:space="0" w:color="auto"/>
@@ -9861,51 +9356,33 @@
         </w:tc>
         <w:tc>
           <w:tcPr>
-            <w:tcW w:w="938" w:type="pct"/>
-            <w:tcBorders>
-              <w:top w:val="single" w:sz="4" w:space="0" w:color="auto"/>
-              <w:left w:val="single" w:sz="4" w:space="0" w:color="auto"/>
-              <w:bottom w:val="single" w:sz="4" w:space="0" w:color="auto"/>
-              <w:right w:val="single" w:sz="4" w:space="0" w:color="auto"/>
-            </w:tcBorders>
-          </w:tcPr>
-          <w:p>
-            <w:pPr>
-              <w:rPr>
-                <w:sz w:val="24"/>
-                <w:szCs w:val="24"/>
-              </w:rPr>
-            </w:pPr>
-            <w:r>
-              <w:rPr>
-                <w:sz w:val="24"/>
-                <w:szCs w:val="24"/>
-              </w:rPr>
-              <w:t xml:space="preserve">User </w:t>
-            </w:r>
-            <w:proofErr w:type="spellStart"/>
-            <w:proofErr w:type="gramStart"/>
-            <w:r>
-              <w:rPr>
-                <w:sz w:val="24"/>
-                <w:szCs w:val="24"/>
-              </w:rPr>
-              <w:t>looses</w:t>
-            </w:r>
-            <w:proofErr w:type="spellEnd"/>
-            <w:proofErr w:type="gramEnd"/>
-            <w:r>
-              <w:rPr>
-                <w:sz w:val="24"/>
-                <w:szCs w:val="24"/>
-              </w:rPr>
-              <w:t xml:space="preserve"> health, and doesn’t receive a dice</w:t>
-            </w:r>
-          </w:p>
-        </w:tc>
-        <w:tc>
-          <w:tcPr>
-            <w:tcW w:w="1749" w:type="pct"/>
+            <w:tcW w:w="584" w:type="pct"/>
+            <w:tcBorders>
+              <w:top w:val="single" w:sz="4" w:space="0" w:color="auto"/>
+              <w:left w:val="single" w:sz="4" w:space="0" w:color="auto"/>
+              <w:bottom w:val="single" w:sz="4" w:space="0" w:color="auto"/>
+              <w:right w:val="single" w:sz="4" w:space="0" w:color="auto"/>
+            </w:tcBorders>
+          </w:tcPr>
+          <w:p>
+            <w:pPr>
+              <w:rPr>
+                <w:sz w:val="24"/>
+                <w:szCs w:val="24"/>
+              </w:rPr>
+            </w:pPr>
+            <w:r>
+              <w:rPr>
+                <w:sz w:val="24"/>
+                <w:szCs w:val="24"/>
+              </w:rPr>
+              <w:t>User looses health, and doesn’t receive a dice</w:t>
+            </w:r>
+          </w:p>
+        </w:tc>
+        <w:tc>
+          <w:tcPr>
+            <w:tcW w:w="2917" w:type="pct"/>
             <w:tcBorders>
               <w:top w:val="single" w:sz="4" w:space="0" w:color="auto"/>
               <w:left w:val="single" w:sz="4" w:space="0" w:color="auto"/>
@@ -9966,7 +9443,7 @@
         </w:tc>
         <w:tc>
           <w:tcPr>
-            <w:tcW w:w="1140" w:type="pct"/>
+            <w:tcW w:w="847" w:type="pct"/>
             <w:tcBorders>
               <w:top w:val="single" w:sz="4" w:space="0" w:color="auto"/>
               <w:left w:val="single" w:sz="4" w:space="0" w:color="auto"/>
@@ -9994,7 +9471,7 @@
       <w:tr>
         <w:tc>
           <w:tcPr>
-            <w:tcW w:w="468" w:type="pct"/>
+            <w:tcW w:w="193" w:type="pct"/>
             <w:tcBorders>
               <w:top w:val="single" w:sz="4" w:space="0" w:color="auto"/>
               <w:left w:val="single" w:sz="4" w:space="0" w:color="auto"/>
@@ -10021,7 +9498,7 @@
         </w:tc>
         <w:tc>
           <w:tcPr>
-            <w:tcW w:w="705" w:type="pct"/>
+            <w:tcW w:w="459" w:type="pct"/>
             <w:tcBorders>
               <w:top w:val="single" w:sz="4" w:space="0" w:color="auto"/>
               <w:left w:val="single" w:sz="4" w:space="0" w:color="auto"/>
@@ -10047,49 +9524,33 @@
         </w:tc>
         <w:tc>
           <w:tcPr>
-            <w:tcW w:w="938" w:type="pct"/>
-            <w:tcBorders>
-              <w:top w:val="single" w:sz="4" w:space="0" w:color="auto"/>
-              <w:left w:val="single" w:sz="4" w:space="0" w:color="auto"/>
-              <w:bottom w:val="single" w:sz="4" w:space="0" w:color="auto"/>
-              <w:right w:val="single" w:sz="4" w:space="0" w:color="auto"/>
-            </w:tcBorders>
-          </w:tcPr>
-          <w:p>
-            <w:pPr>
-              <w:rPr>
-                <w:sz w:val="24"/>
-                <w:szCs w:val="24"/>
-              </w:rPr>
-            </w:pPr>
-            <w:r>
-              <w:rPr>
-                <w:sz w:val="24"/>
-                <w:szCs w:val="24"/>
-              </w:rPr>
-              <w:t xml:space="preserve">User gets </w:t>
-            </w:r>
-            <w:proofErr w:type="gramStart"/>
-            <w:r>
-              <w:rPr>
-                <w:sz w:val="24"/>
-                <w:szCs w:val="24"/>
-              </w:rPr>
-              <w:t>a</w:t>
-            </w:r>
-            <w:proofErr w:type="gramEnd"/>
-            <w:r>
-              <w:rPr>
-                <w:sz w:val="24"/>
-                <w:szCs w:val="24"/>
-              </w:rPr>
-              <w:t xml:space="preserve"> dice</w:t>
-            </w:r>
-          </w:p>
-        </w:tc>
-        <w:tc>
-          <w:tcPr>
-            <w:tcW w:w="1749" w:type="pct"/>
+            <w:tcW w:w="584" w:type="pct"/>
+            <w:tcBorders>
+              <w:top w:val="single" w:sz="4" w:space="0" w:color="auto"/>
+              <w:left w:val="single" w:sz="4" w:space="0" w:color="auto"/>
+              <w:bottom w:val="single" w:sz="4" w:space="0" w:color="auto"/>
+              <w:right w:val="single" w:sz="4" w:space="0" w:color="auto"/>
+            </w:tcBorders>
+          </w:tcPr>
+          <w:p>
+            <w:pPr>
+              <w:rPr>
+                <w:sz w:val="24"/>
+                <w:szCs w:val="24"/>
+              </w:rPr>
+            </w:pPr>
+            <w:r>
+              <w:rPr>
+                <w:sz w:val="24"/>
+                <w:szCs w:val="24"/>
+              </w:rPr>
+              <w:t>User gets a dice</w:t>
+            </w:r>
+          </w:p>
+        </w:tc>
+        <w:tc>
+          <w:tcPr>
+            <w:tcW w:w="2917" w:type="pct"/>
             <w:tcBorders>
               <w:top w:val="single" w:sz="4" w:space="0" w:color="auto"/>
               <w:left w:val="single" w:sz="4" w:space="0" w:color="auto"/>
@@ -10150,7 +9611,7 @@
         </w:tc>
         <w:tc>
           <w:tcPr>
-            <w:tcW w:w="1140" w:type="pct"/>
+            <w:tcW w:w="847" w:type="pct"/>
             <w:tcBorders>
               <w:top w:val="single" w:sz="4" w:space="0" w:color="auto"/>
               <w:left w:val="single" w:sz="4" w:space="0" w:color="auto"/>
@@ -10178,7 +9639,7 @@
       <w:tr>
         <w:tc>
           <w:tcPr>
-            <w:tcW w:w="468" w:type="pct"/>
+            <w:tcW w:w="193" w:type="pct"/>
             <w:tcBorders>
               <w:top w:val="single" w:sz="4" w:space="0" w:color="auto"/>
               <w:left w:val="single" w:sz="4" w:space="0" w:color="auto"/>
@@ -10204,7 +9665,7 @@
         </w:tc>
         <w:tc>
           <w:tcPr>
-            <w:tcW w:w="705" w:type="pct"/>
+            <w:tcW w:w="459" w:type="pct"/>
             <w:tcBorders>
               <w:top w:val="single" w:sz="4" w:space="0" w:color="auto"/>
               <w:left w:val="single" w:sz="4" w:space="0" w:color="auto"/>
@@ -10230,43 +9691,27 @@
         </w:tc>
         <w:tc>
           <w:tcPr>
-            <w:tcW w:w="938" w:type="pct"/>
-            <w:tcBorders>
-              <w:top w:val="single" w:sz="4" w:space="0" w:color="auto"/>
-              <w:left w:val="single" w:sz="4" w:space="0" w:color="auto"/>
-              <w:bottom w:val="single" w:sz="4" w:space="0" w:color="auto"/>
-              <w:right w:val="single" w:sz="4" w:space="0" w:color="auto"/>
-            </w:tcBorders>
-          </w:tcPr>
-          <w:p>
-            <w:pPr>
-              <w:rPr>
-                <w:sz w:val="24"/>
-                <w:szCs w:val="24"/>
-              </w:rPr>
-            </w:pPr>
-            <w:r>
-              <w:rPr>
-                <w:sz w:val="24"/>
-                <w:szCs w:val="24"/>
-              </w:rPr>
-              <w:t xml:space="preserve">Answer is highlighted red, to show the user it is wrong, and a confirm button is created, then the user does not get </w:t>
-            </w:r>
-            <w:proofErr w:type="gramStart"/>
-            <w:r>
-              <w:rPr>
-                <w:sz w:val="24"/>
-                <w:szCs w:val="24"/>
-              </w:rPr>
-              <w:t>a</w:t>
-            </w:r>
-            <w:proofErr w:type="gramEnd"/>
-            <w:r>
-              <w:rPr>
-                <w:sz w:val="24"/>
-                <w:szCs w:val="24"/>
-              </w:rPr>
-              <w:t xml:space="preserve"> dice</w:t>
+            <w:tcW w:w="584" w:type="pct"/>
+            <w:tcBorders>
+              <w:top w:val="single" w:sz="4" w:space="0" w:color="auto"/>
+              <w:left w:val="single" w:sz="4" w:space="0" w:color="auto"/>
+              <w:bottom w:val="single" w:sz="4" w:space="0" w:color="auto"/>
+              <w:right w:val="single" w:sz="4" w:space="0" w:color="auto"/>
+            </w:tcBorders>
+          </w:tcPr>
+          <w:p>
+            <w:pPr>
+              <w:rPr>
+                <w:sz w:val="24"/>
+                <w:szCs w:val="24"/>
+              </w:rPr>
+            </w:pPr>
+            <w:r>
+              <w:rPr>
+                <w:sz w:val="24"/>
+                <w:szCs w:val="24"/>
+              </w:rPr>
+              <w:t>Answer is highlighted red, to show the user it is wrong, and a confirm button is created, then the user does not get a dice</w:t>
             </w:r>
             <w:r>
               <w:rPr>
@@ -10279,7 +9724,7 @@
         </w:tc>
         <w:tc>
           <w:tcPr>
-            <w:tcW w:w="1749" w:type="pct"/>
+            <w:tcW w:w="2917" w:type="pct"/>
             <w:tcBorders>
               <w:top w:val="single" w:sz="4" w:space="0" w:color="auto"/>
               <w:left w:val="single" w:sz="4" w:space="0" w:color="auto"/>
@@ -10391,7 +9836,7 @@
         </w:tc>
         <w:tc>
           <w:tcPr>
-            <w:tcW w:w="1140" w:type="pct"/>
+            <w:tcW w:w="847" w:type="pct"/>
             <w:tcBorders>
               <w:top w:val="single" w:sz="4" w:space="0" w:color="auto"/>
               <w:left w:val="single" w:sz="4" w:space="0" w:color="auto"/>
@@ -10420,7 +9865,7 @@
       <w:tr>
         <w:tc>
           <w:tcPr>
-            <w:tcW w:w="468" w:type="pct"/>
+            <w:tcW w:w="193" w:type="pct"/>
             <w:tcBorders>
               <w:top w:val="single" w:sz="4" w:space="0" w:color="auto"/>
               <w:left w:val="single" w:sz="4" w:space="0" w:color="auto"/>
@@ -10446,7 +9891,7 @@
         </w:tc>
         <w:tc>
           <w:tcPr>
-            <w:tcW w:w="705" w:type="pct"/>
+            <w:tcW w:w="459" w:type="pct"/>
             <w:tcBorders>
               <w:top w:val="single" w:sz="4" w:space="0" w:color="auto"/>
               <w:left w:val="single" w:sz="4" w:space="0" w:color="auto"/>
@@ -10472,7 +9917,7 @@
         </w:tc>
         <w:tc>
           <w:tcPr>
-            <w:tcW w:w="938" w:type="pct"/>
+            <w:tcW w:w="584" w:type="pct"/>
             <w:tcBorders>
               <w:top w:val="single" w:sz="4" w:space="0" w:color="auto"/>
               <w:left w:val="single" w:sz="4" w:space="0" w:color="auto"/>
@@ -10498,7 +9943,7 @@
         </w:tc>
         <w:tc>
           <w:tcPr>
-            <w:tcW w:w="1749" w:type="pct"/>
+            <w:tcW w:w="2917" w:type="pct"/>
             <w:tcBorders>
               <w:top w:val="single" w:sz="4" w:space="0" w:color="auto"/>
               <w:left w:val="single" w:sz="4" w:space="0" w:color="auto"/>
@@ -10610,7 +10055,7 @@
         </w:tc>
         <w:tc>
           <w:tcPr>
-            <w:tcW w:w="1140" w:type="pct"/>
+            <w:tcW w:w="847" w:type="pct"/>
             <w:tcBorders>
               <w:top w:val="single" w:sz="4" w:space="0" w:color="auto"/>
               <w:left w:val="single" w:sz="4" w:space="0" w:color="auto"/>
@@ -10639,7 +10084,7 @@
       <w:tr>
         <w:tc>
           <w:tcPr>
-            <w:tcW w:w="468" w:type="pct"/>
+            <w:tcW w:w="193" w:type="pct"/>
             <w:tcBorders>
               <w:top w:val="single" w:sz="4" w:space="0" w:color="auto"/>
               <w:left w:val="single" w:sz="4" w:space="0" w:color="auto"/>
@@ -10665,7 +10110,7 @@
         </w:tc>
         <w:tc>
           <w:tcPr>
-            <w:tcW w:w="705" w:type="pct"/>
+            <w:tcW w:w="459" w:type="pct"/>
             <w:tcBorders>
               <w:top w:val="single" w:sz="4" w:space="0" w:color="auto"/>
               <w:left w:val="single" w:sz="4" w:space="0" w:color="auto"/>
@@ -10691,288 +10136,507 @@
         </w:tc>
         <w:tc>
           <w:tcPr>
-            <w:tcW w:w="938" w:type="pct"/>
-            <w:tcBorders>
-              <w:top w:val="single" w:sz="4" w:space="0" w:color="auto"/>
-              <w:left w:val="single" w:sz="4" w:space="0" w:color="auto"/>
-              <w:bottom w:val="single" w:sz="4" w:space="0" w:color="auto"/>
-              <w:right w:val="single" w:sz="4" w:space="0" w:color="auto"/>
-            </w:tcBorders>
-          </w:tcPr>
-          <w:p>
-            <w:pPr>
-              <w:rPr>
-                <w:sz w:val="24"/>
-                <w:szCs w:val="24"/>
-              </w:rPr>
-            </w:pPr>
-          </w:p>
-        </w:tc>
-        <w:tc>
-          <w:tcPr>
-            <w:tcW w:w="1749" w:type="pct"/>
-            <w:tcBorders>
-              <w:top w:val="single" w:sz="4" w:space="0" w:color="auto"/>
-              <w:left w:val="single" w:sz="4" w:space="0" w:color="auto"/>
-              <w:bottom w:val="single" w:sz="4" w:space="0" w:color="auto"/>
-              <w:right w:val="single" w:sz="4" w:space="0" w:color="auto"/>
-            </w:tcBorders>
-          </w:tcPr>
-          <w:p>
-            <w:pPr>
-              <w:rPr>
-                <w:sz w:val="24"/>
-                <w:szCs w:val="24"/>
-              </w:rPr>
-            </w:pPr>
-          </w:p>
-        </w:tc>
-        <w:tc>
-          <w:tcPr>
-            <w:tcW w:w="1140" w:type="pct"/>
-            <w:tcBorders>
-              <w:top w:val="single" w:sz="4" w:space="0" w:color="auto"/>
-              <w:left w:val="single" w:sz="4" w:space="0" w:color="auto"/>
-              <w:bottom w:val="single" w:sz="4" w:space="0" w:color="auto"/>
-              <w:right w:val="single" w:sz="4" w:space="0" w:color="auto"/>
-            </w:tcBorders>
-          </w:tcPr>
-          <w:p>
-            <w:pPr>
-              <w:rPr>
-                <w:sz w:val="24"/>
-                <w:szCs w:val="24"/>
-              </w:rPr>
-            </w:pPr>
+            <w:tcW w:w="584" w:type="pct"/>
+            <w:tcBorders>
+              <w:top w:val="single" w:sz="4" w:space="0" w:color="auto"/>
+              <w:left w:val="single" w:sz="4" w:space="0" w:color="auto"/>
+              <w:bottom w:val="single" w:sz="4" w:space="0" w:color="auto"/>
+              <w:right w:val="single" w:sz="4" w:space="0" w:color="auto"/>
+            </w:tcBorders>
+          </w:tcPr>
+          <w:p>
+            <w:pPr>
+              <w:rPr>
+                <w:sz w:val="24"/>
+                <w:szCs w:val="24"/>
+              </w:rPr>
+            </w:pPr>
+            <w:r>
+              <w:rPr>
+                <w:sz w:val="24"/>
+                <w:szCs w:val="24"/>
+              </w:rPr>
+              <w:t>Does 1 damage</w:t>
+            </w:r>
+          </w:p>
+        </w:tc>
+        <w:tc>
+          <w:tcPr>
+            <w:tcW w:w="2917" w:type="pct"/>
+            <w:tcBorders>
+              <w:top w:val="single" w:sz="4" w:space="0" w:color="auto"/>
+              <w:left w:val="single" w:sz="4" w:space="0" w:color="auto"/>
+              <w:bottom w:val="single" w:sz="4" w:space="0" w:color="auto"/>
+              <w:right w:val="single" w:sz="4" w:space="0" w:color="auto"/>
+            </w:tcBorders>
+          </w:tcPr>
+          <w:p>
+            <w:pPr>
+              <w:tabs>
+                <w:tab w:val="left" w:pos="1008"/>
+              </w:tabs>
+              <w:rPr>
+                <w:sz w:val="24"/>
+                <w:szCs w:val="24"/>
+              </w:rPr>
+            </w:pPr>
+            <w:r>
+              <w:rPr>
+                <w:sz w:val="24"/>
+                <w:szCs w:val="24"/>
+              </w:rPr>
+              <w:drawing>
+                <wp:inline distT="0" distB="0" distL="0" distR="0" wp14:anchorId="04879139" wp14:editId="79A5831C">
+                  <wp:extent cx="2948940" cy="2374245"/>
+                  <wp:effectExtent l="0" t="0" r="3810" b="7620"/>
+                  <wp:docPr id="48" name="Picture 48"/>
+                  <wp:cNvGraphicFramePr>
+                    <a:graphicFrameLocks xmlns:a="http://schemas.openxmlformats.org/drawingml/2006/main" noChangeAspect="1"/>
+                  </wp:cNvGraphicFramePr>
+                  <a:graphic xmlns:a="http://schemas.openxmlformats.org/drawingml/2006/main">
+                    <a:graphicData uri="http://schemas.openxmlformats.org/drawingml/2006/picture">
+                      <pic:pic xmlns:pic="http://schemas.openxmlformats.org/drawingml/2006/picture">
+                        <pic:nvPicPr>
+                          <pic:cNvPr id="1" name=""/>
+                          <pic:cNvPicPr/>
+                        </pic:nvPicPr>
+                        <pic:blipFill>
+                          <a:blip r:embed="rId65"/>
+                          <a:stretch>
+                            <a:fillRect/>
+                          </a:stretch>
+                        </pic:blipFill>
+                        <pic:spPr>
+                          <a:xfrm>
+                            <a:off x="0" y="0"/>
+                            <a:ext cx="2958126" cy="2381641"/>
+                          </a:xfrm>
+                          <a:prstGeom prst="rect">
+                            <a:avLst/>
+                          </a:prstGeom>
+                        </pic:spPr>
+                      </pic:pic>
+                    </a:graphicData>
+                  </a:graphic>
+                </wp:inline>
+              </w:drawing>
+            </w:r>
+          </w:p>
+        </w:tc>
+        <w:tc>
+          <w:tcPr>
+            <w:tcW w:w="847" w:type="pct"/>
+            <w:tcBorders>
+              <w:top w:val="single" w:sz="4" w:space="0" w:color="auto"/>
+              <w:left w:val="single" w:sz="4" w:space="0" w:color="auto"/>
+              <w:bottom w:val="single" w:sz="4" w:space="0" w:color="auto"/>
+              <w:right w:val="single" w:sz="4" w:space="0" w:color="auto"/>
+            </w:tcBorders>
+          </w:tcPr>
+          <w:p>
+            <w:pPr>
+              <w:rPr>
+                <w:sz w:val="24"/>
+                <w:szCs w:val="24"/>
+              </w:rPr>
+            </w:pPr>
+            <w:r>
+              <w:rPr>
+                <w:sz w:val="24"/>
+                <w:szCs w:val="24"/>
+              </w:rPr>
+              <w:t>Works as expected</w:t>
+            </w:r>
           </w:p>
         </w:tc>
       </w:tr>
       <w:tr>
         <w:tc>
           <w:tcPr>
-            <w:tcW w:w="468" w:type="pct"/>
-            <w:tcBorders>
-              <w:top w:val="single" w:sz="4" w:space="0" w:color="auto"/>
-              <w:left w:val="single" w:sz="4" w:space="0" w:color="auto"/>
-              <w:bottom w:val="single" w:sz="4" w:space="0" w:color="auto"/>
-              <w:right w:val="single" w:sz="4" w:space="0" w:color="auto"/>
-            </w:tcBorders>
-          </w:tcPr>
-          <w:p>
-            <w:pPr>
-              <w:rPr>
-                <w:sz w:val="24"/>
-                <w:szCs w:val="24"/>
-              </w:rPr>
-            </w:pPr>
-            <w:r>
-              <w:rPr>
-                <w:sz w:val="24"/>
-                <w:szCs w:val="24"/>
-              </w:rPr>
+            <w:tcW w:w="193" w:type="pct"/>
+            <w:tcBorders>
+              <w:top w:val="single" w:sz="4" w:space="0" w:color="auto"/>
+              <w:left w:val="single" w:sz="4" w:space="0" w:color="auto"/>
+              <w:bottom w:val="single" w:sz="4" w:space="0" w:color="auto"/>
+              <w:right w:val="single" w:sz="4" w:space="0" w:color="auto"/>
+            </w:tcBorders>
+          </w:tcPr>
+          <w:p>
+            <w:pPr>
+              <w:rPr>
+                <w:sz w:val="24"/>
+                <w:szCs w:val="24"/>
+              </w:rPr>
+            </w:pPr>
+            <w:r>
+              <w:rPr>
+                <w:sz w:val="24"/>
+                <w:szCs w:val="24"/>
+              </w:rPr>
+              <w:lastRenderedPageBreak/>
               <w:t>E</w:t>
             </w:r>
           </w:p>
         </w:tc>
         <w:tc>
           <w:tcPr>
-            <w:tcW w:w="705" w:type="pct"/>
-            <w:tcBorders>
-              <w:top w:val="single" w:sz="4" w:space="0" w:color="auto"/>
-              <w:left w:val="single" w:sz="4" w:space="0" w:color="auto"/>
-              <w:bottom w:val="single" w:sz="4" w:space="0" w:color="auto"/>
-              <w:right w:val="single" w:sz="4" w:space="0" w:color="auto"/>
-            </w:tcBorders>
-          </w:tcPr>
-          <w:p>
-            <w:pPr>
-              <w:rPr>
-                <w:sz w:val="24"/>
-                <w:szCs w:val="24"/>
-              </w:rPr>
-            </w:pPr>
-            <w:r>
-              <w:rPr>
-                <w:sz w:val="24"/>
-                <w:szCs w:val="24"/>
-              </w:rPr>
-              <w:t>Rolls a dice and gets not a 5 or 6</w:t>
-            </w:r>
-          </w:p>
-        </w:tc>
-        <w:tc>
-          <w:tcPr>
-            <w:tcW w:w="938" w:type="pct"/>
-            <w:tcBorders>
-              <w:top w:val="single" w:sz="4" w:space="0" w:color="auto"/>
-              <w:left w:val="single" w:sz="4" w:space="0" w:color="auto"/>
-              <w:bottom w:val="single" w:sz="4" w:space="0" w:color="auto"/>
-              <w:right w:val="single" w:sz="4" w:space="0" w:color="auto"/>
-            </w:tcBorders>
-          </w:tcPr>
-          <w:p>
-            <w:pPr>
-              <w:rPr>
-                <w:sz w:val="24"/>
-                <w:szCs w:val="24"/>
-              </w:rPr>
-            </w:pPr>
-          </w:p>
-        </w:tc>
-        <w:tc>
-          <w:tcPr>
-            <w:tcW w:w="1749" w:type="pct"/>
-            <w:tcBorders>
-              <w:top w:val="single" w:sz="4" w:space="0" w:color="auto"/>
-              <w:left w:val="single" w:sz="4" w:space="0" w:color="auto"/>
-              <w:bottom w:val="single" w:sz="4" w:space="0" w:color="auto"/>
-              <w:right w:val="single" w:sz="4" w:space="0" w:color="auto"/>
-            </w:tcBorders>
-          </w:tcPr>
-          <w:p>
-            <w:pPr>
-              <w:rPr>
-                <w:sz w:val="24"/>
-                <w:szCs w:val="24"/>
-              </w:rPr>
-            </w:pPr>
-          </w:p>
-        </w:tc>
-        <w:tc>
-          <w:tcPr>
-            <w:tcW w:w="1140" w:type="pct"/>
-            <w:tcBorders>
-              <w:top w:val="single" w:sz="4" w:space="0" w:color="auto"/>
-              <w:left w:val="single" w:sz="4" w:space="0" w:color="auto"/>
-              <w:bottom w:val="single" w:sz="4" w:space="0" w:color="auto"/>
-              <w:right w:val="single" w:sz="4" w:space="0" w:color="auto"/>
-            </w:tcBorders>
-          </w:tcPr>
-          <w:p>
-            <w:pPr>
-              <w:rPr>
-                <w:sz w:val="24"/>
-                <w:szCs w:val="24"/>
-              </w:rPr>
-            </w:pPr>
+            <w:tcW w:w="459" w:type="pct"/>
+            <w:tcBorders>
+              <w:top w:val="single" w:sz="4" w:space="0" w:color="auto"/>
+              <w:left w:val="single" w:sz="4" w:space="0" w:color="auto"/>
+              <w:bottom w:val="single" w:sz="4" w:space="0" w:color="auto"/>
+              <w:right w:val="single" w:sz="4" w:space="0" w:color="auto"/>
+            </w:tcBorders>
+          </w:tcPr>
+          <w:p>
+            <w:pPr>
+              <w:rPr>
+                <w:sz w:val="24"/>
+                <w:szCs w:val="24"/>
+              </w:rPr>
+            </w:pPr>
+            <w:r>
+              <w:rPr>
+                <w:sz w:val="24"/>
+                <w:szCs w:val="24"/>
+              </w:rPr>
+              <w:t>User gets a question wrong on 1 stamina</w:t>
+            </w:r>
+          </w:p>
+        </w:tc>
+        <w:tc>
+          <w:tcPr>
+            <w:tcW w:w="584" w:type="pct"/>
+            <w:tcBorders>
+              <w:top w:val="single" w:sz="4" w:space="0" w:color="auto"/>
+              <w:left w:val="single" w:sz="4" w:space="0" w:color="auto"/>
+              <w:bottom w:val="single" w:sz="4" w:space="0" w:color="auto"/>
+              <w:right w:val="single" w:sz="4" w:space="0" w:color="auto"/>
+            </w:tcBorders>
+          </w:tcPr>
+          <w:p>
+            <w:pPr>
+              <w:rPr>
+                <w:sz w:val="24"/>
+                <w:szCs w:val="24"/>
+              </w:rPr>
+            </w:pPr>
+            <w:r>
+              <w:rPr>
+                <w:sz w:val="24"/>
+                <w:szCs w:val="24"/>
+              </w:rPr>
+              <w:t>Program closes and user dies</w:t>
+            </w:r>
+          </w:p>
+        </w:tc>
+        <w:tc>
+          <w:tcPr>
+            <w:tcW w:w="2917" w:type="pct"/>
+            <w:tcBorders>
+              <w:top w:val="single" w:sz="4" w:space="0" w:color="auto"/>
+              <w:left w:val="single" w:sz="4" w:space="0" w:color="auto"/>
+              <w:bottom w:val="single" w:sz="4" w:space="0" w:color="auto"/>
+              <w:right w:val="single" w:sz="4" w:space="0" w:color="auto"/>
+            </w:tcBorders>
+          </w:tcPr>
+          <w:p>
+            <w:pPr>
+              <w:rPr>
+                <w:sz w:val="24"/>
+                <w:szCs w:val="24"/>
+              </w:rPr>
+            </w:pPr>
+            <w:r>
+              <w:rPr>
+                <w:sz w:val="24"/>
+                <w:szCs w:val="24"/>
+              </w:rPr>
+              <w:drawing>
+                <wp:inline distT="0" distB="0" distL="0" distR="0" wp14:anchorId="4A6B6CD5" wp14:editId="4E7E39D1">
+                  <wp:extent cx="2613660" cy="2150610"/>
+                  <wp:effectExtent l="0" t="0" r="0" b="2540"/>
+                  <wp:docPr id="49" name="Picture 49"/>
+                  <wp:cNvGraphicFramePr>
+                    <a:graphicFrameLocks xmlns:a="http://schemas.openxmlformats.org/drawingml/2006/main" noChangeAspect="1"/>
+                  </wp:cNvGraphicFramePr>
+                  <a:graphic xmlns:a="http://schemas.openxmlformats.org/drawingml/2006/main">
+                    <a:graphicData uri="http://schemas.openxmlformats.org/drawingml/2006/picture">
+                      <pic:pic xmlns:pic="http://schemas.openxmlformats.org/drawingml/2006/picture">
+                        <pic:nvPicPr>
+                          <pic:cNvPr id="1" name=""/>
+                          <pic:cNvPicPr/>
+                        </pic:nvPicPr>
+                        <pic:blipFill>
+                          <a:blip r:embed="rId66"/>
+                          <a:stretch>
+                            <a:fillRect/>
+                          </a:stretch>
+                        </pic:blipFill>
+                        <pic:spPr>
+                          <a:xfrm>
+                            <a:off x="0" y="0"/>
+                            <a:ext cx="2619079" cy="2155069"/>
+                          </a:xfrm>
+                          <a:prstGeom prst="rect">
+                            <a:avLst/>
+                          </a:prstGeom>
+                        </pic:spPr>
+                      </pic:pic>
+                    </a:graphicData>
+                  </a:graphic>
+                </wp:inline>
+              </w:drawing>
+            </w:r>
+          </w:p>
+          <w:p>
+            <w:pPr>
+              <w:rPr>
+                <w:sz w:val="24"/>
+                <w:szCs w:val="24"/>
+              </w:rPr>
+            </w:pPr>
+            <w:r>
+              <w:rPr>
+                <w:sz w:val="24"/>
+                <w:szCs w:val="24"/>
+              </w:rPr>
+              <w:drawing>
+                <wp:inline distT="0" distB="0" distL="0" distR="0" wp14:anchorId="34C0C267" wp14:editId="038E7A49">
+                  <wp:extent cx="4876797" cy="796212"/>
+                  <wp:effectExtent l="0" t="0" r="635" b="4445"/>
+                  <wp:docPr id="50" name="Picture 50"/>
+                  <wp:cNvGraphicFramePr>
+                    <a:graphicFrameLocks xmlns:a="http://schemas.openxmlformats.org/drawingml/2006/main" noChangeAspect="1"/>
+                  </wp:cNvGraphicFramePr>
+                  <a:graphic xmlns:a="http://schemas.openxmlformats.org/drawingml/2006/main">
+                    <a:graphicData uri="http://schemas.openxmlformats.org/drawingml/2006/picture">
+                      <pic:pic xmlns:pic="http://schemas.openxmlformats.org/drawingml/2006/picture">
+                        <pic:nvPicPr>
+                          <pic:cNvPr id="1" name=""/>
+                          <pic:cNvPicPr/>
+                        </pic:nvPicPr>
+                        <pic:blipFill>
+                          <a:blip r:embed="rId67"/>
+                          <a:stretch>
+                            <a:fillRect/>
+                          </a:stretch>
+                        </pic:blipFill>
+                        <pic:spPr>
+                          <a:xfrm>
+                            <a:off x="0" y="0"/>
+                            <a:ext cx="4912733" cy="802079"/>
+                          </a:xfrm>
+                          <a:prstGeom prst="rect">
+                            <a:avLst/>
+                          </a:prstGeom>
+                        </pic:spPr>
+                      </pic:pic>
+                    </a:graphicData>
+                  </a:graphic>
+                </wp:inline>
+              </w:drawing>
+            </w:r>
+          </w:p>
+        </w:tc>
+        <w:tc>
+          <w:tcPr>
+            <w:tcW w:w="847" w:type="pct"/>
+            <w:tcBorders>
+              <w:top w:val="single" w:sz="4" w:space="0" w:color="auto"/>
+              <w:left w:val="single" w:sz="4" w:space="0" w:color="auto"/>
+              <w:bottom w:val="single" w:sz="4" w:space="0" w:color="auto"/>
+              <w:right w:val="single" w:sz="4" w:space="0" w:color="auto"/>
+            </w:tcBorders>
+          </w:tcPr>
+          <w:p>
+            <w:pPr>
+              <w:rPr>
+                <w:sz w:val="24"/>
+                <w:szCs w:val="24"/>
+              </w:rPr>
+            </w:pPr>
+            <w:r>
+              <w:rPr>
+                <w:sz w:val="24"/>
+                <w:szCs w:val="24"/>
+              </w:rPr>
+              <w:t>It seems I have missed an argument somewhere</w:t>
+            </w:r>
           </w:p>
         </w:tc>
       </w:tr>
       <w:tr>
         <w:tc>
           <w:tcPr>
-            <w:tcW w:w="468" w:type="pct"/>
-            <w:tcBorders>
-              <w:top w:val="single" w:sz="4" w:space="0" w:color="auto"/>
-              <w:left w:val="single" w:sz="4" w:space="0" w:color="auto"/>
-              <w:bottom w:val="single" w:sz="4" w:space="0" w:color="auto"/>
-              <w:right w:val="single" w:sz="4" w:space="0" w:color="auto"/>
-            </w:tcBorders>
-          </w:tcPr>
-          <w:p>
-            <w:pPr>
-              <w:rPr>
-                <w:sz w:val="24"/>
-                <w:szCs w:val="24"/>
-              </w:rPr>
-            </w:pPr>
-            <w:r>
-              <w:rPr>
-                <w:sz w:val="24"/>
-                <w:szCs w:val="24"/>
-              </w:rPr>
+            <w:tcW w:w="193" w:type="pct"/>
+            <w:tcBorders>
+              <w:top w:val="single" w:sz="4" w:space="0" w:color="auto"/>
+              <w:left w:val="single" w:sz="4" w:space="0" w:color="auto"/>
+              <w:bottom w:val="single" w:sz="4" w:space="0" w:color="auto"/>
+              <w:right w:val="single" w:sz="4" w:space="0" w:color="auto"/>
+            </w:tcBorders>
+          </w:tcPr>
+          <w:p>
+            <w:pPr>
+              <w:rPr>
+                <w:sz w:val="24"/>
+                <w:szCs w:val="24"/>
+              </w:rPr>
+            </w:pPr>
+            <w:r>
+              <w:rPr>
+                <w:sz w:val="24"/>
+                <w:szCs w:val="24"/>
+              </w:rPr>
+              <w:lastRenderedPageBreak/>
               <w:t>E</w:t>
             </w:r>
           </w:p>
         </w:tc>
         <w:tc>
           <w:tcPr>
-            <w:tcW w:w="705" w:type="pct"/>
-            <w:tcBorders>
-              <w:top w:val="single" w:sz="4" w:space="0" w:color="auto"/>
-              <w:left w:val="single" w:sz="4" w:space="0" w:color="auto"/>
-              <w:bottom w:val="single" w:sz="4" w:space="0" w:color="auto"/>
-              <w:right w:val="single" w:sz="4" w:space="0" w:color="auto"/>
-            </w:tcBorders>
-          </w:tcPr>
-          <w:p>
-            <w:pPr>
-              <w:rPr>
-                <w:sz w:val="24"/>
-                <w:szCs w:val="24"/>
-              </w:rPr>
-            </w:pPr>
-            <w:r>
-              <w:rPr>
-                <w:sz w:val="24"/>
-                <w:szCs w:val="24"/>
-              </w:rPr>
-              <w:t>Beats the monster</w:t>
-            </w:r>
-          </w:p>
-        </w:tc>
-        <w:tc>
-          <w:tcPr>
-            <w:tcW w:w="938" w:type="pct"/>
-            <w:tcBorders>
-              <w:top w:val="single" w:sz="4" w:space="0" w:color="auto"/>
-              <w:left w:val="single" w:sz="4" w:space="0" w:color="auto"/>
-              <w:bottom w:val="single" w:sz="4" w:space="0" w:color="auto"/>
-              <w:right w:val="single" w:sz="4" w:space="0" w:color="auto"/>
-            </w:tcBorders>
-          </w:tcPr>
-          <w:p>
-            <w:pPr>
-              <w:rPr>
-                <w:sz w:val="24"/>
-                <w:szCs w:val="24"/>
-              </w:rPr>
-            </w:pPr>
-          </w:p>
-        </w:tc>
-        <w:tc>
-          <w:tcPr>
-            <w:tcW w:w="1749" w:type="pct"/>
-            <w:tcBorders>
-              <w:top w:val="single" w:sz="4" w:space="0" w:color="auto"/>
-              <w:left w:val="single" w:sz="4" w:space="0" w:color="auto"/>
-              <w:bottom w:val="single" w:sz="4" w:space="0" w:color="auto"/>
-              <w:right w:val="single" w:sz="4" w:space="0" w:color="auto"/>
-            </w:tcBorders>
-          </w:tcPr>
-          <w:p>
-            <w:pPr>
-              <w:rPr>
-                <w:sz w:val="24"/>
-                <w:szCs w:val="24"/>
-              </w:rPr>
-            </w:pPr>
-          </w:p>
-        </w:tc>
-        <w:tc>
-          <w:tcPr>
-            <w:tcW w:w="1140" w:type="pct"/>
-            <w:tcBorders>
-              <w:top w:val="single" w:sz="4" w:space="0" w:color="auto"/>
-              <w:left w:val="single" w:sz="4" w:space="0" w:color="auto"/>
-              <w:bottom w:val="single" w:sz="4" w:space="0" w:color="auto"/>
-              <w:right w:val="single" w:sz="4" w:space="0" w:color="auto"/>
-            </w:tcBorders>
-          </w:tcPr>
-          <w:p>
-            <w:pPr>
-              <w:rPr>
-                <w:sz w:val="24"/>
-                <w:szCs w:val="24"/>
-              </w:rPr>
-            </w:pPr>
+            <w:tcW w:w="459" w:type="pct"/>
+            <w:tcBorders>
+              <w:top w:val="single" w:sz="4" w:space="0" w:color="auto"/>
+              <w:left w:val="single" w:sz="4" w:space="0" w:color="auto"/>
+              <w:bottom w:val="single" w:sz="4" w:space="0" w:color="auto"/>
+              <w:right w:val="single" w:sz="4" w:space="0" w:color="auto"/>
+            </w:tcBorders>
+          </w:tcPr>
+          <w:p>
+            <w:pPr>
+              <w:rPr>
+                <w:sz w:val="24"/>
+                <w:szCs w:val="24"/>
+              </w:rPr>
+            </w:pPr>
+            <w:r>
+              <w:rPr>
+                <w:sz w:val="24"/>
+                <w:szCs w:val="24"/>
+              </w:rPr>
+              <w:t>User gets a question wrong on 1 stamina</w:t>
+            </w:r>
+          </w:p>
+        </w:tc>
+        <w:tc>
+          <w:tcPr>
+            <w:tcW w:w="584" w:type="pct"/>
+            <w:tcBorders>
+              <w:top w:val="single" w:sz="4" w:space="0" w:color="auto"/>
+              <w:left w:val="single" w:sz="4" w:space="0" w:color="auto"/>
+              <w:bottom w:val="single" w:sz="4" w:space="0" w:color="auto"/>
+              <w:right w:val="single" w:sz="4" w:space="0" w:color="auto"/>
+            </w:tcBorders>
+          </w:tcPr>
+          <w:p>
+            <w:pPr>
+              <w:rPr>
+                <w:sz w:val="24"/>
+                <w:szCs w:val="24"/>
+              </w:rPr>
+            </w:pPr>
+            <w:r>
+              <w:rPr>
+                <w:sz w:val="24"/>
+                <w:szCs w:val="24"/>
+              </w:rPr>
+              <w:t>Program closes and user dies</w:t>
+            </w:r>
+          </w:p>
+        </w:tc>
+        <w:tc>
+          <w:tcPr>
+            <w:tcW w:w="2917" w:type="pct"/>
+            <w:tcBorders>
+              <w:top w:val="single" w:sz="4" w:space="0" w:color="auto"/>
+              <w:left w:val="single" w:sz="4" w:space="0" w:color="auto"/>
+              <w:bottom w:val="single" w:sz="4" w:space="0" w:color="auto"/>
+              <w:right w:val="single" w:sz="4" w:space="0" w:color="auto"/>
+            </w:tcBorders>
+          </w:tcPr>
+          <w:p>
+            <w:pPr>
+              <w:rPr>
+                <w:sz w:val="24"/>
+                <w:szCs w:val="24"/>
+              </w:rPr>
+            </w:pPr>
+            <w:r>
+              <w:rPr>
+                <w:sz w:val="24"/>
+                <w:szCs w:val="24"/>
+              </w:rPr>
+              <w:drawing>
+                <wp:inline distT="0" distB="0" distL="0" distR="0" wp14:anchorId="5E4118DA" wp14:editId="261E5BDF">
+                  <wp:extent cx="3227916" cy="2857500"/>
+                  <wp:effectExtent l="0" t="0" r="0" b="0"/>
+                  <wp:docPr id="51" name="Picture 51"/>
+                  <wp:cNvGraphicFramePr>
+                    <a:graphicFrameLocks xmlns:a="http://schemas.openxmlformats.org/drawingml/2006/main" noChangeAspect="1"/>
+                  </wp:cNvGraphicFramePr>
+                  <a:graphic xmlns:a="http://schemas.openxmlformats.org/drawingml/2006/main">
+                    <a:graphicData uri="http://schemas.openxmlformats.org/drawingml/2006/picture">
+                      <pic:pic xmlns:pic="http://schemas.openxmlformats.org/drawingml/2006/picture">
+                        <pic:nvPicPr>
+                          <pic:cNvPr id="1" name=""/>
+                          <pic:cNvPicPr/>
+                        </pic:nvPicPr>
+                        <pic:blipFill>
+                          <a:blip r:embed="rId68"/>
+                          <a:stretch>
+                            <a:fillRect/>
+                          </a:stretch>
+                        </pic:blipFill>
+                        <pic:spPr>
+                          <a:xfrm>
+                            <a:off x="0" y="0"/>
+                            <a:ext cx="3230644" cy="2859915"/>
+                          </a:xfrm>
+                          <a:prstGeom prst="rect">
+                            <a:avLst/>
+                          </a:prstGeom>
+                        </pic:spPr>
+                      </pic:pic>
+                    </a:graphicData>
+                  </a:graphic>
+                </wp:inline>
+              </w:drawing>
+            </w:r>
+          </w:p>
+        </w:tc>
+        <w:tc>
+          <w:tcPr>
+            <w:tcW w:w="847" w:type="pct"/>
+            <w:tcBorders>
+              <w:top w:val="single" w:sz="4" w:space="0" w:color="auto"/>
+              <w:left w:val="single" w:sz="4" w:space="0" w:color="auto"/>
+              <w:bottom w:val="single" w:sz="4" w:space="0" w:color="auto"/>
+              <w:right w:val="single" w:sz="4" w:space="0" w:color="auto"/>
+            </w:tcBorders>
+          </w:tcPr>
+          <w:p>
+            <w:pPr>
+              <w:rPr>
+                <w:sz w:val="24"/>
+                <w:szCs w:val="24"/>
+              </w:rPr>
+            </w:pPr>
+            <w:r>
+              <w:rPr>
+                <w:sz w:val="24"/>
+                <w:szCs w:val="24"/>
+              </w:rPr>
+              <w:t>Well, it printed you died but didn’t close the program</w:t>
+            </w:r>
           </w:p>
         </w:tc>
       </w:tr>
       <w:tr>
         <w:tc>
           <w:tcPr>
-            <w:tcW w:w="468" w:type="pct"/>
+            <w:tcW w:w="193" w:type="pct"/>
             <w:tcBorders>
               <w:top w:val="single" w:sz="4" w:space="0" w:color="auto"/>
               <w:left w:val="single" w:sz="4" w:space="0" w:color="auto"/>
@@ -10998,203 +10662,314 @@
         </w:tc>
         <w:tc>
           <w:tcPr>
-            <w:tcW w:w="705" w:type="pct"/>
-            <w:tcBorders>
-              <w:top w:val="single" w:sz="4" w:space="0" w:color="auto"/>
-              <w:left w:val="single" w:sz="4" w:space="0" w:color="auto"/>
-              <w:bottom w:val="single" w:sz="4" w:space="0" w:color="auto"/>
-              <w:right w:val="single" w:sz="4" w:space="0" w:color="auto"/>
-            </w:tcBorders>
-          </w:tcPr>
-          <w:p>
-            <w:pPr>
-              <w:rPr>
-                <w:sz w:val="24"/>
-                <w:szCs w:val="24"/>
-              </w:rPr>
-            </w:pPr>
-            <w:r>
-              <w:rPr>
-                <w:sz w:val="24"/>
-                <w:szCs w:val="24"/>
-              </w:rPr>
-              <w:t>looses</w:t>
-            </w:r>
-          </w:p>
-        </w:tc>
-        <w:tc>
-          <w:tcPr>
-            <w:tcW w:w="938" w:type="pct"/>
-            <w:tcBorders>
-              <w:top w:val="single" w:sz="4" w:space="0" w:color="auto"/>
-              <w:left w:val="single" w:sz="4" w:space="0" w:color="auto"/>
-              <w:bottom w:val="single" w:sz="4" w:space="0" w:color="auto"/>
-              <w:right w:val="single" w:sz="4" w:space="0" w:color="auto"/>
-            </w:tcBorders>
-          </w:tcPr>
-          <w:p>
-            <w:pPr>
-              <w:rPr>
-                <w:sz w:val="24"/>
-                <w:szCs w:val="24"/>
-              </w:rPr>
-            </w:pPr>
-          </w:p>
-        </w:tc>
-        <w:tc>
-          <w:tcPr>
-            <w:tcW w:w="1749" w:type="pct"/>
-            <w:tcBorders>
-              <w:top w:val="single" w:sz="4" w:space="0" w:color="auto"/>
-              <w:left w:val="single" w:sz="4" w:space="0" w:color="auto"/>
-              <w:bottom w:val="single" w:sz="4" w:space="0" w:color="auto"/>
-              <w:right w:val="single" w:sz="4" w:space="0" w:color="auto"/>
-            </w:tcBorders>
-          </w:tcPr>
-          <w:p>
-            <w:pPr>
-              <w:rPr>
-                <w:sz w:val="24"/>
-                <w:szCs w:val="24"/>
-              </w:rPr>
-            </w:pPr>
-          </w:p>
-        </w:tc>
-        <w:tc>
-          <w:tcPr>
-            <w:tcW w:w="1140" w:type="pct"/>
-            <w:tcBorders>
-              <w:top w:val="single" w:sz="4" w:space="0" w:color="auto"/>
-              <w:left w:val="single" w:sz="4" w:space="0" w:color="auto"/>
-              <w:bottom w:val="single" w:sz="4" w:space="0" w:color="auto"/>
-              <w:right w:val="single" w:sz="4" w:space="0" w:color="auto"/>
-            </w:tcBorders>
-          </w:tcPr>
-          <w:p>
-            <w:pPr>
-              <w:rPr>
-                <w:sz w:val="24"/>
-                <w:szCs w:val="24"/>
-              </w:rPr>
-            </w:pPr>
+            <w:tcW w:w="459" w:type="pct"/>
+            <w:tcBorders>
+              <w:top w:val="single" w:sz="4" w:space="0" w:color="auto"/>
+              <w:left w:val="single" w:sz="4" w:space="0" w:color="auto"/>
+              <w:bottom w:val="single" w:sz="4" w:space="0" w:color="auto"/>
+              <w:right w:val="single" w:sz="4" w:space="0" w:color="auto"/>
+            </w:tcBorders>
+          </w:tcPr>
+          <w:p>
+            <w:pPr>
+              <w:rPr>
+                <w:sz w:val="24"/>
+                <w:szCs w:val="24"/>
+              </w:rPr>
+            </w:pPr>
+            <w:r>
+              <w:rPr>
+                <w:sz w:val="24"/>
+                <w:szCs w:val="24"/>
+              </w:rPr>
+              <w:t>User gets a question wrong on 1 stamina</w:t>
+            </w:r>
+          </w:p>
+        </w:tc>
+        <w:tc>
+          <w:tcPr>
+            <w:tcW w:w="584" w:type="pct"/>
+            <w:tcBorders>
+              <w:top w:val="single" w:sz="4" w:space="0" w:color="auto"/>
+              <w:left w:val="single" w:sz="4" w:space="0" w:color="auto"/>
+              <w:bottom w:val="single" w:sz="4" w:space="0" w:color="auto"/>
+              <w:right w:val="single" w:sz="4" w:space="0" w:color="auto"/>
+            </w:tcBorders>
+          </w:tcPr>
+          <w:p>
+            <w:pPr>
+              <w:rPr>
+                <w:sz w:val="24"/>
+                <w:szCs w:val="24"/>
+              </w:rPr>
+            </w:pPr>
+            <w:r>
+              <w:rPr>
+                <w:sz w:val="24"/>
+                <w:szCs w:val="24"/>
+              </w:rPr>
+              <w:t>Program closes and user dies</w:t>
+            </w:r>
+          </w:p>
+        </w:tc>
+        <w:tc>
+          <w:tcPr>
+            <w:tcW w:w="2917" w:type="pct"/>
+            <w:tcBorders>
+              <w:top w:val="single" w:sz="4" w:space="0" w:color="auto"/>
+              <w:left w:val="single" w:sz="4" w:space="0" w:color="auto"/>
+              <w:bottom w:val="single" w:sz="4" w:space="0" w:color="auto"/>
+              <w:right w:val="single" w:sz="4" w:space="0" w:color="auto"/>
+            </w:tcBorders>
+          </w:tcPr>
+          <w:p>
+            <w:pPr>
+              <w:rPr>
+                <w:sz w:val="24"/>
+                <w:szCs w:val="24"/>
+              </w:rPr>
+            </w:pPr>
+            <w:r>
+              <w:rPr>
+                <w:sz w:val="24"/>
+                <w:szCs w:val="24"/>
+              </w:rPr>
+              <w:drawing>
+                <wp:inline distT="0" distB="0" distL="0" distR="0" wp14:anchorId="3BFBCD29" wp14:editId="45FA7E41">
+                  <wp:extent cx="4511431" cy="381033"/>
+                  <wp:effectExtent l="0" t="0" r="3810" b="0"/>
+                  <wp:docPr id="52" name="Picture 52"/>
+                  <wp:cNvGraphicFramePr>
+                    <a:graphicFrameLocks xmlns:a="http://schemas.openxmlformats.org/drawingml/2006/main" noChangeAspect="1"/>
+                  </wp:cNvGraphicFramePr>
+                  <a:graphic xmlns:a="http://schemas.openxmlformats.org/drawingml/2006/main">
+                    <a:graphicData uri="http://schemas.openxmlformats.org/drawingml/2006/picture">
+                      <pic:pic xmlns:pic="http://schemas.openxmlformats.org/drawingml/2006/picture">
+                        <pic:nvPicPr>
+                          <pic:cNvPr id="1" name=""/>
+                          <pic:cNvPicPr/>
+                        </pic:nvPicPr>
+                        <pic:blipFill>
+                          <a:blip r:embed="rId69"/>
+                          <a:stretch>
+                            <a:fillRect/>
+                          </a:stretch>
+                        </pic:blipFill>
+                        <pic:spPr>
+                          <a:xfrm>
+                            <a:off x="0" y="0"/>
+                            <a:ext cx="4511431" cy="381033"/>
+                          </a:xfrm>
+                          <a:prstGeom prst="rect">
+                            <a:avLst/>
+                          </a:prstGeom>
+                        </pic:spPr>
+                      </pic:pic>
+                    </a:graphicData>
+                  </a:graphic>
+                </wp:inline>
+              </w:drawing>
+            </w:r>
+          </w:p>
+        </w:tc>
+        <w:tc>
+          <w:tcPr>
+            <w:tcW w:w="847" w:type="pct"/>
+            <w:tcBorders>
+              <w:top w:val="single" w:sz="4" w:space="0" w:color="auto"/>
+              <w:left w:val="single" w:sz="4" w:space="0" w:color="auto"/>
+              <w:bottom w:val="single" w:sz="4" w:space="0" w:color="auto"/>
+              <w:right w:val="single" w:sz="4" w:space="0" w:color="auto"/>
+            </w:tcBorders>
+          </w:tcPr>
+          <w:p>
+            <w:pPr>
+              <w:rPr>
+                <w:sz w:val="24"/>
+                <w:szCs w:val="24"/>
+              </w:rPr>
+            </w:pPr>
+            <w:r>
+              <w:rPr>
+                <w:sz w:val="24"/>
+                <w:szCs w:val="24"/>
+              </w:rPr>
+              <w:t>Works as expected</w:t>
+            </w:r>
           </w:p>
         </w:tc>
       </w:tr>
       <w:tr>
         <w:tc>
           <w:tcPr>
-            <w:tcW w:w="468" w:type="pct"/>
-            <w:tcBorders>
-              <w:top w:val="single" w:sz="4" w:space="0" w:color="auto"/>
-              <w:left w:val="single" w:sz="4" w:space="0" w:color="auto"/>
-              <w:bottom w:val="single" w:sz="4" w:space="0" w:color="auto"/>
-              <w:right w:val="single" w:sz="4" w:space="0" w:color="auto"/>
-            </w:tcBorders>
-          </w:tcPr>
-          <w:p>
-            <w:pPr>
-              <w:rPr>
-                <w:sz w:val="24"/>
-                <w:szCs w:val="24"/>
-              </w:rPr>
-            </w:pPr>
-            <w:r>
-              <w:rPr>
-                <w:sz w:val="24"/>
-                <w:szCs w:val="24"/>
-              </w:rPr>
+            <w:tcW w:w="193" w:type="pct"/>
+            <w:tcBorders>
+              <w:top w:val="single" w:sz="4" w:space="0" w:color="auto"/>
+              <w:left w:val="single" w:sz="4" w:space="0" w:color="auto"/>
+              <w:bottom w:val="single" w:sz="4" w:space="0" w:color="auto"/>
+              <w:right w:val="single" w:sz="4" w:space="0" w:color="auto"/>
+            </w:tcBorders>
+          </w:tcPr>
+          <w:p>
+            <w:pPr>
+              <w:rPr>
+                <w:sz w:val="24"/>
+                <w:szCs w:val="24"/>
+              </w:rPr>
+            </w:pPr>
+            <w:r>
+              <w:rPr>
+                <w:sz w:val="24"/>
+                <w:szCs w:val="24"/>
+              </w:rPr>
+              <w:lastRenderedPageBreak/>
               <w:t>E</w:t>
             </w:r>
           </w:p>
         </w:tc>
         <w:tc>
           <w:tcPr>
-            <w:tcW w:w="705" w:type="pct"/>
-            <w:tcBorders>
-              <w:top w:val="single" w:sz="4" w:space="0" w:color="auto"/>
-              <w:left w:val="single" w:sz="4" w:space="0" w:color="auto"/>
-              <w:bottom w:val="single" w:sz="4" w:space="0" w:color="auto"/>
-              <w:right w:val="single" w:sz="4" w:space="0" w:color="auto"/>
-            </w:tcBorders>
-          </w:tcPr>
-          <w:p>
-            <w:pPr>
-              <w:rPr>
-                <w:sz w:val="24"/>
-                <w:szCs w:val="24"/>
-              </w:rPr>
-            </w:pPr>
-            <w:r>
-              <w:rPr>
-                <w:sz w:val="24"/>
-                <w:szCs w:val="24"/>
-              </w:rPr>
-              <w:t>Takes the answer</w:t>
-            </w:r>
-          </w:p>
-        </w:tc>
-        <w:tc>
-          <w:tcPr>
-            <w:tcW w:w="938" w:type="pct"/>
-            <w:tcBorders>
-              <w:top w:val="single" w:sz="4" w:space="0" w:color="auto"/>
-              <w:left w:val="single" w:sz="4" w:space="0" w:color="auto"/>
-              <w:bottom w:val="single" w:sz="4" w:space="0" w:color="auto"/>
-              <w:right w:val="single" w:sz="4" w:space="0" w:color="auto"/>
-            </w:tcBorders>
-          </w:tcPr>
-          <w:p>
-            <w:pPr>
-              <w:rPr>
-                <w:sz w:val="24"/>
-                <w:szCs w:val="24"/>
-              </w:rPr>
-            </w:pPr>
-          </w:p>
-        </w:tc>
-        <w:tc>
-          <w:tcPr>
-            <w:tcW w:w="1749" w:type="pct"/>
-            <w:tcBorders>
-              <w:top w:val="single" w:sz="4" w:space="0" w:color="auto"/>
-              <w:left w:val="single" w:sz="4" w:space="0" w:color="auto"/>
-              <w:bottom w:val="single" w:sz="4" w:space="0" w:color="auto"/>
-              <w:right w:val="single" w:sz="4" w:space="0" w:color="auto"/>
-            </w:tcBorders>
-          </w:tcPr>
-          <w:p>
-            <w:pPr>
-              <w:rPr>
-                <w:sz w:val="24"/>
-                <w:szCs w:val="24"/>
-              </w:rPr>
-            </w:pPr>
-          </w:p>
-        </w:tc>
-        <w:tc>
-          <w:tcPr>
-            <w:tcW w:w="1140" w:type="pct"/>
-            <w:tcBorders>
-              <w:top w:val="single" w:sz="4" w:space="0" w:color="auto"/>
-              <w:left w:val="single" w:sz="4" w:space="0" w:color="auto"/>
-              <w:bottom w:val="single" w:sz="4" w:space="0" w:color="auto"/>
-              <w:right w:val="single" w:sz="4" w:space="0" w:color="auto"/>
-            </w:tcBorders>
-          </w:tcPr>
-          <w:p>
-            <w:pPr>
-              <w:rPr>
-                <w:sz w:val="24"/>
-                <w:szCs w:val="24"/>
-              </w:rPr>
-            </w:pPr>
+            <w:tcW w:w="459" w:type="pct"/>
+            <w:tcBorders>
+              <w:top w:val="single" w:sz="4" w:space="0" w:color="auto"/>
+              <w:left w:val="single" w:sz="4" w:space="0" w:color="auto"/>
+              <w:bottom w:val="single" w:sz="4" w:space="0" w:color="auto"/>
+              <w:right w:val="single" w:sz="4" w:space="0" w:color="auto"/>
+            </w:tcBorders>
+          </w:tcPr>
+          <w:p>
+            <w:pPr>
+              <w:rPr>
+                <w:sz w:val="24"/>
+                <w:szCs w:val="24"/>
+              </w:rPr>
+            </w:pPr>
+            <w:r>
+              <w:rPr>
+                <w:sz w:val="24"/>
+                <w:szCs w:val="24"/>
+              </w:rPr>
+              <w:t>Rolls a dice and gets not a 5 or 6</w:t>
+            </w:r>
+          </w:p>
+        </w:tc>
+        <w:tc>
+          <w:tcPr>
+            <w:tcW w:w="584" w:type="pct"/>
+            <w:tcBorders>
+              <w:top w:val="single" w:sz="4" w:space="0" w:color="auto"/>
+              <w:left w:val="single" w:sz="4" w:space="0" w:color="auto"/>
+              <w:bottom w:val="single" w:sz="4" w:space="0" w:color="auto"/>
+              <w:right w:val="single" w:sz="4" w:space="0" w:color="auto"/>
+            </w:tcBorders>
+          </w:tcPr>
+          <w:p>
+            <w:pPr>
+              <w:rPr>
+                <w:sz w:val="24"/>
+                <w:szCs w:val="24"/>
+              </w:rPr>
+            </w:pPr>
+            <w:r>
+              <w:rPr>
+                <w:sz w:val="24"/>
+                <w:szCs w:val="24"/>
+              </w:rPr>
+              <w:t>Takes 1 damage</w:t>
+            </w:r>
+          </w:p>
+        </w:tc>
+        <w:tc>
+          <w:tcPr>
+            <w:tcW w:w="2917" w:type="pct"/>
+            <w:tcBorders>
+              <w:top w:val="single" w:sz="4" w:space="0" w:color="auto"/>
+              <w:left w:val="single" w:sz="4" w:space="0" w:color="auto"/>
+              <w:bottom w:val="single" w:sz="4" w:space="0" w:color="auto"/>
+              <w:right w:val="single" w:sz="4" w:space="0" w:color="auto"/>
+            </w:tcBorders>
+          </w:tcPr>
+          <w:p>
+            <w:pPr>
+              <w:rPr>
+                <w:sz w:val="24"/>
+                <w:szCs w:val="24"/>
+              </w:rPr>
+            </w:pPr>
+            <w:r>
+              <w:rPr>
+                <w:sz w:val="24"/>
+                <w:szCs w:val="24"/>
+              </w:rPr>
+              <w:drawing>
+                <wp:inline distT="0" distB="0" distL="0" distR="0" wp14:anchorId="20EF80FE" wp14:editId="1F3444BA">
+                  <wp:extent cx="3901778" cy="3109229"/>
+                  <wp:effectExtent l="0" t="0" r="3810" b="0"/>
+                  <wp:docPr id="53" name="Picture 53"/>
+                  <wp:cNvGraphicFramePr>
+                    <a:graphicFrameLocks xmlns:a="http://schemas.openxmlformats.org/drawingml/2006/main" noChangeAspect="1"/>
+                  </wp:cNvGraphicFramePr>
+                  <a:graphic xmlns:a="http://schemas.openxmlformats.org/drawingml/2006/main">
+                    <a:graphicData uri="http://schemas.openxmlformats.org/drawingml/2006/picture">
+                      <pic:pic xmlns:pic="http://schemas.openxmlformats.org/drawingml/2006/picture">
+                        <pic:nvPicPr>
+                          <pic:cNvPr id="1" name=""/>
+                          <pic:cNvPicPr/>
+                        </pic:nvPicPr>
+                        <pic:blipFill>
+                          <a:blip r:embed="rId70"/>
+                          <a:stretch>
+                            <a:fillRect/>
+                          </a:stretch>
+                        </pic:blipFill>
+                        <pic:spPr>
+                          <a:xfrm>
+                            <a:off x="0" y="0"/>
+                            <a:ext cx="3901778" cy="3109229"/>
+                          </a:xfrm>
+                          <a:prstGeom prst="rect">
+                            <a:avLst/>
+                          </a:prstGeom>
+                        </pic:spPr>
+                      </pic:pic>
+                    </a:graphicData>
+                  </a:graphic>
+                </wp:inline>
+              </w:drawing>
+            </w:r>
+          </w:p>
+        </w:tc>
+        <w:tc>
+          <w:tcPr>
+            <w:tcW w:w="847" w:type="pct"/>
+            <w:tcBorders>
+              <w:top w:val="single" w:sz="4" w:space="0" w:color="auto"/>
+              <w:left w:val="single" w:sz="4" w:space="0" w:color="auto"/>
+              <w:bottom w:val="single" w:sz="4" w:space="0" w:color="auto"/>
+              <w:right w:val="single" w:sz="4" w:space="0" w:color="auto"/>
+            </w:tcBorders>
+          </w:tcPr>
+          <w:p>
+            <w:pPr>
+              <w:rPr>
+                <w:sz w:val="24"/>
+                <w:szCs w:val="24"/>
+              </w:rPr>
+            </w:pPr>
+            <w:r>
+              <w:rPr>
+                <w:sz w:val="24"/>
+                <w:szCs w:val="24"/>
+              </w:rPr>
+              <w:t>Works as expected</w:t>
+            </w:r>
           </w:p>
         </w:tc>
       </w:tr>
       <w:tr>
         <w:tc>
           <w:tcPr>
-            <w:tcW w:w="468" w:type="pct"/>
+            <w:tcW w:w="193" w:type="pct"/>
             <w:tcBorders>
               <w:top w:val="single" w:sz="4" w:space="0" w:color="auto"/>
               <w:left w:val="single" w:sz="4" w:space="0" w:color="auto"/>
@@ -11220,7 +10995,555 @@
         </w:tc>
         <w:tc>
           <w:tcPr>
-            <w:tcW w:w="705" w:type="pct"/>
+            <w:tcW w:w="459" w:type="pct"/>
+            <w:tcBorders>
+              <w:top w:val="single" w:sz="4" w:space="0" w:color="auto"/>
+              <w:left w:val="single" w:sz="4" w:space="0" w:color="auto"/>
+              <w:bottom w:val="single" w:sz="4" w:space="0" w:color="auto"/>
+              <w:right w:val="single" w:sz="4" w:space="0" w:color="auto"/>
+            </w:tcBorders>
+          </w:tcPr>
+          <w:p>
+            <w:pPr>
+              <w:rPr>
+                <w:sz w:val="24"/>
+                <w:szCs w:val="24"/>
+              </w:rPr>
+            </w:pPr>
+            <w:r>
+              <w:rPr>
+                <w:sz w:val="24"/>
+                <w:szCs w:val="24"/>
+              </w:rPr>
+              <w:t>Beats the monster</w:t>
+            </w:r>
+          </w:p>
+        </w:tc>
+        <w:tc>
+          <w:tcPr>
+            <w:tcW w:w="584" w:type="pct"/>
+            <w:tcBorders>
+              <w:top w:val="single" w:sz="4" w:space="0" w:color="auto"/>
+              <w:left w:val="single" w:sz="4" w:space="0" w:color="auto"/>
+              <w:bottom w:val="single" w:sz="4" w:space="0" w:color="auto"/>
+              <w:right w:val="single" w:sz="4" w:space="0" w:color="auto"/>
+            </w:tcBorders>
+          </w:tcPr>
+          <w:p>
+            <w:pPr>
+              <w:rPr>
+                <w:sz w:val="24"/>
+                <w:szCs w:val="24"/>
+              </w:rPr>
+            </w:pPr>
+            <w:r>
+              <w:rPr>
+                <w:sz w:val="24"/>
+                <w:szCs w:val="24"/>
+              </w:rPr>
+              <w:t>Gets to choose a reward and keeps playing</w:t>
+            </w:r>
+          </w:p>
+        </w:tc>
+        <w:tc>
+          <w:tcPr>
+            <w:tcW w:w="2917" w:type="pct"/>
+            <w:tcBorders>
+              <w:top w:val="single" w:sz="4" w:space="0" w:color="auto"/>
+              <w:left w:val="single" w:sz="4" w:space="0" w:color="auto"/>
+              <w:bottom w:val="single" w:sz="4" w:space="0" w:color="auto"/>
+              <w:right w:val="single" w:sz="4" w:space="0" w:color="auto"/>
+            </w:tcBorders>
+          </w:tcPr>
+          <w:p>
+            <w:pPr>
+              <w:rPr>
+                <w:sz w:val="24"/>
+                <w:szCs w:val="24"/>
+              </w:rPr>
+            </w:pPr>
+            <w:r>
+              <w:rPr>
+                <w:sz w:val="24"/>
+                <w:szCs w:val="24"/>
+              </w:rPr>
+              <w:drawing>
+                <wp:inline distT="0" distB="0" distL="0" distR="0" wp14:anchorId="05E182C2" wp14:editId="087303DB">
+                  <wp:extent cx="2392680" cy="1965073"/>
+                  <wp:effectExtent l="0" t="0" r="7620" b="0"/>
+                  <wp:docPr id="54" name="Picture 54"/>
+                  <wp:cNvGraphicFramePr>
+                    <a:graphicFrameLocks xmlns:a="http://schemas.openxmlformats.org/drawingml/2006/main" noChangeAspect="1"/>
+                  </wp:cNvGraphicFramePr>
+                  <a:graphic xmlns:a="http://schemas.openxmlformats.org/drawingml/2006/main">
+                    <a:graphicData uri="http://schemas.openxmlformats.org/drawingml/2006/picture">
+                      <pic:pic xmlns:pic="http://schemas.openxmlformats.org/drawingml/2006/picture">
+                        <pic:nvPicPr>
+                          <pic:cNvPr id="1" name=""/>
+                          <pic:cNvPicPr/>
+                        </pic:nvPicPr>
+                        <pic:blipFill>
+                          <a:blip r:embed="rId71"/>
+                          <a:stretch>
+                            <a:fillRect/>
+                          </a:stretch>
+                        </pic:blipFill>
+                        <pic:spPr>
+                          <a:xfrm>
+                            <a:off x="0" y="0"/>
+                            <a:ext cx="2395656" cy="1967517"/>
+                          </a:xfrm>
+                          <a:prstGeom prst="rect">
+                            <a:avLst/>
+                          </a:prstGeom>
+                        </pic:spPr>
+                      </pic:pic>
+                    </a:graphicData>
+                  </a:graphic>
+                </wp:inline>
+              </w:drawing>
+            </w:r>
+            <w:r>
+              <w:rPr>
+                <w:sz w:val="24"/>
+                <w:szCs w:val="24"/>
+              </w:rPr>
+              <w:drawing>
+                <wp:inline distT="0" distB="0" distL="0" distR="0" wp14:anchorId="4F814B7B" wp14:editId="65837F75">
+                  <wp:extent cx="2194560" cy="1804708"/>
+                  <wp:effectExtent l="0" t="0" r="0" b="5080"/>
+                  <wp:docPr id="55" name="Picture 55"/>
+                  <wp:cNvGraphicFramePr>
+                    <a:graphicFrameLocks xmlns:a="http://schemas.openxmlformats.org/drawingml/2006/main" noChangeAspect="1"/>
+                  </wp:cNvGraphicFramePr>
+                  <a:graphic xmlns:a="http://schemas.openxmlformats.org/drawingml/2006/main">
+                    <a:graphicData uri="http://schemas.openxmlformats.org/drawingml/2006/picture">
+                      <pic:pic xmlns:pic="http://schemas.openxmlformats.org/drawingml/2006/picture">
+                        <pic:nvPicPr>
+                          <pic:cNvPr id="1" name=""/>
+                          <pic:cNvPicPr/>
+                        </pic:nvPicPr>
+                        <pic:blipFill>
+                          <a:blip r:embed="rId72"/>
+                          <a:stretch>
+                            <a:fillRect/>
+                          </a:stretch>
+                        </pic:blipFill>
+                        <pic:spPr>
+                          <a:xfrm>
+                            <a:off x="0" y="0"/>
+                            <a:ext cx="2196728" cy="1806491"/>
+                          </a:xfrm>
+                          <a:prstGeom prst="rect">
+                            <a:avLst/>
+                          </a:prstGeom>
+                        </pic:spPr>
+                      </pic:pic>
+                    </a:graphicData>
+                  </a:graphic>
+                </wp:inline>
+              </w:drawing>
+            </w:r>
+          </w:p>
+        </w:tc>
+        <w:tc>
+          <w:tcPr>
+            <w:tcW w:w="847" w:type="pct"/>
+            <w:tcBorders>
+              <w:top w:val="single" w:sz="4" w:space="0" w:color="auto"/>
+              <w:left w:val="single" w:sz="4" w:space="0" w:color="auto"/>
+              <w:bottom w:val="single" w:sz="4" w:space="0" w:color="auto"/>
+              <w:right w:val="single" w:sz="4" w:space="0" w:color="auto"/>
+            </w:tcBorders>
+          </w:tcPr>
+          <w:p>
+            <w:pPr>
+              <w:rPr>
+                <w:sz w:val="24"/>
+                <w:szCs w:val="24"/>
+              </w:rPr>
+            </w:pPr>
+            <w:r>
+              <w:rPr>
+                <w:sz w:val="24"/>
+                <w:szCs w:val="24"/>
+              </w:rPr>
+              <w:t>Works as expected</w:t>
+            </w:r>
+          </w:p>
+        </w:tc>
+      </w:tr>
+      <w:tr>
+        <w:tc>
+          <w:tcPr>
+            <w:tcW w:w="193" w:type="pct"/>
+            <w:tcBorders>
+              <w:top w:val="single" w:sz="4" w:space="0" w:color="auto"/>
+              <w:left w:val="single" w:sz="4" w:space="0" w:color="auto"/>
+              <w:bottom w:val="single" w:sz="4" w:space="0" w:color="auto"/>
+              <w:right w:val="single" w:sz="4" w:space="0" w:color="auto"/>
+            </w:tcBorders>
+          </w:tcPr>
+          <w:p>
+            <w:pPr>
+              <w:rPr>
+                <w:sz w:val="24"/>
+                <w:szCs w:val="24"/>
+              </w:rPr>
+            </w:pPr>
+            <w:r>
+              <w:rPr>
+                <w:sz w:val="24"/>
+                <w:szCs w:val="24"/>
+              </w:rPr>
+              <w:lastRenderedPageBreak/>
+              <w:t>E</w:t>
+            </w:r>
+          </w:p>
+        </w:tc>
+        <w:tc>
+          <w:tcPr>
+            <w:tcW w:w="459" w:type="pct"/>
+            <w:tcBorders>
+              <w:top w:val="single" w:sz="4" w:space="0" w:color="auto"/>
+              <w:left w:val="single" w:sz="4" w:space="0" w:color="auto"/>
+              <w:bottom w:val="single" w:sz="4" w:space="0" w:color="auto"/>
+              <w:right w:val="single" w:sz="4" w:space="0" w:color="auto"/>
+            </w:tcBorders>
+          </w:tcPr>
+          <w:p>
+            <w:pPr>
+              <w:rPr>
+                <w:sz w:val="24"/>
+                <w:szCs w:val="24"/>
+              </w:rPr>
+            </w:pPr>
+            <w:r>
+              <w:rPr>
+                <w:sz w:val="24"/>
+                <w:szCs w:val="24"/>
+              </w:rPr>
+              <w:t>looses</w:t>
+            </w:r>
+          </w:p>
+        </w:tc>
+        <w:tc>
+          <w:tcPr>
+            <w:tcW w:w="584" w:type="pct"/>
+            <w:tcBorders>
+              <w:top w:val="single" w:sz="4" w:space="0" w:color="auto"/>
+              <w:left w:val="single" w:sz="4" w:space="0" w:color="auto"/>
+              <w:bottom w:val="single" w:sz="4" w:space="0" w:color="auto"/>
+              <w:right w:val="single" w:sz="4" w:space="0" w:color="auto"/>
+            </w:tcBorders>
+          </w:tcPr>
+          <w:p>
+            <w:pPr>
+              <w:rPr>
+                <w:sz w:val="24"/>
+                <w:szCs w:val="24"/>
+              </w:rPr>
+            </w:pPr>
+            <w:r>
+              <w:rPr>
+                <w:sz w:val="24"/>
+                <w:szCs w:val="24"/>
+              </w:rPr>
+              <w:t>Dies and program closes</w:t>
+            </w:r>
+          </w:p>
+        </w:tc>
+        <w:tc>
+          <w:tcPr>
+            <w:tcW w:w="2917" w:type="pct"/>
+            <w:tcBorders>
+              <w:top w:val="single" w:sz="4" w:space="0" w:color="auto"/>
+              <w:left w:val="single" w:sz="4" w:space="0" w:color="auto"/>
+              <w:bottom w:val="single" w:sz="4" w:space="0" w:color="auto"/>
+              <w:right w:val="single" w:sz="4" w:space="0" w:color="auto"/>
+            </w:tcBorders>
+          </w:tcPr>
+          <w:p>
+            <w:pPr>
+              <w:rPr>
+                <w:sz w:val="24"/>
+                <w:szCs w:val="24"/>
+              </w:rPr>
+            </w:pPr>
+            <w:r>
+              <w:rPr>
+                <w:sz w:val="24"/>
+                <w:szCs w:val="24"/>
+              </w:rPr>
+              <w:drawing>
+                <wp:inline distT="0" distB="0" distL="0" distR="0" wp14:anchorId="2BEF4C6A" wp14:editId="1653428C">
+                  <wp:extent cx="5311600" cy="746825"/>
+                  <wp:effectExtent l="0" t="0" r="3810" b="0"/>
+                  <wp:docPr id="57" name="Picture 57"/>
+                  <wp:cNvGraphicFramePr>
+                    <a:graphicFrameLocks xmlns:a="http://schemas.openxmlformats.org/drawingml/2006/main" noChangeAspect="1"/>
+                  </wp:cNvGraphicFramePr>
+                  <a:graphic xmlns:a="http://schemas.openxmlformats.org/drawingml/2006/main">
+                    <a:graphicData uri="http://schemas.openxmlformats.org/drawingml/2006/picture">
+                      <pic:pic xmlns:pic="http://schemas.openxmlformats.org/drawingml/2006/picture">
+                        <pic:nvPicPr>
+                          <pic:cNvPr id="1" name=""/>
+                          <pic:cNvPicPr/>
+                        </pic:nvPicPr>
+                        <pic:blipFill>
+                          <a:blip r:embed="rId73"/>
+                          <a:stretch>
+                            <a:fillRect/>
+                          </a:stretch>
+                        </pic:blipFill>
+                        <pic:spPr>
+                          <a:xfrm>
+                            <a:off x="0" y="0"/>
+                            <a:ext cx="5311600" cy="746825"/>
+                          </a:xfrm>
+                          <a:prstGeom prst="rect">
+                            <a:avLst/>
+                          </a:prstGeom>
+                        </pic:spPr>
+                      </pic:pic>
+                    </a:graphicData>
+                  </a:graphic>
+                </wp:inline>
+              </w:drawing>
+            </w:r>
+          </w:p>
+        </w:tc>
+        <w:tc>
+          <w:tcPr>
+            <w:tcW w:w="847" w:type="pct"/>
+            <w:tcBorders>
+              <w:top w:val="single" w:sz="4" w:space="0" w:color="auto"/>
+              <w:left w:val="single" w:sz="4" w:space="0" w:color="auto"/>
+              <w:bottom w:val="single" w:sz="4" w:space="0" w:color="auto"/>
+              <w:right w:val="single" w:sz="4" w:space="0" w:color="auto"/>
+            </w:tcBorders>
+          </w:tcPr>
+          <w:p>
+            <w:pPr>
+              <w:rPr>
+                <w:sz w:val="24"/>
+                <w:szCs w:val="24"/>
+              </w:rPr>
+            </w:pPr>
+            <w:r>
+              <w:rPr>
+                <w:sz w:val="24"/>
+                <w:szCs w:val="24"/>
+              </w:rPr>
+              <w:t>Works as expected</w:t>
+            </w:r>
+          </w:p>
+        </w:tc>
+      </w:tr>
+      <w:tr>
+        <w:tc>
+          <w:tcPr>
+            <w:tcW w:w="193" w:type="pct"/>
+            <w:tcBorders>
+              <w:top w:val="single" w:sz="4" w:space="0" w:color="auto"/>
+              <w:left w:val="single" w:sz="4" w:space="0" w:color="auto"/>
+              <w:bottom w:val="single" w:sz="4" w:space="0" w:color="auto"/>
+              <w:right w:val="single" w:sz="4" w:space="0" w:color="auto"/>
+            </w:tcBorders>
+          </w:tcPr>
+          <w:p>
+            <w:pPr>
+              <w:rPr>
+                <w:sz w:val="24"/>
+                <w:szCs w:val="24"/>
+              </w:rPr>
+            </w:pPr>
+            <w:r>
+              <w:rPr>
+                <w:sz w:val="24"/>
+                <w:szCs w:val="24"/>
+              </w:rPr>
+              <w:t>E</w:t>
+            </w:r>
+          </w:p>
+        </w:tc>
+        <w:tc>
+          <w:tcPr>
+            <w:tcW w:w="459" w:type="pct"/>
+            <w:tcBorders>
+              <w:top w:val="single" w:sz="4" w:space="0" w:color="auto"/>
+              <w:left w:val="single" w:sz="4" w:space="0" w:color="auto"/>
+              <w:bottom w:val="single" w:sz="4" w:space="0" w:color="auto"/>
+              <w:right w:val="single" w:sz="4" w:space="0" w:color="auto"/>
+            </w:tcBorders>
+          </w:tcPr>
+          <w:p>
+            <w:pPr>
+              <w:rPr>
+                <w:sz w:val="24"/>
+                <w:szCs w:val="24"/>
+              </w:rPr>
+            </w:pPr>
+            <w:r>
+              <w:rPr>
+                <w:sz w:val="24"/>
+                <w:szCs w:val="24"/>
+              </w:rPr>
+              <w:t>Takes the answer</w:t>
+            </w:r>
+          </w:p>
+        </w:tc>
+        <w:tc>
+          <w:tcPr>
+            <w:tcW w:w="584" w:type="pct"/>
+            <w:tcBorders>
+              <w:top w:val="single" w:sz="4" w:space="0" w:color="auto"/>
+              <w:left w:val="single" w:sz="4" w:space="0" w:color="auto"/>
+              <w:bottom w:val="single" w:sz="4" w:space="0" w:color="auto"/>
+              <w:right w:val="single" w:sz="4" w:space="0" w:color="auto"/>
+            </w:tcBorders>
+          </w:tcPr>
+          <w:p>
+            <w:pPr>
+              <w:rPr>
+                <w:sz w:val="24"/>
+                <w:szCs w:val="24"/>
+              </w:rPr>
+            </w:pPr>
+            <w:r>
+              <w:rPr>
+                <w:sz w:val="24"/>
+                <w:szCs w:val="24"/>
+              </w:rPr>
+              <w:t>Nothing really happens</w:t>
+            </w:r>
+            <w:r>
+              <w:rPr>
+                <w:sz w:val="24"/>
+                <w:szCs w:val="24"/>
+              </w:rPr>
+              <w:t>, but nothing should change apart from exp</w:t>
+            </w:r>
+          </w:p>
+        </w:tc>
+        <w:tc>
+          <w:tcPr>
+            <w:tcW w:w="2917" w:type="pct"/>
+            <w:tcBorders>
+              <w:top w:val="single" w:sz="4" w:space="0" w:color="auto"/>
+              <w:left w:val="single" w:sz="4" w:space="0" w:color="auto"/>
+              <w:bottom w:val="single" w:sz="4" w:space="0" w:color="auto"/>
+              <w:right w:val="single" w:sz="4" w:space="0" w:color="auto"/>
+            </w:tcBorders>
+          </w:tcPr>
+          <w:p>
+            <w:pPr>
+              <w:rPr>
+                <w:sz w:val="24"/>
+                <w:szCs w:val="24"/>
+              </w:rPr>
+            </w:pPr>
+            <w:r>
+              <w:rPr>
+                <w:sz w:val="24"/>
+                <w:szCs w:val="24"/>
+              </w:rPr>
+              <w:drawing>
+                <wp:inline distT="0" distB="0" distL="0" distR="0" wp14:anchorId="04E7C7A4" wp14:editId="053E040A">
+                  <wp:extent cx="3991826" cy="3590925"/>
+                  <wp:effectExtent l="0" t="0" r="8890" b="0"/>
+                  <wp:docPr id="58" name="Picture 58"/>
+                  <wp:cNvGraphicFramePr>
+                    <a:graphicFrameLocks xmlns:a="http://schemas.openxmlformats.org/drawingml/2006/main" noChangeAspect="1"/>
+                  </wp:cNvGraphicFramePr>
+                  <a:graphic xmlns:a="http://schemas.openxmlformats.org/drawingml/2006/main">
+                    <a:graphicData uri="http://schemas.openxmlformats.org/drawingml/2006/picture">
+                      <pic:pic xmlns:pic="http://schemas.openxmlformats.org/drawingml/2006/picture">
+                        <pic:nvPicPr>
+                          <pic:cNvPr id="1" name=""/>
+                          <pic:cNvPicPr/>
+                        </pic:nvPicPr>
+                        <pic:blipFill>
+                          <a:blip r:embed="rId74"/>
+                          <a:stretch>
+                            <a:fillRect/>
+                          </a:stretch>
+                        </pic:blipFill>
+                        <pic:spPr>
+                          <a:xfrm>
+                            <a:off x="0" y="0"/>
+                            <a:ext cx="3994387" cy="3593229"/>
+                          </a:xfrm>
+                          <a:prstGeom prst="rect">
+                            <a:avLst/>
+                          </a:prstGeom>
+                        </pic:spPr>
+                      </pic:pic>
+                    </a:graphicData>
+                  </a:graphic>
+                </wp:inline>
+              </w:drawing>
+            </w:r>
+          </w:p>
+        </w:tc>
+        <w:tc>
+          <w:tcPr>
+            <w:tcW w:w="847" w:type="pct"/>
+            <w:tcBorders>
+              <w:top w:val="single" w:sz="4" w:space="0" w:color="auto"/>
+              <w:left w:val="single" w:sz="4" w:space="0" w:color="auto"/>
+              <w:bottom w:val="single" w:sz="4" w:space="0" w:color="auto"/>
+              <w:right w:val="single" w:sz="4" w:space="0" w:color="auto"/>
+            </w:tcBorders>
+          </w:tcPr>
+          <w:p>
+            <w:pPr>
+              <w:rPr>
+                <w:sz w:val="24"/>
+                <w:szCs w:val="24"/>
+              </w:rPr>
+            </w:pPr>
+            <w:r>
+              <w:rPr>
+                <w:sz w:val="24"/>
+                <w:szCs w:val="24"/>
+              </w:rPr>
+              <w:t>Works as expected</w:t>
+            </w:r>
+          </w:p>
+        </w:tc>
+      </w:tr>
+      <w:tr>
+        <w:tc>
+          <w:tcPr>
+            <w:tcW w:w="193" w:type="pct"/>
+            <w:tcBorders>
+              <w:top w:val="single" w:sz="4" w:space="0" w:color="auto"/>
+              <w:left w:val="single" w:sz="4" w:space="0" w:color="auto"/>
+              <w:bottom w:val="single" w:sz="4" w:space="0" w:color="auto"/>
+              <w:right w:val="single" w:sz="4" w:space="0" w:color="auto"/>
+            </w:tcBorders>
+          </w:tcPr>
+          <w:p>
+            <w:pPr>
+              <w:rPr>
+                <w:sz w:val="24"/>
+                <w:szCs w:val="24"/>
+              </w:rPr>
+            </w:pPr>
+            <w:r>
+              <w:rPr>
+                <w:sz w:val="24"/>
+                <w:szCs w:val="24"/>
+              </w:rPr>
+              <w:lastRenderedPageBreak/>
+              <w:t>E</w:t>
+            </w:r>
+          </w:p>
+        </w:tc>
+        <w:tc>
+          <w:tcPr>
+            <w:tcW w:w="459" w:type="pct"/>
             <w:tcBorders>
               <w:top w:val="single" w:sz="4" w:space="0" w:color="auto"/>
               <w:left w:val="single" w:sz="4" w:space="0" w:color="auto"/>
@@ -11246,45 +11569,830 @@
         </w:tc>
         <w:tc>
           <w:tcPr>
-            <w:tcW w:w="938" w:type="pct"/>
-            <w:tcBorders>
-              <w:top w:val="single" w:sz="4" w:space="0" w:color="auto"/>
-              <w:left w:val="single" w:sz="4" w:space="0" w:color="auto"/>
-              <w:bottom w:val="single" w:sz="4" w:space="0" w:color="auto"/>
-              <w:right w:val="single" w:sz="4" w:space="0" w:color="auto"/>
-            </w:tcBorders>
-          </w:tcPr>
-          <w:p>
-            <w:pPr>
-              <w:rPr>
-                <w:sz w:val="24"/>
-                <w:szCs w:val="24"/>
-              </w:rPr>
-            </w:pPr>
-          </w:p>
-        </w:tc>
-        <w:tc>
-          <w:tcPr>
-            <w:tcW w:w="1749" w:type="pct"/>
-            <w:tcBorders>
-              <w:top w:val="single" w:sz="4" w:space="0" w:color="auto"/>
-              <w:left w:val="single" w:sz="4" w:space="0" w:color="auto"/>
-              <w:bottom w:val="single" w:sz="4" w:space="0" w:color="auto"/>
-              <w:right w:val="single" w:sz="4" w:space="0" w:color="auto"/>
-            </w:tcBorders>
-          </w:tcPr>
-          <w:p>
-            <w:pPr>
-              <w:rPr>
-                <w:sz w:val="24"/>
-                <w:szCs w:val="24"/>
-              </w:rPr>
-            </w:pPr>
-          </w:p>
-        </w:tc>
-        <w:tc>
-          <w:tcPr>
-            <w:tcW w:w="1140" w:type="pct"/>
+            <w:tcW w:w="584" w:type="pct"/>
+            <w:tcBorders>
+              <w:top w:val="single" w:sz="4" w:space="0" w:color="auto"/>
+              <w:left w:val="single" w:sz="4" w:space="0" w:color="auto"/>
+              <w:bottom w:val="single" w:sz="4" w:space="0" w:color="auto"/>
+              <w:right w:val="single" w:sz="4" w:space="0" w:color="auto"/>
+            </w:tcBorders>
+          </w:tcPr>
+          <w:p>
+            <w:pPr>
+              <w:rPr>
+                <w:sz w:val="24"/>
+                <w:szCs w:val="24"/>
+              </w:rPr>
+            </w:pPr>
+            <w:r>
+              <w:rPr>
+                <w:sz w:val="24"/>
+                <w:szCs w:val="24"/>
+              </w:rPr>
+              <w:t>Coin counter goes up</w:t>
+            </w:r>
+          </w:p>
+        </w:tc>
+        <w:tc>
+          <w:tcPr>
+            <w:tcW w:w="2917" w:type="pct"/>
+            <w:tcBorders>
+              <w:top w:val="single" w:sz="4" w:space="0" w:color="auto"/>
+              <w:left w:val="single" w:sz="4" w:space="0" w:color="auto"/>
+              <w:bottom w:val="single" w:sz="4" w:space="0" w:color="auto"/>
+              <w:right w:val="single" w:sz="4" w:space="0" w:color="auto"/>
+            </w:tcBorders>
+          </w:tcPr>
+          <w:p>
+            <w:pPr>
+              <w:rPr>
+                <w:sz w:val="24"/>
+                <w:szCs w:val="24"/>
+              </w:rPr>
+            </w:pPr>
+            <w:r>
+              <w:rPr>
+                <w:sz w:val="24"/>
+                <w:szCs w:val="24"/>
+              </w:rPr>
+              <w:drawing>
+                <wp:inline distT="0" distB="0" distL="0" distR="0" wp14:anchorId="1A1FE109" wp14:editId="5408D236">
+                  <wp:extent cx="3893820" cy="3468538"/>
+                  <wp:effectExtent l="0" t="0" r="0" b="0"/>
+                  <wp:docPr id="56" name="Picture 56"/>
+                  <wp:cNvGraphicFramePr>
+                    <a:graphicFrameLocks xmlns:a="http://schemas.openxmlformats.org/drawingml/2006/main" noChangeAspect="1"/>
+                  </wp:cNvGraphicFramePr>
+                  <a:graphic xmlns:a="http://schemas.openxmlformats.org/drawingml/2006/main">
+                    <a:graphicData uri="http://schemas.openxmlformats.org/drawingml/2006/picture">
+                      <pic:pic xmlns:pic="http://schemas.openxmlformats.org/drawingml/2006/picture">
+                        <pic:nvPicPr>
+                          <pic:cNvPr id="1" name=""/>
+                          <pic:cNvPicPr/>
+                        </pic:nvPicPr>
+                        <pic:blipFill>
+                          <a:blip r:embed="rId75"/>
+                          <a:stretch>
+                            <a:fillRect/>
+                          </a:stretch>
+                        </pic:blipFill>
+                        <pic:spPr>
+                          <a:xfrm>
+                            <a:off x="0" y="0"/>
+                            <a:ext cx="3898078" cy="3472331"/>
+                          </a:xfrm>
+                          <a:prstGeom prst="rect">
+                            <a:avLst/>
+                          </a:prstGeom>
+                        </pic:spPr>
+                      </pic:pic>
+                    </a:graphicData>
+                  </a:graphic>
+                </wp:inline>
+              </w:drawing>
+            </w:r>
+          </w:p>
+        </w:tc>
+        <w:tc>
+          <w:tcPr>
+            <w:tcW w:w="847" w:type="pct"/>
+            <w:tcBorders>
+              <w:top w:val="single" w:sz="4" w:space="0" w:color="auto"/>
+              <w:left w:val="single" w:sz="4" w:space="0" w:color="auto"/>
+              <w:bottom w:val="single" w:sz="4" w:space="0" w:color="auto"/>
+              <w:right w:val="single" w:sz="4" w:space="0" w:color="auto"/>
+            </w:tcBorders>
+          </w:tcPr>
+          <w:p>
+            <w:pPr>
+              <w:rPr>
+                <w:sz w:val="24"/>
+                <w:szCs w:val="24"/>
+              </w:rPr>
+            </w:pPr>
+            <w:r>
+              <w:rPr>
+                <w:sz w:val="24"/>
+                <w:szCs w:val="24"/>
+              </w:rPr>
+              <w:t>Works as expected</w:t>
+            </w:r>
+          </w:p>
+        </w:tc>
+      </w:tr>
+      <w:tr>
+        <w:tc>
+          <w:tcPr>
+            <w:tcW w:w="193" w:type="pct"/>
+            <w:tcBorders>
+              <w:top w:val="single" w:sz="4" w:space="0" w:color="auto"/>
+              <w:left w:val="single" w:sz="4" w:space="0" w:color="auto"/>
+              <w:bottom w:val="single" w:sz="4" w:space="0" w:color="auto"/>
+              <w:right w:val="single" w:sz="4" w:space="0" w:color="auto"/>
+            </w:tcBorders>
+          </w:tcPr>
+          <w:p>
+            <w:pPr>
+              <w:rPr>
+                <w:sz w:val="24"/>
+                <w:szCs w:val="24"/>
+              </w:rPr>
+            </w:pPr>
+            <w:r>
+              <w:rPr>
+                <w:sz w:val="24"/>
+                <w:szCs w:val="24"/>
+              </w:rPr>
+              <w:lastRenderedPageBreak/>
+              <w:t>E</w:t>
+            </w:r>
+          </w:p>
+        </w:tc>
+        <w:tc>
+          <w:tcPr>
+            <w:tcW w:w="459" w:type="pct"/>
+            <w:tcBorders>
+              <w:top w:val="single" w:sz="4" w:space="0" w:color="auto"/>
+              <w:left w:val="single" w:sz="4" w:space="0" w:color="auto"/>
+              <w:bottom w:val="single" w:sz="4" w:space="0" w:color="auto"/>
+              <w:right w:val="single" w:sz="4" w:space="0" w:color="auto"/>
+            </w:tcBorders>
+          </w:tcPr>
+          <w:p>
+            <w:pPr>
+              <w:rPr>
+                <w:sz w:val="24"/>
+                <w:szCs w:val="24"/>
+              </w:rPr>
+            </w:pPr>
+            <w:r>
+              <w:rPr>
+                <w:sz w:val="24"/>
+                <w:szCs w:val="24"/>
+              </w:rPr>
+              <w:t>Takes the reward in the chest</w:t>
+            </w:r>
+          </w:p>
+        </w:tc>
+        <w:tc>
+          <w:tcPr>
+            <w:tcW w:w="584" w:type="pct"/>
+            <w:tcBorders>
+              <w:top w:val="single" w:sz="4" w:space="0" w:color="auto"/>
+              <w:left w:val="single" w:sz="4" w:space="0" w:color="auto"/>
+              <w:bottom w:val="single" w:sz="4" w:space="0" w:color="auto"/>
+              <w:right w:val="single" w:sz="4" w:space="0" w:color="auto"/>
+            </w:tcBorders>
+          </w:tcPr>
+          <w:p>
+            <w:pPr>
+              <w:rPr>
+                <w:sz w:val="24"/>
+                <w:szCs w:val="24"/>
+              </w:rPr>
+            </w:pPr>
+            <w:r>
+              <w:rPr>
+                <w:sz w:val="24"/>
+                <w:szCs w:val="24"/>
+              </w:rPr>
+              <w:t>User gets the reward, and the chest menu closes</w:t>
+            </w:r>
+          </w:p>
+        </w:tc>
+        <w:tc>
+          <w:tcPr>
+            <w:tcW w:w="2917" w:type="pct"/>
+            <w:tcBorders>
+              <w:top w:val="single" w:sz="4" w:space="0" w:color="auto"/>
+              <w:left w:val="single" w:sz="4" w:space="0" w:color="auto"/>
+              <w:bottom w:val="single" w:sz="4" w:space="0" w:color="auto"/>
+              <w:right w:val="single" w:sz="4" w:space="0" w:color="auto"/>
+            </w:tcBorders>
+          </w:tcPr>
+          <w:p>
+            <w:pPr>
+              <w:rPr>
+                <w:sz w:val="24"/>
+                <w:szCs w:val="24"/>
+              </w:rPr>
+            </w:pPr>
+            <w:r>
+              <w:rPr>
+                <w:sz w:val="24"/>
+                <w:szCs w:val="24"/>
+              </w:rPr>
+              <w:drawing>
+                <wp:inline distT="0" distB="0" distL="0" distR="0" wp14:anchorId="6218B362" wp14:editId="25BA189E">
+                  <wp:extent cx="2286000" cy="1886064"/>
+                  <wp:effectExtent l="0" t="0" r="0" b="0"/>
+                  <wp:docPr id="59" name="Picture 59"/>
+                  <wp:cNvGraphicFramePr>
+                    <a:graphicFrameLocks xmlns:a="http://schemas.openxmlformats.org/drawingml/2006/main" noChangeAspect="1"/>
+                  </wp:cNvGraphicFramePr>
+                  <a:graphic xmlns:a="http://schemas.openxmlformats.org/drawingml/2006/main">
+                    <a:graphicData uri="http://schemas.openxmlformats.org/drawingml/2006/picture">
+                      <pic:pic xmlns:pic="http://schemas.openxmlformats.org/drawingml/2006/picture">
+                        <pic:nvPicPr>
+                          <pic:cNvPr id="1" name=""/>
+                          <pic:cNvPicPr/>
+                        </pic:nvPicPr>
+                        <pic:blipFill>
+                          <a:blip r:embed="rId76"/>
+                          <a:stretch>
+                            <a:fillRect/>
+                          </a:stretch>
+                        </pic:blipFill>
+                        <pic:spPr>
+                          <a:xfrm>
+                            <a:off x="0" y="0"/>
+                            <a:ext cx="2287696" cy="1887463"/>
+                          </a:xfrm>
+                          <a:prstGeom prst="rect">
+                            <a:avLst/>
+                          </a:prstGeom>
+                        </pic:spPr>
+                      </pic:pic>
+                    </a:graphicData>
+                  </a:graphic>
+                </wp:inline>
+              </w:drawing>
+            </w:r>
+            <w:r>
+              <w:rPr>
+                <w:sz w:val="24"/>
+                <w:szCs w:val="24"/>
+              </w:rPr>
+              <w:drawing>
+                <wp:inline distT="0" distB="0" distL="0" distR="0" wp14:anchorId="551CDECD" wp14:editId="314D36D6">
+                  <wp:extent cx="3190875" cy="2868151"/>
+                  <wp:effectExtent l="0" t="0" r="0" b="8890"/>
+                  <wp:docPr id="60" name="Picture 60"/>
+                  <wp:cNvGraphicFramePr>
+                    <a:graphicFrameLocks xmlns:a="http://schemas.openxmlformats.org/drawingml/2006/main" noChangeAspect="1"/>
+                  </wp:cNvGraphicFramePr>
+                  <a:graphic xmlns:a="http://schemas.openxmlformats.org/drawingml/2006/main">
+                    <a:graphicData uri="http://schemas.openxmlformats.org/drawingml/2006/picture">
+                      <pic:pic xmlns:pic="http://schemas.openxmlformats.org/drawingml/2006/picture">
+                        <pic:nvPicPr>
+                          <pic:cNvPr id="1" name=""/>
+                          <pic:cNvPicPr/>
+                        </pic:nvPicPr>
+                        <pic:blipFill>
+                          <a:blip r:embed="rId77"/>
+                          <a:stretch>
+                            <a:fillRect/>
+                          </a:stretch>
+                        </pic:blipFill>
+                        <pic:spPr>
+                          <a:xfrm>
+                            <a:off x="0" y="0"/>
+                            <a:ext cx="3193461" cy="2870475"/>
+                          </a:xfrm>
+                          <a:prstGeom prst="rect">
+                            <a:avLst/>
+                          </a:prstGeom>
+                        </pic:spPr>
+                      </pic:pic>
+                    </a:graphicData>
+                  </a:graphic>
+                </wp:inline>
+              </w:drawing>
+            </w:r>
+          </w:p>
+        </w:tc>
+        <w:tc>
+          <w:tcPr>
+            <w:tcW w:w="847" w:type="pct"/>
+            <w:tcBorders>
+              <w:top w:val="single" w:sz="4" w:space="0" w:color="auto"/>
+              <w:left w:val="single" w:sz="4" w:space="0" w:color="auto"/>
+              <w:bottom w:val="single" w:sz="4" w:space="0" w:color="auto"/>
+              <w:right w:val="single" w:sz="4" w:space="0" w:color="auto"/>
+            </w:tcBorders>
+          </w:tcPr>
+          <w:p>
+            <w:pPr>
+              <w:rPr>
+                <w:sz w:val="24"/>
+                <w:szCs w:val="24"/>
+              </w:rPr>
+            </w:pPr>
+            <w:r>
+              <w:rPr>
+                <w:sz w:val="24"/>
+                <w:szCs w:val="24"/>
+              </w:rPr>
+              <w:t>Works as expected</w:t>
+            </w:r>
+          </w:p>
+        </w:tc>
+      </w:tr>
+      <w:tr>
+        <w:tc>
+          <w:tcPr>
+            <w:tcW w:w="193" w:type="pct"/>
+            <w:tcBorders>
+              <w:top w:val="single" w:sz="4" w:space="0" w:color="auto"/>
+              <w:left w:val="single" w:sz="4" w:space="0" w:color="auto"/>
+              <w:bottom w:val="single" w:sz="4" w:space="0" w:color="auto"/>
+              <w:right w:val="single" w:sz="4" w:space="0" w:color="auto"/>
+            </w:tcBorders>
+          </w:tcPr>
+          <w:p>
+            <w:pPr>
+              <w:rPr>
+                <w:sz w:val="24"/>
+                <w:szCs w:val="24"/>
+              </w:rPr>
+            </w:pPr>
+            <w:r>
+              <w:rPr>
+                <w:sz w:val="24"/>
+                <w:szCs w:val="24"/>
+              </w:rPr>
+              <w:lastRenderedPageBreak/>
+              <w:t>U</w:t>
+            </w:r>
+          </w:p>
+        </w:tc>
+        <w:tc>
+          <w:tcPr>
+            <w:tcW w:w="459" w:type="pct"/>
+            <w:tcBorders>
+              <w:top w:val="single" w:sz="4" w:space="0" w:color="auto"/>
+              <w:left w:val="single" w:sz="4" w:space="0" w:color="auto"/>
+              <w:bottom w:val="single" w:sz="4" w:space="0" w:color="auto"/>
+              <w:right w:val="single" w:sz="4" w:space="0" w:color="auto"/>
+            </w:tcBorders>
+          </w:tcPr>
+          <w:p>
+            <w:pPr>
+              <w:rPr>
+                <w:sz w:val="24"/>
+                <w:szCs w:val="24"/>
+              </w:rPr>
+            </w:pPr>
+            <w:r>
+              <w:rPr>
+                <w:sz w:val="24"/>
+                <w:szCs w:val="24"/>
+              </w:rPr>
+              <w:t>Tries to go back into chest menu</w:t>
+            </w:r>
+          </w:p>
+        </w:tc>
+        <w:tc>
+          <w:tcPr>
+            <w:tcW w:w="584" w:type="pct"/>
+            <w:tcBorders>
+              <w:top w:val="single" w:sz="4" w:space="0" w:color="auto"/>
+              <w:left w:val="single" w:sz="4" w:space="0" w:color="auto"/>
+              <w:bottom w:val="single" w:sz="4" w:space="0" w:color="auto"/>
+              <w:right w:val="single" w:sz="4" w:space="0" w:color="auto"/>
+            </w:tcBorders>
+          </w:tcPr>
+          <w:p>
+            <w:pPr>
+              <w:rPr>
+                <w:sz w:val="24"/>
+                <w:szCs w:val="24"/>
+              </w:rPr>
+            </w:pPr>
+            <w:r>
+              <w:rPr>
+                <w:sz w:val="24"/>
+                <w:szCs w:val="24"/>
+              </w:rPr>
+              <w:t>Doesn’t allow the action to occur</w:t>
+            </w:r>
+          </w:p>
+        </w:tc>
+        <w:tc>
+          <w:tcPr>
+            <w:tcW w:w="2917" w:type="pct"/>
+            <w:tcBorders>
+              <w:top w:val="single" w:sz="4" w:space="0" w:color="auto"/>
+              <w:left w:val="single" w:sz="4" w:space="0" w:color="auto"/>
+              <w:bottom w:val="single" w:sz="4" w:space="0" w:color="auto"/>
+              <w:right w:val="single" w:sz="4" w:space="0" w:color="auto"/>
+            </w:tcBorders>
+          </w:tcPr>
+          <w:p>
+            <w:pPr>
+              <w:rPr>
+                <w:sz w:val="24"/>
+                <w:szCs w:val="24"/>
+              </w:rPr>
+            </w:pPr>
+            <w:r>
+              <w:rPr>
+                <w:sz w:val="24"/>
+                <w:szCs w:val="24"/>
+              </w:rPr>
+              <w:drawing>
+                <wp:inline distT="0" distB="0" distL="0" distR="0" wp14:anchorId="6BABA3B4" wp14:editId="32B42AF9">
+                  <wp:extent cx="3190875" cy="2868151"/>
+                  <wp:effectExtent l="0" t="0" r="0" b="8890"/>
+                  <wp:docPr id="61" name="Picture 61"/>
+                  <wp:cNvGraphicFramePr>
+                    <a:graphicFrameLocks xmlns:a="http://schemas.openxmlformats.org/drawingml/2006/main" noChangeAspect="1"/>
+                  </wp:cNvGraphicFramePr>
+                  <a:graphic xmlns:a="http://schemas.openxmlformats.org/drawingml/2006/main">
+                    <a:graphicData uri="http://schemas.openxmlformats.org/drawingml/2006/picture">
+                      <pic:pic xmlns:pic="http://schemas.openxmlformats.org/drawingml/2006/picture">
+                        <pic:nvPicPr>
+                          <pic:cNvPr id="1" name=""/>
+                          <pic:cNvPicPr/>
+                        </pic:nvPicPr>
+                        <pic:blipFill>
+                          <a:blip r:embed="rId77"/>
+                          <a:stretch>
+                            <a:fillRect/>
+                          </a:stretch>
+                        </pic:blipFill>
+                        <pic:spPr>
+                          <a:xfrm>
+                            <a:off x="0" y="0"/>
+                            <a:ext cx="3193461" cy="2870475"/>
+                          </a:xfrm>
+                          <a:prstGeom prst="rect">
+                            <a:avLst/>
+                          </a:prstGeom>
+                        </pic:spPr>
+                      </pic:pic>
+                    </a:graphicData>
+                  </a:graphic>
+                </wp:inline>
+              </w:drawing>
+            </w:r>
+          </w:p>
+        </w:tc>
+        <w:tc>
+          <w:tcPr>
+            <w:tcW w:w="847" w:type="pct"/>
+            <w:tcBorders>
+              <w:top w:val="single" w:sz="4" w:space="0" w:color="auto"/>
+              <w:left w:val="single" w:sz="4" w:space="0" w:color="auto"/>
+              <w:bottom w:val="single" w:sz="4" w:space="0" w:color="auto"/>
+              <w:right w:val="single" w:sz="4" w:space="0" w:color="auto"/>
+            </w:tcBorders>
+          </w:tcPr>
+          <w:p>
+            <w:pPr>
+              <w:rPr>
+                <w:sz w:val="24"/>
+                <w:szCs w:val="24"/>
+              </w:rPr>
+            </w:pPr>
+            <w:r>
+              <w:rPr>
+                <w:sz w:val="24"/>
+                <w:szCs w:val="24"/>
+              </w:rPr>
+              <w:t>Works as expected</w:t>
+            </w:r>
+          </w:p>
+        </w:tc>
+      </w:tr>
+      <w:tr>
+        <w:tc>
+          <w:tcPr>
+            <w:tcW w:w="193" w:type="pct"/>
+            <w:tcBorders>
+              <w:top w:val="single" w:sz="4" w:space="0" w:color="auto"/>
+              <w:left w:val="single" w:sz="4" w:space="0" w:color="auto"/>
+              <w:bottom w:val="single" w:sz="4" w:space="0" w:color="auto"/>
+              <w:right w:val="single" w:sz="4" w:space="0" w:color="auto"/>
+            </w:tcBorders>
+          </w:tcPr>
+          <w:p>
+            <w:pPr>
+              <w:rPr>
+                <w:sz w:val="24"/>
+                <w:szCs w:val="24"/>
+              </w:rPr>
+            </w:pPr>
+            <w:r>
+              <w:rPr>
+                <w:sz w:val="24"/>
+                <w:szCs w:val="24"/>
+              </w:rPr>
+              <w:t>E</w:t>
+            </w:r>
+          </w:p>
+        </w:tc>
+        <w:tc>
+          <w:tcPr>
+            <w:tcW w:w="459" w:type="pct"/>
+            <w:tcBorders>
+              <w:top w:val="single" w:sz="4" w:space="0" w:color="auto"/>
+              <w:left w:val="single" w:sz="4" w:space="0" w:color="auto"/>
+              <w:bottom w:val="single" w:sz="4" w:space="0" w:color="auto"/>
+              <w:right w:val="single" w:sz="4" w:space="0" w:color="auto"/>
+            </w:tcBorders>
+          </w:tcPr>
+          <w:p>
+            <w:pPr>
+              <w:rPr>
+                <w:sz w:val="24"/>
+                <w:szCs w:val="24"/>
+              </w:rPr>
+            </w:pPr>
+            <w:r>
+              <w:rPr>
+                <w:sz w:val="24"/>
+                <w:szCs w:val="24"/>
+              </w:rPr>
+              <w:t>Buys stuff in shop</w:t>
+            </w:r>
+          </w:p>
+        </w:tc>
+        <w:tc>
+          <w:tcPr>
+            <w:tcW w:w="584" w:type="pct"/>
+            <w:tcBorders>
+              <w:top w:val="single" w:sz="4" w:space="0" w:color="auto"/>
+              <w:left w:val="single" w:sz="4" w:space="0" w:color="auto"/>
+              <w:bottom w:val="single" w:sz="4" w:space="0" w:color="auto"/>
+              <w:right w:val="single" w:sz="4" w:space="0" w:color="auto"/>
+            </w:tcBorders>
+          </w:tcPr>
+          <w:p>
+            <w:pPr>
+              <w:rPr>
+                <w:sz w:val="24"/>
+                <w:szCs w:val="24"/>
+              </w:rPr>
+            </w:pPr>
+            <w:r>
+              <w:rPr>
+                <w:sz w:val="24"/>
+                <w:szCs w:val="24"/>
+              </w:rPr>
+              <w:t>Gets than thing, and looses that money</w:t>
+            </w:r>
+          </w:p>
+        </w:tc>
+        <w:tc>
+          <w:tcPr>
+            <w:tcW w:w="2917" w:type="pct"/>
+            <w:tcBorders>
+              <w:top w:val="single" w:sz="4" w:space="0" w:color="auto"/>
+              <w:left w:val="single" w:sz="4" w:space="0" w:color="auto"/>
+              <w:bottom w:val="single" w:sz="4" w:space="0" w:color="auto"/>
+              <w:right w:val="single" w:sz="4" w:space="0" w:color="auto"/>
+            </w:tcBorders>
+          </w:tcPr>
+          <w:p>
+            <w:pPr>
+              <w:rPr>
+                <w:sz w:val="24"/>
+                <w:szCs w:val="24"/>
+              </w:rPr>
+            </w:pPr>
+          </w:p>
+        </w:tc>
+        <w:tc>
+          <w:tcPr>
+            <w:tcW w:w="847" w:type="pct"/>
+            <w:tcBorders>
+              <w:top w:val="single" w:sz="4" w:space="0" w:color="auto"/>
+              <w:left w:val="single" w:sz="4" w:space="0" w:color="auto"/>
+              <w:bottom w:val="single" w:sz="4" w:space="0" w:color="auto"/>
+              <w:right w:val="single" w:sz="4" w:space="0" w:color="auto"/>
+            </w:tcBorders>
+          </w:tcPr>
+          <w:p>
+            <w:pPr>
+              <w:rPr>
+                <w:sz w:val="24"/>
+                <w:szCs w:val="24"/>
+              </w:rPr>
+            </w:pPr>
+          </w:p>
+        </w:tc>
+      </w:tr>
+      <w:tr>
+        <w:tc>
+          <w:tcPr>
+            <w:tcW w:w="193" w:type="pct"/>
+            <w:tcBorders>
+              <w:top w:val="single" w:sz="4" w:space="0" w:color="auto"/>
+              <w:left w:val="single" w:sz="4" w:space="0" w:color="auto"/>
+              <w:bottom w:val="single" w:sz="4" w:space="0" w:color="auto"/>
+              <w:right w:val="single" w:sz="4" w:space="0" w:color="auto"/>
+            </w:tcBorders>
+          </w:tcPr>
+          <w:p>
+            <w:pPr>
+              <w:rPr>
+                <w:sz w:val="24"/>
+                <w:szCs w:val="24"/>
+              </w:rPr>
+            </w:pPr>
+            <w:r>
+              <w:rPr>
+                <w:sz w:val="24"/>
+                <w:szCs w:val="24"/>
+              </w:rPr>
+              <w:t>U</w:t>
+            </w:r>
+          </w:p>
+        </w:tc>
+        <w:tc>
+          <w:tcPr>
+            <w:tcW w:w="459" w:type="pct"/>
+            <w:tcBorders>
+              <w:top w:val="single" w:sz="4" w:space="0" w:color="auto"/>
+              <w:left w:val="single" w:sz="4" w:space="0" w:color="auto"/>
+              <w:bottom w:val="single" w:sz="4" w:space="0" w:color="auto"/>
+              <w:right w:val="single" w:sz="4" w:space="0" w:color="auto"/>
+            </w:tcBorders>
+          </w:tcPr>
+          <w:p>
+            <w:pPr>
+              <w:rPr>
+                <w:sz w:val="24"/>
+                <w:szCs w:val="24"/>
+              </w:rPr>
+            </w:pPr>
+            <w:r>
+              <w:rPr>
+                <w:sz w:val="24"/>
+                <w:szCs w:val="24"/>
+              </w:rPr>
+              <w:t>Tries to buy something that they can’t afford</w:t>
+            </w:r>
+          </w:p>
+        </w:tc>
+        <w:tc>
+          <w:tcPr>
+            <w:tcW w:w="584" w:type="pct"/>
+            <w:tcBorders>
+              <w:top w:val="single" w:sz="4" w:space="0" w:color="auto"/>
+              <w:left w:val="single" w:sz="4" w:space="0" w:color="auto"/>
+              <w:bottom w:val="single" w:sz="4" w:space="0" w:color="auto"/>
+              <w:right w:val="single" w:sz="4" w:space="0" w:color="auto"/>
+            </w:tcBorders>
+          </w:tcPr>
+          <w:p>
+            <w:pPr>
+              <w:rPr>
+                <w:sz w:val="24"/>
+                <w:szCs w:val="24"/>
+              </w:rPr>
+            </w:pPr>
+            <w:r>
+              <w:rPr>
+                <w:sz w:val="24"/>
+                <w:szCs w:val="24"/>
+              </w:rPr>
+              <w:t>Doesn’t let the buy it</w:t>
+            </w:r>
+          </w:p>
+        </w:tc>
+        <w:tc>
+          <w:tcPr>
+            <w:tcW w:w="2917" w:type="pct"/>
+            <w:tcBorders>
+              <w:top w:val="single" w:sz="4" w:space="0" w:color="auto"/>
+              <w:left w:val="single" w:sz="4" w:space="0" w:color="auto"/>
+              <w:bottom w:val="single" w:sz="4" w:space="0" w:color="auto"/>
+              <w:right w:val="single" w:sz="4" w:space="0" w:color="auto"/>
+            </w:tcBorders>
+          </w:tcPr>
+          <w:p>
+            <w:pPr>
+              <w:rPr>
+                <w:sz w:val="24"/>
+                <w:szCs w:val="24"/>
+              </w:rPr>
+            </w:pPr>
+          </w:p>
+        </w:tc>
+        <w:tc>
+          <w:tcPr>
+            <w:tcW w:w="847" w:type="pct"/>
+            <w:tcBorders>
+              <w:top w:val="single" w:sz="4" w:space="0" w:color="auto"/>
+              <w:left w:val="single" w:sz="4" w:space="0" w:color="auto"/>
+              <w:bottom w:val="single" w:sz="4" w:space="0" w:color="auto"/>
+              <w:right w:val="single" w:sz="4" w:space="0" w:color="auto"/>
+            </w:tcBorders>
+          </w:tcPr>
+          <w:p>
+            <w:pPr>
+              <w:rPr>
+                <w:sz w:val="24"/>
+                <w:szCs w:val="24"/>
+              </w:rPr>
+            </w:pPr>
+          </w:p>
+        </w:tc>
+      </w:tr>
+      <w:tr>
+        <w:tc>
+          <w:tcPr>
+            <w:tcW w:w="193" w:type="pct"/>
+            <w:tcBorders>
+              <w:top w:val="single" w:sz="4" w:space="0" w:color="auto"/>
+              <w:left w:val="single" w:sz="4" w:space="0" w:color="auto"/>
+              <w:bottom w:val="single" w:sz="4" w:space="0" w:color="auto"/>
+              <w:right w:val="single" w:sz="4" w:space="0" w:color="auto"/>
+            </w:tcBorders>
+          </w:tcPr>
+          <w:p>
+            <w:pPr>
+              <w:rPr>
+                <w:sz w:val="24"/>
+                <w:szCs w:val="24"/>
+              </w:rPr>
+            </w:pPr>
+            <w:r>
+              <w:rPr>
+                <w:sz w:val="24"/>
+                <w:szCs w:val="24"/>
+              </w:rPr>
+              <w:lastRenderedPageBreak/>
+              <w:t>E</w:t>
+            </w:r>
+          </w:p>
+        </w:tc>
+        <w:tc>
+          <w:tcPr>
+            <w:tcW w:w="459" w:type="pct"/>
+            <w:tcBorders>
+              <w:top w:val="single" w:sz="4" w:space="0" w:color="auto"/>
+              <w:left w:val="single" w:sz="4" w:space="0" w:color="auto"/>
+              <w:bottom w:val="single" w:sz="4" w:space="0" w:color="auto"/>
+              <w:right w:val="single" w:sz="4" w:space="0" w:color="auto"/>
+            </w:tcBorders>
+          </w:tcPr>
+          <w:p>
+            <w:pPr>
+              <w:rPr>
+                <w:sz w:val="24"/>
+                <w:szCs w:val="24"/>
+              </w:rPr>
+            </w:pPr>
+            <w:r>
+              <w:rPr>
+                <w:sz w:val="24"/>
+                <w:szCs w:val="24"/>
+              </w:rPr>
+              <w:t>Opens the shop repetitively</w:t>
+            </w:r>
+          </w:p>
+        </w:tc>
+        <w:tc>
+          <w:tcPr>
+            <w:tcW w:w="584" w:type="pct"/>
+            <w:tcBorders>
+              <w:top w:val="single" w:sz="4" w:space="0" w:color="auto"/>
+              <w:left w:val="single" w:sz="4" w:space="0" w:color="auto"/>
+              <w:bottom w:val="single" w:sz="4" w:space="0" w:color="auto"/>
+              <w:right w:val="single" w:sz="4" w:space="0" w:color="auto"/>
+            </w:tcBorders>
+          </w:tcPr>
+          <w:p>
+            <w:pPr>
+              <w:rPr>
+                <w:sz w:val="24"/>
+                <w:szCs w:val="24"/>
+              </w:rPr>
+            </w:pPr>
+            <w:r>
+              <w:rPr>
+                <w:sz w:val="24"/>
+                <w:szCs w:val="24"/>
+              </w:rPr>
+              <w:t>Same options to appear, and bought ones unable to be purchased</w:t>
+            </w:r>
+          </w:p>
+        </w:tc>
+        <w:tc>
+          <w:tcPr>
+            <w:tcW w:w="2917" w:type="pct"/>
+            <w:tcBorders>
+              <w:top w:val="single" w:sz="4" w:space="0" w:color="auto"/>
+              <w:left w:val="single" w:sz="4" w:space="0" w:color="auto"/>
+              <w:bottom w:val="single" w:sz="4" w:space="0" w:color="auto"/>
+              <w:right w:val="single" w:sz="4" w:space="0" w:color="auto"/>
+            </w:tcBorders>
+          </w:tcPr>
+          <w:p>
+            <w:pPr>
+              <w:rPr>
+                <w:sz w:val="24"/>
+                <w:szCs w:val="24"/>
+              </w:rPr>
+            </w:pPr>
+          </w:p>
+        </w:tc>
+        <w:tc>
+          <w:tcPr>
+            <w:tcW w:w="847" w:type="pct"/>
             <w:tcBorders>
               <w:top w:val="single" w:sz="4" w:space="0" w:color="auto"/>
               <w:left w:val="single" w:sz="4" w:space="0" w:color="auto"/>
@@ -12199,8 +13307,8 @@
     <w:p>
       <w:pPr>
         <w:sectPr>
-          <w:headerReference w:type="default" r:id="rId65"/>
-          <w:footerReference w:type="default" r:id="rId66"/>
+          <w:headerReference w:type="default" r:id="rId78"/>
+          <w:footerReference w:type="default" r:id="rId79"/>
           <w:type w:val="continuous"/>
           <w:pgSz w:w="11906" w:h="16838"/>
           <w:pgMar w:top="720" w:right="720" w:bottom="720" w:left="720" w:header="708" w:footer="708" w:gutter="0"/>
@@ -14271,8 +15379,8 @@
     <w:p>
       <w:pPr>
         <w:sectPr>
-          <w:headerReference w:type="default" r:id="rId67"/>
-          <w:footerReference w:type="default" r:id="rId68"/>
+          <w:headerReference w:type="default" r:id="rId80"/>
+          <w:footerReference w:type="default" r:id="rId81"/>
           <w:type w:val="continuous"/>
           <w:pgSz w:w="11906" w:h="16838"/>
           <w:pgMar w:top="720" w:right="720" w:bottom="720" w:left="720" w:header="708" w:footer="708" w:gutter="0"/>
@@ -15654,8 +16762,8 @@
     </w:p>
     <w:p/>
     <w:sectPr>
-      <w:headerReference w:type="default" r:id="rId69"/>
-      <w:footerReference w:type="default" r:id="rId70"/>
+      <w:headerReference w:type="default" r:id="rId82"/>
+      <w:footerReference w:type="default" r:id="rId83"/>
       <w:type w:val="continuous"/>
       <w:pgSz w:w="11906" w:h="16838"/>
       <w:pgMar w:top="720" w:right="720" w:bottom="720" w:left="720" w:header="708" w:footer="708" w:gutter="0"/>
@@ -19968,15 +21076,6 @@
 </file>
 
 <file path=customXml/item1.xml><?xml version="1.0" encoding="utf-8"?>
-<?mso-contentType ?>
-<FormTemplates xmlns="http://schemas.microsoft.com/sharepoint/v3/contenttype/forms">
-  <Display>DocumentLibraryForm</Display>
-  <Edit>DocumentLibraryForm</Edit>
-  <New>DocumentLibraryForm</New>
-</FormTemplates>
-</file>
-
-<file path=customXml/item2.xml><?xml version="1.0" encoding="utf-8"?>
 <ct:contentTypeSchema xmlns:ct="http://schemas.microsoft.com/office/2006/metadata/contentType" xmlns:ma="http://schemas.microsoft.com/office/2006/metadata/properties/metaAttributes" ct:_="" ma:_="" ma:contentTypeName="Document" ma:contentTypeID="0x0101005528078C6C483E4A955A3B35FCA6592B" ma:contentTypeVersion="2" ma:contentTypeDescription="Create a new document." ma:contentTypeScope="" ma:versionID="490954c2da4997c125953fe4dc3a0372">
   <xsd:schema xmlns:xsd="http://www.w3.org/2001/XMLSchema" xmlns:xs="http://www.w3.org/2001/XMLSchema" xmlns:p="http://schemas.microsoft.com/office/2006/metadata/properties" xmlns:ns2="ae89668a-33bb-45b5-9678-8b4cbb188683" targetNamespace="http://schemas.microsoft.com/office/2006/metadata/properties" ma:root="true" ma:fieldsID="9b07272ba3b965bdeaa05a4c219ff2f1" ns2:_="">
     <xsd:import namespace="ae89668a-33bb-45b5-9678-8b4cbb188683"/>
@@ -20108,8 +21207,17 @@
 </ct:contentTypeSchema>
 </file>
 
+<file path=customXml/item2.xml><?xml version="1.0" encoding="utf-8"?>
+<b:Sources xmlns:b="http://schemas.openxmlformats.org/officeDocument/2006/bibliography" xmlns="http://schemas.openxmlformats.org/officeDocument/2006/bibliography" SelectedStyle="\APASixthEditionOfficeOnline.xsl" StyleName="APA" Version="6"/>
+</file>
+
 <file path=customXml/item3.xml><?xml version="1.0" encoding="utf-8"?>
-<b:Sources xmlns:b="http://schemas.openxmlformats.org/officeDocument/2006/bibliography" xmlns="http://schemas.openxmlformats.org/officeDocument/2006/bibliography" SelectedStyle="\APASixthEditionOfficeOnline.xsl" StyleName="APA" Version="6"/>
+<?mso-contentType ?>
+<FormTemplates xmlns="http://schemas.microsoft.com/sharepoint/v3/contenttype/forms">
+  <Display>DocumentLibraryForm</Display>
+  <Edit>DocumentLibraryForm</Edit>
+  <New>DocumentLibraryForm</New>
+</FormTemplates>
 </file>
 
 <file path=customXml/item4.xml><?xml version="1.0" encoding="utf-8"?>
@@ -20119,14 +21227,6 @@
 </file>
 
 <file path=customXml/itemProps1.xml><?xml version="1.0" encoding="utf-8"?>
-<ds:datastoreItem xmlns:ds="http://schemas.openxmlformats.org/officeDocument/2006/customXml" ds:itemID="{E08DB945-6FC0-4B54-B540-A34DCEE099A6}">
-  <ds:schemaRefs>
-    <ds:schemaRef ds:uri="http://schemas.microsoft.com/sharepoint/v3/contenttype/forms"/>
-  </ds:schemaRefs>
-</ds:datastoreItem>
-</file>
-
-<file path=customXml/itemProps2.xml><?xml version="1.0" encoding="utf-8"?>
 <ds:datastoreItem xmlns:ds="http://schemas.openxmlformats.org/officeDocument/2006/customXml" ds:itemID="{E47C0B35-042F-4D3B-89D8-0900F6444B37}">
   <ds:schemaRefs>
     <ds:schemaRef ds:uri="http://schemas.microsoft.com/office/2006/metadata/contentType"/>
@@ -20144,10 +21244,18 @@
 </ds:datastoreItem>
 </file>
 
-<file path=customXml/itemProps3.xml><?xml version="1.0" encoding="utf-8"?>
+<file path=customXml/itemProps2.xml><?xml version="1.0" encoding="utf-8"?>
 <ds:datastoreItem xmlns:ds="http://schemas.openxmlformats.org/officeDocument/2006/customXml" ds:itemID="{61D1D1BB-5A08-4584-A420-D2BE5E05878C}">
   <ds:schemaRefs>
     <ds:schemaRef ds:uri="http://schemas.openxmlformats.org/officeDocument/2006/bibliography"/>
+  </ds:schemaRefs>
+</ds:datastoreItem>
+</file>
+
+<file path=customXml/itemProps3.xml><?xml version="1.0" encoding="utf-8"?>
+<ds:datastoreItem xmlns:ds="http://schemas.openxmlformats.org/officeDocument/2006/customXml" ds:itemID="{E08DB945-6FC0-4B54-B540-A34DCEE099A6}">
+  <ds:schemaRefs>
+    <ds:schemaRef ds:uri="http://schemas.microsoft.com/sharepoint/v3/contenttype/forms"/>
   </ds:schemaRefs>
 </ds:datastoreItem>
 </file>

</xml_diff>